<commit_message>
change the UX/UI justification
</commit_message>
<xml_diff>
--- a/Project final documentation/technical documentation.docx
+++ b/Project final documentation/technical documentation.docx
@@ -1,6 +1,6 @@
 
 <file path=word/document.xml><?xml version="1.0" encoding="utf-8"?>
-<w:document xmlns:wpc="http://schemas.microsoft.com/office/word/2010/wordprocessingCanvas" xmlns:cx="http://schemas.microsoft.com/office/drawing/2014/chartex" xmlns:cx1="http://schemas.microsoft.com/office/drawing/2015/9/8/chartex" xmlns:mc="http://schemas.openxmlformats.org/markup-compatibility/2006" xmlns:o="urn:schemas-microsoft-com:office:office" xmlns:r="http://schemas.openxmlformats.org/officeDocument/2006/relationships" xmlns:m="http://schemas.openxmlformats.org/officeDocument/2006/math" xmlns:v="urn:schemas-microsoft-com:vml" xmlns:wp14="http://schemas.microsoft.com/office/word/2010/wordprocessingDrawing" xmlns:wp="http://schemas.openxmlformats.org/drawingml/2006/wordprocessingDrawing" xmlns:w10="urn:schemas-microsoft-com:office:word" xmlns:w="http://schemas.openxmlformats.org/wordprocessingml/2006/main" xmlns:w14="http://schemas.microsoft.com/office/word/2010/wordml" xmlns:w15="http://schemas.microsoft.com/office/word/2012/wordml" xmlns:w16se="http://schemas.microsoft.com/office/word/2015/wordml/symex" xmlns:wpg="http://schemas.microsoft.com/office/word/2010/wordprocessingGroup" xmlns:wpi="http://schemas.microsoft.com/office/word/2010/wordprocessingInk" xmlns:wne="http://schemas.microsoft.com/office/word/2006/wordml" xmlns:wps="http://schemas.microsoft.com/office/word/2010/wordprocessingShape" mc:Ignorable="w14 w15 w16se wp14">
+<w:document xmlns:wpc="http://schemas.microsoft.com/office/word/2010/wordprocessingCanvas" xmlns:cx="http://schemas.microsoft.com/office/drawing/2014/chartex" xmlns:cx1="http://schemas.microsoft.com/office/drawing/2015/9/8/chartex" xmlns:cx2="http://schemas.microsoft.com/office/drawing/2015/10/21/chartex" xmlns:cx3="http://schemas.microsoft.com/office/drawing/2016/5/9/chartex" xmlns:cx4="http://schemas.microsoft.com/office/drawing/2016/5/10/chartex" xmlns:cx5="http://schemas.microsoft.com/office/drawing/2016/5/11/chartex" xmlns:cx6="http://schemas.microsoft.com/office/drawing/2016/5/12/chartex" xmlns:cx7="http://schemas.microsoft.com/office/drawing/2016/5/13/chartex" xmlns:cx8="http://schemas.microsoft.com/office/drawing/2016/5/14/chartex" xmlns:mc="http://schemas.openxmlformats.org/markup-compatibility/2006" xmlns:aink="http://schemas.microsoft.com/office/drawing/2016/ink" xmlns:am3d="http://schemas.microsoft.com/office/drawing/2017/model3d" xmlns:o="urn:schemas-microsoft-com:office:office" xmlns:oel="http://schemas.microsoft.com/office/2019/extlst" xmlns:r="http://schemas.openxmlformats.org/officeDocument/2006/relationships" xmlns:m="http://schemas.openxmlformats.org/officeDocument/2006/math" xmlns:v="urn:schemas-microsoft-com:vml" xmlns:wp14="http://schemas.microsoft.com/office/word/2010/wordprocessingDrawing" xmlns:wp="http://schemas.openxmlformats.org/drawingml/2006/wordprocessingDrawing" xmlns:w10="urn:schemas-microsoft-com:office:word" xmlns:w="http://schemas.openxmlformats.org/wordprocessingml/2006/main" xmlns:w14="http://schemas.microsoft.com/office/word/2010/wordml" xmlns:w15="http://schemas.microsoft.com/office/word/2012/wordml" xmlns:w16cex="http://schemas.microsoft.com/office/word/2018/wordml/cex" xmlns:w16cid="http://schemas.microsoft.com/office/word/2016/wordml/cid" xmlns:w16="http://schemas.microsoft.com/office/word/2018/wordml" xmlns:w16du="http://schemas.microsoft.com/office/word/2023/wordml/word16du" xmlns:w16sdtdh="http://schemas.microsoft.com/office/word/2020/wordml/sdtdatahash" xmlns:w16sdtfl="http://schemas.microsoft.com/office/word/2024/wordml/sdtformatlock" xmlns:w16se="http://schemas.microsoft.com/office/word/2015/wordml/symex" xmlns:wpg="http://schemas.microsoft.com/office/word/2010/wordprocessingGroup" xmlns:wpi="http://schemas.microsoft.com/office/word/2010/wordprocessingInk" xmlns:wne="http://schemas.microsoft.com/office/word/2006/wordml" xmlns:wps="http://schemas.microsoft.com/office/word/2010/wordprocessingShape" mc:Ignorable="w14 w15 w16se w16cid w16 w16cex w16sdtdh w16sdtfl w16du wp14">
   <w:body>
     <w:p/>
     <w:p/>
@@ -186,33 +186,8 @@
           <w:rFonts w:ascii="Roboto" w:hAnsi="Roboto"/>
           <w:lang w:val="en-US"/>
         </w:rPr>
-        <w:t xml:space="preserve"> First name Last name: </w:t>
-      </w:r>
-      <w:proofErr w:type="spellStart"/>
-      <w:r>
-        <w:rPr>
-          <w:rFonts w:ascii="Roboto" w:hAnsi="Roboto"/>
-          <w:lang w:val="en-US"/>
-        </w:rPr>
-        <w:t>Beshoy</w:t>
-      </w:r>
-      <w:proofErr w:type="spellEnd"/>
-      <w:r>
-        <w:rPr>
-          <w:rFonts w:ascii="Roboto" w:hAnsi="Roboto"/>
-          <w:lang w:val="en-US"/>
-        </w:rPr>
-        <w:t xml:space="preserve"> </w:t>
-      </w:r>
-      <w:proofErr w:type="spellStart"/>
-      <w:r>
-        <w:rPr>
-          <w:rFonts w:ascii="Roboto" w:hAnsi="Roboto"/>
-          <w:lang w:val="en-US"/>
-        </w:rPr>
-        <w:t>Farag</w:t>
-      </w:r>
-      <w:proofErr w:type="spellEnd"/>
+        <w:t xml:space="preserve"> First name Last name: Beshoy Farag</w:t>
+      </w:r>
     </w:p>
     <w:p>
       <w:pPr>
@@ -294,7 +269,7 @@
           <w:rFonts w:ascii="Roboto" w:hAnsi="Roboto"/>
           <w:lang w:val="en-US"/>
         </w:rPr>
-        <w:t xml:space="preserve"> First name Last name</w:t>
+        <w:t xml:space="preserve"> First name Last </w:t>
       </w:r>
       <w:proofErr w:type="gramStart"/>
       <w:r>
@@ -302,7 +277,7 @@
           <w:rFonts w:ascii="Roboto" w:hAnsi="Roboto"/>
           <w:lang w:val="en-US"/>
         </w:rPr>
-        <w:t>:</w:t>
+        <w:t>name:</w:t>
       </w:r>
       <w:r>
         <w:rPr>
@@ -726,7 +701,7 @@
     </w:p>
     <w:p>
       <w:pPr>
-        <w:pStyle w:val="TDC1"/>
+        <w:pStyle w:val="TOC1"/>
         <w:rPr>
           <w:rFonts w:asciiTheme="minorHAnsi" w:eastAsiaTheme="minorEastAsia" w:hAnsiTheme="minorHAnsi" w:cstheme="minorBidi"/>
           <w:caps w:val="0"/>
@@ -803,7 +778,7 @@
     </w:p>
     <w:p>
       <w:pPr>
-        <w:pStyle w:val="TDC2"/>
+        <w:pStyle w:val="TOC2"/>
         <w:rPr>
           <w:rFonts w:asciiTheme="minorHAnsi" w:eastAsiaTheme="minorEastAsia" w:hAnsiTheme="minorHAnsi" w:cstheme="minorBidi"/>
           <w:sz w:val="22"/>
@@ -856,7 +831,7 @@
     </w:p>
     <w:p>
       <w:pPr>
-        <w:pStyle w:val="TDC2"/>
+        <w:pStyle w:val="TOC2"/>
         <w:rPr>
           <w:rFonts w:asciiTheme="minorHAnsi" w:eastAsiaTheme="minorEastAsia" w:hAnsiTheme="minorHAnsi" w:cstheme="minorBidi"/>
           <w:sz w:val="22"/>
@@ -909,7 +884,7 @@
     </w:p>
     <w:p>
       <w:pPr>
-        <w:pStyle w:val="TDC2"/>
+        <w:pStyle w:val="TOC2"/>
         <w:rPr>
           <w:rFonts w:asciiTheme="minorHAnsi" w:eastAsiaTheme="minorEastAsia" w:hAnsiTheme="minorHAnsi" w:cstheme="minorBidi"/>
           <w:sz w:val="22"/>
@@ -962,7 +937,7 @@
     </w:p>
     <w:p>
       <w:pPr>
-        <w:pStyle w:val="TDC1"/>
+        <w:pStyle w:val="TOC1"/>
         <w:rPr>
           <w:rFonts w:asciiTheme="minorHAnsi" w:eastAsiaTheme="minorEastAsia" w:hAnsiTheme="minorHAnsi" w:cstheme="minorBidi"/>
           <w:caps w:val="0"/>
@@ -1017,7 +992,7 @@
     </w:p>
     <w:p>
       <w:pPr>
-        <w:pStyle w:val="TDC2"/>
+        <w:pStyle w:val="TOC2"/>
         <w:rPr>
           <w:rFonts w:asciiTheme="minorHAnsi" w:eastAsiaTheme="minorEastAsia" w:hAnsiTheme="minorHAnsi" w:cstheme="minorBidi"/>
           <w:sz w:val="22"/>
@@ -1070,7 +1045,7 @@
     </w:p>
     <w:p>
       <w:pPr>
-        <w:pStyle w:val="TDC2"/>
+        <w:pStyle w:val="TOC2"/>
         <w:rPr>
           <w:rFonts w:asciiTheme="minorHAnsi" w:eastAsiaTheme="minorEastAsia" w:hAnsiTheme="minorHAnsi" w:cstheme="minorBidi"/>
           <w:sz w:val="22"/>
@@ -1123,7 +1098,7 @@
     </w:p>
     <w:p>
       <w:pPr>
-        <w:pStyle w:val="TDC2"/>
+        <w:pStyle w:val="TOC2"/>
         <w:rPr>
           <w:rFonts w:asciiTheme="minorHAnsi" w:eastAsiaTheme="minorEastAsia" w:hAnsiTheme="minorHAnsi" w:cstheme="minorBidi"/>
           <w:sz w:val="22"/>
@@ -1176,7 +1151,7 @@
     </w:p>
     <w:p>
       <w:pPr>
-        <w:pStyle w:val="TDC3"/>
+        <w:pStyle w:val="TOC3"/>
         <w:rPr>
           <w:rFonts w:asciiTheme="minorHAnsi" w:eastAsiaTheme="minorEastAsia" w:hAnsiTheme="minorHAnsi" w:cstheme="minorBidi"/>
           <w:sz w:val="22"/>
@@ -1220,7 +1195,7 @@
     </w:p>
     <w:p>
       <w:pPr>
-        <w:pStyle w:val="TDC2"/>
+        <w:pStyle w:val="TOC2"/>
         <w:rPr>
           <w:rFonts w:asciiTheme="minorHAnsi" w:eastAsiaTheme="minorEastAsia" w:hAnsiTheme="minorHAnsi" w:cstheme="minorBidi"/>
           <w:sz w:val="22"/>
@@ -1273,7 +1248,7 @@
     </w:p>
     <w:p>
       <w:pPr>
-        <w:pStyle w:val="TDC1"/>
+        <w:pStyle w:val="TOC1"/>
         <w:rPr>
           <w:rFonts w:asciiTheme="minorHAnsi" w:eastAsiaTheme="minorEastAsia" w:hAnsiTheme="minorHAnsi" w:cstheme="minorBidi"/>
           <w:caps w:val="0"/>
@@ -1326,7 +1301,7 @@
     </w:p>
     <w:p>
       <w:pPr>
-        <w:pStyle w:val="TDC2"/>
+        <w:pStyle w:val="TOC2"/>
         <w:rPr>
           <w:rFonts w:asciiTheme="minorHAnsi" w:eastAsiaTheme="minorEastAsia" w:hAnsiTheme="minorHAnsi" w:cstheme="minorBidi"/>
           <w:sz w:val="22"/>
@@ -1379,7 +1354,7 @@
     </w:p>
     <w:p>
       <w:pPr>
-        <w:pStyle w:val="TDC2"/>
+        <w:pStyle w:val="TOC2"/>
         <w:rPr>
           <w:rFonts w:asciiTheme="minorHAnsi" w:eastAsiaTheme="minorEastAsia" w:hAnsiTheme="minorHAnsi" w:cstheme="minorBidi"/>
           <w:sz w:val="22"/>
@@ -1432,7 +1407,7 @@
     </w:p>
     <w:p>
       <w:pPr>
-        <w:pStyle w:val="TDC1"/>
+        <w:pStyle w:val="TOC1"/>
         <w:rPr>
           <w:rFonts w:asciiTheme="minorHAnsi" w:eastAsiaTheme="minorEastAsia" w:hAnsiTheme="minorHAnsi" w:cstheme="minorBidi"/>
           <w:caps w:val="0"/>
@@ -1487,7 +1462,7 @@
     </w:p>
     <w:p>
       <w:pPr>
-        <w:pStyle w:val="TDC2"/>
+        <w:pStyle w:val="TOC2"/>
         <w:rPr>
           <w:rFonts w:asciiTheme="minorHAnsi" w:eastAsiaTheme="minorEastAsia" w:hAnsiTheme="minorHAnsi" w:cstheme="minorBidi"/>
           <w:sz w:val="22"/>
@@ -1538,7 +1513,7 @@
     </w:p>
     <w:p>
       <w:pPr>
-        <w:pStyle w:val="TDC3"/>
+        <w:pStyle w:val="TOC3"/>
         <w:rPr>
           <w:rFonts w:asciiTheme="minorHAnsi" w:eastAsiaTheme="minorEastAsia" w:hAnsiTheme="minorHAnsi" w:cstheme="minorBidi"/>
           <w:sz w:val="22"/>
@@ -1590,7 +1565,7 @@
     </w:p>
     <w:p>
       <w:pPr>
-        <w:pStyle w:val="TDC3"/>
+        <w:pStyle w:val="TOC3"/>
         <w:rPr>
           <w:rFonts w:asciiTheme="minorHAnsi" w:eastAsiaTheme="minorEastAsia" w:hAnsiTheme="minorHAnsi" w:cstheme="minorBidi"/>
           <w:sz w:val="22"/>
@@ -1641,7 +1616,7 @@
     </w:p>
     <w:p>
       <w:pPr>
-        <w:pStyle w:val="TDC2"/>
+        <w:pStyle w:val="TOC2"/>
         <w:rPr>
           <w:rFonts w:asciiTheme="minorHAnsi" w:eastAsiaTheme="minorEastAsia" w:hAnsiTheme="minorHAnsi" w:cstheme="minorBidi"/>
           <w:sz w:val="22"/>
@@ -1692,7 +1667,7 @@
     </w:p>
     <w:p>
       <w:pPr>
-        <w:pStyle w:val="TDC3"/>
+        <w:pStyle w:val="TOC3"/>
         <w:rPr>
           <w:rFonts w:asciiTheme="minorHAnsi" w:eastAsiaTheme="minorEastAsia" w:hAnsiTheme="minorHAnsi" w:cstheme="minorBidi"/>
           <w:sz w:val="22"/>
@@ -1743,7 +1718,7 @@
     </w:p>
     <w:p>
       <w:pPr>
-        <w:pStyle w:val="TDC3"/>
+        <w:pStyle w:val="TOC3"/>
         <w:rPr>
           <w:rFonts w:asciiTheme="minorHAnsi" w:eastAsiaTheme="minorEastAsia" w:hAnsiTheme="minorHAnsi" w:cstheme="minorBidi"/>
           <w:sz w:val="22"/>
@@ -1794,7 +1769,7 @@
     </w:p>
     <w:p>
       <w:pPr>
-        <w:pStyle w:val="TDC1"/>
+        <w:pStyle w:val="TOC1"/>
         <w:rPr>
           <w:rFonts w:asciiTheme="minorHAnsi" w:eastAsiaTheme="minorEastAsia" w:hAnsiTheme="minorHAnsi" w:cstheme="minorBidi"/>
           <w:caps w:val="0"/>
@@ -1847,7 +1822,7 @@
     </w:p>
     <w:p>
       <w:pPr>
-        <w:pStyle w:val="TDC1"/>
+        <w:pStyle w:val="TOC1"/>
         <w:rPr>
           <w:rFonts w:asciiTheme="minorHAnsi" w:eastAsiaTheme="minorEastAsia" w:hAnsiTheme="minorHAnsi" w:cstheme="minorBidi"/>
           <w:caps w:val="0"/>
@@ -1900,7 +1875,7 @@
     </w:p>
     <w:p>
       <w:pPr>
-        <w:pStyle w:val="TDC1"/>
+        <w:pStyle w:val="TOC1"/>
         <w:rPr>
           <w:rFonts w:asciiTheme="minorHAnsi" w:eastAsiaTheme="minorEastAsia" w:hAnsiTheme="minorHAnsi" w:cstheme="minorBidi"/>
           <w:caps w:val="0"/>
@@ -1953,7 +1928,7 @@
     </w:p>
     <w:p>
       <w:pPr>
-        <w:pStyle w:val="TDC1"/>
+        <w:pStyle w:val="TOC1"/>
         <w:rPr>
           <w:rFonts w:asciiTheme="minorHAnsi" w:eastAsiaTheme="minorEastAsia" w:hAnsiTheme="minorHAnsi" w:cstheme="minorBidi"/>
           <w:caps w:val="0"/>
@@ -2006,7 +1981,7 @@
     </w:p>
     <w:p>
       <w:pPr>
-        <w:pStyle w:val="TDC1"/>
+        <w:pStyle w:val="TOC1"/>
         <w:rPr>
           <w:rFonts w:asciiTheme="minorHAnsi" w:eastAsiaTheme="minorEastAsia" w:hAnsiTheme="minorHAnsi" w:cstheme="minorBidi"/>
           <w:caps w:val="0"/>
@@ -2051,7 +2026,7 @@
     </w:p>
     <w:p>
       <w:pPr>
-        <w:pStyle w:val="TDC1"/>
+        <w:pStyle w:val="TOC1"/>
         <w:rPr>
           <w:rFonts w:asciiTheme="minorHAnsi" w:eastAsiaTheme="minorEastAsia" w:hAnsiTheme="minorHAnsi" w:cstheme="minorBidi"/>
           <w:caps w:val="0"/>
@@ -2128,7 +2103,7 @@
     </w:p>
     <w:p>
       <w:pPr>
-        <w:pStyle w:val="Ttulo1"/>
+        <w:pStyle w:val="Heading1"/>
         <w:rPr>
           <w:color w:val="0D0D0D" w:themeColor="text1" w:themeTint="F2"/>
         </w:rPr>
@@ -2147,7 +2122,7 @@
     </w:p>
     <w:p>
       <w:pPr>
-        <w:pStyle w:val="Ttulo2"/>
+        <w:pStyle w:val="Heading2"/>
         <w:rPr>
           <w:color w:val="0D0D0D" w:themeColor="text1" w:themeTint="F2"/>
         </w:rPr>
@@ -2173,8 +2148,6 @@
         </w:rPr>
         <w:t xml:space="preserve"> (Written by Beshoy Farag)</w:t>
       </w:r>
-      <w:bookmarkStart w:id="7" w:name="_GoBack"/>
-      <w:bookmarkEnd w:id="7"/>
     </w:p>
     <w:p>
       <w:pPr>
@@ -2226,12 +2199,12 @@
     </w:p>
     <w:p>
       <w:pPr>
-        <w:pStyle w:val="Ttulo2"/>
-        <w:rPr>
-          <w:color w:val="0D0D0D" w:themeColor="text1" w:themeTint="F2"/>
-        </w:rPr>
-      </w:pPr>
-      <w:bookmarkStart w:id="8" w:name="_Toc167263309"/>
+        <w:pStyle w:val="Heading2"/>
+        <w:rPr>
+          <w:color w:val="0D0D0D" w:themeColor="text1" w:themeTint="F2"/>
+        </w:rPr>
+      </w:pPr>
+      <w:bookmarkStart w:id="7" w:name="_Toc167263309"/>
       <w:r>
         <w:rPr>
           <w:color w:val="0D0D0D" w:themeColor="text1" w:themeTint="F2"/>
@@ -2245,7 +2218,7 @@
         </w:rPr>
         <w:t>Summary</w:t>
       </w:r>
-      <w:bookmarkEnd w:id="8"/>
+      <w:bookmarkEnd w:id="7"/>
       <w:r>
         <w:rPr>
           <w:color w:val="0D0D0D" w:themeColor="text1" w:themeTint="F2"/>
@@ -2630,13 +2603,13 @@
     </w:p>
     <w:p>
       <w:pPr>
-        <w:pStyle w:val="Ttulo2"/>
-        <w:rPr>
-          <w:color w:val="0D0D0D" w:themeColor="text1" w:themeTint="F2"/>
-          <w:lang w:val="en-US"/>
-        </w:rPr>
-      </w:pPr>
-      <w:bookmarkStart w:id="9" w:name="_Toc167263310"/>
+        <w:pStyle w:val="Heading2"/>
+        <w:rPr>
+          <w:color w:val="0D0D0D" w:themeColor="text1" w:themeTint="F2"/>
+          <w:lang w:val="en-US"/>
+        </w:rPr>
+      </w:pPr>
+      <w:bookmarkStart w:id="8" w:name="_Toc167263310"/>
       <w:r>
         <w:rPr>
           <w:color w:val="0D0D0D" w:themeColor="text1" w:themeTint="F2"/>
@@ -2660,7 +2633,7 @@
         </w:rPr>
         <w:t>regulations (optional)</w:t>
       </w:r>
-      <w:bookmarkEnd w:id="9"/>
+      <w:bookmarkEnd w:id="8"/>
     </w:p>
     <w:p>
       <w:pPr>
@@ -2679,12 +2652,12 @@
     </w:p>
     <w:p>
       <w:pPr>
-        <w:pStyle w:val="Ttulo1"/>
-        <w:rPr>
-          <w:color w:val="0D0D0D" w:themeColor="text1" w:themeTint="F2"/>
-        </w:rPr>
-      </w:pPr>
-      <w:bookmarkStart w:id="10" w:name="_Toc167263311"/>
+        <w:pStyle w:val="Heading1"/>
+        <w:rPr>
+          <w:color w:val="0D0D0D" w:themeColor="text1" w:themeTint="F2"/>
+        </w:rPr>
+      </w:pPr>
+      <w:bookmarkStart w:id="9" w:name="_Toc167263311"/>
       <w:r>
         <w:rPr>
           <w:color w:val="0D0D0D" w:themeColor="text1" w:themeTint="F2"/>
@@ -2692,29 +2665,29 @@
         <w:lastRenderedPageBreak/>
         <w:t>Requirements documentation</w:t>
       </w:r>
+      <w:bookmarkEnd w:id="9"/>
+      <w:r>
+        <w:rPr>
+          <w:color w:val="0D0D0D" w:themeColor="text1" w:themeTint="F2"/>
+        </w:rPr>
+        <w:t xml:space="preserve"> (Written by Beshoy / Edited by Antonio)</w:t>
+      </w:r>
+    </w:p>
+    <w:p>
+      <w:pPr>
+        <w:pStyle w:val="Heading2"/>
+        <w:rPr>
+          <w:color w:val="0D0D0D" w:themeColor="text1" w:themeTint="F2"/>
+        </w:rPr>
+      </w:pPr>
+      <w:bookmarkStart w:id="10" w:name="_Toc167263312"/>
+      <w:r>
+        <w:rPr>
+          <w:color w:val="0D0D0D" w:themeColor="text1" w:themeTint="F2"/>
+        </w:rPr>
+        <w:t xml:space="preserve"> Product vision and goals</w:t>
+      </w:r>
       <w:bookmarkEnd w:id="10"/>
-      <w:r>
-        <w:rPr>
-          <w:color w:val="0D0D0D" w:themeColor="text1" w:themeTint="F2"/>
-        </w:rPr>
-        <w:t xml:space="preserve"> (Written by Beshoy / Edited by Antonio)</w:t>
-      </w:r>
-    </w:p>
-    <w:p>
-      <w:pPr>
-        <w:pStyle w:val="Ttulo2"/>
-        <w:rPr>
-          <w:color w:val="0D0D0D" w:themeColor="text1" w:themeTint="F2"/>
-        </w:rPr>
-      </w:pPr>
-      <w:bookmarkStart w:id="11" w:name="_Toc167263312"/>
-      <w:r>
-        <w:rPr>
-          <w:color w:val="0D0D0D" w:themeColor="text1" w:themeTint="F2"/>
-        </w:rPr>
-        <w:t xml:space="preserve"> Product vision and goals</w:t>
-      </w:r>
-      <w:bookmarkEnd w:id="11"/>
     </w:p>
     <w:p>
       <w:pPr>
@@ -2923,21 +2896,21 @@
     </w:p>
     <w:p>
       <w:pPr>
-        <w:pStyle w:val="Ttulo2"/>
+        <w:pStyle w:val="Heading2"/>
         <w:rPr>
           <w:rFonts w:ascii="Arial" w:hAnsi="Arial"/>
           <w:kern w:val="0"/>
           <w:sz w:val="20"/>
         </w:rPr>
       </w:pPr>
-      <w:bookmarkStart w:id="12" w:name="_Toc167263313"/>
+      <w:bookmarkStart w:id="11" w:name="_Toc167263313"/>
       <w:r>
         <w:rPr>
           <w:color w:val="0D0D0D" w:themeColor="text1" w:themeTint="F2"/>
         </w:rPr>
         <w:t xml:space="preserve"> Personas</w:t>
       </w:r>
-      <w:bookmarkEnd w:id="12"/>
+      <w:bookmarkEnd w:id="11"/>
     </w:p>
     <w:p>
       <w:pPr>
@@ -4493,19 +4466,19 @@
     </w:p>
     <w:p>
       <w:pPr>
-        <w:pStyle w:val="Ttulo2"/>
-        <w:rPr>
-          <w:color w:val="0D0D0D" w:themeColor="text1" w:themeTint="F2"/>
-        </w:rPr>
-      </w:pPr>
-      <w:bookmarkStart w:id="13" w:name="_Toc167263314"/>
+        <w:pStyle w:val="Heading2"/>
+        <w:rPr>
+          <w:color w:val="0D0D0D" w:themeColor="text1" w:themeTint="F2"/>
+        </w:rPr>
+      </w:pPr>
+      <w:bookmarkStart w:id="12" w:name="_Toc167263314"/>
       <w:r>
         <w:rPr>
           <w:color w:val="0D0D0D" w:themeColor="text1" w:themeTint="F2"/>
         </w:rPr>
         <w:t xml:space="preserve"> User stories </w:t>
       </w:r>
-      <w:bookmarkEnd w:id="13"/>
+      <w:bookmarkEnd w:id="12"/>
     </w:p>
     <w:p>
       <w:pPr>
@@ -6527,19 +6500,19 @@
     </w:p>
     <w:p>
       <w:pPr>
-        <w:pStyle w:val="Ttulo2"/>
-        <w:rPr>
-          <w:color w:val="0D0D0D" w:themeColor="text1" w:themeTint="F2"/>
-        </w:rPr>
-      </w:pPr>
-      <w:bookmarkStart w:id="14" w:name="_Toc167263316"/>
+        <w:pStyle w:val="Heading2"/>
+        <w:rPr>
+          <w:color w:val="0D0D0D" w:themeColor="text1" w:themeTint="F2"/>
+        </w:rPr>
+      </w:pPr>
+      <w:bookmarkStart w:id="13" w:name="_Toc167263316"/>
       <w:r>
         <w:rPr>
           <w:color w:val="0D0D0D" w:themeColor="text1" w:themeTint="F2"/>
         </w:rPr>
         <w:t xml:space="preserve"> Dictionary of terms </w:t>
       </w:r>
-      <w:bookmarkEnd w:id="14"/>
+      <w:bookmarkEnd w:id="13"/>
     </w:p>
     <w:p>
       <w:pPr>
@@ -6773,32 +6746,32 @@
     </w:p>
     <w:p>
       <w:pPr>
-        <w:pStyle w:val="Ttulo1"/>
-      </w:pPr>
-      <w:bookmarkStart w:id="15" w:name="_Toc167263317"/>
+        <w:pStyle w:val="Heading1"/>
+      </w:pPr>
+      <w:bookmarkStart w:id="14" w:name="_Toc167263317"/>
       <w:r>
         <w:t>Architectural documentation</w:t>
       </w:r>
+      <w:bookmarkEnd w:id="14"/>
+      <w:r>
+        <w:t xml:space="preserve"> (Written by Antonio Huesa Guardiola)</w:t>
+      </w:r>
+    </w:p>
+    <w:p>
+      <w:pPr>
+        <w:pStyle w:val="Heading2"/>
+        <w:rPr>
+          <w:color w:val="0D0D0D" w:themeColor="text1" w:themeTint="F2"/>
+        </w:rPr>
+      </w:pPr>
+      <w:bookmarkStart w:id="15" w:name="_Toc167263318"/>
+      <w:r>
+        <w:rPr>
+          <w:color w:val="0D0D0D" w:themeColor="text1" w:themeTint="F2"/>
+        </w:rPr>
+        <w:t xml:space="preserve"> System architecture and design</w:t>
+      </w:r>
       <w:bookmarkEnd w:id="15"/>
-      <w:r>
-        <w:t xml:space="preserve"> (Written by Antonio Huesa Guardiola)</w:t>
-      </w:r>
-    </w:p>
-    <w:p>
-      <w:pPr>
-        <w:pStyle w:val="Ttulo2"/>
-        <w:rPr>
-          <w:color w:val="0D0D0D" w:themeColor="text1" w:themeTint="F2"/>
-        </w:rPr>
-      </w:pPr>
-      <w:bookmarkStart w:id="16" w:name="_Toc167263318"/>
-      <w:r>
-        <w:rPr>
-          <w:color w:val="0D0D0D" w:themeColor="text1" w:themeTint="F2"/>
-        </w:rPr>
-        <w:t xml:space="preserve"> System architecture and design</w:t>
-      </w:r>
-      <w:bookmarkEnd w:id="16"/>
     </w:p>
     <w:p>
       <w:pPr>
@@ -6849,23 +6822,7 @@
           <w:color w:val="0D0D0D" w:themeColor="text1" w:themeTint="F2"/>
           <w:lang w:val="en-US"/>
         </w:rPr>
-        <w:t xml:space="preserve">The System gives constant feedback of the state that it is in, displaying the content requested, displaying a loading animation in case the content </w:t>
-      </w:r>
-      <w:proofErr w:type="gramStart"/>
-      <w:r>
-        <w:rPr>
-          <w:color w:val="0D0D0D" w:themeColor="text1" w:themeTint="F2"/>
-          <w:lang w:val="en-US"/>
-        </w:rPr>
-        <w:t>cannot be displayed</w:t>
-      </w:r>
-      <w:proofErr w:type="gramEnd"/>
-      <w:r>
-        <w:rPr>
-          <w:color w:val="0D0D0D" w:themeColor="text1" w:themeTint="F2"/>
-          <w:lang w:val="en-US"/>
-        </w:rPr>
-        <w:t xml:space="preserve"> yet and changing buttons scale or color by the user interaction. </w:t>
+        <w:t xml:space="preserve">The System gives constant feedback of the state that it is in, displaying the content requested, displaying a loading animation in case the content cannot be displayed yet and changing buttons scale or color by the user interaction. </w:t>
       </w:r>
     </w:p>
     <w:p>
@@ -6895,23 +6852,7 @@
           <w:color w:val="0D0D0D" w:themeColor="text1" w:themeTint="F2"/>
           <w:lang w:val="en-US"/>
         </w:rPr>
-        <w:t xml:space="preserve">The System fetches the data of the security tools using the </w:t>
-      </w:r>
-      <w:proofErr w:type="spellStart"/>
-      <w:r>
-        <w:rPr>
-          <w:color w:val="0D0D0D" w:themeColor="text1" w:themeTint="F2"/>
-          <w:lang w:val="en-US"/>
-        </w:rPr>
-        <w:t>GitLab</w:t>
-      </w:r>
-      <w:proofErr w:type="spellEnd"/>
-      <w:r>
-        <w:rPr>
-          <w:color w:val="0D0D0D" w:themeColor="text1" w:themeTint="F2"/>
-          <w:lang w:val="en-US"/>
-        </w:rPr>
-        <w:t xml:space="preserve"> API, searching for the last pipeline run, obtaining its jobs, and fetching each specific job’s artifacts.</w:t>
+        <w:t>The System fetches the data of the security tools using the GitLab API, searching for the last pipeline run, obtaining its jobs, and fetching each specific job’s artifacts.</w:t>
       </w:r>
     </w:p>
     <w:p>
@@ -6971,39 +6912,7 @@
           <w:color w:val="0D0D0D" w:themeColor="text1" w:themeTint="F2"/>
           <w:lang w:val="en-US"/>
         </w:rPr>
-        <w:t xml:space="preserve">The System allows the user to set its target configuration in a specific section of the dashboard, where all the sensible details, such as the </w:t>
-      </w:r>
-      <w:proofErr w:type="spellStart"/>
-      <w:r>
-        <w:rPr>
-          <w:color w:val="0D0D0D" w:themeColor="text1" w:themeTint="F2"/>
-          <w:lang w:val="en-US"/>
-        </w:rPr>
-        <w:t>GitLab</w:t>
-      </w:r>
-      <w:proofErr w:type="spellEnd"/>
-      <w:r>
-        <w:rPr>
-          <w:color w:val="0D0D0D" w:themeColor="text1" w:themeTint="F2"/>
-          <w:lang w:val="en-US"/>
-        </w:rPr>
-        <w:t xml:space="preserve"> project’s access token, are hidden, toggling its visibility via a checkbox next to it. Once the user confirms the configuration pressing the confirmation button, the content filed </w:t>
-      </w:r>
-      <w:proofErr w:type="gramStart"/>
-      <w:r>
-        <w:rPr>
-          <w:color w:val="0D0D0D" w:themeColor="text1" w:themeTint="F2"/>
-          <w:lang w:val="en-US"/>
-        </w:rPr>
-        <w:t>is saved</w:t>
-      </w:r>
-      <w:proofErr w:type="gramEnd"/>
-      <w:r>
-        <w:rPr>
-          <w:color w:val="0D0D0D" w:themeColor="text1" w:themeTint="F2"/>
-          <w:lang w:val="en-US"/>
-        </w:rPr>
-        <w:t xml:space="preserve"> in a JSON file for its use.</w:t>
+        <w:t>The System allows the user to set its target configuration in a specific section of the dashboard, where all the sensible details, such as the GitLab project’s access token, are hidden, toggling its visibility via a checkbox next to it. Once the user confirms the configuration pressing the confirmation button, the content filed is saved in a JSON file for its use.</w:t>
       </w:r>
     </w:p>
     <w:p>
@@ -7059,7 +6968,125 @@
           <w:color w:val="0D0D0D" w:themeColor="text1" w:themeTint="F2"/>
           <w:lang w:val="en-US"/>
         </w:rPr>
-        <w:t xml:space="preserve">These requirements </w:t>
+        <w:t>These requirements have been prioritized based on its relevance; the more important the requirement is for the application core functionality, the more priority it has to be implemented.</w:t>
+      </w:r>
+    </w:p>
+    <w:p>
+      <w:pPr>
+        <w:pStyle w:val="Text-laufAbstze"/>
+        <w:ind w:firstLine="708"/>
+        <w:rPr>
+          <w:color w:val="0D0D0D" w:themeColor="text1" w:themeTint="F2"/>
+          <w:lang w:val="en-US"/>
+        </w:rPr>
+      </w:pPr>
+    </w:p>
+    <w:p>
+      <w:pPr>
+        <w:pStyle w:val="Text-laufAbstze"/>
+        <w:ind w:firstLine="708"/>
+        <w:rPr>
+          <w:color w:val="0D0D0D" w:themeColor="text1" w:themeTint="F2"/>
+          <w:lang w:val="en-US"/>
+        </w:rPr>
+      </w:pPr>
+      <w:r>
+        <w:rPr>
+          <w:color w:val="0D0D0D" w:themeColor="text1" w:themeTint="F2"/>
+          <w:lang w:val="en-US"/>
+        </w:rPr>
+        <w:t xml:space="preserve">They have been implemented using the stack chosen, electron, a </w:t>
+      </w:r>
+      <w:proofErr w:type="spellStart"/>
+      <w:r>
+        <w:rPr>
+          <w:color w:val="0D0D0D" w:themeColor="text1" w:themeTint="F2"/>
+          <w:lang w:val="en-US"/>
+        </w:rPr>
+        <w:t>Javascript</w:t>
+      </w:r>
+      <w:proofErr w:type="spellEnd"/>
+      <w:r>
+        <w:rPr>
+          <w:color w:val="0D0D0D" w:themeColor="text1" w:themeTint="F2"/>
+          <w:lang w:val="en-US"/>
+        </w:rPr>
+        <w:t xml:space="preserve"> framework that lets developers create desktop applications using </w:t>
+      </w:r>
+      <w:proofErr w:type="spellStart"/>
+      <w:r>
+        <w:rPr>
+          <w:color w:val="0D0D0D" w:themeColor="text1" w:themeTint="F2"/>
+          <w:lang w:val="en-US"/>
+        </w:rPr>
+        <w:t>Js</w:t>
+      </w:r>
+      <w:proofErr w:type="spellEnd"/>
+      <w:r>
+        <w:rPr>
+          <w:color w:val="0D0D0D" w:themeColor="text1" w:themeTint="F2"/>
+          <w:lang w:val="en-US"/>
+        </w:rPr>
+        <w:t xml:space="preserve">, html and </w:t>
+      </w:r>
+      <w:proofErr w:type="spellStart"/>
+      <w:r>
+        <w:rPr>
+          <w:color w:val="0D0D0D" w:themeColor="text1" w:themeTint="F2"/>
+          <w:lang w:val="en-US"/>
+        </w:rPr>
+        <w:t>css</w:t>
+      </w:r>
+      <w:proofErr w:type="spellEnd"/>
+      <w:r>
+        <w:rPr>
+          <w:color w:val="0D0D0D" w:themeColor="text1" w:themeTint="F2"/>
+          <w:lang w:val="en-US"/>
+        </w:rPr>
+        <w:t xml:space="preserve"> by embedding Chromium and node.js into its binary.</w:t>
+      </w:r>
+    </w:p>
+    <w:p>
+      <w:pPr>
+        <w:pStyle w:val="Text-laufAbstze"/>
+        <w:ind w:firstLine="708"/>
+        <w:rPr>
+          <w:color w:val="0D0D0D" w:themeColor="text1" w:themeTint="F2"/>
+          <w:lang w:val="en-US"/>
+        </w:rPr>
+      </w:pPr>
+    </w:p>
+    <w:p>
+      <w:pPr>
+        <w:pStyle w:val="Text-laufAbstze"/>
+        <w:ind w:firstLine="708"/>
+        <w:rPr>
+          <w:color w:val="0D0D0D" w:themeColor="text1" w:themeTint="F2"/>
+          <w:lang w:val="en-US"/>
+        </w:rPr>
+      </w:pPr>
+      <w:r>
+        <w:rPr>
+          <w:color w:val="0D0D0D" w:themeColor="text1" w:themeTint="F2"/>
+          <w:lang w:val="en-US"/>
+        </w:rPr>
+        <w:t xml:space="preserve">Taking that into account, for the implementation of most requirements, basic </w:t>
+      </w:r>
+      <w:proofErr w:type="spellStart"/>
+      <w:r>
+        <w:rPr>
+          <w:color w:val="0D0D0D" w:themeColor="text1" w:themeTint="F2"/>
+          <w:lang w:val="en-US"/>
+        </w:rPr>
+        <w:t>Javascript</w:t>
+      </w:r>
+      <w:proofErr w:type="spellEnd"/>
+      <w:r>
+        <w:rPr>
+          <w:color w:val="0D0D0D" w:themeColor="text1" w:themeTint="F2"/>
+          <w:lang w:val="en-US"/>
+        </w:rPr>
+        <w:t xml:space="preserve"> functions as “</w:t>
       </w:r>
       <w:proofErr w:type="gramStart"/>
       <w:r>
@@ -7067,7 +7094,7 @@
           <w:color w:val="0D0D0D" w:themeColor="text1" w:themeTint="F2"/>
           <w:lang w:val="en-US"/>
         </w:rPr>
-        <w:t>have been prioritized</w:t>
+        <w:t>fetch(</w:t>
       </w:r>
       <w:proofErr w:type="gramEnd"/>
       <w:r>
@@ -7075,173 +7102,7 @@
           <w:color w:val="0D0D0D" w:themeColor="text1" w:themeTint="F2"/>
           <w:lang w:val="en-US"/>
         </w:rPr>
-        <w:t xml:space="preserve"> based on its relevance; the more important the requirement is for the application core functionality, the more priority it has to be implemented.</w:t>
-      </w:r>
-    </w:p>
-    <w:p>
-      <w:pPr>
-        <w:pStyle w:val="Text-laufAbstze"/>
-        <w:ind w:firstLine="708"/>
-        <w:rPr>
-          <w:color w:val="0D0D0D" w:themeColor="text1" w:themeTint="F2"/>
-          <w:lang w:val="en-US"/>
-        </w:rPr>
-      </w:pPr>
-    </w:p>
-    <w:p>
-      <w:pPr>
-        <w:pStyle w:val="Text-laufAbstze"/>
-        <w:ind w:firstLine="708"/>
-        <w:rPr>
-          <w:color w:val="0D0D0D" w:themeColor="text1" w:themeTint="F2"/>
-          <w:lang w:val="en-US"/>
-        </w:rPr>
-      </w:pPr>
-      <w:r>
-        <w:rPr>
-          <w:color w:val="0D0D0D" w:themeColor="text1" w:themeTint="F2"/>
-          <w:lang w:val="en-US"/>
-        </w:rPr>
-        <w:t xml:space="preserve">They </w:t>
-      </w:r>
-      <w:proofErr w:type="gramStart"/>
-      <w:r>
-        <w:rPr>
-          <w:color w:val="0D0D0D" w:themeColor="text1" w:themeTint="F2"/>
-          <w:lang w:val="en-US"/>
-        </w:rPr>
-        <w:t>have been implemented</w:t>
-      </w:r>
-      <w:proofErr w:type="gramEnd"/>
-      <w:r>
-        <w:rPr>
-          <w:color w:val="0D0D0D" w:themeColor="text1" w:themeTint="F2"/>
-          <w:lang w:val="en-US"/>
-        </w:rPr>
-        <w:t xml:space="preserve"> using the stack chosen, electron, a </w:t>
-      </w:r>
-      <w:proofErr w:type="spellStart"/>
-      <w:r>
-        <w:rPr>
-          <w:color w:val="0D0D0D" w:themeColor="text1" w:themeTint="F2"/>
-          <w:lang w:val="en-US"/>
-        </w:rPr>
-        <w:t>Javascript</w:t>
-      </w:r>
-      <w:proofErr w:type="spellEnd"/>
-      <w:r>
-        <w:rPr>
-          <w:color w:val="0D0D0D" w:themeColor="text1" w:themeTint="F2"/>
-          <w:lang w:val="en-US"/>
-        </w:rPr>
-        <w:t xml:space="preserve"> framework that lets developers create desktop applications using </w:t>
-      </w:r>
-      <w:proofErr w:type="spellStart"/>
-      <w:r>
-        <w:rPr>
-          <w:color w:val="0D0D0D" w:themeColor="text1" w:themeTint="F2"/>
-          <w:lang w:val="en-US"/>
-        </w:rPr>
-        <w:t>Js</w:t>
-      </w:r>
-      <w:proofErr w:type="spellEnd"/>
-      <w:r>
-        <w:rPr>
-          <w:color w:val="0D0D0D" w:themeColor="text1" w:themeTint="F2"/>
-          <w:lang w:val="en-US"/>
-        </w:rPr>
-        <w:t xml:space="preserve">, html and </w:t>
-      </w:r>
-      <w:proofErr w:type="spellStart"/>
-      <w:r>
-        <w:rPr>
-          <w:color w:val="0D0D0D" w:themeColor="text1" w:themeTint="F2"/>
-          <w:lang w:val="en-US"/>
-        </w:rPr>
-        <w:t>css</w:t>
-      </w:r>
-      <w:proofErr w:type="spellEnd"/>
-      <w:r>
-        <w:rPr>
-          <w:color w:val="0D0D0D" w:themeColor="text1" w:themeTint="F2"/>
-          <w:lang w:val="en-US"/>
-        </w:rPr>
-        <w:t xml:space="preserve"> by embedding Chromium and node.js into its binary.</w:t>
-      </w:r>
-    </w:p>
-    <w:p>
-      <w:pPr>
-        <w:pStyle w:val="Text-laufAbstze"/>
-        <w:ind w:firstLine="708"/>
-        <w:rPr>
-          <w:color w:val="0D0D0D" w:themeColor="text1" w:themeTint="F2"/>
-          <w:lang w:val="en-US"/>
-        </w:rPr>
-      </w:pPr>
-    </w:p>
-    <w:p>
-      <w:pPr>
-        <w:pStyle w:val="Text-laufAbstze"/>
-        <w:ind w:firstLine="708"/>
-        <w:rPr>
-          <w:color w:val="0D0D0D" w:themeColor="text1" w:themeTint="F2"/>
-          <w:lang w:val="en-US"/>
-        </w:rPr>
-      </w:pPr>
-      <w:r>
-        <w:rPr>
-          <w:color w:val="0D0D0D" w:themeColor="text1" w:themeTint="F2"/>
-          <w:lang w:val="en-US"/>
-        </w:rPr>
-        <w:t xml:space="preserve">Taking that into account, for the implementation of most requirements, basic </w:t>
-      </w:r>
-      <w:proofErr w:type="spellStart"/>
-      <w:r>
-        <w:rPr>
-          <w:color w:val="0D0D0D" w:themeColor="text1" w:themeTint="F2"/>
-          <w:lang w:val="en-US"/>
-        </w:rPr>
-        <w:t>Javascript</w:t>
-      </w:r>
-      <w:proofErr w:type="spellEnd"/>
-      <w:r>
-        <w:rPr>
-          <w:color w:val="0D0D0D" w:themeColor="text1" w:themeTint="F2"/>
-          <w:lang w:val="en-US"/>
-        </w:rPr>
-        <w:t xml:space="preserve"> functions as “</w:t>
-      </w:r>
-      <w:proofErr w:type="gramStart"/>
-      <w:r>
-        <w:rPr>
-          <w:color w:val="0D0D0D" w:themeColor="text1" w:themeTint="F2"/>
-          <w:lang w:val="en-US"/>
-        </w:rPr>
-        <w:t>fetch(</w:t>
-      </w:r>
-      <w:proofErr w:type="gramEnd"/>
-      <w:r>
-        <w:rPr>
-          <w:color w:val="0D0D0D" w:themeColor="text1" w:themeTint="F2"/>
-          <w:lang w:val="en-US"/>
-        </w:rPr>
-        <w:t xml:space="preserve">)” have been used, in this case to obtain the artifacts from the </w:t>
-      </w:r>
-      <w:proofErr w:type="spellStart"/>
-      <w:r>
-        <w:rPr>
-          <w:color w:val="0D0D0D" w:themeColor="text1" w:themeTint="F2"/>
-          <w:lang w:val="en-US"/>
-        </w:rPr>
-        <w:t>Gitlab</w:t>
-      </w:r>
-      <w:proofErr w:type="spellEnd"/>
-      <w:r>
-        <w:rPr>
-          <w:color w:val="0D0D0D" w:themeColor="text1" w:themeTint="F2"/>
-          <w:lang w:val="en-US"/>
-        </w:rPr>
-        <w:t xml:space="preserve"> API and process them properly. Other parts of the stack as HTML and CSS have been use to create the basic interface of the application and give clear feedback to the user’s actions. </w:t>
+        <w:t xml:space="preserve">)” have been used, in this case to obtain the artifacts from the Gitlab API and process them properly. Other parts of the stack as HTML and CSS have been use to create the basic interface of the application and give clear feedback to the user’s actions. </w:t>
       </w:r>
     </w:p>
     <w:p>
@@ -7268,23 +7129,7 @@
           <w:color w:val="0D0D0D" w:themeColor="text1" w:themeTint="F2"/>
           <w:lang w:val="en-US"/>
         </w:rPr>
-        <w:t xml:space="preserve">The System architecture </w:t>
-      </w:r>
-      <w:proofErr w:type="gramStart"/>
-      <w:r>
-        <w:rPr>
-          <w:color w:val="0D0D0D" w:themeColor="text1" w:themeTint="F2"/>
-          <w:lang w:val="en-US"/>
-        </w:rPr>
-        <w:t>is represented</w:t>
-      </w:r>
-      <w:proofErr w:type="gramEnd"/>
-      <w:r>
-        <w:rPr>
-          <w:color w:val="0D0D0D" w:themeColor="text1" w:themeTint="F2"/>
-          <w:lang w:val="en-US"/>
-        </w:rPr>
-        <w:t xml:space="preserve"> in the next scheme:</w:t>
+        <w:t>The System architecture is represented in the next scheme:</w:t>
       </w:r>
     </w:p>
     <w:p>
@@ -7303,7 +7148,7 @@
           <w:lang w:val="es-ES" w:eastAsia="es-ES"/>
         </w:rPr>
         <w:drawing>
-          <wp:anchor distT="0" distB="0" distL="114300" distR="114300" simplePos="0" relativeHeight="251659264" behindDoc="0" locked="0" layoutInCell="1" allowOverlap="1">
+          <wp:anchor distT="0" distB="0" distL="114300" distR="114300" simplePos="0" relativeHeight="251659264" behindDoc="0" locked="0" layoutInCell="1" allowOverlap="1" wp14:anchorId="7ACBC422" wp14:editId="76305218">
             <wp:simplePos x="0" y="0"/>
             <wp:positionH relativeFrom="margin">
               <wp:align>right</wp:align>
@@ -7385,7 +7230,6 @@
           <w:color w:val="0D0D0D" w:themeColor="text1" w:themeTint="F2"/>
           <w:lang w:val="en-US"/>
         </w:rPr>
-        <w:lastRenderedPageBreak/>
         <w:t>Pic 1.0 “Vulnerability dashboard system architecture scheme”</w:t>
       </w:r>
     </w:p>
@@ -7452,7 +7296,7 @@
     </w:p>
     <w:p>
       <w:pPr>
-        <w:pStyle w:val="Prrafodelista"/>
+        <w:pStyle w:val="ListParagraph"/>
         <w:rPr>
           <w:color w:val="0D0D0D" w:themeColor="text1" w:themeTint="F2"/>
           <w:lang w:val="en-US"/>
@@ -7476,7 +7320,7 @@
           <w:color w:val="0D0D0D" w:themeColor="text1" w:themeTint="F2"/>
           <w:lang w:val="en-US"/>
         </w:rPr>
-        <w:t xml:space="preserve">The backend obtains the data mentioned from the </w:t>
+        <w:t xml:space="preserve">The backend obtains the data mentioned from the GitLab API, fetching the last artifacts of the pipeline if the jobs were </w:t>
       </w:r>
       <w:proofErr w:type="spellStart"/>
       <w:r>
@@ -7484,7 +7328,7 @@
           <w:color w:val="0D0D0D" w:themeColor="text1" w:themeTint="F2"/>
           <w:lang w:val="en-US"/>
         </w:rPr>
-        <w:t>GitLab</w:t>
+        <w:t>succesful</w:t>
       </w:r>
       <w:proofErr w:type="spellEnd"/>
       <w:r>
@@ -7492,22 +7336,6 @@
           <w:color w:val="0D0D0D" w:themeColor="text1" w:themeTint="F2"/>
           <w:lang w:val="en-US"/>
         </w:rPr>
-        <w:t xml:space="preserve"> API, fetching the last artifacts of the pipeline if the jobs were </w:t>
-      </w:r>
-      <w:proofErr w:type="spellStart"/>
-      <w:r>
-        <w:rPr>
-          <w:color w:val="0D0D0D" w:themeColor="text1" w:themeTint="F2"/>
-          <w:lang w:val="en-US"/>
-        </w:rPr>
-        <w:t>succesful</w:t>
-      </w:r>
-      <w:proofErr w:type="spellEnd"/>
-      <w:r>
-        <w:rPr>
-          <w:color w:val="0D0D0D" w:themeColor="text1" w:themeTint="F2"/>
-          <w:lang w:val="en-US"/>
-        </w:rPr>
         <w:t>.</w:t>
       </w:r>
     </w:p>
@@ -7523,19 +7351,19 @@
     </w:p>
     <w:p>
       <w:pPr>
-        <w:pStyle w:val="Ttulo2"/>
-        <w:rPr>
-          <w:color w:val="0D0D0D" w:themeColor="text1" w:themeTint="F2"/>
-        </w:rPr>
-      </w:pPr>
-      <w:bookmarkStart w:id="17" w:name="_Toc167263319"/>
+        <w:pStyle w:val="Heading2"/>
+        <w:rPr>
+          <w:color w:val="0D0D0D" w:themeColor="text1" w:themeTint="F2"/>
+        </w:rPr>
+      </w:pPr>
+      <w:bookmarkStart w:id="16" w:name="_Toc167263319"/>
       <w:r>
         <w:rPr>
           <w:color w:val="0D0D0D" w:themeColor="text1" w:themeTint="F2"/>
         </w:rPr>
         <w:t xml:space="preserve"> Human-machine interface</w:t>
       </w:r>
-      <w:bookmarkEnd w:id="17"/>
+      <w:bookmarkEnd w:id="16"/>
       <w:r>
         <w:rPr>
           <w:color w:val="0D0D0D" w:themeColor="text1" w:themeTint="F2"/>
@@ -7562,7 +7390,7 @@
     </w:p>
     <w:p>
       <w:pPr>
-        <w:pStyle w:val="Ttulo4"/>
+        <w:pStyle w:val="Heading4"/>
         <w:keepLines w:val="0"/>
         <w:rPr>
           <w:i w:val="0"/>
@@ -7587,7 +7415,7 @@
       </w:pPr>
       <w:r>
         <w:rPr>
-          <w:rStyle w:val="Textoennegrita"/>
+          <w:rStyle w:val="Strong"/>
           <w:rFonts w:ascii="Arial" w:hAnsi="Arial" w:cs="Arial"/>
           <w:b w:val="0"/>
           <w:bCs w:val="0"/>
@@ -7625,7 +7453,7 @@
       </w:r>
       <w:r>
         <w:rPr>
-          <w:rStyle w:val="Textoennegrita"/>
+          <w:rStyle w:val="Strong"/>
           <w:rFonts w:ascii="Arial" w:hAnsi="Arial" w:cs="Arial"/>
           <w:b w:val="0"/>
           <w:bCs w:val="0"/>
@@ -7644,7 +7472,7 @@
       </w:r>
       <w:r>
         <w:rPr>
-          <w:rStyle w:val="CdigoHTML"/>
+          <w:rStyle w:val="HTMLCode"/>
           <w:rFonts w:ascii="Arial" w:hAnsi="Arial" w:cs="Arial"/>
         </w:rPr>
         <w:t>render.js</w:t>
@@ -7678,7 +7506,7 @@
       </w:r>
       <w:r>
         <w:rPr>
-          <w:rStyle w:val="Textoennegrita"/>
+          <w:rStyle w:val="Strong"/>
           <w:rFonts w:ascii="Arial" w:hAnsi="Arial" w:cs="Arial"/>
           <w:b w:val="0"/>
           <w:bCs w:val="0"/>
@@ -7708,7 +7536,7 @@
       </w:pPr>
       <w:r>
         <w:rPr>
-          <w:rStyle w:val="Textoennegrita"/>
+          <w:rStyle w:val="Strong"/>
           <w:rFonts w:ascii="Arial" w:hAnsi="Arial" w:cs="Arial"/>
           <w:b w:val="0"/>
           <w:bCs w:val="0"/>
@@ -7746,7 +7574,7 @@
       </w:r>
       <w:r>
         <w:rPr>
-          <w:rStyle w:val="Textoennegrita"/>
+          <w:rStyle w:val="Strong"/>
           <w:rFonts w:ascii="Arial" w:hAnsi="Arial" w:cs="Arial"/>
           <w:b w:val="0"/>
           <w:bCs w:val="0"/>
@@ -7765,7 +7593,7 @@
       </w:r>
       <w:r>
         <w:rPr>
-          <w:rStyle w:val="CdigoHTML"/>
+          <w:rStyle w:val="HTMLCode"/>
           <w:rFonts w:ascii="Arial" w:hAnsi="Arial" w:cs="Arial"/>
         </w:rPr>
         <w:t>render.js</w:t>
@@ -7799,7 +7627,7 @@
       </w:r>
       <w:r>
         <w:rPr>
-          <w:rStyle w:val="Textoennegrita"/>
+          <w:rStyle w:val="Strong"/>
           <w:rFonts w:ascii="Arial" w:hAnsi="Arial" w:cs="Arial"/>
           <w:b w:val="0"/>
           <w:bCs w:val="0"/>
@@ -7841,167 +7669,6 @@
     </w:p>
     <w:p>
       <w:pPr>
-        <w:pStyle w:val="NormalWeb"/>
-        <w:spacing w:beforeAutospacing="1" w:afterAutospacing="1"/>
-        <w:rPr>
-          <w:rFonts w:ascii="Arial" w:hAnsi="Arial" w:cs="Arial"/>
-          <w:sz w:val="20"/>
-          <w:szCs w:val="20"/>
-        </w:rPr>
-      </w:pPr>
-      <w:r>
-        <w:rPr>
-          <w:rFonts w:ascii="Arial" w:eastAsia="SimSun" w:hAnsi="Arial" w:cs="Arial"/>
-          <w:sz w:val="20"/>
-          <w:szCs w:val="20"/>
-        </w:rPr>
-        <w:t xml:space="preserve">- </w:t>
-      </w:r>
-      <w:r>
-        <w:rPr>
-          <w:rFonts w:ascii="Arial" w:hAnsi="Arial" w:cs="Arial"/>
-          <w:sz w:val="20"/>
-          <w:szCs w:val="20"/>
-        </w:rPr>
-        <w:t>Clear segmentation per tool (SAST, SCA, Fuzzing, etc.)</w:t>
-      </w:r>
-    </w:p>
-    <w:p>
-      <w:pPr>
-        <w:pStyle w:val="NormalWeb"/>
-        <w:spacing w:beforeAutospacing="1" w:afterAutospacing="1"/>
-        <w:rPr>
-          <w:rFonts w:ascii="Arial" w:hAnsi="Arial" w:cs="Arial"/>
-          <w:sz w:val="20"/>
-          <w:szCs w:val="20"/>
-        </w:rPr>
-      </w:pPr>
-      <w:r>
-        <w:rPr>
-          <w:rFonts w:ascii="Arial" w:eastAsia="SimSun" w:hAnsi="Arial" w:cs="Arial"/>
-          <w:sz w:val="20"/>
-          <w:szCs w:val="20"/>
-        </w:rPr>
-        <w:t xml:space="preserve">- </w:t>
-      </w:r>
-      <w:r>
-        <w:rPr>
-          <w:rFonts w:ascii="Arial" w:hAnsi="Arial" w:cs="Arial"/>
-          <w:sz w:val="20"/>
-          <w:szCs w:val="20"/>
-        </w:rPr>
-        <w:t>Flexible JS functions (</w:t>
-      </w:r>
-      <w:r>
-        <w:rPr>
-          <w:rStyle w:val="CdigoHTML"/>
-          <w:rFonts w:ascii="Arial" w:hAnsi="Arial" w:cs="Arial"/>
-        </w:rPr>
-        <w:t>createSastPage</w:t>
-      </w:r>
-      <w:r>
-        <w:rPr>
-          <w:rFonts w:ascii="Arial" w:hAnsi="Arial" w:cs="Arial"/>
-          <w:sz w:val="20"/>
-          <w:szCs w:val="20"/>
-        </w:rPr>
-        <w:t>, etc.) to adapt report parsing</w:t>
-      </w:r>
-    </w:p>
-    <w:p>
-      <w:pPr>
-        <w:pStyle w:val="NormalWeb"/>
-        <w:spacing w:beforeAutospacing="1" w:afterAutospacing="1"/>
-        <w:rPr>
-          <w:rFonts w:ascii="Arial" w:hAnsi="Arial" w:cs="Arial"/>
-          <w:sz w:val="20"/>
-          <w:szCs w:val="20"/>
-        </w:rPr>
-      </w:pPr>
-      <w:r>
-        <w:rPr>
-          <w:rFonts w:ascii="Arial" w:eastAsia="SimSun" w:hAnsi="Arial" w:cs="Arial"/>
-          <w:sz w:val="20"/>
-          <w:szCs w:val="20"/>
-        </w:rPr>
-        <w:t xml:space="preserve">- </w:t>
-      </w:r>
-      <w:r>
-        <w:rPr>
-          <w:rFonts w:ascii="Arial" w:hAnsi="Arial" w:cs="Arial"/>
-          <w:sz w:val="20"/>
-          <w:szCs w:val="20"/>
-        </w:rPr>
-        <w:t xml:space="preserve">Compatible with </w:t>
-      </w:r>
-      <w:r>
-        <w:rPr>
-          <w:rStyle w:val="Textoennegrita"/>
-          <w:rFonts w:ascii="Arial" w:hAnsi="Arial" w:cs="Arial"/>
-          <w:b w:val="0"/>
-          <w:bCs w:val="0"/>
-          <w:sz w:val="20"/>
-          <w:szCs w:val="20"/>
-        </w:rPr>
-        <w:t>GitLab REST API</w:t>
-      </w:r>
-      <w:r>
-        <w:rPr>
-          <w:rFonts w:ascii="Arial" w:hAnsi="Arial" w:cs="Arial"/>
-          <w:sz w:val="20"/>
-          <w:szCs w:val="20"/>
-        </w:rPr>
-        <w:t xml:space="preserve"> for real-time artifact fetching</w:t>
-      </w:r>
-    </w:p>
-    <w:p>
-      <w:pPr>
-        <w:pStyle w:val="NormalWeb"/>
-        <w:spacing w:beforeAutospacing="1" w:afterAutospacing="1"/>
-        <w:rPr>
-          <w:rFonts w:ascii="Arial" w:hAnsi="Arial" w:cs="Arial"/>
-          <w:sz w:val="20"/>
-          <w:szCs w:val="20"/>
-        </w:rPr>
-      </w:pPr>
-      <w:r>
-        <w:rPr>
-          <w:rFonts w:ascii="Arial" w:eastAsia="SimSun" w:hAnsi="Arial" w:cs="Arial"/>
-          <w:sz w:val="20"/>
-          <w:szCs w:val="20"/>
-        </w:rPr>
-        <w:t>-</w:t>
-      </w:r>
-      <w:r>
-        <w:rPr>
-          <w:rFonts w:ascii="Arial" w:hAnsi="Arial" w:cs="Arial"/>
-          <w:sz w:val="20"/>
-          <w:szCs w:val="20"/>
-        </w:rPr>
-        <w:t xml:space="preserve">Design supports </w:t>
-      </w:r>
-      <w:r>
-        <w:rPr>
-          <w:rStyle w:val="Textoennegrita"/>
-          <w:rFonts w:ascii="Arial" w:hAnsi="Arial" w:cs="Arial"/>
-          <w:b w:val="0"/>
-          <w:bCs w:val="0"/>
-          <w:sz w:val="20"/>
-          <w:szCs w:val="20"/>
-        </w:rPr>
-        <w:t>multiple roles</w:t>
-      </w:r>
-      <w:r>
-        <w:rPr>
-          <w:rFonts w:ascii="Arial" w:hAnsi="Arial" w:cs="Arial"/>
-          <w:sz w:val="20"/>
-          <w:szCs w:val="20"/>
-        </w:rPr>
-        <w:t>: Devs, Security Champs, Technical Writers</w:t>
-      </w:r>
-    </w:p>
-    <w:p>
-      <w:pPr>
         <w:pStyle w:val="Text-laufAbstze"/>
         <w:ind w:firstLine="0"/>
         <w:rPr>
@@ -8011,12 +7678,96 @@
     </w:p>
     <w:p>
       <w:pPr>
-        <w:pStyle w:val="Ttulo1"/>
-        <w:rPr>
-          <w:color w:val="0D0D0D" w:themeColor="text1" w:themeTint="F2"/>
-        </w:rPr>
-      </w:pPr>
-      <w:bookmarkStart w:id="18" w:name="_Toc167263320"/>
+        <w:pStyle w:val="Text-laufAbstze"/>
+        <w:ind w:firstLine="0"/>
+        <w:rPr>
+          <w:color w:val="0D0D0D" w:themeColor="text1" w:themeTint="F2"/>
+        </w:rPr>
+      </w:pPr>
+      <w:r>
+        <w:rPr>
+          <w:color w:val="0D0D0D" w:themeColor="text1" w:themeTint="F2"/>
+        </w:rPr>
+        <w:t xml:space="preserve">- High contrast for readability and accesibility </w:t>
+      </w:r>
+    </w:p>
+    <w:p>
+      <w:pPr>
+        <w:pStyle w:val="Text-laufAbstze"/>
+        <w:ind w:firstLine="0"/>
+        <w:rPr>
+          <w:color w:val="0D0D0D" w:themeColor="text1" w:themeTint="F2"/>
+        </w:rPr>
+      </w:pPr>
+      <w:r>
+        <w:rPr>
+          <w:color w:val="0D0D0D" w:themeColor="text1" w:themeTint="F2"/>
+        </w:rPr>
+        <w:t>- The choices are broken down into sections (buttons) to not overwhelm the user  (cognitive load reduction)</w:t>
+      </w:r>
+    </w:p>
+    <w:p>
+      <w:pPr>
+        <w:pStyle w:val="Text-laufAbstze"/>
+        <w:ind w:firstLine="0"/>
+        <w:rPr>
+          <w:color w:val="0D0D0D" w:themeColor="text1" w:themeTint="F2"/>
+        </w:rPr>
+      </w:pPr>
+      <w:r>
+        <w:rPr>
+          <w:color w:val="0D0D0D" w:themeColor="text1" w:themeTint="F2"/>
+        </w:rPr>
+        <w:t>- According to UX rules users used many other websites and expect your website to work the same (the interface is similiar to a simple dashboard) „Jakobs law of UX“</w:t>
+      </w:r>
+    </w:p>
+    <w:p>
+      <w:pPr>
+        <w:pStyle w:val="Text-laufAbstze"/>
+        <w:ind w:firstLine="0"/>
+        <w:rPr>
+          <w:color w:val="0D0D0D" w:themeColor="text1" w:themeTint="F2"/>
+        </w:rPr>
+      </w:pPr>
+      <w:r>
+        <w:rPr>
+          <w:color w:val="0D0D0D" w:themeColor="text1" w:themeTint="F2"/>
+        </w:rPr>
+        <w:t>- The header has shadows to make it feel clooser to the user</w:t>
+      </w:r>
+    </w:p>
+    <w:p>
+      <w:pPr>
+        <w:pStyle w:val="Text-laufAbstze"/>
+        <w:ind w:firstLine="0"/>
+        <w:rPr>
+          <w:color w:val="0D0D0D" w:themeColor="text1" w:themeTint="F2"/>
+        </w:rPr>
+      </w:pPr>
+      <w:r>
+        <w:rPr>
+          <w:color w:val="0D0D0D" w:themeColor="text1" w:themeTint="F2"/>
+        </w:rPr>
+        <w:t>- Information is grouped into a table relevant according to gestalt principles  (proximity and similarity)</w:t>
+      </w:r>
+    </w:p>
+    <w:p>
+      <w:pPr>
+        <w:pStyle w:val="Text-laufAbstze"/>
+        <w:ind w:left="1068" w:firstLine="0"/>
+        <w:rPr>
+          <w:color w:val="0D0D0D" w:themeColor="text1" w:themeTint="F2"/>
+        </w:rPr>
+      </w:pPr>
+    </w:p>
+    <w:p>
+      <w:pPr>
+        <w:pStyle w:val="Heading1"/>
+        <w:rPr>
+          <w:color w:val="0D0D0D" w:themeColor="text1" w:themeTint="F2"/>
+        </w:rPr>
+      </w:pPr>
+      <w:bookmarkStart w:id="17" w:name="_Toc167263320"/>
       <w:r>
         <w:rPr>
           <w:color w:val="0D0D0D" w:themeColor="text1" w:themeTint="F2"/>
@@ -8024,46 +7775,46 @@
         <w:lastRenderedPageBreak/>
         <w:t>Test documentation</w:t>
       </w:r>
+      <w:bookmarkEnd w:id="17"/>
+    </w:p>
+    <w:p>
+      <w:pPr>
+        <w:pStyle w:val="Heading2"/>
+      </w:pPr>
+      <w:bookmarkStart w:id="18" w:name="_Toc159645648"/>
+      <w:bookmarkStart w:id="19" w:name="_Toc167263321"/>
+      <w:bookmarkStart w:id="20" w:name="_Toc365813643"/>
+      <w:bookmarkStart w:id="21" w:name="_Toc159645646"/>
+      <w:bookmarkStart w:id="22" w:name="_Toc365813641"/>
+      <w:r>
+        <w:t xml:space="preserve"> Status</w:t>
+      </w:r>
       <w:bookmarkEnd w:id="18"/>
-    </w:p>
-    <w:p>
-      <w:pPr>
-        <w:pStyle w:val="Ttulo2"/>
-      </w:pPr>
-      <w:bookmarkStart w:id="19" w:name="_Toc159645648"/>
-      <w:bookmarkStart w:id="20" w:name="_Toc167263321"/>
-      <w:bookmarkStart w:id="21" w:name="_Toc365813643"/>
-      <w:bookmarkStart w:id="22" w:name="_Toc159645646"/>
-      <w:bookmarkStart w:id="23" w:name="_Toc365813641"/>
-      <w:r>
-        <w:t xml:space="preserve"> Status</w:t>
+      <w:r>
+        <w:t xml:space="preserve"> of the test objectives</w:t>
       </w:r>
       <w:bookmarkEnd w:id="19"/>
-      <w:r>
-        <w:t xml:space="preserve"> of the test objectives</w:t>
-      </w:r>
       <w:bookmarkEnd w:id="20"/>
-      <w:bookmarkEnd w:id="21"/>
-    </w:p>
-    <w:p>
-      <w:pPr>
-        <w:pStyle w:val="Ttulo3"/>
-      </w:pPr>
-      <w:bookmarkStart w:id="24" w:name="_Toc167263322"/>
+    </w:p>
+    <w:p>
+      <w:pPr>
+        <w:pStyle w:val="Heading3"/>
+      </w:pPr>
+      <w:bookmarkStart w:id="23" w:name="_Toc167263322"/>
       <w:r>
         <w:t xml:space="preserve"> Pipeline ToDo List</w:t>
       </w:r>
-      <w:bookmarkEnd w:id="24"/>
+      <w:bookmarkEnd w:id="23"/>
     </w:p>
     <w:tbl>
       <w:tblPr>
-        <w:tblStyle w:val="Tablaconcuadrcula"/>
+        <w:tblStyle w:val="TableGrid"/>
         <w:tblW w:w="0" w:type="auto"/>
         <w:tblLook w:val="04A0" w:firstRow="1" w:lastRow="0" w:firstColumn="1" w:lastColumn="0" w:noHBand="0" w:noVBand="1"/>
       </w:tblPr>
       <w:tblGrid>
-        <w:gridCol w:w="2931"/>
-        <w:gridCol w:w="3636"/>
+        <w:gridCol w:w="2803"/>
+        <w:gridCol w:w="3764"/>
       </w:tblGrid>
       <w:tr>
         <w:tc>
@@ -8123,6 +7874,12 @@
                 <w:rFonts w:ascii="Arial" w:eastAsia="SimSun" w:hAnsi="Arial" w:cs="Arial"/>
               </w:rPr>
               <w:t>All stages ran successfully from build to deploy</w:t>
+            </w:r>
+            <w:r>
+              <w:rPr>
+                <w:rFonts w:ascii="Arial" w:eastAsia="SimSun" w:hAnsi="Arial" w:cs="Arial"/>
+              </w:rPr>
+              <w:t xml:space="preserve"> to DAST and Fuzzing</w:t>
             </w:r>
           </w:p>
         </w:tc>
@@ -8239,9 +7996,9 @@
     </w:p>
     <w:p>
       <w:pPr>
-        <w:pStyle w:val="Ttulo3"/>
-      </w:pPr>
-      <w:bookmarkStart w:id="25" w:name="_Toc167263323"/>
+        <w:pStyle w:val="Heading3"/>
+      </w:pPr>
+      <w:bookmarkStart w:id="24" w:name="_Toc167263323"/>
       <w:r>
         <w:rPr>
           <w:lang w:val="en-US"/>
@@ -8251,17 +8008,17 @@
       <w:r>
         <w:t>Pipeline Juice Shop</w:t>
       </w:r>
-      <w:bookmarkEnd w:id="25"/>
+      <w:bookmarkEnd w:id="24"/>
     </w:p>
     <w:tbl>
       <w:tblPr>
-        <w:tblStyle w:val="Tablaconcuadrcula"/>
+        <w:tblStyle w:val="TableGrid"/>
         <w:tblW w:w="0" w:type="auto"/>
         <w:tblLook w:val="04A0" w:firstRow="1" w:lastRow="0" w:firstColumn="1" w:lastColumn="0" w:noHBand="0" w:noVBand="1"/>
       </w:tblPr>
       <w:tblGrid>
-        <w:gridCol w:w="2928"/>
-        <w:gridCol w:w="3639"/>
+        <w:gridCol w:w="2800"/>
+        <w:gridCol w:w="3767"/>
       </w:tblGrid>
       <w:tr>
         <w:tc>
@@ -8364,7 +8121,7 @@
             </w:r>
             <w:r>
               <w:rPr>
-                <w:rStyle w:val="CdigoHTML"/>
+                <w:rStyle w:val="HTMLCode"/>
                 <w:rFonts w:ascii="Arial" w:eastAsia="SimSun" w:hAnsi="Arial" w:cs="Arial"/>
               </w:rPr>
               <w:t>render.js</w:t>
@@ -8525,9 +8282,9 @@
     </w:p>
     <w:p>
       <w:pPr>
-        <w:pStyle w:val="Ttulo2"/>
-      </w:pPr>
-      <w:bookmarkStart w:id="26" w:name="_Toc167263324"/>
+        <w:pStyle w:val="Heading2"/>
+      </w:pPr>
+      <w:bookmarkStart w:id="25" w:name="_Toc167263324"/>
       <w:r>
         <w:rPr>
           <w:lang w:val="en-US"/>
@@ -8537,27 +8294,27 @@
       <w:r>
         <w:t>Error status</w:t>
       </w:r>
+      <w:bookmarkEnd w:id="21"/>
+      <w:r>
+        <w:t xml:space="preserve"> after successful test </w:t>
+      </w:r>
       <w:bookmarkEnd w:id="22"/>
-      <w:r>
-        <w:t xml:space="preserve"> after successful test </w:t>
-      </w:r>
-      <w:bookmarkEnd w:id="23"/>
-      <w:bookmarkEnd w:id="26"/>
-    </w:p>
-    <w:p>
-      <w:pPr>
-        <w:pStyle w:val="Ttulo3"/>
-      </w:pPr>
-      <w:bookmarkStart w:id="27" w:name="_Toc167263325"/>
+      <w:bookmarkEnd w:id="25"/>
+    </w:p>
+    <w:p>
+      <w:pPr>
+        <w:pStyle w:val="Heading3"/>
+      </w:pPr>
+      <w:bookmarkStart w:id="26" w:name="_Toc167263325"/>
       <w:r>
         <w:lastRenderedPageBreak/>
         <w:t xml:space="preserve"> Pipeline ToDo List</w:t>
       </w:r>
-      <w:bookmarkEnd w:id="27"/>
+      <w:bookmarkEnd w:id="26"/>
     </w:p>
     <w:tbl>
       <w:tblPr>
-        <w:tblStyle w:val="Tablaconcuadrcula"/>
+        <w:tblStyle w:val="TableGrid"/>
         <w:tblW w:w="5293" w:type="dxa"/>
         <w:tblLayout w:type="fixed"/>
         <w:tblLook w:val="04A0" w:firstRow="1" w:lastRow="0" w:firstColumn="1" w:lastColumn="0" w:noHBand="0" w:noVBand="1"/>
@@ -8869,17 +8626,17 @@
     <w:p/>
     <w:p>
       <w:pPr>
-        <w:pStyle w:val="Ttulo3"/>
-      </w:pPr>
-      <w:bookmarkStart w:id="28" w:name="_Toc167263326"/>
+        <w:pStyle w:val="Heading3"/>
+      </w:pPr>
+      <w:bookmarkStart w:id="27" w:name="_Toc167263326"/>
       <w:r>
         <w:t xml:space="preserve"> Pipeline Juice Shop</w:t>
       </w:r>
-      <w:bookmarkEnd w:id="28"/>
+      <w:bookmarkEnd w:id="27"/>
     </w:p>
     <w:tbl>
       <w:tblPr>
-        <w:tblStyle w:val="Tablaconcuadrcula"/>
+        <w:tblStyle w:val="TableGrid"/>
         <w:tblW w:w="5293" w:type="dxa"/>
         <w:tblLayout w:type="fixed"/>
         <w:tblLook w:val="04A0" w:firstRow="1" w:lastRow="0" w:firstColumn="1" w:lastColumn="0" w:noHBand="0" w:noVBand="1"/>
@@ -9190,92 +8947,78 @@
     </w:tbl>
     <w:p>
       <w:pPr>
-        <w:pStyle w:val="Ttulo1"/>
-      </w:pPr>
-      <w:bookmarkStart w:id="29" w:name="_Toc167263327"/>
+        <w:pStyle w:val="Heading1"/>
+      </w:pPr>
+      <w:bookmarkStart w:id="28" w:name="_Toc167263327"/>
       <w:r>
         <w:t>Acceptance documentation</w:t>
       </w:r>
+      <w:bookmarkEnd w:id="28"/>
+    </w:p>
+    <w:p>
+      <w:pPr>
+        <w:pStyle w:val="Text-1Absatz"/>
+        <w:rPr>
+          <w:lang w:val="en-US"/>
+        </w:rPr>
+      </w:pPr>
+      <w:r>
+        <w:rPr>
+          <w:lang w:val="en-US"/>
+        </w:rPr>
+        <w:t>The following templates are to be used in the acceptance procedure:</w:t>
+      </w:r>
+    </w:p>
+    <w:p>
+      <w:pPr>
+        <w:pStyle w:val="Text-laufAbstze"/>
+        <w:rPr>
+          <w:lang w:val="en-US"/>
+        </w:rPr>
+      </w:pPr>
+      <w:r>
+        <w:rPr>
+          <w:lang w:val="en-US"/>
+        </w:rPr>
+        <w:t>BZA - Provision for acceptance</w:t>
+      </w:r>
+    </w:p>
+    <w:p>
+      <w:pPr>
+        <w:pStyle w:val="Text-laufAbstze"/>
+        <w:rPr>
+          <w:lang w:val="en-US"/>
+        </w:rPr>
+      </w:pPr>
+      <w:r>
+        <w:rPr>
+          <w:lang w:val="en-US"/>
+        </w:rPr>
+        <w:t xml:space="preserve">Acceptance protocol </w:t>
+      </w:r>
+    </w:p>
+    <w:p>
+      <w:pPr>
+        <w:pStyle w:val="Text-laufAbstze"/>
+        <w:rPr>
+          <w:lang w:val="en-US"/>
+        </w:rPr>
+      </w:pPr>
+    </w:p>
+    <w:p>
+      <w:pPr>
+        <w:pStyle w:val="Heading1"/>
+        <w:spacing w:after="0"/>
+      </w:pPr>
+      <w:bookmarkStart w:id="29" w:name="_Toc167263328"/>
+      <w:r>
+        <w:t>User documentation (optional)</w:t>
+      </w:r>
       <w:bookmarkEnd w:id="29"/>
     </w:p>
     <w:p>
       <w:pPr>
-        <w:pStyle w:val="Text-1Absatz"/>
-        <w:rPr>
-          <w:lang w:val="en-US"/>
-        </w:rPr>
-      </w:pPr>
-      <w:r>
-        <w:rPr>
-          <w:lang w:val="en-US"/>
-        </w:rPr>
-        <w:t xml:space="preserve">The following templates are to </w:t>
-      </w:r>
-      <w:proofErr w:type="gramStart"/>
-      <w:r>
-        <w:rPr>
-          <w:lang w:val="en-US"/>
-        </w:rPr>
-        <w:t>be used</w:t>
-      </w:r>
-      <w:proofErr w:type="gramEnd"/>
-      <w:r>
-        <w:rPr>
-          <w:lang w:val="en-US"/>
-        </w:rPr>
-        <w:t xml:space="preserve"> in the acceptance procedure:</w:t>
-      </w:r>
-    </w:p>
-    <w:p>
-      <w:pPr>
-        <w:pStyle w:val="Text-laufAbstze"/>
-        <w:rPr>
-          <w:lang w:val="en-US"/>
-        </w:rPr>
-      </w:pPr>
-      <w:r>
-        <w:rPr>
-          <w:lang w:val="en-US"/>
-        </w:rPr>
-        <w:t>BZA - Provision for acceptance</w:t>
-      </w:r>
-    </w:p>
-    <w:p>
-      <w:pPr>
-        <w:pStyle w:val="Text-laufAbstze"/>
-        <w:rPr>
-          <w:lang w:val="en-US"/>
-        </w:rPr>
-      </w:pPr>
-      <w:r>
-        <w:rPr>
-          <w:lang w:val="en-US"/>
-        </w:rPr>
-        <w:t xml:space="preserve">Acceptance protocol </w:t>
-      </w:r>
-    </w:p>
-    <w:p>
-      <w:pPr>
-        <w:pStyle w:val="Text-laufAbstze"/>
-        <w:rPr>
-          <w:lang w:val="en-US"/>
-        </w:rPr>
-      </w:pPr>
-    </w:p>
-    <w:p>
-      <w:pPr>
-        <w:pStyle w:val="Ttulo1"/>
-        <w:spacing w:after="0"/>
-      </w:pPr>
-      <w:bookmarkStart w:id="30" w:name="_Toc167263328"/>
-      <w:r>
-        <w:t>User documentation (optional)</w:t>
-      </w:r>
-      <w:bookmarkEnd w:id="30"/>
-    </w:p>
-    <w:p>
-      <w:pPr>
-        <w:pStyle w:val="Ttulo1"/>
+        <w:pStyle w:val="Heading1"/>
         <w:numPr>
           <w:ilvl w:val="0"/>
           <w:numId w:val="0"/>
@@ -9288,7 +9031,7 @@
       </w:pPr>
       <w:r>
         <w:rPr>
-          <w:rStyle w:val="Textoennegrita"/>
+          <w:rStyle w:val="Strong"/>
           <w:rFonts w:ascii="Arial" w:hAnsi="Arial" w:cs="Arial"/>
           <w:sz w:val="20"/>
         </w:rPr>
@@ -9296,7 +9039,7 @@
       </w:r>
       <w:r>
         <w:rPr>
-          <w:rStyle w:val="Textoennegrita"/>
+          <w:rStyle w:val="Strong"/>
           <w:rFonts w:ascii="Arial" w:hAnsi="Arial" w:cs="Arial"/>
           <w:sz w:val="20"/>
         </w:rPr>
@@ -9304,7 +9047,7 @@
       </w:r>
       <w:r>
         <w:rPr>
-          <w:rStyle w:val="Textoennegrita"/>
+          <w:rStyle w:val="Strong"/>
           <w:rFonts w:ascii="Arial" w:hAnsi="Arial" w:cs="Arial"/>
           <w:sz w:val="20"/>
         </w:rPr>
@@ -9312,7 +9055,7 @@
       </w:r>
       <w:r>
         <w:rPr>
-          <w:rStyle w:val="CdigoHTML"/>
+          <w:rStyle w:val="HTMLCode"/>
           <w:rFonts w:ascii="Arial" w:hAnsi="Arial" w:cs="Arial"/>
         </w:rPr>
         <w:t>index.html</w:t>
@@ -9326,7 +9069,7 @@
       </w:r>
       <w:r>
         <w:rPr>
-          <w:rStyle w:val="CdigoHTML"/>
+          <w:rStyle w:val="HTMLCode"/>
           <w:rFonts w:ascii="Arial" w:hAnsi="Arial" w:cs="Arial"/>
         </w:rPr>
         <w:t>vulnerability-dashboard</w:t>
@@ -9338,10 +9081,17 @@
         </w:rPr>
         <w:t xml:space="preserve"> folder in your browser.</w:t>
       </w:r>
-    </w:p>
-    <w:p>
-      <w:pPr>
-        <w:pStyle w:val="Ttulo1"/>
+      <w:r>
+        <w:rPr>
+          <w:rFonts w:ascii="Arial" w:hAnsi="Arial" w:cs="Arial"/>
+          <w:sz w:val="20"/>
+        </w:rPr>
+        <w:t xml:space="preserve"> Make sure your EduVPN is on (crucial)</w:t>
+      </w:r>
+    </w:p>
+    <w:p>
+      <w:pPr>
+        <w:pStyle w:val="Heading1"/>
         <w:numPr>
           <w:ilvl w:val="0"/>
           <w:numId w:val="0"/>
@@ -9354,7 +9104,7 @@
       </w:pPr>
       <w:r>
         <w:rPr>
-          <w:rStyle w:val="Textoennegrita"/>
+          <w:rStyle w:val="Strong"/>
           <w:rFonts w:ascii="Arial" w:hAnsi="Arial" w:cs="Arial"/>
           <w:sz w:val="20"/>
         </w:rPr>
@@ -9362,7 +9112,7 @@
       </w:r>
       <w:r>
         <w:rPr>
-          <w:rStyle w:val="Textoennegrita"/>
+          <w:rStyle w:val="Strong"/>
           <w:rFonts w:ascii="Arial" w:hAnsi="Arial" w:cs="Arial"/>
           <w:sz w:val="20"/>
         </w:rPr>
@@ -9370,7 +9120,7 @@
       </w:r>
       <w:r>
         <w:rPr>
-          <w:rStyle w:val="Textoennegrita"/>
+          <w:rStyle w:val="Strong"/>
           <w:rFonts w:ascii="Arial" w:hAnsi="Arial" w:cs="Arial"/>
           <w:sz w:val="20"/>
         </w:rPr>
@@ -9480,7 +9230,7 @@
       </w:r>
       <w:r>
         <w:rPr>
-          <w:rStyle w:val="CdigoHTML"/>
+          <w:rStyle w:val="HTMLCode"/>
           <w:rFonts w:ascii="Arial" w:hAnsi="Arial" w:cs="Arial"/>
         </w:rPr>
         <w:t>https://lv-gitlab.intern.th-ab.de</w:t>
@@ -9506,7 +9256,7 @@
       </w:pPr>
       <w:r>
         <w:rPr>
-          <w:rStyle w:val="Textoennegrita"/>
+          <w:rStyle w:val="Strong"/>
           <w:rFonts w:ascii="Arial" w:hAnsi="Arial" w:cs="Arial"/>
           <w:sz w:val="20"/>
           <w:szCs w:val="20"/>
@@ -9515,7 +9265,7 @@
       </w:r>
       <w:r>
         <w:rPr>
-          <w:rStyle w:val="Textoennegrita"/>
+          <w:rStyle w:val="Strong"/>
           <w:rFonts w:ascii="Arial" w:hAnsi="Arial" w:cs="Arial"/>
           <w:sz w:val="20"/>
           <w:szCs w:val="20"/>
@@ -9524,7 +9274,7 @@
       </w:r>
       <w:r>
         <w:rPr>
-          <w:rStyle w:val="Textoennegrita"/>
+          <w:rStyle w:val="Strong"/>
           <w:rFonts w:ascii="Arial" w:hAnsi="Arial" w:cs="Arial"/>
           <w:sz w:val="20"/>
           <w:szCs w:val="20"/>
@@ -9610,7 +9360,7 @@
       </w:pPr>
       <w:r>
         <w:rPr>
-          <w:rStyle w:val="Textoennegrita"/>
+          <w:rStyle w:val="Strong"/>
           <w:rFonts w:ascii="Arial" w:hAnsi="Arial" w:cs="Arial"/>
           <w:sz w:val="20"/>
           <w:szCs w:val="20"/>
@@ -9619,7 +9369,7 @@
       </w:r>
       <w:r>
         <w:rPr>
-          <w:rStyle w:val="Textoennegrita"/>
+          <w:rStyle w:val="Strong"/>
           <w:rFonts w:ascii="Arial" w:hAnsi="Arial" w:cs="Arial"/>
           <w:sz w:val="20"/>
           <w:szCs w:val="20"/>
@@ -9628,7 +9378,7 @@
       </w:r>
       <w:r>
         <w:rPr>
-          <w:rStyle w:val="Textoennegrita"/>
+          <w:rStyle w:val="Strong"/>
           <w:rFonts w:ascii="Arial" w:hAnsi="Arial" w:cs="Arial"/>
           <w:sz w:val="20"/>
           <w:szCs w:val="20"/>
@@ -9698,14 +9448,14 @@
     </w:p>
     <w:p>
       <w:pPr>
-        <w:pStyle w:val="Ttulo1"/>
+        <w:pStyle w:val="Heading1"/>
         <w:spacing w:after="0"/>
         <w:rPr>
           <w:rFonts w:ascii="Arial" w:hAnsi="Arial" w:cs="Arial"/>
           <w:sz w:val="20"/>
         </w:rPr>
       </w:pPr>
-      <w:bookmarkStart w:id="31" w:name="_Toc167263329"/>
+      <w:bookmarkStart w:id="30" w:name="_Toc167263329"/>
       <w:r>
         <w:rPr>
           <w:rFonts w:ascii="Arial" w:hAnsi="Arial" w:cs="Arial"/>
@@ -9713,7 +9463,7 @@
         </w:rPr>
         <w:t>Summary</w:t>
       </w:r>
-      <w:bookmarkEnd w:id="31"/>
+      <w:bookmarkEnd w:id="30"/>
     </w:p>
     <w:p>
       <w:pPr>
@@ -9754,7 +9504,7 @@
         </w:numPr>
         <w:spacing w:beforeAutospacing="1" w:afterAutospacing="1"/>
         <w:rPr>
-          <w:rStyle w:val="Textoennegrita"/>
+          <w:rStyle w:val="Strong"/>
           <w:rFonts w:ascii="Arial" w:hAnsi="Arial" w:cs="Arial"/>
           <w:b w:val="0"/>
           <w:bCs w:val="0"/>
@@ -9764,7 +9514,7 @@
       </w:pPr>
       <w:r>
         <w:rPr>
-          <w:rStyle w:val="Textoennegrita"/>
+          <w:rStyle w:val="Strong"/>
           <w:rFonts w:ascii="Arial" w:hAnsi="Arial" w:cs="Arial"/>
           <w:b w:val="0"/>
           <w:bCs w:val="0"/>
@@ -9791,7 +9541,7 @@
         </w:numPr>
         <w:spacing w:beforeAutospacing="1" w:afterAutospacing="1"/>
         <w:rPr>
-          <w:rStyle w:val="Textoennegrita"/>
+          <w:rStyle w:val="Strong"/>
           <w:rFonts w:ascii="Arial" w:hAnsi="Arial" w:cs="Arial"/>
           <w:b w:val="0"/>
           <w:bCs w:val="0"/>
@@ -9801,7 +9551,7 @@
       </w:pPr>
       <w:r>
         <w:rPr>
-          <w:rStyle w:val="Textoennegrita"/>
+          <w:rStyle w:val="Strong"/>
           <w:rFonts w:ascii="Arial" w:hAnsi="Arial" w:cs="Arial"/>
           <w:b w:val="0"/>
           <w:bCs w:val="0"/>
@@ -9816,7 +9566,7 @@
         <w:pStyle w:val="NormalWeb"/>
         <w:spacing w:beforeAutospacing="1" w:afterAutospacing="1"/>
         <w:rPr>
-          <w:rStyle w:val="Textoennegrita"/>
+          <w:rStyle w:val="Strong"/>
           <w:rFonts w:ascii="Arial" w:hAnsi="Arial" w:cs="Arial"/>
           <w:b w:val="0"/>
           <w:bCs w:val="0"/>
@@ -9830,7 +9580,7 @@
         <w:pStyle w:val="NormalWeb"/>
         <w:spacing w:beforeAutospacing="1" w:afterAutospacing="1"/>
         <w:rPr>
-          <w:rStyle w:val="Textoennegrita"/>
+          <w:rStyle w:val="Strong"/>
           <w:rFonts w:ascii="Arial" w:hAnsi="Arial" w:cs="Arial"/>
           <w:b w:val="0"/>
           <w:bCs w:val="0"/>
@@ -9840,7 +9590,7 @@
       </w:pPr>
       <w:r>
         <w:rPr>
-          <w:rStyle w:val="Textoennegrita"/>
+          <w:rStyle w:val="Strong"/>
           <w:rFonts w:ascii="Arial" w:hAnsi="Arial" w:cs="Arial"/>
           <w:b w:val="0"/>
           <w:bCs w:val="0"/>
@@ -9909,6 +9659,14 @@
           <w:sz w:val="20"/>
           <w:szCs w:val="20"/>
         </w:rPr>
+        <w:t xml:space="preserve"> todolist only)</w:t>
+      </w:r>
+      <w:r>
+        <w:rPr>
+          <w:rFonts w:ascii="Arial" w:hAnsi="Arial" w:cs="Arial"/>
+          <w:sz w:val="20"/>
+          <w:szCs w:val="20"/>
+        </w:rPr>
         <w:br/>
       </w:r>
     </w:p>
@@ -10002,6 +9760,14 @@
           <w:sz w:val="20"/>
           <w:szCs w:val="20"/>
         </w:rPr>
+        <w:t xml:space="preserve"> (both pipelines)</w:t>
+      </w:r>
+      <w:r>
+        <w:rPr>
+          <w:rFonts w:ascii="Arial" w:hAnsi="Arial" w:cs="Arial"/>
+          <w:sz w:val="20"/>
+          <w:szCs w:val="20"/>
+        </w:rPr>
         <w:br/>
       </w:r>
     </w:p>
@@ -10052,7 +9818,7 @@
       </w:pPr>
       <w:r>
         <w:rPr>
-          <w:rStyle w:val="Textoennegrita"/>
+          <w:rStyle w:val="Strong"/>
           <w:rFonts w:ascii="Arial" w:hAnsi="Arial" w:cs="Arial"/>
           <w:b w:val="0"/>
           <w:bCs w:val="0"/>
@@ -10202,7 +9968,7 @@
       </w:pPr>
       <w:r>
         <w:rPr>
-          <w:rStyle w:val="Textoennegrita"/>
+          <w:rStyle w:val="Strong"/>
           <w:rFonts w:ascii="Arial" w:hAnsi="Arial" w:cs="Arial"/>
           <w:b w:val="0"/>
           <w:bCs w:val="0"/>
@@ -10314,7 +10080,7 @@
         <w:pStyle w:val="NormalWeb"/>
         <w:spacing w:beforeAutospacing="1" w:afterAutospacing="1"/>
         <w:rPr>
-          <w:rStyle w:val="Textoennegrita"/>
+          <w:rStyle w:val="Strong"/>
           <w:rFonts w:ascii="Arial" w:hAnsi="Arial" w:cs="Arial"/>
           <w:b w:val="0"/>
           <w:bCs w:val="0"/>
@@ -10324,7 +10090,7 @@
       </w:pPr>
       <w:r>
         <w:rPr>
-          <w:rStyle w:val="Textoennegrita"/>
+          <w:rStyle w:val="Strong"/>
           <w:rFonts w:ascii="Arial" w:hAnsi="Arial" w:cs="Arial"/>
           <w:b w:val="0"/>
           <w:bCs w:val="0"/>
@@ -10434,27 +10200,27 @@
     </w:p>
     <w:p>
       <w:pPr>
-        <w:pStyle w:val="Ttulo1"/>
+        <w:pStyle w:val="Heading1"/>
         <w:numPr>
           <w:ilvl w:val="0"/>
           <w:numId w:val="0"/>
         </w:numPr>
       </w:pPr>
-      <w:bookmarkStart w:id="32" w:name="_Toc167263330"/>
-    </w:p>
-    <w:p>
-      <w:pPr>
-        <w:pStyle w:val="Ttulo1"/>
+      <w:bookmarkStart w:id="31" w:name="_Toc167263330"/>
+    </w:p>
+    <w:p>
+      <w:pPr>
+        <w:pStyle w:val="Heading1"/>
         <w:spacing w:after="0"/>
       </w:pPr>
       <w:r>
         <w:t xml:space="preserve">Appendix </w:t>
       </w:r>
-      <w:bookmarkEnd w:id="32"/>
-    </w:p>
-    <w:p>
-      <w:pPr>
-        <w:pStyle w:val="Ttulo1"/>
+      <w:bookmarkEnd w:id="31"/>
+    </w:p>
+    <w:p>
+      <w:pPr>
+        <w:pStyle w:val="Heading1"/>
         <w:numPr>
           <w:ilvl w:val="0"/>
           <w:numId w:val="0"/>
@@ -10595,7 +10361,7 @@
       <w:hyperlink r:id="rId12" w:tgtFrame="_new" w:history="1">
         <w:r>
           <w:rPr>
-            <w:rStyle w:val="Hipervnculo"/>
+            <w:rStyle w:val="Hyperlink"/>
             <w:rFonts w:ascii="Arial" w:hAnsi="Arial" w:cs="Arial"/>
             <w:szCs w:val="20"/>
           </w:rPr>
@@ -10643,7 +10409,7 @@
     </w:p>
     <w:p>
       <w:pPr>
-        <w:pStyle w:val="Ttulo1"/>
+        <w:pStyle w:val="Heading1"/>
         <w:numPr>
           <w:ilvl w:val="0"/>
           <w:numId w:val="0"/>
@@ -10652,27 +10418,27 @@
           <w:rFonts w:ascii="Roboto" w:hAnsi="Roboto"/>
         </w:rPr>
       </w:pPr>
-      <w:bookmarkStart w:id="33" w:name="_Toc167263331"/>
+      <w:bookmarkStart w:id="32" w:name="_Toc167263331"/>
       <w:r>
         <w:t>Bibliog</w:t>
       </w:r>
-      <w:bookmarkEnd w:id="33"/>
-    </w:p>
-    <w:p>
-      <w:pPr>
-        <w:pStyle w:val="Ttulo1"/>
+      <w:bookmarkEnd w:id="32"/>
+    </w:p>
+    <w:p>
+      <w:pPr>
+        <w:pStyle w:val="Heading1"/>
         <w:numPr>
           <w:ilvl w:val="0"/>
           <w:numId w:val="0"/>
         </w:numPr>
       </w:pPr>
-      <w:bookmarkStart w:id="34" w:name="_Toc167263332"/>
+      <w:bookmarkStart w:id="33" w:name="_Toc167263332"/>
       <w:bookmarkEnd w:id="4"/>
       <w:bookmarkEnd w:id="5"/>
       <w:r>
         <w:t>List of illustrations (optional)</w:t>
       </w:r>
-      <w:bookmarkEnd w:id="34"/>
+      <w:bookmarkEnd w:id="33"/>
     </w:p>
     <w:p>
       <w:pPr>
@@ -10710,7 +10476,7 @@
 </file>
 
 <file path=word/endnotes.xml><?xml version="1.0" encoding="utf-8"?>
-<w:endnotes xmlns:wpc="http://schemas.microsoft.com/office/word/2010/wordprocessingCanvas" xmlns:cx="http://schemas.microsoft.com/office/drawing/2014/chartex" xmlns:cx1="http://schemas.microsoft.com/office/drawing/2015/9/8/chartex" xmlns:mc="http://schemas.openxmlformats.org/markup-compatibility/2006" xmlns:o="urn:schemas-microsoft-com:office:office" xmlns:r="http://schemas.openxmlformats.org/officeDocument/2006/relationships" xmlns:m="http://schemas.openxmlformats.org/officeDocument/2006/math" xmlns:v="urn:schemas-microsoft-com:vml" xmlns:wp14="http://schemas.microsoft.com/office/word/2010/wordprocessingDrawing" xmlns:wp="http://schemas.openxmlformats.org/drawingml/2006/wordprocessingDrawing" xmlns:w10="urn:schemas-microsoft-com:office:word" xmlns:w="http://schemas.openxmlformats.org/wordprocessingml/2006/main" xmlns:w14="http://schemas.microsoft.com/office/word/2010/wordml" xmlns:w15="http://schemas.microsoft.com/office/word/2012/wordml" xmlns:w16se="http://schemas.microsoft.com/office/word/2015/wordml/symex" xmlns:wpg="http://schemas.microsoft.com/office/word/2010/wordprocessingGroup" xmlns:wpi="http://schemas.microsoft.com/office/word/2010/wordprocessingInk" xmlns:wne="http://schemas.microsoft.com/office/word/2006/wordml" xmlns:wps="http://schemas.microsoft.com/office/word/2010/wordprocessingShape" mc:Ignorable="w14 w15 w16se wp14">
+<w:endnotes xmlns:wpc="http://schemas.microsoft.com/office/word/2010/wordprocessingCanvas" xmlns:cx="http://schemas.microsoft.com/office/drawing/2014/chartex" xmlns:cx1="http://schemas.microsoft.com/office/drawing/2015/9/8/chartex" xmlns:cx2="http://schemas.microsoft.com/office/drawing/2015/10/21/chartex" xmlns:cx3="http://schemas.microsoft.com/office/drawing/2016/5/9/chartex" xmlns:cx4="http://schemas.microsoft.com/office/drawing/2016/5/10/chartex" xmlns:cx5="http://schemas.microsoft.com/office/drawing/2016/5/11/chartex" xmlns:cx6="http://schemas.microsoft.com/office/drawing/2016/5/12/chartex" xmlns:cx7="http://schemas.microsoft.com/office/drawing/2016/5/13/chartex" xmlns:cx8="http://schemas.microsoft.com/office/drawing/2016/5/14/chartex" xmlns:mc="http://schemas.openxmlformats.org/markup-compatibility/2006" xmlns:aink="http://schemas.microsoft.com/office/drawing/2016/ink" xmlns:am3d="http://schemas.microsoft.com/office/drawing/2017/model3d" xmlns:o="urn:schemas-microsoft-com:office:office" xmlns:oel="http://schemas.microsoft.com/office/2019/extlst" xmlns:r="http://schemas.openxmlformats.org/officeDocument/2006/relationships" xmlns:m="http://schemas.openxmlformats.org/officeDocument/2006/math" xmlns:v="urn:schemas-microsoft-com:vml" xmlns:wp14="http://schemas.microsoft.com/office/word/2010/wordprocessingDrawing" xmlns:wp="http://schemas.openxmlformats.org/drawingml/2006/wordprocessingDrawing" xmlns:w10="urn:schemas-microsoft-com:office:word" xmlns:w="http://schemas.openxmlformats.org/wordprocessingml/2006/main" xmlns:w14="http://schemas.microsoft.com/office/word/2010/wordml" xmlns:w15="http://schemas.microsoft.com/office/word/2012/wordml" xmlns:w16cex="http://schemas.microsoft.com/office/word/2018/wordml/cex" xmlns:w16cid="http://schemas.microsoft.com/office/word/2016/wordml/cid" xmlns:w16="http://schemas.microsoft.com/office/word/2018/wordml" xmlns:w16du="http://schemas.microsoft.com/office/word/2023/wordml/word16du" xmlns:w16sdtdh="http://schemas.microsoft.com/office/word/2020/wordml/sdtdatahash" xmlns:w16sdtfl="http://schemas.microsoft.com/office/word/2024/wordml/sdtformatlock" xmlns:w16se="http://schemas.microsoft.com/office/word/2015/wordml/symex" xmlns:wpg="http://schemas.microsoft.com/office/word/2010/wordprocessingGroup" xmlns:wpi="http://schemas.microsoft.com/office/word/2010/wordprocessingInk" xmlns:wne="http://schemas.microsoft.com/office/word/2006/wordml" xmlns:wps="http://schemas.microsoft.com/office/word/2010/wordprocessingShape" mc:Ignorable="w14 w15 w16se w16cid w16 w16cex w16sdtdh w16sdtfl w16du wp14">
   <w:endnote w:type="separator" w:id="-1">
     <w:p>
       <w:r>
@@ -10729,7 +10495,7 @@
 </file>
 
 <file path=word/footnotes.xml><?xml version="1.0" encoding="utf-8"?>
-<w:footnotes xmlns:wpc="http://schemas.microsoft.com/office/word/2010/wordprocessingCanvas" xmlns:cx="http://schemas.microsoft.com/office/drawing/2014/chartex" xmlns:cx1="http://schemas.microsoft.com/office/drawing/2015/9/8/chartex" xmlns:mc="http://schemas.openxmlformats.org/markup-compatibility/2006" xmlns:o="urn:schemas-microsoft-com:office:office" xmlns:r="http://schemas.openxmlformats.org/officeDocument/2006/relationships" xmlns:m="http://schemas.openxmlformats.org/officeDocument/2006/math" xmlns:v="urn:schemas-microsoft-com:vml" xmlns:wp14="http://schemas.microsoft.com/office/word/2010/wordprocessingDrawing" xmlns:wp="http://schemas.openxmlformats.org/drawingml/2006/wordprocessingDrawing" xmlns:w10="urn:schemas-microsoft-com:office:word" xmlns:w="http://schemas.openxmlformats.org/wordprocessingml/2006/main" xmlns:w14="http://schemas.microsoft.com/office/word/2010/wordml" xmlns:w15="http://schemas.microsoft.com/office/word/2012/wordml" xmlns:w16se="http://schemas.microsoft.com/office/word/2015/wordml/symex" xmlns:wpg="http://schemas.microsoft.com/office/word/2010/wordprocessingGroup" xmlns:wpi="http://schemas.microsoft.com/office/word/2010/wordprocessingInk" xmlns:wne="http://schemas.microsoft.com/office/word/2006/wordml" xmlns:wps="http://schemas.microsoft.com/office/word/2010/wordprocessingShape" mc:Ignorable="w14 w15 w16se wp14">
+<w:footnotes xmlns:wpc="http://schemas.microsoft.com/office/word/2010/wordprocessingCanvas" xmlns:cx="http://schemas.microsoft.com/office/drawing/2014/chartex" xmlns:cx1="http://schemas.microsoft.com/office/drawing/2015/9/8/chartex" xmlns:cx2="http://schemas.microsoft.com/office/drawing/2015/10/21/chartex" xmlns:cx3="http://schemas.microsoft.com/office/drawing/2016/5/9/chartex" xmlns:cx4="http://schemas.microsoft.com/office/drawing/2016/5/10/chartex" xmlns:cx5="http://schemas.microsoft.com/office/drawing/2016/5/11/chartex" xmlns:cx6="http://schemas.microsoft.com/office/drawing/2016/5/12/chartex" xmlns:cx7="http://schemas.microsoft.com/office/drawing/2016/5/13/chartex" xmlns:cx8="http://schemas.microsoft.com/office/drawing/2016/5/14/chartex" xmlns:mc="http://schemas.openxmlformats.org/markup-compatibility/2006" xmlns:aink="http://schemas.microsoft.com/office/drawing/2016/ink" xmlns:am3d="http://schemas.microsoft.com/office/drawing/2017/model3d" xmlns:o="urn:schemas-microsoft-com:office:office" xmlns:oel="http://schemas.microsoft.com/office/2019/extlst" xmlns:r="http://schemas.openxmlformats.org/officeDocument/2006/relationships" xmlns:m="http://schemas.openxmlformats.org/officeDocument/2006/math" xmlns:v="urn:schemas-microsoft-com:vml" xmlns:wp14="http://schemas.microsoft.com/office/word/2010/wordprocessingDrawing" xmlns:wp="http://schemas.openxmlformats.org/drawingml/2006/wordprocessingDrawing" xmlns:w10="urn:schemas-microsoft-com:office:word" xmlns:w="http://schemas.openxmlformats.org/wordprocessingml/2006/main" xmlns:w14="http://schemas.microsoft.com/office/word/2010/wordml" xmlns:w15="http://schemas.microsoft.com/office/word/2012/wordml" xmlns:w16cex="http://schemas.microsoft.com/office/word/2018/wordml/cex" xmlns:w16cid="http://schemas.microsoft.com/office/word/2016/wordml/cid" xmlns:w16="http://schemas.microsoft.com/office/word/2018/wordml" xmlns:w16du="http://schemas.microsoft.com/office/word/2023/wordml/word16du" xmlns:w16sdtdh="http://schemas.microsoft.com/office/word/2020/wordml/sdtdatahash" xmlns:w16sdtfl="http://schemas.microsoft.com/office/word/2024/wordml/sdtformatlock" xmlns:w16se="http://schemas.microsoft.com/office/word/2015/wordml/symex" xmlns:wpg="http://schemas.microsoft.com/office/word/2010/wordprocessingGroup" xmlns:wpi="http://schemas.microsoft.com/office/word/2010/wordprocessingInk" xmlns:wne="http://schemas.microsoft.com/office/word/2006/wordml" xmlns:wps="http://schemas.microsoft.com/office/word/2010/wordprocessingShape" mc:Ignorable="w14 w15 w16se w16cid w16 w16cex w16sdtdh w16sdtfl w16du wp14">
   <w:footnote w:type="separator" w:id="-1">
     <w:p>
       <w:r>
@@ -10748,10 +10514,10 @@
 </file>
 
 <file path=word/header1.xml><?xml version="1.0" encoding="utf-8"?>
-<w:hdr xmlns:wpc="http://schemas.microsoft.com/office/word/2010/wordprocessingCanvas" xmlns:cx="http://schemas.microsoft.com/office/drawing/2014/chartex" xmlns:cx1="http://schemas.microsoft.com/office/drawing/2015/9/8/chartex" xmlns:mc="http://schemas.openxmlformats.org/markup-compatibility/2006" xmlns:o="urn:schemas-microsoft-com:office:office" xmlns:r="http://schemas.openxmlformats.org/officeDocument/2006/relationships" xmlns:m="http://schemas.openxmlformats.org/officeDocument/2006/math" xmlns:v="urn:schemas-microsoft-com:vml" xmlns:wp14="http://schemas.microsoft.com/office/word/2010/wordprocessingDrawing" xmlns:wp="http://schemas.openxmlformats.org/drawingml/2006/wordprocessingDrawing" xmlns:w10="urn:schemas-microsoft-com:office:word" xmlns:w="http://schemas.openxmlformats.org/wordprocessingml/2006/main" xmlns:w14="http://schemas.microsoft.com/office/word/2010/wordml" xmlns:w15="http://schemas.microsoft.com/office/word/2012/wordml" xmlns:w16se="http://schemas.microsoft.com/office/word/2015/wordml/symex" xmlns:wpg="http://schemas.microsoft.com/office/word/2010/wordprocessingGroup" xmlns:wpi="http://schemas.microsoft.com/office/word/2010/wordprocessingInk" xmlns:wne="http://schemas.microsoft.com/office/word/2006/wordml" xmlns:wps="http://schemas.microsoft.com/office/word/2010/wordprocessingShape" mc:Ignorable="w14 w15 w16se wp14">
+<w:hdr xmlns:wpc="http://schemas.microsoft.com/office/word/2010/wordprocessingCanvas" xmlns:cx="http://schemas.microsoft.com/office/drawing/2014/chartex" xmlns:cx1="http://schemas.microsoft.com/office/drawing/2015/9/8/chartex" xmlns:cx2="http://schemas.microsoft.com/office/drawing/2015/10/21/chartex" xmlns:cx3="http://schemas.microsoft.com/office/drawing/2016/5/9/chartex" xmlns:cx4="http://schemas.microsoft.com/office/drawing/2016/5/10/chartex" xmlns:cx5="http://schemas.microsoft.com/office/drawing/2016/5/11/chartex" xmlns:cx6="http://schemas.microsoft.com/office/drawing/2016/5/12/chartex" xmlns:cx7="http://schemas.microsoft.com/office/drawing/2016/5/13/chartex" xmlns:cx8="http://schemas.microsoft.com/office/drawing/2016/5/14/chartex" xmlns:mc="http://schemas.openxmlformats.org/markup-compatibility/2006" xmlns:aink="http://schemas.microsoft.com/office/drawing/2016/ink" xmlns:am3d="http://schemas.microsoft.com/office/drawing/2017/model3d" xmlns:o="urn:schemas-microsoft-com:office:office" xmlns:oel="http://schemas.microsoft.com/office/2019/extlst" xmlns:r="http://schemas.openxmlformats.org/officeDocument/2006/relationships" xmlns:m="http://schemas.openxmlformats.org/officeDocument/2006/math" xmlns:v="urn:schemas-microsoft-com:vml" xmlns:wp14="http://schemas.microsoft.com/office/word/2010/wordprocessingDrawing" xmlns:wp="http://schemas.openxmlformats.org/drawingml/2006/wordprocessingDrawing" xmlns:w10="urn:schemas-microsoft-com:office:word" xmlns:w="http://schemas.openxmlformats.org/wordprocessingml/2006/main" xmlns:w14="http://schemas.microsoft.com/office/word/2010/wordml" xmlns:w15="http://schemas.microsoft.com/office/word/2012/wordml" xmlns:w16cex="http://schemas.microsoft.com/office/word/2018/wordml/cex" xmlns:w16cid="http://schemas.microsoft.com/office/word/2016/wordml/cid" xmlns:w16="http://schemas.microsoft.com/office/word/2018/wordml" xmlns:w16du="http://schemas.microsoft.com/office/word/2023/wordml/word16du" xmlns:w16sdtdh="http://schemas.microsoft.com/office/word/2020/wordml/sdtdatahash" xmlns:w16sdtfl="http://schemas.microsoft.com/office/word/2024/wordml/sdtformatlock" xmlns:w16se="http://schemas.microsoft.com/office/word/2015/wordml/symex" xmlns:wpg="http://schemas.microsoft.com/office/word/2010/wordprocessingGroup" xmlns:wpi="http://schemas.microsoft.com/office/word/2010/wordprocessingInk" xmlns:wne="http://schemas.microsoft.com/office/word/2006/wordml" xmlns:wps="http://schemas.microsoft.com/office/word/2010/wordprocessingShape" mc:Ignorable="w14 w15 w16se w16cid w16 w16cex w16sdtdh w16sdtfl w16du wp14">
   <w:p>
     <w:pPr>
-      <w:pStyle w:val="Encabezado"/>
+      <w:pStyle w:val="Header"/>
     </w:pPr>
     <w:r>
       <w:fldChar w:fldCharType="begin"/>
@@ -10767,9 +10533,9 @@
         <w:b/>
         <w:bCs/>
         <w:noProof/>
-        <w:lang w:val="es-ES"/>
-      </w:rPr>
-      <w:t>¡Error! Utilice la pestaña Inicio para aplicar Überschrift 1 al texto que desea que aparezca aquí.</w:t>
+        <w:lang w:val="en-US"/>
+      </w:rPr>
+      <w:t>Error! Use the Home tab to apply Überschrift 1 to the text that you want to appear here.</w:t>
     </w:r>
     <w:r>
       <w:fldChar w:fldCharType="end"/>
@@ -10788,9 +10554,9 @@
         <w:b/>
         <w:bCs/>
         <w:noProof/>
-        <w:lang w:val="es-ES"/>
-      </w:rPr>
-      <w:t>¡Error! Utilice la pestaña Inicio para aplicar Überschrift 1 al texto que desea que aparezca aquí.</w:t>
+        <w:lang w:val="en-US"/>
+      </w:rPr>
+      <w:t>Error! Use the Home tab to apply Überschrift 1 to the text that you want to appear here.</w:t>
     </w:r>
     <w:r>
       <w:fldChar w:fldCharType="end"/>
@@ -10800,32 +10566,32 @@
     </w:r>
     <w:r>
       <w:rPr>
-        <w:rStyle w:val="Nmerodepgina"/>
+        <w:rStyle w:val="PageNumber"/>
       </w:rPr>
       <w:fldChar w:fldCharType="begin"/>
     </w:r>
     <w:r>
       <w:rPr>
-        <w:rStyle w:val="Nmerodepgina"/>
+        <w:rStyle w:val="PageNumber"/>
       </w:rPr>
       <w:instrText xml:space="preserve"> PAGE </w:instrText>
     </w:r>
     <w:r>
       <w:rPr>
-        <w:rStyle w:val="Nmerodepgina"/>
+        <w:rStyle w:val="PageNumber"/>
       </w:rPr>
       <w:fldChar w:fldCharType="separate"/>
     </w:r>
     <w:r>
       <w:rPr>
-        <w:rStyle w:val="Nmerodepgina"/>
+        <w:rStyle w:val="PageNumber"/>
         <w:noProof/>
       </w:rPr>
       <w:t>IV</w:t>
     </w:r>
     <w:r>
       <w:rPr>
-        <w:rStyle w:val="Nmerodepgina"/>
+        <w:rStyle w:val="PageNumber"/>
       </w:rPr>
       <w:fldChar w:fldCharType="end"/>
     </w:r>
@@ -10834,10 +10600,10 @@
 </file>
 
 <file path=word/header2.xml><?xml version="1.0" encoding="utf-8"?>
-<w:hdr xmlns:wpc="http://schemas.microsoft.com/office/word/2010/wordprocessingCanvas" xmlns:cx="http://schemas.microsoft.com/office/drawing/2014/chartex" xmlns:cx1="http://schemas.microsoft.com/office/drawing/2015/9/8/chartex" xmlns:mc="http://schemas.openxmlformats.org/markup-compatibility/2006" xmlns:o="urn:schemas-microsoft-com:office:office" xmlns:r="http://schemas.openxmlformats.org/officeDocument/2006/relationships" xmlns:m="http://schemas.openxmlformats.org/officeDocument/2006/math" xmlns:v="urn:schemas-microsoft-com:vml" xmlns:wp14="http://schemas.microsoft.com/office/word/2010/wordprocessingDrawing" xmlns:wp="http://schemas.openxmlformats.org/drawingml/2006/wordprocessingDrawing" xmlns:w10="urn:schemas-microsoft-com:office:word" xmlns:w="http://schemas.openxmlformats.org/wordprocessingml/2006/main" xmlns:w14="http://schemas.microsoft.com/office/word/2010/wordml" xmlns:w15="http://schemas.microsoft.com/office/word/2012/wordml" xmlns:w16se="http://schemas.microsoft.com/office/word/2015/wordml/symex" xmlns:wpg="http://schemas.microsoft.com/office/word/2010/wordprocessingGroup" xmlns:wpi="http://schemas.microsoft.com/office/word/2010/wordprocessingInk" xmlns:wne="http://schemas.microsoft.com/office/word/2006/wordml" xmlns:wps="http://schemas.microsoft.com/office/word/2010/wordprocessingShape" mc:Ignorable="w14 w15 w16se wp14">
+<w:hdr xmlns:wpc="http://schemas.microsoft.com/office/word/2010/wordprocessingCanvas" xmlns:cx="http://schemas.microsoft.com/office/drawing/2014/chartex" xmlns:cx1="http://schemas.microsoft.com/office/drawing/2015/9/8/chartex" xmlns:cx2="http://schemas.microsoft.com/office/drawing/2015/10/21/chartex" xmlns:cx3="http://schemas.microsoft.com/office/drawing/2016/5/9/chartex" xmlns:cx4="http://schemas.microsoft.com/office/drawing/2016/5/10/chartex" xmlns:cx5="http://schemas.microsoft.com/office/drawing/2016/5/11/chartex" xmlns:cx6="http://schemas.microsoft.com/office/drawing/2016/5/12/chartex" xmlns:cx7="http://schemas.microsoft.com/office/drawing/2016/5/13/chartex" xmlns:cx8="http://schemas.microsoft.com/office/drawing/2016/5/14/chartex" xmlns:mc="http://schemas.openxmlformats.org/markup-compatibility/2006" xmlns:aink="http://schemas.microsoft.com/office/drawing/2016/ink" xmlns:am3d="http://schemas.microsoft.com/office/drawing/2017/model3d" xmlns:o="urn:schemas-microsoft-com:office:office" xmlns:oel="http://schemas.microsoft.com/office/2019/extlst" xmlns:r="http://schemas.openxmlformats.org/officeDocument/2006/relationships" xmlns:m="http://schemas.openxmlformats.org/officeDocument/2006/math" xmlns:v="urn:schemas-microsoft-com:vml" xmlns:wp14="http://schemas.microsoft.com/office/word/2010/wordprocessingDrawing" xmlns:wp="http://schemas.openxmlformats.org/drawingml/2006/wordprocessingDrawing" xmlns:w10="urn:schemas-microsoft-com:office:word" xmlns:w="http://schemas.openxmlformats.org/wordprocessingml/2006/main" xmlns:w14="http://schemas.microsoft.com/office/word/2010/wordml" xmlns:w15="http://schemas.microsoft.com/office/word/2012/wordml" xmlns:w16cex="http://schemas.microsoft.com/office/word/2018/wordml/cex" xmlns:w16cid="http://schemas.microsoft.com/office/word/2016/wordml/cid" xmlns:w16="http://schemas.microsoft.com/office/word/2018/wordml" xmlns:w16du="http://schemas.microsoft.com/office/word/2023/wordml/word16du" xmlns:w16sdtdh="http://schemas.microsoft.com/office/word/2020/wordml/sdtdatahash" xmlns:w16sdtfl="http://schemas.microsoft.com/office/word/2024/wordml/sdtformatlock" xmlns:w16se="http://schemas.microsoft.com/office/word/2015/wordml/symex" xmlns:wpg="http://schemas.microsoft.com/office/word/2010/wordprocessingGroup" xmlns:wpi="http://schemas.microsoft.com/office/word/2010/wordprocessingInk" xmlns:wne="http://schemas.microsoft.com/office/word/2006/wordml" xmlns:wps="http://schemas.microsoft.com/office/word/2010/wordprocessingShape" mc:Ignorable="w14 w15 w16se w16cid w16 w16cex w16sdtdh w16sdtfl w16du wp14">
   <w:p>
     <w:pPr>
-      <w:pStyle w:val="Encabezado"/>
+      <w:pStyle w:val="Header"/>
     </w:pPr>
     <w:r>
       <w:fldChar w:fldCharType="begin"/>
@@ -10853,9 +10619,9 @@
         <w:b/>
         <w:bCs/>
         <w:noProof/>
-        <w:lang w:val="es-ES"/>
-      </w:rPr>
-      <w:t>¡Error! Utilice la pestaña Inicio para aplicar Überschrift 1 al texto que desea que aparezca aquí.</w:t>
+        <w:lang w:val="en-US"/>
+      </w:rPr>
+      <w:t>Error! Use the Home tab to apply Überschrift 1 to the text that you want to appear here.</w:t>
     </w:r>
     <w:r>
       <w:fldChar w:fldCharType="end"/>
@@ -10874,9 +10640,9 @@
         <w:b/>
         <w:bCs/>
         <w:noProof/>
-        <w:lang w:val="es-ES"/>
-      </w:rPr>
-      <w:t>¡Error! Utilice la pestaña Inicio para aplicar Überschrift 1 al texto que desea que aparezca aquí.</w:t>
+        <w:lang w:val="en-US"/>
+      </w:rPr>
+      <w:t>Error! Use the Home tab to apply Überschrift 1 to the text that you want to appear here.</w:t>
     </w:r>
     <w:r>
       <w:fldChar w:fldCharType="end"/>
@@ -10889,32 +10655,32 @@
     </w:r>
     <w:r>
       <w:rPr>
-        <w:rStyle w:val="Nmerodepgina"/>
+        <w:rStyle w:val="PageNumber"/>
       </w:rPr>
       <w:fldChar w:fldCharType="begin"/>
     </w:r>
     <w:r>
       <w:rPr>
-        <w:rStyle w:val="Nmerodepgina"/>
+        <w:rStyle w:val="PageNumber"/>
       </w:rPr>
       <w:instrText xml:space="preserve"> PAGE </w:instrText>
     </w:r>
     <w:r>
       <w:rPr>
-        <w:rStyle w:val="Nmerodepgina"/>
+        <w:rStyle w:val="PageNumber"/>
       </w:rPr>
       <w:fldChar w:fldCharType="separate"/>
     </w:r>
     <w:r>
       <w:rPr>
-        <w:rStyle w:val="Nmerodepgina"/>
+        <w:rStyle w:val="PageNumber"/>
         <w:noProof/>
       </w:rPr>
       <w:t>1</w:t>
     </w:r>
     <w:r>
       <w:rPr>
-        <w:rStyle w:val="Nmerodepgina"/>
+        <w:rStyle w:val="PageNumber"/>
       </w:rPr>
       <w:fldChar w:fldCharType="end"/>
     </w:r>
@@ -10923,10 +10689,10 @@
 </file>
 
 <file path=word/header3.xml><?xml version="1.0" encoding="utf-8"?>
-<w:hdr xmlns:wpc="http://schemas.microsoft.com/office/word/2010/wordprocessingCanvas" xmlns:cx="http://schemas.microsoft.com/office/drawing/2014/chartex" xmlns:cx1="http://schemas.microsoft.com/office/drawing/2015/9/8/chartex" xmlns:mc="http://schemas.openxmlformats.org/markup-compatibility/2006" xmlns:o="urn:schemas-microsoft-com:office:office" xmlns:r="http://schemas.openxmlformats.org/officeDocument/2006/relationships" xmlns:m="http://schemas.openxmlformats.org/officeDocument/2006/math" xmlns:v="urn:schemas-microsoft-com:vml" xmlns:wp14="http://schemas.microsoft.com/office/word/2010/wordprocessingDrawing" xmlns:wp="http://schemas.openxmlformats.org/drawingml/2006/wordprocessingDrawing" xmlns:w10="urn:schemas-microsoft-com:office:word" xmlns:w="http://schemas.openxmlformats.org/wordprocessingml/2006/main" xmlns:w14="http://schemas.microsoft.com/office/word/2010/wordml" xmlns:w15="http://schemas.microsoft.com/office/word/2012/wordml" xmlns:w16se="http://schemas.microsoft.com/office/word/2015/wordml/symex" xmlns:wpg="http://schemas.microsoft.com/office/word/2010/wordprocessingGroup" xmlns:wpi="http://schemas.microsoft.com/office/word/2010/wordprocessingInk" xmlns:wne="http://schemas.microsoft.com/office/word/2006/wordml" xmlns:wps="http://schemas.microsoft.com/office/word/2010/wordprocessingShape" mc:Ignorable="w14 w15 w16se wp14">
+<w:hdr xmlns:wpc="http://schemas.microsoft.com/office/word/2010/wordprocessingCanvas" xmlns:cx="http://schemas.microsoft.com/office/drawing/2014/chartex" xmlns:cx1="http://schemas.microsoft.com/office/drawing/2015/9/8/chartex" xmlns:cx2="http://schemas.microsoft.com/office/drawing/2015/10/21/chartex" xmlns:cx3="http://schemas.microsoft.com/office/drawing/2016/5/9/chartex" xmlns:cx4="http://schemas.microsoft.com/office/drawing/2016/5/10/chartex" xmlns:cx5="http://schemas.microsoft.com/office/drawing/2016/5/11/chartex" xmlns:cx6="http://schemas.microsoft.com/office/drawing/2016/5/12/chartex" xmlns:cx7="http://schemas.microsoft.com/office/drawing/2016/5/13/chartex" xmlns:cx8="http://schemas.microsoft.com/office/drawing/2016/5/14/chartex" xmlns:mc="http://schemas.openxmlformats.org/markup-compatibility/2006" xmlns:aink="http://schemas.microsoft.com/office/drawing/2016/ink" xmlns:am3d="http://schemas.microsoft.com/office/drawing/2017/model3d" xmlns:o="urn:schemas-microsoft-com:office:office" xmlns:oel="http://schemas.microsoft.com/office/2019/extlst" xmlns:r="http://schemas.openxmlformats.org/officeDocument/2006/relationships" xmlns:m="http://schemas.openxmlformats.org/officeDocument/2006/math" xmlns:v="urn:schemas-microsoft-com:vml" xmlns:wp14="http://schemas.microsoft.com/office/word/2010/wordprocessingDrawing" xmlns:wp="http://schemas.openxmlformats.org/drawingml/2006/wordprocessingDrawing" xmlns:w10="urn:schemas-microsoft-com:office:word" xmlns:w="http://schemas.openxmlformats.org/wordprocessingml/2006/main" xmlns:w14="http://schemas.microsoft.com/office/word/2010/wordml" xmlns:w15="http://schemas.microsoft.com/office/word/2012/wordml" xmlns:w16cex="http://schemas.microsoft.com/office/word/2018/wordml/cex" xmlns:w16cid="http://schemas.microsoft.com/office/word/2016/wordml/cid" xmlns:w16="http://schemas.microsoft.com/office/word/2018/wordml" xmlns:w16du="http://schemas.microsoft.com/office/word/2023/wordml/word16du" xmlns:w16sdtdh="http://schemas.microsoft.com/office/word/2020/wordml/sdtdatahash" xmlns:w16sdtfl="http://schemas.microsoft.com/office/word/2024/wordml/sdtformatlock" xmlns:w16se="http://schemas.microsoft.com/office/word/2015/wordml/symex" xmlns:wpg="http://schemas.microsoft.com/office/word/2010/wordprocessingGroup" xmlns:wpi="http://schemas.microsoft.com/office/word/2010/wordprocessingInk" xmlns:wne="http://schemas.microsoft.com/office/word/2006/wordml" xmlns:wps="http://schemas.microsoft.com/office/word/2010/wordprocessingShape" mc:Ignorable="w14 w15 w16se w16cid w16 w16cex w16sdtdh w16sdtfl w16du wp14">
   <w:p>
     <w:pPr>
-      <w:pStyle w:val="Encabezado"/>
+      <w:pStyle w:val="Header"/>
     </w:pPr>
     <w:r>
       <w:fldChar w:fldCharType="begin"/>
@@ -10942,9 +10708,9 @@
         <w:b/>
         <w:bCs/>
         <w:noProof/>
-        <w:lang w:val="es-ES"/>
-      </w:rPr>
-      <w:t>¡Error! Utilice la pestaña Inicio para aplicar Überschrift 1 al texto que desea que aparezca aquí.</w:t>
+        <w:lang w:val="en-US"/>
+      </w:rPr>
+      <w:t>Error! Use the Home tab to apply Überschrift 1 to the text that you want to appear here.</w:t>
     </w:r>
     <w:r>
       <w:fldChar w:fldCharType="end"/>
@@ -10963,9 +10729,9 @@
         <w:b/>
         <w:bCs/>
         <w:noProof/>
-        <w:lang w:val="es-ES"/>
-      </w:rPr>
-      <w:t>¡Error! Utilice la pestaña Inicio para aplicar Überschrift 1 al texto que desea que aparezca aquí.</w:t>
+        <w:lang w:val="en-US"/>
+      </w:rPr>
+      <w:t>Error! Use the Home tab to apply Überschrift 1 to the text that you want to appear here.</w:t>
     </w:r>
     <w:r>
       <w:fldChar w:fldCharType="end"/>
@@ -10978,32 +10744,32 @@
     </w:r>
     <w:r>
       <w:rPr>
-        <w:rStyle w:val="Nmerodepgina"/>
+        <w:rStyle w:val="PageNumber"/>
       </w:rPr>
       <w:fldChar w:fldCharType="begin"/>
     </w:r>
     <w:r>
       <w:rPr>
-        <w:rStyle w:val="Nmerodepgina"/>
+        <w:rStyle w:val="PageNumber"/>
       </w:rPr>
       <w:instrText xml:space="preserve"> PAGE </w:instrText>
     </w:r>
     <w:r>
       <w:rPr>
-        <w:rStyle w:val="Nmerodepgina"/>
+        <w:rStyle w:val="PageNumber"/>
       </w:rPr>
       <w:fldChar w:fldCharType="separate"/>
     </w:r>
     <w:r>
       <w:rPr>
-        <w:rStyle w:val="Nmerodepgina"/>
+        <w:rStyle w:val="PageNumber"/>
         <w:noProof/>
       </w:rPr>
       <w:t>2</w:t>
     </w:r>
     <w:r>
       <w:rPr>
-        <w:rStyle w:val="Nmerodepgina"/>
+        <w:rStyle w:val="PageNumber"/>
       </w:rPr>
       <w:fldChar w:fldCharType="end"/>
     </w:r>
@@ -11012,10 +10778,10 @@
 </file>
 
 <file path=word/header4.xml><?xml version="1.0" encoding="utf-8"?>
-<w:hdr xmlns:wpc="http://schemas.microsoft.com/office/word/2010/wordprocessingCanvas" xmlns:cx="http://schemas.microsoft.com/office/drawing/2014/chartex" xmlns:cx1="http://schemas.microsoft.com/office/drawing/2015/9/8/chartex" xmlns:mc="http://schemas.openxmlformats.org/markup-compatibility/2006" xmlns:o="urn:schemas-microsoft-com:office:office" xmlns:r="http://schemas.openxmlformats.org/officeDocument/2006/relationships" xmlns:m="http://schemas.openxmlformats.org/officeDocument/2006/math" xmlns:v="urn:schemas-microsoft-com:vml" xmlns:wp14="http://schemas.microsoft.com/office/word/2010/wordprocessingDrawing" xmlns:wp="http://schemas.openxmlformats.org/drawingml/2006/wordprocessingDrawing" xmlns:w10="urn:schemas-microsoft-com:office:word" xmlns:w="http://schemas.openxmlformats.org/wordprocessingml/2006/main" xmlns:w14="http://schemas.microsoft.com/office/word/2010/wordml" xmlns:w15="http://schemas.microsoft.com/office/word/2012/wordml" xmlns:w16se="http://schemas.microsoft.com/office/word/2015/wordml/symex" xmlns:wpg="http://schemas.microsoft.com/office/word/2010/wordprocessingGroup" xmlns:wpi="http://schemas.microsoft.com/office/word/2010/wordprocessingInk" xmlns:wne="http://schemas.microsoft.com/office/word/2006/wordml" xmlns:wps="http://schemas.microsoft.com/office/word/2010/wordprocessingShape" mc:Ignorable="w14 w15 w16se wp14">
+<w:hdr xmlns:wpc="http://schemas.microsoft.com/office/word/2010/wordprocessingCanvas" xmlns:cx="http://schemas.microsoft.com/office/drawing/2014/chartex" xmlns:cx1="http://schemas.microsoft.com/office/drawing/2015/9/8/chartex" xmlns:cx2="http://schemas.microsoft.com/office/drawing/2015/10/21/chartex" xmlns:cx3="http://schemas.microsoft.com/office/drawing/2016/5/9/chartex" xmlns:cx4="http://schemas.microsoft.com/office/drawing/2016/5/10/chartex" xmlns:cx5="http://schemas.microsoft.com/office/drawing/2016/5/11/chartex" xmlns:cx6="http://schemas.microsoft.com/office/drawing/2016/5/12/chartex" xmlns:cx7="http://schemas.microsoft.com/office/drawing/2016/5/13/chartex" xmlns:cx8="http://schemas.microsoft.com/office/drawing/2016/5/14/chartex" xmlns:mc="http://schemas.openxmlformats.org/markup-compatibility/2006" xmlns:aink="http://schemas.microsoft.com/office/drawing/2016/ink" xmlns:am3d="http://schemas.microsoft.com/office/drawing/2017/model3d" xmlns:o="urn:schemas-microsoft-com:office:office" xmlns:oel="http://schemas.microsoft.com/office/2019/extlst" xmlns:r="http://schemas.openxmlformats.org/officeDocument/2006/relationships" xmlns:m="http://schemas.openxmlformats.org/officeDocument/2006/math" xmlns:v="urn:schemas-microsoft-com:vml" xmlns:wp14="http://schemas.microsoft.com/office/word/2010/wordprocessingDrawing" xmlns:wp="http://schemas.openxmlformats.org/drawingml/2006/wordprocessingDrawing" xmlns:w10="urn:schemas-microsoft-com:office:word" xmlns:w="http://schemas.openxmlformats.org/wordprocessingml/2006/main" xmlns:w14="http://schemas.microsoft.com/office/word/2010/wordml" xmlns:w15="http://schemas.microsoft.com/office/word/2012/wordml" xmlns:w16cex="http://schemas.microsoft.com/office/word/2018/wordml/cex" xmlns:w16cid="http://schemas.microsoft.com/office/word/2016/wordml/cid" xmlns:w16="http://schemas.microsoft.com/office/word/2018/wordml" xmlns:w16du="http://schemas.microsoft.com/office/word/2023/wordml/word16du" xmlns:w16sdtdh="http://schemas.microsoft.com/office/word/2020/wordml/sdtdatahash" xmlns:w16sdtfl="http://schemas.microsoft.com/office/word/2024/wordml/sdtformatlock" xmlns:w16se="http://schemas.microsoft.com/office/word/2015/wordml/symex" xmlns:wpg="http://schemas.microsoft.com/office/word/2010/wordprocessingGroup" xmlns:wpi="http://schemas.microsoft.com/office/word/2010/wordprocessingInk" xmlns:wne="http://schemas.microsoft.com/office/word/2006/wordml" xmlns:wps="http://schemas.microsoft.com/office/word/2010/wordprocessingShape" mc:Ignorable="w14 w15 w16se w16cid w16 w16cex w16sdtdh w16sdtfl w16du wp14">
   <w:p>
     <w:pPr>
-      <w:pStyle w:val="Encabezado"/>
+      <w:pStyle w:val="Header"/>
       <w:pBdr>
         <w:bottom w:val="none" w:sz="0" w:space="0" w:color="auto"/>
       </w:pBdr>
@@ -11025,7 +10791,7 @@
 </file>
 
 <file path=word/numbering.xml><?xml version="1.0" encoding="utf-8"?>
-<w:numbering xmlns:wpc="http://schemas.microsoft.com/office/word/2010/wordprocessingCanvas" xmlns:cx="http://schemas.microsoft.com/office/drawing/2014/chartex" xmlns:cx1="http://schemas.microsoft.com/office/drawing/2015/9/8/chartex" xmlns:mc="http://schemas.openxmlformats.org/markup-compatibility/2006" xmlns:o="urn:schemas-microsoft-com:office:office" xmlns:r="http://schemas.openxmlformats.org/officeDocument/2006/relationships" xmlns:m="http://schemas.openxmlformats.org/officeDocument/2006/math" xmlns:v="urn:schemas-microsoft-com:vml" xmlns:wp14="http://schemas.microsoft.com/office/word/2010/wordprocessingDrawing" xmlns:wp="http://schemas.openxmlformats.org/drawingml/2006/wordprocessingDrawing" xmlns:w10="urn:schemas-microsoft-com:office:word" xmlns:w="http://schemas.openxmlformats.org/wordprocessingml/2006/main" xmlns:w14="http://schemas.microsoft.com/office/word/2010/wordml" xmlns:w15="http://schemas.microsoft.com/office/word/2012/wordml" xmlns:w16se="http://schemas.microsoft.com/office/word/2015/wordml/symex" xmlns:wpg="http://schemas.microsoft.com/office/word/2010/wordprocessingGroup" xmlns:wpi="http://schemas.microsoft.com/office/word/2010/wordprocessingInk" xmlns:wne="http://schemas.microsoft.com/office/word/2006/wordml" xmlns:wps="http://schemas.microsoft.com/office/word/2010/wordprocessingShape" mc:Ignorable="w14 w15 w16se wp14">
+<w:numbering xmlns:wpc="http://schemas.microsoft.com/office/word/2010/wordprocessingCanvas" xmlns:cx="http://schemas.microsoft.com/office/drawing/2014/chartex" xmlns:cx1="http://schemas.microsoft.com/office/drawing/2015/9/8/chartex" xmlns:cx2="http://schemas.microsoft.com/office/drawing/2015/10/21/chartex" xmlns:cx3="http://schemas.microsoft.com/office/drawing/2016/5/9/chartex" xmlns:cx4="http://schemas.microsoft.com/office/drawing/2016/5/10/chartex" xmlns:cx5="http://schemas.microsoft.com/office/drawing/2016/5/11/chartex" xmlns:cx6="http://schemas.microsoft.com/office/drawing/2016/5/12/chartex" xmlns:cx7="http://schemas.microsoft.com/office/drawing/2016/5/13/chartex" xmlns:cx8="http://schemas.microsoft.com/office/drawing/2016/5/14/chartex" xmlns:mc="http://schemas.openxmlformats.org/markup-compatibility/2006" xmlns:aink="http://schemas.microsoft.com/office/drawing/2016/ink" xmlns:am3d="http://schemas.microsoft.com/office/drawing/2017/model3d" xmlns:o="urn:schemas-microsoft-com:office:office" xmlns:oel="http://schemas.microsoft.com/office/2019/extlst" xmlns:r="http://schemas.openxmlformats.org/officeDocument/2006/relationships" xmlns:m="http://schemas.openxmlformats.org/officeDocument/2006/math" xmlns:v="urn:schemas-microsoft-com:vml" xmlns:wp14="http://schemas.microsoft.com/office/word/2010/wordprocessingDrawing" xmlns:wp="http://schemas.openxmlformats.org/drawingml/2006/wordprocessingDrawing" xmlns:w10="urn:schemas-microsoft-com:office:word" xmlns:w="http://schemas.openxmlformats.org/wordprocessingml/2006/main" xmlns:w14="http://schemas.microsoft.com/office/word/2010/wordml" xmlns:w15="http://schemas.microsoft.com/office/word/2012/wordml" xmlns:w16cex="http://schemas.microsoft.com/office/word/2018/wordml/cex" xmlns:w16cid="http://schemas.microsoft.com/office/word/2016/wordml/cid" xmlns:w16="http://schemas.microsoft.com/office/word/2018/wordml" xmlns:w16du="http://schemas.microsoft.com/office/word/2023/wordml/word16du" xmlns:w16sdtdh="http://schemas.microsoft.com/office/word/2020/wordml/sdtdatahash" xmlns:w16sdtfl="http://schemas.microsoft.com/office/word/2024/wordml/sdtformatlock" xmlns:w16se="http://schemas.microsoft.com/office/word/2015/wordml/symex" xmlns:wpg="http://schemas.microsoft.com/office/word/2010/wordprocessingGroup" xmlns:wpi="http://schemas.microsoft.com/office/word/2010/wordprocessingInk" xmlns:wne="http://schemas.microsoft.com/office/word/2006/wordml" xmlns:wps="http://schemas.microsoft.com/office/word/2010/wordprocessingShape" mc:Ignorable="w14 w15 w16se w16cid w16 w16cex w16sdtdh w16sdtfl w16du wp14">
   <w:abstractNum w:abstractNumId="0" w15:restartNumberingAfterBreak="0">
     <w:nsid w:val="05694D5E"/>
     <w:multiLevelType w:val="hybridMultilevel"/>
@@ -13620,6 +13386,119 @@
     </w:lvl>
   </w:abstractNum>
   <w:abstractNum w:abstractNumId="22" w15:restartNumberingAfterBreak="0">
+    <w:nsid w:val="73F66D97"/>
+    <w:multiLevelType w:val="hybridMultilevel"/>
+    <w:tmpl w:val="4C06D930"/>
+    <w:lvl w:ilvl="0" w:tplc="3DD8F2DA">
+      <w:start w:val="1"/>
+      <w:numFmt w:val="bullet"/>
+      <w:lvlText w:val="-"/>
+      <w:lvlJc w:val="left"/>
+      <w:pPr>
+        <w:ind w:left="1068" w:hanging="360"/>
+      </w:pPr>
+      <w:rPr>
+        <w:rFonts w:ascii="Arial" w:eastAsia="Times New Roman" w:hAnsi="Arial" w:cs="Arial" w:hint="default"/>
+      </w:rPr>
+    </w:lvl>
+    <w:lvl w:ilvl="1" w:tplc="04090003">
+      <w:start w:val="1"/>
+      <w:numFmt w:val="bullet"/>
+      <w:lvlText w:val="o"/>
+      <w:lvlJc w:val="left"/>
+      <w:pPr>
+        <w:ind w:left="1788" w:hanging="360"/>
+      </w:pPr>
+      <w:rPr>
+        <w:rFonts w:ascii="Courier New" w:hAnsi="Courier New" w:cs="Courier New" w:hint="default"/>
+      </w:rPr>
+    </w:lvl>
+    <w:lvl w:ilvl="2" w:tplc="04090005" w:tentative="1">
+      <w:start w:val="1"/>
+      <w:numFmt w:val="bullet"/>
+      <w:lvlText w:val=""/>
+      <w:lvlJc w:val="left"/>
+      <w:pPr>
+        <w:ind w:left="2508" w:hanging="360"/>
+      </w:pPr>
+      <w:rPr>
+        <w:rFonts w:ascii="Wingdings" w:hAnsi="Wingdings" w:hint="default"/>
+      </w:rPr>
+    </w:lvl>
+    <w:lvl w:ilvl="3" w:tplc="04090001" w:tentative="1">
+      <w:start w:val="1"/>
+      <w:numFmt w:val="bullet"/>
+      <w:lvlText w:val=""/>
+      <w:lvlJc w:val="left"/>
+      <w:pPr>
+        <w:ind w:left="3228" w:hanging="360"/>
+      </w:pPr>
+      <w:rPr>
+        <w:rFonts w:ascii="Symbol" w:hAnsi="Symbol" w:hint="default"/>
+      </w:rPr>
+    </w:lvl>
+    <w:lvl w:ilvl="4" w:tplc="04090003" w:tentative="1">
+      <w:start w:val="1"/>
+      <w:numFmt w:val="bullet"/>
+      <w:lvlText w:val="o"/>
+      <w:lvlJc w:val="left"/>
+      <w:pPr>
+        <w:ind w:left="3948" w:hanging="360"/>
+      </w:pPr>
+      <w:rPr>
+        <w:rFonts w:ascii="Courier New" w:hAnsi="Courier New" w:cs="Courier New" w:hint="default"/>
+      </w:rPr>
+    </w:lvl>
+    <w:lvl w:ilvl="5" w:tplc="04090005" w:tentative="1">
+      <w:start w:val="1"/>
+      <w:numFmt w:val="bullet"/>
+      <w:lvlText w:val=""/>
+      <w:lvlJc w:val="left"/>
+      <w:pPr>
+        <w:ind w:left="4668" w:hanging="360"/>
+      </w:pPr>
+      <w:rPr>
+        <w:rFonts w:ascii="Wingdings" w:hAnsi="Wingdings" w:hint="default"/>
+      </w:rPr>
+    </w:lvl>
+    <w:lvl w:ilvl="6" w:tplc="04090001" w:tentative="1">
+      <w:start w:val="1"/>
+      <w:numFmt w:val="bullet"/>
+      <w:lvlText w:val=""/>
+      <w:lvlJc w:val="left"/>
+      <w:pPr>
+        <w:ind w:left="5388" w:hanging="360"/>
+      </w:pPr>
+      <w:rPr>
+        <w:rFonts w:ascii="Symbol" w:hAnsi="Symbol" w:hint="default"/>
+      </w:rPr>
+    </w:lvl>
+    <w:lvl w:ilvl="7" w:tplc="04090003" w:tentative="1">
+      <w:start w:val="1"/>
+      <w:numFmt w:val="bullet"/>
+      <w:lvlText w:val="o"/>
+      <w:lvlJc w:val="left"/>
+      <w:pPr>
+        <w:ind w:left="6108" w:hanging="360"/>
+      </w:pPr>
+      <w:rPr>
+        <w:rFonts w:ascii="Courier New" w:hAnsi="Courier New" w:cs="Courier New" w:hint="default"/>
+      </w:rPr>
+    </w:lvl>
+    <w:lvl w:ilvl="8" w:tplc="04090005" w:tentative="1">
+      <w:start w:val="1"/>
+      <w:numFmt w:val="bullet"/>
+      <w:lvlText w:val=""/>
+      <w:lvlJc w:val="left"/>
+      <w:pPr>
+        <w:ind w:left="6828" w:hanging="360"/>
+      </w:pPr>
+      <w:rPr>
+        <w:rFonts w:ascii="Wingdings" w:hAnsi="Wingdings" w:hint="default"/>
+      </w:rPr>
+    </w:lvl>
+  </w:abstractNum>
+  <w:abstractNum w:abstractNumId="23" w15:restartNumberingAfterBreak="0">
     <w:nsid w:val="74EF3472"/>
     <w:multiLevelType w:val="hybridMultilevel"/>
     <w:tmpl w:val="745C71FC"/>
@@ -13732,14 +13611,14 @@
       </w:rPr>
     </w:lvl>
   </w:abstractNum>
-  <w:abstractNum w:abstractNumId="23" w15:restartNumberingAfterBreak="0">
+  <w:abstractNum w:abstractNumId="24" w15:restartNumberingAfterBreak="0">
     <w:nsid w:val="7CBA42DA"/>
     <w:multiLevelType w:val="multilevel"/>
     <w:tmpl w:val="D494CFD4"/>
     <w:lvl w:ilvl="0">
       <w:start w:val="1"/>
       <w:numFmt w:val="decimal"/>
-      <w:pStyle w:val="Ttulo1"/>
+      <w:pStyle w:val="Heading1"/>
       <w:suff w:val="space"/>
       <w:lvlText w:val="%1"/>
       <w:lvlJc w:val="left"/>
@@ -13756,7 +13635,7 @@
     <w:lvl w:ilvl="1">
       <w:start w:val="1"/>
       <w:numFmt w:val="decimal"/>
-      <w:pStyle w:val="Ttulo2"/>
+      <w:pStyle w:val="Heading2"/>
       <w:suff w:val="nothing"/>
       <w:lvlText w:val="%1.%2"/>
       <w:lvlJc w:val="left"/>
@@ -13773,7 +13652,7 @@
     <w:lvl w:ilvl="2">
       <w:start w:val="1"/>
       <w:numFmt w:val="decimal"/>
-      <w:pStyle w:val="Ttulo3"/>
+      <w:pStyle w:val="Heading3"/>
       <w:suff w:val="nothing"/>
       <w:lvlText w:val="%1.%2.%3"/>
       <w:lvlJc w:val="left"/>
@@ -13790,7 +13669,7 @@
     <w:lvl w:ilvl="3">
       <w:start w:val="1"/>
       <w:numFmt w:val="decimal"/>
-      <w:pStyle w:val="Ttulo4"/>
+      <w:pStyle w:val="Heading4"/>
       <w:suff w:val="nothing"/>
       <w:lvlText w:val="%1.%2.%3.%4"/>
       <w:lvlJc w:val="left"/>
@@ -13807,7 +13686,7 @@
     <w:lvl w:ilvl="4">
       <w:start w:val="1"/>
       <w:numFmt w:val="decimal"/>
-      <w:pStyle w:val="Ttulo5"/>
+      <w:pStyle w:val="Heading5"/>
       <w:suff w:val="space"/>
       <w:lvlText w:val="%1.%2.%3.%4.%5"/>
       <w:lvlJc w:val="left"/>
@@ -13825,7 +13704,7 @@
     <w:lvl w:ilvl="5">
       <w:start w:val="1"/>
       <w:numFmt w:val="none"/>
-      <w:pStyle w:val="Ttulo6"/>
+      <w:pStyle w:val="Heading6"/>
       <w:suff w:val="nothing"/>
       <w:lvlText w:val=""/>
       <w:lvlJc w:val="left"/>
@@ -13839,7 +13718,7 @@
     <w:lvl w:ilvl="6">
       <w:start w:val="1"/>
       <w:numFmt w:val="none"/>
-      <w:pStyle w:val="Ttulo7"/>
+      <w:pStyle w:val="Heading7"/>
       <w:suff w:val="nothing"/>
       <w:lvlText w:val=""/>
       <w:lvlJc w:val="left"/>
@@ -13853,7 +13732,7 @@
     <w:lvl w:ilvl="7">
       <w:start w:val="1"/>
       <w:numFmt w:val="none"/>
-      <w:pStyle w:val="Ttulo8"/>
+      <w:pStyle w:val="Heading8"/>
       <w:suff w:val="nothing"/>
       <w:lvlText w:val=""/>
       <w:lvlJc w:val="left"/>
@@ -13867,7 +13746,7 @@
     <w:lvl w:ilvl="8">
       <w:start w:val="1"/>
       <w:numFmt w:val="none"/>
-      <w:pStyle w:val="Ttulo9"/>
+      <w:pStyle w:val="Heading9"/>
       <w:suff w:val="nothing"/>
       <w:lvlText w:val=""/>
       <w:lvlJc w:val="left"/>
@@ -13879,83 +13758,86 @@
       </w:rPr>
     </w:lvl>
   </w:abstractNum>
-  <w:num w:numId="1">
+  <w:num w:numId="1" w16cid:durableId="1868563468">
+    <w:abstractNumId w:val="24"/>
+  </w:num>
+  <w:num w:numId="2" w16cid:durableId="1299653064">
+    <w:abstractNumId w:val="14"/>
+  </w:num>
+  <w:num w:numId="3" w16cid:durableId="1737239104">
+    <w:abstractNumId w:val="8"/>
+  </w:num>
+  <w:num w:numId="4" w16cid:durableId="700590606">
+    <w:abstractNumId w:val="5"/>
+  </w:num>
+  <w:num w:numId="5" w16cid:durableId="1818036400">
+    <w:abstractNumId w:val="6"/>
+  </w:num>
+  <w:num w:numId="6" w16cid:durableId="1146581755">
+    <w:abstractNumId w:val="21"/>
+  </w:num>
+  <w:num w:numId="7" w16cid:durableId="284704705">
+    <w:abstractNumId w:val="11"/>
+  </w:num>
+  <w:num w:numId="8" w16cid:durableId="1066418111">
+    <w:abstractNumId w:val="7"/>
+  </w:num>
+  <w:num w:numId="9" w16cid:durableId="561213587">
+    <w:abstractNumId w:val="2"/>
+  </w:num>
+  <w:num w:numId="10" w16cid:durableId="273951349">
+    <w:abstractNumId w:val="15"/>
+  </w:num>
+  <w:num w:numId="11" w16cid:durableId="1575160456">
+    <w:abstractNumId w:val="3"/>
+  </w:num>
+  <w:num w:numId="12" w16cid:durableId="1405955372">
+    <w:abstractNumId w:val="1"/>
+  </w:num>
+  <w:num w:numId="13" w16cid:durableId="1967538304">
+    <w:abstractNumId w:val="4"/>
+  </w:num>
+  <w:num w:numId="14" w16cid:durableId="1865096791">
+    <w:abstractNumId w:val="17"/>
+  </w:num>
+  <w:num w:numId="15" w16cid:durableId="785853475">
+    <w:abstractNumId w:val="12"/>
+  </w:num>
+  <w:num w:numId="16" w16cid:durableId="529612286">
+    <w:abstractNumId w:val="0"/>
+  </w:num>
+  <w:num w:numId="17" w16cid:durableId="1112045213">
+    <w:abstractNumId w:val="20"/>
+  </w:num>
+  <w:num w:numId="18" w16cid:durableId="1650205388">
     <w:abstractNumId w:val="23"/>
   </w:num>
-  <w:num w:numId="2">
-    <w:abstractNumId w:val="14"/>
-  </w:num>
-  <w:num w:numId="3">
-    <w:abstractNumId w:val="8"/>
-  </w:num>
-  <w:num w:numId="4">
-    <w:abstractNumId w:val="5"/>
-  </w:num>
-  <w:num w:numId="5">
-    <w:abstractNumId w:val="6"/>
-  </w:num>
-  <w:num w:numId="6">
-    <w:abstractNumId w:val="21"/>
-  </w:num>
-  <w:num w:numId="7">
-    <w:abstractNumId w:val="11"/>
-  </w:num>
-  <w:num w:numId="8">
-    <w:abstractNumId w:val="7"/>
-  </w:num>
-  <w:num w:numId="9">
-    <w:abstractNumId w:val="2"/>
-  </w:num>
-  <w:num w:numId="10">
-    <w:abstractNumId w:val="15"/>
-  </w:num>
-  <w:num w:numId="11">
-    <w:abstractNumId w:val="3"/>
-  </w:num>
-  <w:num w:numId="12">
-    <w:abstractNumId w:val="1"/>
-  </w:num>
-  <w:num w:numId="13">
-    <w:abstractNumId w:val="4"/>
-  </w:num>
-  <w:num w:numId="14">
-    <w:abstractNumId w:val="17"/>
-  </w:num>
-  <w:num w:numId="15">
-    <w:abstractNumId w:val="12"/>
-  </w:num>
-  <w:num w:numId="16">
-    <w:abstractNumId w:val="0"/>
-  </w:num>
-  <w:num w:numId="17">
-    <w:abstractNumId w:val="20"/>
-  </w:num>
-  <w:num w:numId="18">
-    <w:abstractNumId w:val="22"/>
-  </w:num>
-  <w:num w:numId="19">
+  <w:num w:numId="19" w16cid:durableId="426656302">
     <w:abstractNumId w:val="10"/>
   </w:num>
-  <w:num w:numId="20">
+  <w:num w:numId="20" w16cid:durableId="1457528003">
     <w:abstractNumId w:val="13"/>
   </w:num>
-  <w:num w:numId="21">
+  <w:num w:numId="21" w16cid:durableId="173887232">
     <w:abstractNumId w:val="18"/>
   </w:num>
-  <w:num w:numId="22">
+  <w:num w:numId="22" w16cid:durableId="171990872">
     <w:abstractNumId w:val="16"/>
   </w:num>
-  <w:num w:numId="23">
+  <w:num w:numId="23" w16cid:durableId="1881243058">
     <w:abstractNumId w:val="19"/>
   </w:num>
-  <w:num w:numId="24">
+  <w:num w:numId="24" w16cid:durableId="60950927">
     <w:abstractNumId w:val="9"/>
+  </w:num>
+  <w:num w:numId="25" w16cid:durableId="1006403479">
+    <w:abstractNumId w:val="22"/>
   </w:num>
 </w:numbering>
 </file>
 
 <file path=word/styles.xml><?xml version="1.0" encoding="utf-8"?>
-<w:styles xmlns:mc="http://schemas.openxmlformats.org/markup-compatibility/2006" xmlns:r="http://schemas.openxmlformats.org/officeDocument/2006/relationships" xmlns:w="http://schemas.openxmlformats.org/wordprocessingml/2006/main" xmlns:w14="http://schemas.microsoft.com/office/word/2010/wordml" xmlns:w15="http://schemas.microsoft.com/office/word/2012/wordml" xmlns:w16se="http://schemas.microsoft.com/office/word/2015/wordml/symex" mc:Ignorable="w14 w15 w16se">
+<w:styles xmlns:mc="http://schemas.openxmlformats.org/markup-compatibility/2006" xmlns:r="http://schemas.openxmlformats.org/officeDocument/2006/relationships" xmlns:w="http://schemas.openxmlformats.org/wordprocessingml/2006/main" xmlns:w14="http://schemas.microsoft.com/office/word/2010/wordml" xmlns:w15="http://schemas.microsoft.com/office/word/2012/wordml" xmlns:w16cex="http://schemas.microsoft.com/office/word/2018/wordml/cex" xmlns:w16cid="http://schemas.microsoft.com/office/word/2016/wordml/cid" xmlns:w16="http://schemas.microsoft.com/office/word/2018/wordml" xmlns:w16du="http://schemas.microsoft.com/office/word/2023/wordml/word16du" xmlns:w16sdtdh="http://schemas.microsoft.com/office/word/2020/wordml/sdtdatahash" xmlns:w16sdtfl="http://schemas.microsoft.com/office/word/2024/wordml/sdtformatlock" xmlns:w16se="http://schemas.microsoft.com/office/word/2015/wordml/symex" mc:Ignorable="w14 w15 w16se w16cid w16 w16cex w16sdtdh w16sdtfl w16du">
   <w:docDefaults>
     <w:rPrDefault>
       <w:rPr>
@@ -13965,7 +13847,7 @@
     </w:rPrDefault>
     <w:pPrDefault/>
   </w:docDefaults>
-  <w:latentStyles w:defLockedState="0" w:defUIPriority="99" w:defSemiHidden="0" w:defUnhideWhenUsed="0" w:defQFormat="0" w:count="371">
+  <w:latentStyles w:defLockedState="0" w:defUIPriority="99" w:defSemiHidden="0" w:defUnhideWhenUsed="0" w:defQFormat="0" w:count="376">
     <w:lsdException w:name="Normal" w:uiPriority="0" w:qFormat="1"/>
     <w:lsdException w:name="heading 1" w:uiPriority="0" w:qFormat="1"/>
     <w:lsdException w:name="heading 2" w:uiPriority="0" w:qFormat="1"/>
@@ -14120,7 +14002,7 @@
     <w:lsdException w:name="Table Web 2" w:semiHidden="1" w:unhideWhenUsed="1"/>
     <w:lsdException w:name="Table Web 3" w:semiHidden="1" w:unhideWhenUsed="1"/>
     <w:lsdException w:name="Balloon Text" w:semiHidden="1" w:uiPriority="0"/>
-    <w:lsdException w:name="Table Grid" w:semiHidden="1" w:uiPriority="0" w:unhideWhenUsed="1" w:qFormat="1"/>
+    <w:lsdException w:name="Table Grid" w:uiPriority="0" w:qFormat="1"/>
     <w:lsdException w:name="Table Theme" w:semiHidden="1" w:unhideWhenUsed="1"/>
     <w:lsdException w:name="Placeholder Text" w:semiHidden="1"/>
     <w:lsdException w:name="Light Shading" w:uiPriority="60"/>
@@ -14334,6 +14216,11 @@
     <w:lsdException w:name="List Table 5 Dark Accent 6" w:uiPriority="50"/>
     <w:lsdException w:name="List Table 6 Colorful Accent 6" w:uiPriority="51"/>
     <w:lsdException w:name="List Table 7 Colorful Accent 6" w:uiPriority="52"/>
+    <w:lsdException w:name="Mention" w:semiHidden="1" w:unhideWhenUsed="1"/>
+    <w:lsdException w:name="Smart Hyperlink" w:semiHidden="1" w:unhideWhenUsed="1"/>
+    <w:lsdException w:name="Hashtag" w:semiHidden="1" w:unhideWhenUsed="1"/>
+    <w:lsdException w:name="Unresolved Mention" w:semiHidden="1" w:unhideWhenUsed="1"/>
+    <w:lsdException w:name="Smart Link" w:semiHidden="1" w:unhideWhenUsed="1"/>
   </w:latentStyles>
   <w:style w:type="paragraph" w:default="1" w:styleId="Normal">
     <w:name w:val="Normal"/>
@@ -14343,7 +14230,7 @@
       <w:lang w:val="de-DE" w:eastAsia="de-DE"/>
     </w:rPr>
   </w:style>
-  <w:style w:type="paragraph" w:styleId="Ttulo1">
+  <w:style w:type="paragraph" w:styleId="Heading1">
     <w:name w:val="heading 1"/>
     <w:basedOn w:val="Normal"/>
     <w:next w:val="Text-1Absatz"/>
@@ -14367,9 +14254,9 @@
       <w:sz w:val="28"/>
     </w:rPr>
   </w:style>
-  <w:style w:type="paragraph" w:styleId="Ttulo2">
+  <w:style w:type="paragraph" w:styleId="Heading2">
     <w:name w:val="heading 2"/>
-    <w:basedOn w:val="Ttulo1"/>
+    <w:basedOn w:val="Heading1"/>
     <w:next w:val="Text-1Absatz"/>
     <w:qFormat/>
     <w:pPr>
@@ -14384,9 +14271,9 @@
       <w:sz w:val="24"/>
     </w:rPr>
   </w:style>
-  <w:style w:type="paragraph" w:styleId="Ttulo3">
+  <w:style w:type="paragraph" w:styleId="Heading3">
     <w:name w:val="heading 3"/>
-    <w:basedOn w:val="Ttulo2"/>
+    <w:basedOn w:val="Heading2"/>
     <w:next w:val="Text-1Absatz"/>
     <w:qFormat/>
     <w:pPr>
@@ -14400,9 +14287,9 @@
       <w:sz w:val="20"/>
     </w:rPr>
   </w:style>
-  <w:style w:type="paragraph" w:styleId="Ttulo4">
+  <w:style w:type="paragraph" w:styleId="Heading4">
     <w:name w:val="heading 4"/>
-    <w:basedOn w:val="Ttulo3"/>
+    <w:basedOn w:val="Heading3"/>
     <w:next w:val="Text-1Absatz"/>
     <w:qFormat/>
     <w:pPr>
@@ -14415,9 +14302,9 @@
       <w:i/>
     </w:rPr>
   </w:style>
-  <w:style w:type="paragraph" w:styleId="Ttulo5">
+  <w:style w:type="paragraph" w:styleId="Heading5">
     <w:name w:val="heading 5"/>
-    <w:basedOn w:val="Ttulo4"/>
+    <w:basedOn w:val="Heading4"/>
     <w:next w:val="Text-1Absatz"/>
     <w:qFormat/>
     <w:pPr>
@@ -14428,9 +14315,9 @@
       <w:outlineLvl w:val="4"/>
     </w:pPr>
   </w:style>
-  <w:style w:type="paragraph" w:styleId="Ttulo6">
+  <w:style w:type="paragraph" w:styleId="Heading6">
     <w:name w:val="heading 6"/>
-    <w:basedOn w:val="Ttulo5"/>
+    <w:basedOn w:val="Heading5"/>
     <w:next w:val="Text-1Absatz"/>
     <w:qFormat/>
     <w:pPr>
@@ -14440,9 +14327,9 @@
       <w:outlineLvl w:val="5"/>
     </w:pPr>
   </w:style>
-  <w:style w:type="paragraph" w:styleId="Ttulo7">
+  <w:style w:type="paragraph" w:styleId="Heading7">
     <w:name w:val="heading 7"/>
-    <w:basedOn w:val="Ttulo6"/>
+    <w:basedOn w:val="Heading6"/>
     <w:next w:val="Text-1Absatz"/>
     <w:qFormat/>
     <w:pPr>
@@ -14452,9 +14339,9 @@
       <w:outlineLvl w:val="6"/>
     </w:pPr>
   </w:style>
-  <w:style w:type="paragraph" w:styleId="Ttulo8">
+  <w:style w:type="paragraph" w:styleId="Heading8">
     <w:name w:val="heading 8"/>
-    <w:basedOn w:val="Ttulo7"/>
+    <w:basedOn w:val="Heading7"/>
     <w:next w:val="Text-1Absatz"/>
     <w:qFormat/>
     <w:pPr>
@@ -14464,9 +14351,9 @@
       <w:outlineLvl w:val="7"/>
     </w:pPr>
   </w:style>
-  <w:style w:type="paragraph" w:styleId="Ttulo9">
+  <w:style w:type="paragraph" w:styleId="Heading9">
     <w:name w:val="heading 9"/>
-    <w:basedOn w:val="Ttulo8"/>
+    <w:basedOn w:val="Heading8"/>
     <w:next w:val="Text-1Absatz"/>
     <w:qFormat/>
     <w:pPr>
@@ -14476,13 +14363,13 @@
       <w:outlineLvl w:val="8"/>
     </w:pPr>
   </w:style>
-  <w:style w:type="character" w:default="1" w:styleId="Fuentedeprrafopredeter">
+  <w:style w:type="character" w:default="1" w:styleId="DefaultParagraphFont">
     <w:name w:val="Default Paragraph Font"/>
     <w:uiPriority w:val="1"/>
     <w:semiHidden/>
     <w:unhideWhenUsed/>
   </w:style>
-  <w:style w:type="table" w:default="1" w:styleId="Tablanormal">
+  <w:style w:type="table" w:default="1" w:styleId="TableNormal">
     <w:name w:val="Normal Table"/>
     <w:uiPriority w:val="99"/>
     <w:semiHidden/>
@@ -14497,7 +14384,7 @@
       </w:tblCellMar>
     </w:tblPr>
   </w:style>
-  <w:style w:type="numbering" w:default="1" w:styleId="Sinlista">
+  <w:style w:type="numbering" w:default="1" w:styleId="NoList">
     <w:name w:val="No List"/>
     <w:uiPriority w:val="99"/>
     <w:semiHidden/>
@@ -14524,7 +14411,7 @@
       <w:ind w:firstLine="227"/>
     </w:pPr>
   </w:style>
-  <w:style w:type="paragraph" w:styleId="Textodeglobo">
+  <w:style w:type="paragraph" w:styleId="BalloonText">
     <w:name w:val="Balloon Text"/>
     <w:basedOn w:val="Normal"/>
     <w:semiHidden/>
@@ -14534,7 +14421,7 @@
       <w:szCs w:val="16"/>
     </w:rPr>
   </w:style>
-  <w:style w:type="character" w:styleId="Refdecomentario">
+  <w:style w:type="character" w:styleId="CommentReference">
     <w:name w:val="annotation reference"/>
     <w:basedOn w:val="Absatz-Standardschriftart1"/>
     <w:semiHidden/>
@@ -14549,7 +14436,7 @@
     <w:semiHidden/>
     <w:qFormat/>
   </w:style>
-  <w:style w:type="paragraph" w:styleId="Textocomentario">
+  <w:style w:type="paragraph" w:styleId="CommentText">
     <w:name w:val="annotation text"/>
     <w:basedOn w:val="Normal"/>
     <w:autoRedefine/>
@@ -14563,7 +14450,7 @@
       <w:sz w:val="16"/>
     </w:rPr>
   </w:style>
-  <w:style w:type="paragraph" w:styleId="Mapadeldocumento">
+  <w:style w:type="paragraph" w:styleId="DocumentMap">
     <w:name w:val="Document Map"/>
     <w:basedOn w:val="Normal"/>
     <w:semiHidden/>
@@ -14575,10 +14462,10 @@
       <w:rFonts w:ascii="Tahoma" w:hAnsi="Tahoma" w:cs="Tahoma"/>
     </w:rPr>
   </w:style>
-  <w:style w:type="paragraph" w:styleId="Piedepgina">
+  <w:style w:type="paragraph" w:styleId="Footer">
     <w:name w:val="footer"/>
     <w:basedOn w:val="Normal"/>
-    <w:link w:val="PiedepginaCar"/>
+    <w:link w:val="FooterChar"/>
     <w:uiPriority w:val="99"/>
     <w:qFormat/>
     <w:pPr>
@@ -14588,7 +14475,7 @@
       </w:tabs>
     </w:pPr>
   </w:style>
-  <w:style w:type="character" w:styleId="Refdenotaalpie">
+  <w:style w:type="character" w:styleId="FootnoteReference">
     <w:name w:val="footnote reference"/>
     <w:basedOn w:val="Absatz-Standardschriftart1"/>
     <w:semiHidden/>
@@ -14599,7 +14486,7 @@
       <w:vertAlign w:val="superscript"/>
     </w:rPr>
   </w:style>
-  <w:style w:type="paragraph" w:styleId="Textonotapie">
+  <w:style w:type="paragraph" w:styleId="FootnoteText">
     <w:name w:val="footnote text"/>
     <w:basedOn w:val="Text-1Absatz"/>
     <w:semiHidden/>
@@ -14614,7 +14501,7 @@
       <w:sz w:val="17"/>
     </w:rPr>
   </w:style>
-  <w:style w:type="paragraph" w:styleId="Encabezado">
+  <w:style w:type="paragraph" w:styleId="Header">
     <w:name w:val="header"/>
     <w:basedOn w:val="Normal"/>
     <w:qFormat/>
@@ -14635,9 +14522,9 @@
       <w:sz w:val="17"/>
     </w:rPr>
   </w:style>
-  <w:style w:type="character" w:styleId="CdigoHTML">
+  <w:style w:type="character" w:styleId="HTMLCode">
     <w:name w:val="HTML Code"/>
-    <w:basedOn w:val="Fuentedeprrafopredeter"/>
+    <w:basedOn w:val="DefaultParagraphFont"/>
     <w:uiPriority w:val="99"/>
     <w:semiHidden/>
     <w:unhideWhenUsed/>
@@ -14647,7 +14534,7 @@
       <w:szCs w:val="20"/>
     </w:rPr>
   </w:style>
-  <w:style w:type="character" w:styleId="Hipervnculo">
+  <w:style w:type="character" w:styleId="Hyperlink">
     <w:name w:val="Hyperlink"/>
     <w:basedOn w:val="Webadressen"/>
     <w:rPr>
@@ -14665,9 +14552,9 @@
       <w:rFonts w:ascii="Courier New" w:hAnsi="Courier New"/>
     </w:rPr>
   </w:style>
-  <w:style w:type="paragraph" w:styleId="ndice1">
+  <w:style w:type="paragraph" w:styleId="Index1">
     <w:name w:val="index 1"/>
-    <w:next w:val="ndice2"/>
+    <w:next w:val="Index2"/>
     <w:semiHidden/>
     <w:pPr>
       <w:tabs>
@@ -14679,85 +14566,85 @@
       <w:lang w:val="de-DE" w:eastAsia="de-DE"/>
     </w:rPr>
   </w:style>
-  <w:style w:type="paragraph" w:styleId="ndice2">
+  <w:style w:type="paragraph" w:styleId="Index2">
     <w:name w:val="index 2"/>
-    <w:basedOn w:val="ndice1"/>
-    <w:next w:val="ndice3"/>
+    <w:basedOn w:val="Index1"/>
+    <w:next w:val="Index3"/>
     <w:semiHidden/>
     <w:qFormat/>
     <w:pPr>
       <w:ind w:left="480"/>
     </w:pPr>
   </w:style>
-  <w:style w:type="paragraph" w:styleId="ndice3">
+  <w:style w:type="paragraph" w:styleId="Index3">
     <w:name w:val="index 3"/>
-    <w:basedOn w:val="ndice2"/>
-    <w:next w:val="ndice4"/>
+    <w:basedOn w:val="Index2"/>
+    <w:next w:val="Index4"/>
     <w:semiHidden/>
     <w:pPr>
       <w:ind w:left="720"/>
     </w:pPr>
   </w:style>
-  <w:style w:type="paragraph" w:styleId="ndice4">
+  <w:style w:type="paragraph" w:styleId="Index4">
     <w:name w:val="index 4"/>
-    <w:basedOn w:val="ndice3"/>
-    <w:next w:val="ndice5"/>
+    <w:basedOn w:val="Index3"/>
+    <w:next w:val="Index5"/>
     <w:semiHidden/>
     <w:qFormat/>
     <w:pPr>
       <w:ind w:left="960"/>
     </w:pPr>
   </w:style>
-  <w:style w:type="paragraph" w:styleId="ndice5">
+  <w:style w:type="paragraph" w:styleId="Index5">
     <w:name w:val="index 5"/>
-    <w:basedOn w:val="ndice4"/>
-    <w:next w:val="ndice6"/>
+    <w:basedOn w:val="Index4"/>
+    <w:next w:val="Index6"/>
     <w:semiHidden/>
     <w:pPr>
       <w:ind w:left="1200"/>
     </w:pPr>
   </w:style>
-  <w:style w:type="paragraph" w:styleId="ndice6">
+  <w:style w:type="paragraph" w:styleId="Index6">
     <w:name w:val="index 6"/>
-    <w:basedOn w:val="ndice5"/>
-    <w:next w:val="ndice7"/>
+    <w:basedOn w:val="Index5"/>
+    <w:next w:val="Index7"/>
     <w:semiHidden/>
     <w:pPr>
       <w:ind w:left="1440"/>
     </w:pPr>
   </w:style>
-  <w:style w:type="paragraph" w:styleId="ndice7">
+  <w:style w:type="paragraph" w:styleId="Index7">
     <w:name w:val="index 7"/>
-    <w:basedOn w:val="ndice6"/>
-    <w:next w:val="ndice8"/>
+    <w:basedOn w:val="Index6"/>
+    <w:next w:val="Index8"/>
     <w:semiHidden/>
     <w:pPr>
       <w:ind w:left="1680"/>
     </w:pPr>
   </w:style>
-  <w:style w:type="paragraph" w:styleId="ndice8">
+  <w:style w:type="paragraph" w:styleId="Index8">
     <w:name w:val="index 8"/>
-    <w:basedOn w:val="ndice7"/>
-    <w:next w:val="ndice9"/>
+    <w:basedOn w:val="Index7"/>
+    <w:next w:val="Index9"/>
     <w:semiHidden/>
     <w:qFormat/>
     <w:pPr>
       <w:ind w:left="1920"/>
     </w:pPr>
   </w:style>
-  <w:style w:type="paragraph" w:styleId="ndice9">
+  <w:style w:type="paragraph" w:styleId="Index9">
     <w:name w:val="index 9"/>
-    <w:basedOn w:val="ndice8"/>
-    <w:next w:val="ndice8"/>
+    <w:basedOn w:val="Index8"/>
+    <w:next w:val="Index8"/>
     <w:semiHidden/>
     <w:qFormat/>
     <w:pPr>
       <w:ind w:left="2160"/>
     </w:pPr>
   </w:style>
-  <w:style w:type="paragraph" w:styleId="Ttulodendice">
+  <w:style w:type="paragraph" w:styleId="IndexHeading">
     <w:name w:val="index heading"/>
-    <w:basedOn w:val="ndice1"/>
+    <w:basedOn w:val="Index1"/>
     <w:semiHidden/>
     <w:qFormat/>
   </w:style>
@@ -14774,7 +14661,7 @@
       <w:szCs w:val="24"/>
     </w:rPr>
   </w:style>
-  <w:style w:type="character" w:styleId="Nmerodepgina">
+  <w:style w:type="character" w:styleId="PageNumber">
     <w:name w:val="page number"/>
     <w:basedOn w:val="Absatz-Standardschriftart1"/>
     <w:qFormat/>
@@ -14783,9 +14670,9 @@
       <w:sz w:val="17"/>
     </w:rPr>
   </w:style>
-  <w:style w:type="character" w:styleId="Textoennegrita">
+  <w:style w:type="character" w:styleId="Strong">
     <w:name w:val="Strong"/>
-    <w:basedOn w:val="Fuentedeprrafopredeter"/>
+    <w:basedOn w:val="DefaultParagraphFont"/>
     <w:uiPriority w:val="22"/>
     <w:qFormat/>
     <w:rPr>
@@ -14793,9 +14680,9 @@
       <w:bCs/>
     </w:rPr>
   </w:style>
-  <w:style w:type="table" w:styleId="Tablaconcuadrcula">
+  <w:style w:type="table" w:styleId="TableGrid">
     <w:name w:val="Table Grid"/>
-    <w:basedOn w:val="Tablanormal"/>
+    <w:basedOn w:val="TableNormal"/>
     <w:qFormat/>
     <w:pPr>
       <w:spacing w:line="240" w:lineRule="atLeast"/>
@@ -14811,7 +14698,7 @@
       </w:tblBorders>
     </w:tblPr>
   </w:style>
-  <w:style w:type="paragraph" w:styleId="Tabladeilustraciones">
+  <w:style w:type="paragraph" w:styleId="TableofFigures">
     <w:name w:val="table of figures"/>
     <w:basedOn w:val="Titelaufnahme"/>
     <w:next w:val="Titelaufnahme"/>
@@ -14841,10 +14728,10 @@
       <w:sz w:val="17"/>
     </w:rPr>
   </w:style>
-  <w:style w:type="paragraph" w:styleId="TDC1">
+  <w:style w:type="paragraph" w:styleId="TOC1">
     <w:name w:val="toc 1"/>
     <w:basedOn w:val="Text-laufAbstze"/>
-    <w:next w:val="TDC2"/>
+    <w:next w:val="TOC2"/>
     <w:uiPriority w:val="39"/>
     <w:pPr>
       <w:tabs>
@@ -14859,10 +14746,10 @@
       <w:caps/>
     </w:rPr>
   </w:style>
-  <w:style w:type="paragraph" w:styleId="TDC2">
+  <w:style w:type="paragraph" w:styleId="TOC2">
     <w:name w:val="toc 2"/>
-    <w:basedOn w:val="TDC1"/>
-    <w:next w:val="TDC3"/>
+    <w:basedOn w:val="TOC1"/>
+    <w:next w:val="TOC3"/>
     <w:uiPriority w:val="39"/>
     <w:qFormat/>
     <w:pPr>
@@ -14873,39 +14760,39 @@
       <w:caps w:val="0"/>
     </w:rPr>
   </w:style>
-  <w:style w:type="paragraph" w:styleId="TDC3">
+  <w:style w:type="paragraph" w:styleId="TOC3">
     <w:name w:val="toc 3"/>
-    <w:basedOn w:val="TDC2"/>
-    <w:next w:val="TDC4"/>
+    <w:basedOn w:val="TOC2"/>
+    <w:next w:val="TOC4"/>
     <w:uiPriority w:val="39"/>
     <w:qFormat/>
     <w:pPr>
       <w:ind w:left="510" w:hanging="510"/>
     </w:pPr>
   </w:style>
-  <w:style w:type="paragraph" w:styleId="TDC4">
+  <w:style w:type="paragraph" w:styleId="TOC4">
     <w:name w:val="toc 4"/>
-    <w:basedOn w:val="TDC3"/>
-    <w:next w:val="TDC5"/>
+    <w:basedOn w:val="TOC3"/>
+    <w:next w:val="TOC5"/>
     <w:semiHidden/>
     <w:pPr>
       <w:ind w:left="1701" w:right="227" w:hanging="680"/>
     </w:pPr>
   </w:style>
-  <w:style w:type="paragraph" w:styleId="TDC5">
+  <w:style w:type="paragraph" w:styleId="TOC5">
     <w:name w:val="toc 5"/>
-    <w:basedOn w:val="TDC3"/>
-    <w:next w:val="TDC6"/>
+    <w:basedOn w:val="TOC3"/>
+    <w:next w:val="TOC6"/>
     <w:semiHidden/>
     <w:qFormat/>
     <w:pPr>
       <w:ind w:left="2098" w:hanging="851"/>
     </w:pPr>
   </w:style>
-  <w:style w:type="paragraph" w:styleId="TDC6">
+  <w:style w:type="paragraph" w:styleId="TOC6">
     <w:name w:val="toc 6"/>
-    <w:basedOn w:val="TDC5"/>
-    <w:next w:val="TDC7"/>
+    <w:basedOn w:val="TOC5"/>
+    <w:next w:val="TOC7"/>
     <w:autoRedefine/>
     <w:semiHidden/>
     <w:qFormat/>
@@ -14913,10 +14800,10 @@
       <w:ind w:left="1202"/>
     </w:pPr>
   </w:style>
-  <w:style w:type="paragraph" w:styleId="TDC7">
+  <w:style w:type="paragraph" w:styleId="TOC7">
     <w:name w:val="toc 7"/>
-    <w:basedOn w:val="TDC6"/>
-    <w:next w:val="TDC8"/>
+    <w:basedOn w:val="TOC6"/>
+    <w:next w:val="TOC8"/>
     <w:autoRedefine/>
     <w:semiHidden/>
     <w:qFormat/>
@@ -14924,10 +14811,10 @@
       <w:ind w:left="1440"/>
     </w:pPr>
   </w:style>
-  <w:style w:type="paragraph" w:styleId="TDC8">
+  <w:style w:type="paragraph" w:styleId="TOC8">
     <w:name w:val="toc 8"/>
-    <w:basedOn w:val="TDC7"/>
-    <w:next w:val="TDC9"/>
+    <w:basedOn w:val="TOC7"/>
+    <w:next w:val="TOC9"/>
     <w:autoRedefine/>
     <w:semiHidden/>
     <w:qFormat/>
@@ -14935,9 +14822,9 @@
       <w:ind w:left="1680"/>
     </w:pPr>
   </w:style>
-  <w:style w:type="paragraph" w:styleId="TDC9">
+  <w:style w:type="paragraph" w:styleId="TOC9">
     <w:name w:val="toc 9"/>
-    <w:basedOn w:val="TDC8"/>
+    <w:basedOn w:val="TOC8"/>
     <w:next w:val="Text-1Absatz"/>
     <w:autoRedefine/>
     <w:semiHidden/>
@@ -15172,7 +15059,7 @@
   <w:style w:type="paragraph" w:customStyle="1" w:styleId="Inhaltsverzeichnis">
     <w:name w:val="Inhaltsverzeichnis"/>
     <w:basedOn w:val="Text-1Absatz"/>
-    <w:next w:val="TDC1"/>
+    <w:next w:val="TOC1"/>
     <w:autoRedefine/>
     <w:qFormat/>
     <w:pPr>
@@ -15418,17 +15305,17 @@
       <w:lang w:val="de-DE" w:eastAsia="de-DE" w:bidi="ar-SA"/>
     </w:rPr>
   </w:style>
-  <w:style w:type="character" w:customStyle="1" w:styleId="PiedepginaCar">
-    <w:name w:val="Pie de página Car"/>
-    <w:basedOn w:val="Fuentedeprrafopredeter"/>
-    <w:link w:val="Piedepgina"/>
+  <w:style w:type="character" w:customStyle="1" w:styleId="FooterChar">
+    <w:name w:val="Footer Char"/>
+    <w:basedOn w:val="DefaultParagraphFont"/>
+    <w:link w:val="Footer"/>
     <w:uiPriority w:val="99"/>
     <w:qFormat/>
     <w:rPr>
       <w:rFonts w:ascii="Roboto" w:hAnsi="Roboto"/>
     </w:rPr>
   </w:style>
-  <w:style w:type="paragraph" w:styleId="Prrafodelista">
+  <w:style w:type="paragraph" w:styleId="ListParagraph">
     <w:name w:val="List Paragraph"/>
     <w:basedOn w:val="Normal"/>
     <w:uiPriority w:val="34"/>

</xml_diff>

<commit_message>
technical doc finished from my side, project doc almost
</commit_message>
<xml_diff>
--- a/Project final documentation/technical documentation.docx
+++ b/Project final documentation/technical documentation.docx
@@ -1,6 +1,6 @@
 
 <file path=word/document.xml><?xml version="1.0" encoding="utf-8"?>
-<w:document xmlns:wpc="http://schemas.microsoft.com/office/word/2010/wordprocessingCanvas" xmlns:cx="http://schemas.microsoft.com/office/drawing/2014/chartex" xmlns:cx1="http://schemas.microsoft.com/office/drawing/2015/9/8/chartex" xmlns:cx2="http://schemas.microsoft.com/office/drawing/2015/10/21/chartex" xmlns:cx3="http://schemas.microsoft.com/office/drawing/2016/5/9/chartex" xmlns:cx4="http://schemas.microsoft.com/office/drawing/2016/5/10/chartex" xmlns:cx5="http://schemas.microsoft.com/office/drawing/2016/5/11/chartex" xmlns:cx6="http://schemas.microsoft.com/office/drawing/2016/5/12/chartex" xmlns:cx7="http://schemas.microsoft.com/office/drawing/2016/5/13/chartex" xmlns:cx8="http://schemas.microsoft.com/office/drawing/2016/5/14/chartex" xmlns:mc="http://schemas.openxmlformats.org/markup-compatibility/2006" xmlns:aink="http://schemas.microsoft.com/office/drawing/2016/ink" xmlns:am3d="http://schemas.microsoft.com/office/drawing/2017/model3d" xmlns:o="urn:schemas-microsoft-com:office:office" xmlns:oel="http://schemas.microsoft.com/office/2019/extlst" xmlns:r="http://schemas.openxmlformats.org/officeDocument/2006/relationships" xmlns:m="http://schemas.openxmlformats.org/officeDocument/2006/math" xmlns:v="urn:schemas-microsoft-com:vml" xmlns:wp14="http://schemas.microsoft.com/office/word/2010/wordprocessingDrawing" xmlns:wp="http://schemas.openxmlformats.org/drawingml/2006/wordprocessingDrawing" xmlns:w10="urn:schemas-microsoft-com:office:word" xmlns:w="http://schemas.openxmlformats.org/wordprocessingml/2006/main" xmlns:w14="http://schemas.microsoft.com/office/word/2010/wordml" xmlns:w15="http://schemas.microsoft.com/office/word/2012/wordml" xmlns:w16cex="http://schemas.microsoft.com/office/word/2018/wordml/cex" xmlns:w16cid="http://schemas.microsoft.com/office/word/2016/wordml/cid" xmlns:w16="http://schemas.microsoft.com/office/word/2018/wordml" xmlns:w16du="http://schemas.microsoft.com/office/word/2023/wordml/word16du" xmlns:w16sdtdh="http://schemas.microsoft.com/office/word/2020/wordml/sdtdatahash" xmlns:w16sdtfl="http://schemas.microsoft.com/office/word/2024/wordml/sdtformatlock" xmlns:w16se="http://schemas.microsoft.com/office/word/2015/wordml/symex" xmlns:wpg="http://schemas.microsoft.com/office/word/2010/wordprocessingGroup" xmlns:wpi="http://schemas.microsoft.com/office/word/2010/wordprocessingInk" xmlns:wne="http://schemas.microsoft.com/office/word/2006/wordml" xmlns:wps="http://schemas.microsoft.com/office/word/2010/wordprocessingShape" mc:Ignorable="w14 w15 w16se w16cid w16 w16cex w16sdtdh w16sdtfl w16du wp14">
+<w:document xmlns:wpc="http://schemas.microsoft.com/office/word/2010/wordprocessingCanvas" xmlns:cx="http://schemas.microsoft.com/office/drawing/2014/chartex" xmlns:cx1="http://schemas.microsoft.com/office/drawing/2015/9/8/chartex" xmlns:mc="http://schemas.openxmlformats.org/markup-compatibility/2006" xmlns:o="urn:schemas-microsoft-com:office:office" xmlns:r="http://schemas.openxmlformats.org/officeDocument/2006/relationships" xmlns:m="http://schemas.openxmlformats.org/officeDocument/2006/math" xmlns:v="urn:schemas-microsoft-com:vml" xmlns:wp14="http://schemas.microsoft.com/office/word/2010/wordprocessingDrawing" xmlns:wp="http://schemas.openxmlformats.org/drawingml/2006/wordprocessingDrawing" xmlns:w10="urn:schemas-microsoft-com:office:word" xmlns:w="http://schemas.openxmlformats.org/wordprocessingml/2006/main" xmlns:w14="http://schemas.microsoft.com/office/word/2010/wordml" xmlns:w15="http://schemas.microsoft.com/office/word/2012/wordml" xmlns:w16se="http://schemas.microsoft.com/office/word/2015/wordml/symex" xmlns:wpg="http://schemas.microsoft.com/office/word/2010/wordprocessingGroup" xmlns:wpi="http://schemas.microsoft.com/office/word/2010/wordprocessingInk" xmlns:wne="http://schemas.microsoft.com/office/word/2006/wordml" xmlns:wps="http://schemas.microsoft.com/office/word/2010/wordprocessingShape" mc:Ignorable="w14 w15 w16se wp14">
   <w:body>
     <w:p/>
     <w:p/>
@@ -269,7 +269,7 @@
           <w:rFonts w:ascii="Roboto" w:hAnsi="Roboto"/>
           <w:lang w:val="en-US"/>
         </w:rPr>
-        <w:t xml:space="preserve"> First name Last </w:t>
+        <w:t xml:space="preserve"> First name Last name</w:t>
       </w:r>
       <w:proofErr w:type="gramStart"/>
       <w:r>
@@ -277,7 +277,7 @@
           <w:rFonts w:ascii="Roboto" w:hAnsi="Roboto"/>
           <w:lang w:val="en-US"/>
         </w:rPr>
-        <w:t>name:</w:t>
+        <w:t>:</w:t>
       </w:r>
       <w:r>
         <w:rPr>
@@ -701,7 +701,7 @@
     </w:p>
     <w:p>
       <w:pPr>
-        <w:pStyle w:val="TOC1"/>
+        <w:pStyle w:val="TDC1"/>
         <w:rPr>
           <w:rFonts w:asciiTheme="minorHAnsi" w:eastAsiaTheme="minorEastAsia" w:hAnsiTheme="minorHAnsi" w:cstheme="minorBidi"/>
           <w:caps w:val="0"/>
@@ -778,7 +778,7 @@
     </w:p>
     <w:p>
       <w:pPr>
-        <w:pStyle w:val="TOC2"/>
+        <w:pStyle w:val="TDC2"/>
         <w:rPr>
           <w:rFonts w:asciiTheme="minorHAnsi" w:eastAsiaTheme="minorEastAsia" w:hAnsiTheme="minorHAnsi" w:cstheme="minorBidi"/>
           <w:sz w:val="22"/>
@@ -831,7 +831,7 @@
     </w:p>
     <w:p>
       <w:pPr>
-        <w:pStyle w:val="TOC2"/>
+        <w:pStyle w:val="TDC2"/>
         <w:rPr>
           <w:rFonts w:asciiTheme="minorHAnsi" w:eastAsiaTheme="minorEastAsia" w:hAnsiTheme="minorHAnsi" w:cstheme="minorBidi"/>
           <w:sz w:val="22"/>
@@ -884,7 +884,7 @@
     </w:p>
     <w:p>
       <w:pPr>
-        <w:pStyle w:val="TOC2"/>
+        <w:pStyle w:val="TDC2"/>
         <w:rPr>
           <w:rFonts w:asciiTheme="minorHAnsi" w:eastAsiaTheme="minorEastAsia" w:hAnsiTheme="minorHAnsi" w:cstheme="minorBidi"/>
           <w:sz w:val="22"/>
@@ -937,7 +937,7 @@
     </w:p>
     <w:p>
       <w:pPr>
-        <w:pStyle w:val="TOC1"/>
+        <w:pStyle w:val="TDC1"/>
         <w:rPr>
           <w:rFonts w:asciiTheme="minorHAnsi" w:eastAsiaTheme="minorEastAsia" w:hAnsiTheme="minorHAnsi" w:cstheme="minorBidi"/>
           <w:caps w:val="0"/>
@@ -992,7 +992,7 @@
     </w:p>
     <w:p>
       <w:pPr>
-        <w:pStyle w:val="TOC2"/>
+        <w:pStyle w:val="TDC2"/>
         <w:rPr>
           <w:rFonts w:asciiTheme="minorHAnsi" w:eastAsiaTheme="minorEastAsia" w:hAnsiTheme="minorHAnsi" w:cstheme="minorBidi"/>
           <w:sz w:val="22"/>
@@ -1045,7 +1045,7 @@
     </w:p>
     <w:p>
       <w:pPr>
-        <w:pStyle w:val="TOC2"/>
+        <w:pStyle w:val="TDC2"/>
         <w:rPr>
           <w:rFonts w:asciiTheme="minorHAnsi" w:eastAsiaTheme="minorEastAsia" w:hAnsiTheme="minorHAnsi" w:cstheme="minorBidi"/>
           <w:sz w:val="22"/>
@@ -1098,7 +1098,7 @@
     </w:p>
     <w:p>
       <w:pPr>
-        <w:pStyle w:val="TOC2"/>
+        <w:pStyle w:val="TDC2"/>
         <w:rPr>
           <w:rFonts w:asciiTheme="minorHAnsi" w:eastAsiaTheme="minorEastAsia" w:hAnsiTheme="minorHAnsi" w:cstheme="minorBidi"/>
           <w:sz w:val="22"/>
@@ -1151,7 +1151,7 @@
     </w:p>
     <w:p>
       <w:pPr>
-        <w:pStyle w:val="TOC3"/>
+        <w:pStyle w:val="TDC3"/>
         <w:rPr>
           <w:rFonts w:asciiTheme="minorHAnsi" w:eastAsiaTheme="minorEastAsia" w:hAnsiTheme="minorHAnsi" w:cstheme="minorBidi"/>
           <w:sz w:val="22"/>
@@ -1195,7 +1195,7 @@
     </w:p>
     <w:p>
       <w:pPr>
-        <w:pStyle w:val="TOC2"/>
+        <w:pStyle w:val="TDC2"/>
         <w:rPr>
           <w:rFonts w:asciiTheme="minorHAnsi" w:eastAsiaTheme="minorEastAsia" w:hAnsiTheme="minorHAnsi" w:cstheme="minorBidi"/>
           <w:sz w:val="22"/>
@@ -1248,7 +1248,7 @@
     </w:p>
     <w:p>
       <w:pPr>
-        <w:pStyle w:val="TOC1"/>
+        <w:pStyle w:val="TDC1"/>
         <w:rPr>
           <w:rFonts w:asciiTheme="minorHAnsi" w:eastAsiaTheme="minorEastAsia" w:hAnsiTheme="minorHAnsi" w:cstheme="minorBidi"/>
           <w:caps w:val="0"/>
@@ -1301,7 +1301,7 @@
     </w:p>
     <w:p>
       <w:pPr>
-        <w:pStyle w:val="TOC2"/>
+        <w:pStyle w:val="TDC2"/>
         <w:rPr>
           <w:rFonts w:asciiTheme="minorHAnsi" w:eastAsiaTheme="minorEastAsia" w:hAnsiTheme="minorHAnsi" w:cstheme="minorBidi"/>
           <w:sz w:val="22"/>
@@ -1354,7 +1354,7 @@
     </w:p>
     <w:p>
       <w:pPr>
-        <w:pStyle w:val="TOC2"/>
+        <w:pStyle w:val="TDC2"/>
         <w:rPr>
           <w:rFonts w:asciiTheme="minorHAnsi" w:eastAsiaTheme="minorEastAsia" w:hAnsiTheme="minorHAnsi" w:cstheme="minorBidi"/>
           <w:sz w:val="22"/>
@@ -1407,7 +1407,7 @@
     </w:p>
     <w:p>
       <w:pPr>
-        <w:pStyle w:val="TOC1"/>
+        <w:pStyle w:val="TDC1"/>
         <w:rPr>
           <w:rFonts w:asciiTheme="minorHAnsi" w:eastAsiaTheme="minorEastAsia" w:hAnsiTheme="minorHAnsi" w:cstheme="minorBidi"/>
           <w:caps w:val="0"/>
@@ -1462,7 +1462,7 @@
     </w:p>
     <w:p>
       <w:pPr>
-        <w:pStyle w:val="TOC2"/>
+        <w:pStyle w:val="TDC2"/>
         <w:rPr>
           <w:rFonts w:asciiTheme="minorHAnsi" w:eastAsiaTheme="minorEastAsia" w:hAnsiTheme="minorHAnsi" w:cstheme="minorBidi"/>
           <w:sz w:val="22"/>
@@ -1513,7 +1513,7 @@
     </w:p>
     <w:p>
       <w:pPr>
-        <w:pStyle w:val="TOC3"/>
+        <w:pStyle w:val="TDC3"/>
         <w:rPr>
           <w:rFonts w:asciiTheme="minorHAnsi" w:eastAsiaTheme="minorEastAsia" w:hAnsiTheme="minorHAnsi" w:cstheme="minorBidi"/>
           <w:sz w:val="22"/>
@@ -1565,7 +1565,7 @@
     </w:p>
     <w:p>
       <w:pPr>
-        <w:pStyle w:val="TOC3"/>
+        <w:pStyle w:val="TDC3"/>
         <w:rPr>
           <w:rFonts w:asciiTheme="minorHAnsi" w:eastAsiaTheme="minorEastAsia" w:hAnsiTheme="minorHAnsi" w:cstheme="minorBidi"/>
           <w:sz w:val="22"/>
@@ -1616,7 +1616,7 @@
     </w:p>
     <w:p>
       <w:pPr>
-        <w:pStyle w:val="TOC2"/>
+        <w:pStyle w:val="TDC2"/>
         <w:rPr>
           <w:rFonts w:asciiTheme="minorHAnsi" w:eastAsiaTheme="minorEastAsia" w:hAnsiTheme="minorHAnsi" w:cstheme="minorBidi"/>
           <w:sz w:val="22"/>
@@ -1667,7 +1667,7 @@
     </w:p>
     <w:p>
       <w:pPr>
-        <w:pStyle w:val="TOC3"/>
+        <w:pStyle w:val="TDC3"/>
         <w:rPr>
           <w:rFonts w:asciiTheme="minorHAnsi" w:eastAsiaTheme="minorEastAsia" w:hAnsiTheme="minorHAnsi" w:cstheme="minorBidi"/>
           <w:sz w:val="22"/>
@@ -1718,7 +1718,7 @@
     </w:p>
     <w:p>
       <w:pPr>
-        <w:pStyle w:val="TOC3"/>
+        <w:pStyle w:val="TDC3"/>
         <w:rPr>
           <w:rFonts w:asciiTheme="minorHAnsi" w:eastAsiaTheme="minorEastAsia" w:hAnsiTheme="minorHAnsi" w:cstheme="minorBidi"/>
           <w:sz w:val="22"/>
@@ -1769,7 +1769,7 @@
     </w:p>
     <w:p>
       <w:pPr>
-        <w:pStyle w:val="TOC1"/>
+        <w:pStyle w:val="TDC1"/>
         <w:rPr>
           <w:rFonts w:asciiTheme="minorHAnsi" w:eastAsiaTheme="minorEastAsia" w:hAnsiTheme="minorHAnsi" w:cstheme="minorBidi"/>
           <w:caps w:val="0"/>
@@ -1822,7 +1822,7 @@
     </w:p>
     <w:p>
       <w:pPr>
-        <w:pStyle w:val="TOC1"/>
+        <w:pStyle w:val="TDC1"/>
         <w:rPr>
           <w:rFonts w:asciiTheme="minorHAnsi" w:eastAsiaTheme="minorEastAsia" w:hAnsiTheme="minorHAnsi" w:cstheme="minorBidi"/>
           <w:caps w:val="0"/>
@@ -1875,7 +1875,7 @@
     </w:p>
     <w:p>
       <w:pPr>
-        <w:pStyle w:val="TOC1"/>
+        <w:pStyle w:val="TDC1"/>
         <w:rPr>
           <w:rFonts w:asciiTheme="minorHAnsi" w:eastAsiaTheme="minorEastAsia" w:hAnsiTheme="minorHAnsi" w:cstheme="minorBidi"/>
           <w:caps w:val="0"/>
@@ -1928,7 +1928,7 @@
     </w:p>
     <w:p>
       <w:pPr>
-        <w:pStyle w:val="TOC1"/>
+        <w:pStyle w:val="TDC1"/>
         <w:rPr>
           <w:rFonts w:asciiTheme="minorHAnsi" w:eastAsiaTheme="minorEastAsia" w:hAnsiTheme="minorHAnsi" w:cstheme="minorBidi"/>
           <w:caps w:val="0"/>
@@ -1981,7 +1981,7 @@
     </w:p>
     <w:p>
       <w:pPr>
-        <w:pStyle w:val="TOC1"/>
+        <w:pStyle w:val="TDC1"/>
         <w:rPr>
           <w:rFonts w:asciiTheme="minorHAnsi" w:eastAsiaTheme="minorEastAsia" w:hAnsiTheme="minorHAnsi" w:cstheme="minorBidi"/>
           <w:caps w:val="0"/>
@@ -2026,7 +2026,7 @@
     </w:p>
     <w:p>
       <w:pPr>
-        <w:pStyle w:val="TOC1"/>
+        <w:pStyle w:val="TDC1"/>
         <w:rPr>
           <w:rFonts w:asciiTheme="minorHAnsi" w:eastAsiaTheme="minorEastAsia" w:hAnsiTheme="minorHAnsi" w:cstheme="minorBidi"/>
           <w:caps w:val="0"/>
@@ -2103,7 +2103,7 @@
     </w:p>
     <w:p>
       <w:pPr>
-        <w:pStyle w:val="Heading1"/>
+        <w:pStyle w:val="Ttulo1"/>
         <w:rPr>
           <w:color w:val="0D0D0D" w:themeColor="text1" w:themeTint="F2"/>
         </w:rPr>
@@ -2122,7 +2122,7 @@
     </w:p>
     <w:p>
       <w:pPr>
-        <w:pStyle w:val="Heading2"/>
+        <w:pStyle w:val="Ttulo2"/>
         <w:rPr>
           <w:color w:val="0D0D0D" w:themeColor="text1" w:themeTint="F2"/>
         </w:rPr>
@@ -2199,7 +2199,7 @@
     </w:p>
     <w:p>
       <w:pPr>
-        <w:pStyle w:val="Heading2"/>
+        <w:pStyle w:val="Ttulo2"/>
         <w:rPr>
           <w:color w:val="0D0D0D" w:themeColor="text1" w:themeTint="F2"/>
         </w:rPr>
@@ -2603,7 +2603,7 @@
     </w:p>
     <w:p>
       <w:pPr>
-        <w:pStyle w:val="Heading2"/>
+        <w:pStyle w:val="Ttulo2"/>
         <w:rPr>
           <w:color w:val="0D0D0D" w:themeColor="text1" w:themeTint="F2"/>
           <w:lang w:val="en-US"/>
@@ -2652,7 +2652,7 @@
     </w:p>
     <w:p>
       <w:pPr>
-        <w:pStyle w:val="Heading1"/>
+        <w:pStyle w:val="Ttulo1"/>
         <w:rPr>
           <w:color w:val="0D0D0D" w:themeColor="text1" w:themeTint="F2"/>
         </w:rPr>
@@ -2675,7 +2675,7 @@
     </w:p>
     <w:p>
       <w:pPr>
-        <w:pStyle w:val="Heading2"/>
+        <w:pStyle w:val="Ttulo2"/>
         <w:rPr>
           <w:color w:val="0D0D0D" w:themeColor="text1" w:themeTint="F2"/>
         </w:rPr>
@@ -2896,7 +2896,7 @@
     </w:p>
     <w:p>
       <w:pPr>
-        <w:pStyle w:val="Heading2"/>
+        <w:pStyle w:val="Ttulo2"/>
         <w:rPr>
           <w:rFonts w:ascii="Arial" w:hAnsi="Arial"/>
           <w:kern w:val="0"/>
@@ -4466,7 +4466,7 @@
     </w:p>
     <w:p>
       <w:pPr>
-        <w:pStyle w:val="Heading2"/>
+        <w:pStyle w:val="Ttulo2"/>
         <w:rPr>
           <w:color w:val="0D0D0D" w:themeColor="text1" w:themeTint="F2"/>
         </w:rPr>
@@ -6495,12 +6495,24 @@
         <w:rPr>
           <w:color w:val="0D0D0D" w:themeColor="text1" w:themeTint="F2"/>
         </w:rPr>
-        <w:t xml:space="preserve"> Research about gitlab artifacts, and how they can be extracted.Research of what kind of authorisation might be required. Document the process.</w:t>
-      </w:r>
-    </w:p>
-    <w:p>
-      <w:pPr>
-        <w:pStyle w:val="Heading2"/>
+        <w:t xml:space="preserve"> Research about gitlab artifacts, and how they can be extracted.</w:t>
+      </w:r>
+      <w:r>
+        <w:rPr>
+          <w:color w:val="0D0D0D" w:themeColor="text1" w:themeTint="F2"/>
+        </w:rPr>
+        <w:t xml:space="preserve"> </w:t>
+      </w:r>
+      <w:r>
+        <w:rPr>
+          <w:color w:val="0D0D0D" w:themeColor="text1" w:themeTint="F2"/>
+        </w:rPr>
+        <w:t>Research of what kind of authorisation might be required. Document the process.</w:t>
+      </w:r>
+    </w:p>
+    <w:p>
+      <w:pPr>
+        <w:pStyle w:val="Ttulo2"/>
         <w:rPr>
           <w:color w:val="0D0D0D" w:themeColor="text1" w:themeTint="F2"/>
         </w:rPr>
@@ -6746,7 +6758,7 @@
     </w:p>
     <w:p>
       <w:pPr>
-        <w:pStyle w:val="Heading1"/>
+        <w:pStyle w:val="Ttulo1"/>
       </w:pPr>
       <w:bookmarkStart w:id="14" w:name="_Toc167263317"/>
       <w:r>
@@ -6754,12 +6766,12 @@
       </w:r>
       <w:bookmarkEnd w:id="14"/>
       <w:r>
-        <w:t xml:space="preserve"> (Written by Antonio Huesa Guardiola)</w:t>
-      </w:r>
-    </w:p>
-    <w:p>
-      <w:pPr>
-        <w:pStyle w:val="Heading2"/>
+        <w:t xml:space="preserve"> </w:t>
+      </w:r>
+    </w:p>
+    <w:p>
+      <w:pPr>
+        <w:pStyle w:val="Ttulo2"/>
         <w:rPr>
           <w:color w:val="0D0D0D" w:themeColor="text1" w:themeTint="F2"/>
         </w:rPr>
@@ -6769,9 +6781,44 @@
         <w:rPr>
           <w:color w:val="0D0D0D" w:themeColor="text1" w:themeTint="F2"/>
         </w:rPr>
-        <w:t xml:space="preserve"> System architecture and design</w:t>
+        <w:t xml:space="preserve"> </w:t>
+      </w:r>
+      <w:r>
+        <w:rPr>
+          <w:color w:val="0D0D0D" w:themeColor="text1" w:themeTint="F2"/>
+        </w:rPr>
+        <w:t>System architecture and design</w:t>
       </w:r>
       <w:bookmarkEnd w:id="15"/>
+      <w:r>
+        <w:rPr>
+          <w:color w:val="0D0D0D" w:themeColor="text1" w:themeTint="F2"/>
+        </w:rPr>
+        <w:t xml:space="preserve"> </w:t>
+      </w:r>
+      <w:r>
+        <w:t>(Written by Antonio Huesa Guardiola)</w:t>
+      </w:r>
+      <w:bookmarkStart w:id="16" w:name="_GoBack"/>
+      <w:bookmarkEnd w:id="16"/>
+    </w:p>
+    <w:p>
+      <w:pPr>
+        <w:pStyle w:val="Ttulo2"/>
+        <w:numPr>
+          <w:ilvl w:val="0"/>
+          <w:numId w:val="0"/>
+        </w:numPr>
+        <w:rPr>
+          <w:color w:val="0D0D0D" w:themeColor="text1" w:themeTint="F2"/>
+        </w:rPr>
+      </w:pPr>
+      <w:r>
+        <w:rPr>
+          <w:color w:val="0D0D0D" w:themeColor="text1" w:themeTint="F2"/>
+        </w:rPr>
+        <w:t>3.1.1 CI/CD Pipelines</w:t>
+      </w:r>
     </w:p>
     <w:p>
       <w:pPr>
@@ -6792,7 +6839,384 @@
           <w:color w:val="0D0D0D" w:themeColor="text1" w:themeTint="F2"/>
           <w:lang w:val="en-US"/>
         </w:rPr>
-        <w:t>We define the following non-functional requirements for our vulnerability dashboard:</w:t>
+        <w:t>For both our pipelines, w</w:t>
+      </w:r>
+      <w:r>
+        <w:rPr>
+          <w:color w:val="0D0D0D" w:themeColor="text1" w:themeTint="F2"/>
+          <w:lang w:val="en-US"/>
+        </w:rPr>
+        <w:t>e define the following non-functional requirements:</w:t>
+      </w:r>
+    </w:p>
+    <w:p>
+      <w:pPr>
+        <w:pStyle w:val="Text-laufAbstze"/>
+        <w:ind w:firstLine="708"/>
+        <w:rPr>
+          <w:color w:val="0D0D0D" w:themeColor="text1" w:themeTint="F2"/>
+          <w:lang w:val="en-US"/>
+        </w:rPr>
+      </w:pPr>
+    </w:p>
+    <w:p>
+      <w:pPr>
+        <w:pStyle w:val="Text-laufAbstze"/>
+        <w:numPr>
+          <w:ilvl w:val="0"/>
+          <w:numId w:val="28"/>
+        </w:numPr>
+        <w:rPr>
+          <w:color w:val="0D0D0D" w:themeColor="text1" w:themeTint="F2"/>
+          <w:lang w:val="en-US"/>
+        </w:rPr>
+      </w:pPr>
+      <w:r>
+        <w:rPr>
+          <w:color w:val="0D0D0D" w:themeColor="text1" w:themeTint="F2"/>
+          <w:lang w:val="en-US"/>
+        </w:rPr>
+        <w:t xml:space="preserve">Each job communicate with each other the necessary files and data through shareable </w:t>
+      </w:r>
+      <w:proofErr w:type="spellStart"/>
+      <w:r>
+        <w:rPr>
+          <w:color w:val="0D0D0D" w:themeColor="text1" w:themeTint="F2"/>
+          <w:lang w:val="en-US"/>
+        </w:rPr>
+        <w:t>Gitlab</w:t>
+      </w:r>
+      <w:proofErr w:type="spellEnd"/>
+      <w:r>
+        <w:rPr>
+          <w:color w:val="0D0D0D" w:themeColor="text1" w:themeTint="F2"/>
+          <w:lang w:val="en-US"/>
+        </w:rPr>
+        <w:t xml:space="preserve"> artifacts to make the execution of the pipeline as little time consuming as possible.</w:t>
+      </w:r>
+    </w:p>
+    <w:p>
+      <w:pPr>
+        <w:pStyle w:val="Text-laufAbstze"/>
+        <w:ind w:left="1068" w:firstLine="0"/>
+        <w:rPr>
+          <w:color w:val="0D0D0D" w:themeColor="text1" w:themeTint="F2"/>
+          <w:lang w:val="en-US"/>
+        </w:rPr>
+      </w:pPr>
+    </w:p>
+    <w:p>
+      <w:pPr>
+        <w:pStyle w:val="Text-laufAbstze"/>
+        <w:numPr>
+          <w:ilvl w:val="0"/>
+          <w:numId w:val="28"/>
+        </w:numPr>
+        <w:rPr>
+          <w:color w:val="0D0D0D" w:themeColor="text1" w:themeTint="F2"/>
+          <w:lang w:val="en-US"/>
+        </w:rPr>
+      </w:pPr>
+      <w:r>
+        <w:rPr>
+          <w:color w:val="0D0D0D" w:themeColor="text1" w:themeTint="F2"/>
+          <w:lang w:val="en-US"/>
+        </w:rPr>
+        <w:lastRenderedPageBreak/>
+        <w:t xml:space="preserve">Each job executes the specific security tool through its command using either the official </w:t>
+      </w:r>
+      <w:proofErr w:type="spellStart"/>
+      <w:r>
+        <w:rPr>
+          <w:color w:val="0D0D0D" w:themeColor="text1" w:themeTint="F2"/>
+          <w:lang w:val="en-US"/>
+        </w:rPr>
+        <w:t>docker</w:t>
+      </w:r>
+      <w:proofErr w:type="spellEnd"/>
+      <w:r>
+        <w:rPr>
+          <w:color w:val="0D0D0D" w:themeColor="text1" w:themeTint="F2"/>
+          <w:lang w:val="en-US"/>
+        </w:rPr>
+        <w:t xml:space="preserve"> image of the tool if exist, or the executable of the tool.</w:t>
+      </w:r>
+    </w:p>
+    <w:p>
+      <w:pPr>
+        <w:pStyle w:val="Text-laufAbstze"/>
+        <w:ind w:left="1068" w:firstLine="0"/>
+        <w:rPr>
+          <w:color w:val="0D0D0D" w:themeColor="text1" w:themeTint="F2"/>
+          <w:lang w:val="en-US"/>
+        </w:rPr>
+      </w:pPr>
+    </w:p>
+    <w:p>
+      <w:pPr>
+        <w:pStyle w:val="Text-laufAbstze"/>
+        <w:numPr>
+          <w:ilvl w:val="0"/>
+          <w:numId w:val="28"/>
+        </w:numPr>
+        <w:rPr>
+          <w:color w:val="0D0D0D" w:themeColor="text1" w:themeTint="F2"/>
+          <w:lang w:val="en-US"/>
+        </w:rPr>
+      </w:pPr>
+      <w:r>
+        <w:rPr>
+          <w:color w:val="0D0D0D" w:themeColor="text1" w:themeTint="F2"/>
+          <w:lang w:val="en-US"/>
+        </w:rPr>
+        <w:t>Each job will give a clear output of the results, showing that the specific task of the job was a success or fail, explaining the cause of it.</w:t>
+      </w:r>
+    </w:p>
+    <w:p>
+      <w:pPr>
+        <w:pStyle w:val="Text-laufAbstze"/>
+        <w:rPr>
+          <w:color w:val="0D0D0D" w:themeColor="text1" w:themeTint="F2"/>
+          <w:lang w:val="en-US"/>
+        </w:rPr>
+      </w:pPr>
+    </w:p>
+    <w:p>
+      <w:pPr>
+        <w:pStyle w:val="Text-laufAbstze"/>
+        <w:ind w:firstLine="708"/>
+        <w:rPr>
+          <w:color w:val="0D0D0D" w:themeColor="text1" w:themeTint="F2"/>
+          <w:lang w:val="en-US"/>
+        </w:rPr>
+      </w:pPr>
+      <w:r>
+        <w:rPr>
+          <w:color w:val="0D0D0D" w:themeColor="text1" w:themeTint="F2"/>
+          <w:lang w:val="en-US"/>
+        </w:rPr>
+        <w:t>Considering those</w:t>
+      </w:r>
+      <w:r>
+        <w:rPr>
+          <w:color w:val="0D0D0D" w:themeColor="text1" w:themeTint="F2"/>
+          <w:lang w:val="en-US"/>
+        </w:rPr>
+        <w:t xml:space="preserve">, </w:t>
+      </w:r>
+      <w:r>
+        <w:rPr>
+          <w:color w:val="0D0D0D" w:themeColor="text1" w:themeTint="F2"/>
+          <w:lang w:val="en-US"/>
+        </w:rPr>
+        <w:t>both pipelines have the same implementation of these requirements:</w:t>
+      </w:r>
+    </w:p>
+    <w:p>
+      <w:pPr>
+        <w:pStyle w:val="Text-laufAbstze"/>
+        <w:ind w:left="1068" w:firstLine="0"/>
+        <w:rPr>
+          <w:color w:val="0D0D0D" w:themeColor="text1" w:themeTint="F2"/>
+          <w:lang w:val="en-US"/>
+        </w:rPr>
+      </w:pPr>
+    </w:p>
+    <w:p>
+      <w:pPr>
+        <w:pStyle w:val="Text-laufAbstze"/>
+        <w:numPr>
+          <w:ilvl w:val="0"/>
+          <w:numId w:val="31"/>
+        </w:numPr>
+        <w:rPr>
+          <w:color w:val="0D0D0D" w:themeColor="text1" w:themeTint="F2"/>
+          <w:lang w:val="en-US"/>
+        </w:rPr>
+      </w:pPr>
+      <w:r>
+        <w:rPr>
+          <w:color w:val="0D0D0D" w:themeColor="text1" w:themeTint="F2"/>
+          <w:lang w:val="en-US"/>
+        </w:rPr>
+        <w:t xml:space="preserve">The different stages are defined in the configuration file of each pipeline to set an ordered structure of jobs that have to be executed. </w:t>
+      </w:r>
+    </w:p>
+    <w:p>
+      <w:pPr>
+        <w:pStyle w:val="Text-laufAbstze"/>
+        <w:ind w:left="1068" w:firstLine="0"/>
+        <w:rPr>
+          <w:color w:val="0D0D0D" w:themeColor="text1" w:themeTint="F2"/>
+          <w:lang w:val="en-US"/>
+        </w:rPr>
+      </w:pPr>
+    </w:p>
+    <w:p>
+      <w:pPr>
+        <w:pStyle w:val="Text-laufAbstze"/>
+        <w:numPr>
+          <w:ilvl w:val="0"/>
+          <w:numId w:val="31"/>
+        </w:numPr>
+        <w:rPr>
+          <w:color w:val="0D0D0D" w:themeColor="text1" w:themeTint="F2"/>
+          <w:lang w:val="en-US"/>
+        </w:rPr>
+      </w:pPr>
+      <w:r>
+        <w:rPr>
+          <w:color w:val="0D0D0D" w:themeColor="text1" w:themeTint="F2"/>
+          <w:lang w:val="en-US"/>
+        </w:rPr>
+        <w:t>Each job is filled with the needed commands of the tools that should be executed in the job.</w:t>
+      </w:r>
+    </w:p>
+    <w:p>
+      <w:pPr>
+        <w:pStyle w:val="Text-laufAbstze"/>
+        <w:ind w:left="1068" w:firstLine="0"/>
+        <w:rPr>
+          <w:color w:val="0D0D0D" w:themeColor="text1" w:themeTint="F2"/>
+          <w:lang w:val="en-US"/>
+        </w:rPr>
+      </w:pPr>
+    </w:p>
+    <w:p>
+      <w:pPr>
+        <w:pStyle w:val="Text-laufAbstze"/>
+        <w:numPr>
+          <w:ilvl w:val="0"/>
+          <w:numId w:val="31"/>
+        </w:numPr>
+        <w:rPr>
+          <w:color w:val="0D0D0D" w:themeColor="text1" w:themeTint="F2"/>
+          <w:lang w:val="en-US"/>
+        </w:rPr>
+      </w:pPr>
+      <w:r>
+        <w:rPr>
+          <w:color w:val="0D0D0D" w:themeColor="text1" w:themeTint="F2"/>
+          <w:lang w:val="en-US"/>
+        </w:rPr>
+        <w:t>Artifacts are created and shared if necessary.</w:t>
+      </w:r>
+    </w:p>
+    <w:p>
+      <w:pPr>
+        <w:pStyle w:val="Text-laufAbstze"/>
+        <w:rPr>
+          <w:color w:val="0D0D0D" w:themeColor="text1" w:themeTint="F2"/>
+          <w:lang w:val="en-US"/>
+        </w:rPr>
+      </w:pPr>
+    </w:p>
+    <w:p>
+      <w:pPr>
+        <w:pStyle w:val="Text-laufAbstze"/>
+        <w:ind w:firstLine="0"/>
+        <w:rPr>
+          <w:color w:val="0D0D0D" w:themeColor="text1" w:themeTint="F2"/>
+          <w:lang w:val="en-US"/>
+        </w:rPr>
+      </w:pPr>
+    </w:p>
+    <w:p>
+      <w:pPr>
+        <w:pStyle w:val="Ttulo2"/>
+        <w:numPr>
+          <w:ilvl w:val="0"/>
+          <w:numId w:val="0"/>
+        </w:numPr>
+        <w:rPr>
+          <w:color w:val="0D0D0D" w:themeColor="text1" w:themeTint="F2"/>
+        </w:rPr>
+      </w:pPr>
+      <w:r>
+        <w:rPr>
+          <w:color w:val="0D0D0D" w:themeColor="text1" w:themeTint="F2"/>
+        </w:rPr>
+        <w:t>3.1</w:t>
+      </w:r>
+      <w:r>
+        <w:rPr>
+          <w:color w:val="0D0D0D" w:themeColor="text1" w:themeTint="F2"/>
+        </w:rPr>
+        <w:t>.2</w:t>
+      </w:r>
+      <w:r>
+        <w:rPr>
+          <w:color w:val="0D0D0D" w:themeColor="text1" w:themeTint="F2"/>
+        </w:rPr>
+        <w:t xml:space="preserve"> </w:t>
+      </w:r>
+      <w:r>
+        <w:rPr>
+          <w:color w:val="0D0D0D" w:themeColor="text1" w:themeTint="F2"/>
+        </w:rPr>
+        <w:t>Vulnerability dashboard</w:t>
+      </w:r>
+    </w:p>
+    <w:p>
+      <w:pPr>
+        <w:pStyle w:val="Text-laufAbstze"/>
+        <w:ind w:firstLine="0"/>
+        <w:rPr>
+          <w:color w:val="0D0D0D" w:themeColor="text1" w:themeTint="F2"/>
+          <w:lang w:val="en-US"/>
+        </w:rPr>
+      </w:pPr>
+    </w:p>
+    <w:p>
+      <w:pPr>
+        <w:pStyle w:val="Text-laufAbstze"/>
+        <w:ind w:firstLine="708"/>
+        <w:rPr>
+          <w:color w:val="0D0D0D" w:themeColor="text1" w:themeTint="F2"/>
+          <w:lang w:val="en-US"/>
+        </w:rPr>
+      </w:pPr>
+      <w:r>
+        <w:rPr>
+          <w:color w:val="0D0D0D" w:themeColor="text1" w:themeTint="F2"/>
+          <w:lang w:val="en-US"/>
+        </w:rPr>
+        <w:t>F</w:t>
+      </w:r>
+      <w:r>
+        <w:rPr>
+          <w:color w:val="0D0D0D" w:themeColor="text1" w:themeTint="F2"/>
+          <w:lang w:val="en-US"/>
+        </w:rPr>
+        <w:t>or our vulnerability dashboard</w:t>
+      </w:r>
+      <w:r>
+        <w:rPr>
+          <w:color w:val="0D0D0D" w:themeColor="text1" w:themeTint="F2"/>
+          <w:lang w:val="en-US"/>
+        </w:rPr>
+        <w:t>, w</w:t>
+      </w:r>
+      <w:r>
+        <w:rPr>
+          <w:color w:val="0D0D0D" w:themeColor="text1" w:themeTint="F2"/>
+          <w:lang w:val="en-US"/>
+        </w:rPr>
+        <w:t>e define the follo</w:t>
+      </w:r>
+      <w:r>
+        <w:rPr>
+          <w:color w:val="0D0D0D" w:themeColor="text1" w:themeTint="F2"/>
+          <w:lang w:val="en-US"/>
+        </w:rPr>
+        <w:t>wing non-functional requirements</w:t>
+      </w:r>
+      <w:r>
+        <w:rPr>
+          <w:color w:val="0D0D0D" w:themeColor="text1" w:themeTint="F2"/>
+          <w:lang w:val="en-US"/>
+        </w:rPr>
+        <w:t>:</w:t>
       </w:r>
     </w:p>
     <w:p>
@@ -6995,7 +7419,37 @@
           <w:color w:val="0D0D0D" w:themeColor="text1" w:themeTint="F2"/>
           <w:lang w:val="en-US"/>
         </w:rPr>
-        <w:t xml:space="preserve">They have been implemented using the stack chosen, electron, a </w:t>
+        <w:t xml:space="preserve">They </w:t>
+      </w:r>
+      <w:proofErr w:type="gramStart"/>
+      <w:r>
+        <w:rPr>
+          <w:color w:val="0D0D0D" w:themeColor="text1" w:themeTint="F2"/>
+          <w:lang w:val="en-US"/>
+        </w:rPr>
+        <w:t>have been implemented</w:t>
+      </w:r>
+      <w:proofErr w:type="gramEnd"/>
+      <w:r>
+        <w:rPr>
+          <w:color w:val="0D0D0D" w:themeColor="text1" w:themeTint="F2"/>
+          <w:lang w:val="en-US"/>
+        </w:rPr>
+        <w:t xml:space="preserve"> using the stack chosen, electron, a </w:t>
+      </w:r>
+      <w:r>
+        <w:rPr>
+          <w:color w:val="0D0D0D" w:themeColor="text1" w:themeTint="F2"/>
+          <w:lang w:val="en-US"/>
+        </w:rPr>
+        <w:t>JavaScript</w:t>
+      </w:r>
+      <w:r>
+        <w:rPr>
+          <w:color w:val="0D0D0D" w:themeColor="text1" w:themeTint="F2"/>
+          <w:lang w:val="en-US"/>
+        </w:rPr>
+        <w:t xml:space="preserve"> framework that lets developers create desktop applications using </w:t>
       </w:r>
       <w:proofErr w:type="spellStart"/>
       <w:r>
@@ -7003,7 +7457,7 @@
           <w:color w:val="0D0D0D" w:themeColor="text1" w:themeTint="F2"/>
           <w:lang w:val="en-US"/>
         </w:rPr>
-        <w:t>Javascript</w:t>
+        <w:t>Js</w:t>
       </w:r>
       <w:proofErr w:type="spellEnd"/>
       <w:r>
@@ -7011,33 +7465,29 @@
           <w:color w:val="0D0D0D" w:themeColor="text1" w:themeTint="F2"/>
           <w:lang w:val="en-US"/>
         </w:rPr>
-        <w:t xml:space="preserve"> framework that lets developers create desktop applications using </w:t>
-      </w:r>
-      <w:proofErr w:type="spellStart"/>
-      <w:r>
-        <w:rPr>
-          <w:color w:val="0D0D0D" w:themeColor="text1" w:themeTint="F2"/>
-          <w:lang w:val="en-US"/>
-        </w:rPr>
-        <w:t>Js</w:t>
-      </w:r>
-      <w:proofErr w:type="spellEnd"/>
-      <w:r>
-        <w:rPr>
-          <w:color w:val="0D0D0D" w:themeColor="text1" w:themeTint="F2"/>
-          <w:lang w:val="en-US"/>
-        </w:rPr>
-        <w:t xml:space="preserve">, html and </w:t>
-      </w:r>
-      <w:proofErr w:type="spellStart"/>
-      <w:r>
-        <w:rPr>
-          <w:color w:val="0D0D0D" w:themeColor="text1" w:themeTint="F2"/>
-          <w:lang w:val="en-US"/>
-        </w:rPr>
-        <w:t>css</w:t>
-      </w:r>
-      <w:proofErr w:type="spellEnd"/>
+        <w:t xml:space="preserve">, </w:t>
+      </w:r>
+      <w:r>
+        <w:rPr>
+          <w:color w:val="0D0D0D" w:themeColor="text1" w:themeTint="F2"/>
+          <w:lang w:val="en-US"/>
+        </w:rPr>
+        <w:t>HTML</w:t>
+      </w:r>
+      <w:r>
+        <w:rPr>
+          <w:color w:val="0D0D0D" w:themeColor="text1" w:themeTint="F2"/>
+          <w:lang w:val="en-US"/>
+        </w:rPr>
+        <w:t xml:space="preserve"> and </w:t>
+      </w:r>
+      <w:r>
+        <w:rPr>
+          <w:color w:val="0D0D0D" w:themeColor="text1" w:themeTint="F2"/>
+          <w:lang w:val="en-US"/>
+        </w:rPr>
+        <w:t>CSS</w:t>
+      </w:r>
       <w:r>
         <w:rPr>
           <w:color w:val="0D0D0D" w:themeColor="text1" w:themeTint="F2"/>
@@ -7070,23 +7520,21 @@
           <w:color w:val="0D0D0D" w:themeColor="text1" w:themeTint="F2"/>
           <w:lang w:val="en-US"/>
         </w:rPr>
-        <w:t xml:space="preserve">Taking that into account, for the implementation of most requirements, basic </w:t>
-      </w:r>
-      <w:proofErr w:type="spellStart"/>
-      <w:r>
-        <w:rPr>
-          <w:color w:val="0D0D0D" w:themeColor="text1" w:themeTint="F2"/>
-          <w:lang w:val="en-US"/>
-        </w:rPr>
-        <w:t>Javascript</w:t>
-      </w:r>
-      <w:proofErr w:type="spellEnd"/>
-      <w:r>
-        <w:rPr>
-          <w:color w:val="0D0D0D" w:themeColor="text1" w:themeTint="F2"/>
-          <w:lang w:val="en-US"/>
-        </w:rPr>
-        <w:t xml:space="preserve"> functions as “</w:t>
+        <w:t>Taking that into account, for the implementation of most requirements, basic Java</w:t>
+      </w:r>
+      <w:r>
+        <w:rPr>
+          <w:color w:val="0D0D0D" w:themeColor="text1" w:themeTint="F2"/>
+          <w:lang w:val="en-US"/>
+        </w:rPr>
+        <w:t>S</w:t>
+      </w:r>
+      <w:r>
+        <w:rPr>
+          <w:color w:val="0D0D0D" w:themeColor="text1" w:themeTint="F2"/>
+          <w:lang w:val="en-US"/>
+        </w:rPr>
+        <w:t>cript functions as “</w:t>
       </w:r>
       <w:proofErr w:type="gramStart"/>
       <w:r>
@@ -7296,7 +7744,7 @@
     </w:p>
     <w:p>
       <w:pPr>
-        <w:pStyle w:val="ListParagraph"/>
+        <w:pStyle w:val="Prrafodelista"/>
         <w:rPr>
           <w:color w:val="0D0D0D" w:themeColor="text1" w:themeTint="F2"/>
           <w:lang w:val="en-US"/>
@@ -7351,19 +7799,20 @@
     </w:p>
     <w:p>
       <w:pPr>
-        <w:pStyle w:val="Heading2"/>
-        <w:rPr>
-          <w:color w:val="0D0D0D" w:themeColor="text1" w:themeTint="F2"/>
-        </w:rPr>
-      </w:pPr>
-      <w:bookmarkStart w:id="16" w:name="_Toc167263319"/>
-      <w:r>
-        <w:rPr>
-          <w:color w:val="0D0D0D" w:themeColor="text1" w:themeTint="F2"/>
-        </w:rPr>
+        <w:pStyle w:val="Ttulo2"/>
+        <w:rPr>
+          <w:color w:val="0D0D0D" w:themeColor="text1" w:themeTint="F2"/>
+        </w:rPr>
+      </w:pPr>
+      <w:bookmarkStart w:id="17" w:name="_Toc167263319"/>
+      <w:r>
+        <w:rPr>
+          <w:color w:val="0D0D0D" w:themeColor="text1" w:themeTint="F2"/>
+        </w:rPr>
+        <w:lastRenderedPageBreak/>
         <w:t xml:space="preserve"> Human-machine interface</w:t>
       </w:r>
-      <w:bookmarkEnd w:id="16"/>
+      <w:bookmarkEnd w:id="17"/>
       <w:r>
         <w:rPr>
           <w:color w:val="0D0D0D" w:themeColor="text1" w:themeTint="F2"/>
@@ -7390,7 +7839,7 @@
     </w:p>
     <w:p>
       <w:pPr>
-        <w:pStyle w:val="Heading4"/>
+        <w:pStyle w:val="Ttulo4"/>
         <w:keepLines w:val="0"/>
         <w:rPr>
           <w:i w:val="0"/>
@@ -7415,7 +7864,7 @@
       </w:pPr>
       <w:r>
         <w:rPr>
-          <w:rStyle w:val="Strong"/>
+          <w:rStyle w:val="Textoennegrita"/>
           <w:rFonts w:ascii="Arial" w:hAnsi="Arial" w:cs="Arial"/>
           <w:b w:val="0"/>
           <w:bCs w:val="0"/>
@@ -7453,7 +7902,7 @@
       </w:r>
       <w:r>
         <w:rPr>
-          <w:rStyle w:val="Strong"/>
+          <w:rStyle w:val="Textoennegrita"/>
           <w:rFonts w:ascii="Arial" w:hAnsi="Arial" w:cs="Arial"/>
           <w:b w:val="0"/>
           <w:bCs w:val="0"/>
@@ -7472,7 +7921,7 @@
       </w:r>
       <w:r>
         <w:rPr>
-          <w:rStyle w:val="HTMLCode"/>
+          <w:rStyle w:val="CdigoHTML"/>
           <w:rFonts w:ascii="Arial" w:hAnsi="Arial" w:cs="Arial"/>
         </w:rPr>
         <w:t>render.js</w:t>
@@ -7506,7 +7955,7 @@
       </w:r>
       <w:r>
         <w:rPr>
-          <w:rStyle w:val="Strong"/>
+          <w:rStyle w:val="Textoennegrita"/>
           <w:rFonts w:ascii="Arial" w:hAnsi="Arial" w:cs="Arial"/>
           <w:b w:val="0"/>
           <w:bCs w:val="0"/>
@@ -7536,7 +7985,7 @@
       </w:pPr>
       <w:r>
         <w:rPr>
-          <w:rStyle w:val="Strong"/>
+          <w:rStyle w:val="Textoennegrita"/>
           <w:rFonts w:ascii="Arial" w:hAnsi="Arial" w:cs="Arial"/>
           <w:b w:val="0"/>
           <w:bCs w:val="0"/>
@@ -7574,7 +8023,7 @@
       </w:r>
       <w:r>
         <w:rPr>
-          <w:rStyle w:val="Strong"/>
+          <w:rStyle w:val="Textoennegrita"/>
           <w:rFonts w:ascii="Arial" w:hAnsi="Arial" w:cs="Arial"/>
           <w:b w:val="0"/>
           <w:bCs w:val="0"/>
@@ -7593,7 +8042,7 @@
       </w:r>
       <w:r>
         <w:rPr>
-          <w:rStyle w:val="HTMLCode"/>
+          <w:rStyle w:val="CdigoHTML"/>
           <w:rFonts w:ascii="Arial" w:hAnsi="Arial" w:cs="Arial"/>
         </w:rPr>
         <w:t>render.js</w:t>
@@ -7627,7 +8076,7 @@
       </w:r>
       <w:r>
         <w:rPr>
-          <w:rStyle w:val="Strong"/>
+          <w:rStyle w:val="Textoennegrita"/>
           <w:rFonts w:ascii="Arial" w:hAnsi="Arial" w:cs="Arial"/>
           <w:b w:val="0"/>
           <w:bCs w:val="0"/>
@@ -7762,53 +8211,52 @@
     </w:p>
     <w:p>
       <w:pPr>
-        <w:pStyle w:val="Heading1"/>
-        <w:rPr>
-          <w:color w:val="0D0D0D" w:themeColor="text1" w:themeTint="F2"/>
-        </w:rPr>
-      </w:pPr>
-      <w:bookmarkStart w:id="17" w:name="_Toc167263320"/>
-      <w:r>
-        <w:rPr>
-          <w:color w:val="0D0D0D" w:themeColor="text1" w:themeTint="F2"/>
-        </w:rPr>
-        <w:lastRenderedPageBreak/>
+        <w:pStyle w:val="Ttulo1"/>
+        <w:rPr>
+          <w:color w:val="0D0D0D" w:themeColor="text1" w:themeTint="F2"/>
+        </w:rPr>
+      </w:pPr>
+      <w:bookmarkStart w:id="18" w:name="_Toc167263320"/>
+      <w:r>
+        <w:rPr>
+          <w:color w:val="0D0D0D" w:themeColor="text1" w:themeTint="F2"/>
+        </w:rPr>
         <w:t>Test documentation</w:t>
       </w:r>
-      <w:bookmarkEnd w:id="17"/>
-    </w:p>
-    <w:p>
-      <w:pPr>
-        <w:pStyle w:val="Heading2"/>
-      </w:pPr>
-      <w:bookmarkStart w:id="18" w:name="_Toc159645648"/>
-      <w:bookmarkStart w:id="19" w:name="_Toc167263321"/>
-      <w:bookmarkStart w:id="20" w:name="_Toc365813643"/>
-      <w:bookmarkStart w:id="21" w:name="_Toc159645646"/>
-      <w:bookmarkStart w:id="22" w:name="_Toc365813641"/>
+      <w:bookmarkEnd w:id="18"/>
+    </w:p>
+    <w:p>
+      <w:pPr>
+        <w:pStyle w:val="Ttulo2"/>
+      </w:pPr>
+      <w:bookmarkStart w:id="19" w:name="_Toc159645648"/>
+      <w:bookmarkStart w:id="20" w:name="_Toc167263321"/>
+      <w:bookmarkStart w:id="21" w:name="_Toc365813643"/>
+      <w:bookmarkStart w:id="22" w:name="_Toc159645646"/>
+      <w:bookmarkStart w:id="23" w:name="_Toc365813641"/>
       <w:r>
         <w:t xml:space="preserve"> Status</w:t>
       </w:r>
-      <w:bookmarkEnd w:id="18"/>
+      <w:bookmarkEnd w:id="19"/>
       <w:r>
         <w:t xml:space="preserve"> of the test objectives</w:t>
       </w:r>
-      <w:bookmarkEnd w:id="19"/>
       <w:bookmarkEnd w:id="20"/>
-    </w:p>
-    <w:p>
-      <w:pPr>
-        <w:pStyle w:val="Heading3"/>
-      </w:pPr>
-      <w:bookmarkStart w:id="23" w:name="_Toc167263322"/>
+      <w:bookmarkEnd w:id="21"/>
+    </w:p>
+    <w:p>
+      <w:pPr>
+        <w:pStyle w:val="Ttulo3"/>
+      </w:pPr>
+      <w:bookmarkStart w:id="24" w:name="_Toc167263322"/>
       <w:r>
         <w:t xml:space="preserve"> Pipeline ToDo List</w:t>
       </w:r>
-      <w:bookmarkEnd w:id="23"/>
+      <w:bookmarkEnd w:id="24"/>
     </w:p>
     <w:tbl>
       <w:tblPr>
-        <w:tblStyle w:val="TableGrid"/>
+        <w:tblStyle w:val="Tablaconcuadrcula"/>
         <w:tblW w:w="0" w:type="auto"/>
         <w:tblLook w:val="04A0" w:firstRow="1" w:lastRow="0" w:firstColumn="1" w:lastColumn="0" w:noHBand="0" w:noVBand="1"/>
       </w:tblPr>
@@ -7899,6 +8347,7 @@
               <w:rPr>
                 <w:lang w:val="en-US"/>
               </w:rPr>
+              <w:lastRenderedPageBreak/>
               <w:t xml:space="preserve">Functional correctness of the Vulnerability Dashboard </w:t>
             </w:r>
           </w:p>
@@ -7996,9 +8445,9 @@
     </w:p>
     <w:p>
       <w:pPr>
-        <w:pStyle w:val="Heading3"/>
-      </w:pPr>
-      <w:bookmarkStart w:id="24" w:name="_Toc167263323"/>
+        <w:pStyle w:val="Ttulo3"/>
+      </w:pPr>
+      <w:bookmarkStart w:id="25" w:name="_Toc167263323"/>
       <w:r>
         <w:rPr>
           <w:lang w:val="en-US"/>
@@ -8008,11 +8457,11 @@
       <w:r>
         <w:t>Pipeline Juice Shop</w:t>
       </w:r>
-      <w:bookmarkEnd w:id="24"/>
+      <w:bookmarkEnd w:id="25"/>
     </w:p>
     <w:tbl>
       <w:tblPr>
-        <w:tblStyle w:val="TableGrid"/>
+        <w:tblStyle w:val="Tablaconcuadrcula"/>
         <w:tblW w:w="0" w:type="auto"/>
         <w:tblLook w:val="04A0" w:firstRow="1" w:lastRow="0" w:firstColumn="1" w:lastColumn="0" w:noHBand="0" w:noVBand="1"/>
       </w:tblPr>
@@ -8121,7 +8570,7 @@
             </w:r>
             <w:r>
               <w:rPr>
-                <w:rStyle w:val="HTMLCode"/>
+                <w:rStyle w:val="CdigoHTML"/>
                 <w:rFonts w:ascii="Arial" w:eastAsia="SimSun" w:hAnsi="Arial" w:cs="Arial"/>
               </w:rPr>
               <w:t>render.js</w:t>
@@ -8282,9 +8731,9 @@
     </w:p>
     <w:p>
       <w:pPr>
-        <w:pStyle w:val="Heading2"/>
-      </w:pPr>
-      <w:bookmarkStart w:id="25" w:name="_Toc167263324"/>
+        <w:pStyle w:val="Ttulo2"/>
+      </w:pPr>
+      <w:bookmarkStart w:id="26" w:name="_Toc167263324"/>
       <w:r>
         <w:rPr>
           <w:lang w:val="en-US"/>
@@ -8294,27 +8743,26 @@
       <w:r>
         <w:t>Error status</w:t>
       </w:r>
-      <w:bookmarkEnd w:id="21"/>
+      <w:bookmarkEnd w:id="22"/>
       <w:r>
         <w:t xml:space="preserve"> after successful test </w:t>
       </w:r>
-      <w:bookmarkEnd w:id="22"/>
-      <w:bookmarkEnd w:id="25"/>
-    </w:p>
-    <w:p>
-      <w:pPr>
-        <w:pStyle w:val="Heading3"/>
-      </w:pPr>
-      <w:bookmarkStart w:id="26" w:name="_Toc167263325"/>
-      <w:r>
-        <w:lastRenderedPageBreak/>
+      <w:bookmarkEnd w:id="23"/>
+      <w:bookmarkEnd w:id="26"/>
+    </w:p>
+    <w:p>
+      <w:pPr>
+        <w:pStyle w:val="Ttulo3"/>
+      </w:pPr>
+      <w:bookmarkStart w:id="27" w:name="_Toc167263325"/>
+      <w:r>
         <w:t xml:space="preserve"> Pipeline ToDo List</w:t>
       </w:r>
-      <w:bookmarkEnd w:id="26"/>
+      <w:bookmarkEnd w:id="27"/>
     </w:p>
     <w:tbl>
       <w:tblPr>
-        <w:tblStyle w:val="TableGrid"/>
+        <w:tblStyle w:val="Tablaconcuadrcula"/>
         <w:tblW w:w="5293" w:type="dxa"/>
         <w:tblLayout w:type="fixed"/>
         <w:tblLook w:val="04A0" w:firstRow="1" w:lastRow="0" w:firstColumn="1" w:lastColumn="0" w:noHBand="0" w:noVBand="1"/>
@@ -8626,17 +9074,17 @@
     <w:p/>
     <w:p>
       <w:pPr>
-        <w:pStyle w:val="Heading3"/>
-      </w:pPr>
-      <w:bookmarkStart w:id="27" w:name="_Toc167263326"/>
+        <w:pStyle w:val="Ttulo3"/>
+      </w:pPr>
+      <w:bookmarkStart w:id="28" w:name="_Toc167263326"/>
       <w:r>
         <w:t xml:space="preserve"> Pipeline Juice Shop</w:t>
       </w:r>
-      <w:bookmarkEnd w:id="27"/>
+      <w:bookmarkEnd w:id="28"/>
     </w:p>
     <w:tbl>
       <w:tblPr>
-        <w:tblStyle w:val="TableGrid"/>
+        <w:tblStyle w:val="Tablaconcuadrcula"/>
         <w:tblW w:w="5293" w:type="dxa"/>
         <w:tblLayout w:type="fixed"/>
         <w:tblLook w:val="04A0" w:firstRow="1" w:lastRow="0" w:firstColumn="1" w:lastColumn="0" w:noHBand="0" w:noVBand="1"/>
@@ -8716,6 +9164,7 @@
           </w:tcPr>
           <w:p>
             <w:r>
+              <w:lastRenderedPageBreak/>
               <w:t>Blocking</w:t>
             </w:r>
           </w:p>
@@ -8947,13 +9396,13 @@
     </w:tbl>
     <w:p>
       <w:pPr>
-        <w:pStyle w:val="Heading1"/>
-      </w:pPr>
-      <w:bookmarkStart w:id="28" w:name="_Toc167263327"/>
+        <w:pStyle w:val="Ttulo1"/>
+      </w:pPr>
+      <w:bookmarkStart w:id="29" w:name="_Toc167263327"/>
       <w:r>
         <w:t>Acceptance documentation</w:t>
       </w:r>
-      <w:bookmarkEnd w:id="28"/>
+      <w:bookmarkEnd w:id="29"/>
     </w:p>
     <w:p>
       <w:pPr>
@@ -9007,18 +9456,18 @@
     </w:p>
     <w:p>
       <w:pPr>
-        <w:pStyle w:val="Heading1"/>
+        <w:pStyle w:val="Ttulo1"/>
         <w:spacing w:after="0"/>
       </w:pPr>
-      <w:bookmarkStart w:id="29" w:name="_Toc167263328"/>
+      <w:bookmarkStart w:id="30" w:name="_Toc167263328"/>
       <w:r>
         <w:t>User documentation (optional)</w:t>
       </w:r>
-      <w:bookmarkEnd w:id="29"/>
-    </w:p>
-    <w:p>
-      <w:pPr>
-        <w:pStyle w:val="Heading1"/>
+      <w:bookmarkEnd w:id="30"/>
+    </w:p>
+    <w:p>
+      <w:pPr>
+        <w:pStyle w:val="Ttulo1"/>
         <w:numPr>
           <w:ilvl w:val="0"/>
           <w:numId w:val="0"/>
@@ -9031,7 +9480,7 @@
       </w:pPr>
       <w:r>
         <w:rPr>
-          <w:rStyle w:val="Strong"/>
+          <w:rStyle w:val="Textoennegrita"/>
           <w:rFonts w:ascii="Arial" w:hAnsi="Arial" w:cs="Arial"/>
           <w:sz w:val="20"/>
         </w:rPr>
@@ -9039,7 +9488,7 @@
       </w:r>
       <w:r>
         <w:rPr>
-          <w:rStyle w:val="Strong"/>
+          <w:rStyle w:val="Textoennegrita"/>
           <w:rFonts w:ascii="Arial" w:hAnsi="Arial" w:cs="Arial"/>
           <w:sz w:val="20"/>
         </w:rPr>
@@ -9047,7 +9496,7 @@
       </w:r>
       <w:r>
         <w:rPr>
-          <w:rStyle w:val="Strong"/>
+          <w:rStyle w:val="Textoennegrita"/>
           <w:rFonts w:ascii="Arial" w:hAnsi="Arial" w:cs="Arial"/>
           <w:sz w:val="20"/>
         </w:rPr>
@@ -9055,7 +9504,7 @@
       </w:r>
       <w:r>
         <w:rPr>
-          <w:rStyle w:val="HTMLCode"/>
+          <w:rStyle w:val="CdigoHTML"/>
           <w:rFonts w:ascii="Arial" w:hAnsi="Arial" w:cs="Arial"/>
         </w:rPr>
         <w:t>index.html</w:t>
@@ -9069,7 +9518,7 @@
       </w:r>
       <w:r>
         <w:rPr>
-          <w:rStyle w:val="HTMLCode"/>
+          <w:rStyle w:val="CdigoHTML"/>
           <w:rFonts w:ascii="Arial" w:hAnsi="Arial" w:cs="Arial"/>
         </w:rPr>
         <w:t>vulnerability-dashboard</w:t>
@@ -9091,7 +9540,7 @@
     </w:p>
     <w:p>
       <w:pPr>
-        <w:pStyle w:val="Heading1"/>
+        <w:pStyle w:val="Ttulo1"/>
         <w:numPr>
           <w:ilvl w:val="0"/>
           <w:numId w:val="0"/>
@@ -9104,7 +9553,7 @@
       </w:pPr>
       <w:r>
         <w:rPr>
-          <w:rStyle w:val="Strong"/>
+          <w:rStyle w:val="Textoennegrita"/>
           <w:rFonts w:ascii="Arial" w:hAnsi="Arial" w:cs="Arial"/>
           <w:sz w:val="20"/>
         </w:rPr>
@@ -9112,7 +9561,7 @@
       </w:r>
       <w:r>
         <w:rPr>
-          <w:rStyle w:val="Strong"/>
+          <w:rStyle w:val="Textoennegrita"/>
           <w:rFonts w:ascii="Arial" w:hAnsi="Arial" w:cs="Arial"/>
           <w:sz w:val="20"/>
         </w:rPr>
@@ -9120,7 +9569,7 @@
       </w:r>
       <w:r>
         <w:rPr>
-          <w:rStyle w:val="Strong"/>
+          <w:rStyle w:val="Textoennegrita"/>
           <w:rFonts w:ascii="Arial" w:hAnsi="Arial" w:cs="Arial"/>
           <w:sz w:val="20"/>
         </w:rPr>
@@ -9230,7 +9679,7 @@
       </w:r>
       <w:r>
         <w:rPr>
-          <w:rStyle w:val="HTMLCode"/>
+          <w:rStyle w:val="CdigoHTML"/>
           <w:rFonts w:ascii="Arial" w:hAnsi="Arial" w:cs="Arial"/>
         </w:rPr>
         <w:t>https://lv-gitlab.intern.th-ab.de</w:t>
@@ -9256,7 +9705,7 @@
       </w:pPr>
       <w:r>
         <w:rPr>
-          <w:rStyle w:val="Strong"/>
+          <w:rStyle w:val="Textoennegrita"/>
           <w:rFonts w:ascii="Arial" w:hAnsi="Arial" w:cs="Arial"/>
           <w:sz w:val="20"/>
           <w:szCs w:val="20"/>
@@ -9265,7 +9714,7 @@
       </w:r>
       <w:r>
         <w:rPr>
-          <w:rStyle w:val="Strong"/>
+          <w:rStyle w:val="Textoennegrita"/>
           <w:rFonts w:ascii="Arial" w:hAnsi="Arial" w:cs="Arial"/>
           <w:sz w:val="20"/>
           <w:szCs w:val="20"/>
@@ -9274,7 +9723,7 @@
       </w:r>
       <w:r>
         <w:rPr>
-          <w:rStyle w:val="Strong"/>
+          <w:rStyle w:val="Textoennegrita"/>
           <w:rFonts w:ascii="Arial" w:hAnsi="Arial" w:cs="Arial"/>
           <w:sz w:val="20"/>
           <w:szCs w:val="20"/>
@@ -9306,7 +9755,6 @@
           <w:sz w:val="20"/>
           <w:szCs w:val="20"/>
         </w:rPr>
-        <w:lastRenderedPageBreak/>
         <w:t>-Select a tool (e.g., SAST, DAST, SCA) from the dashboard.</w:t>
       </w:r>
     </w:p>
@@ -9360,7 +9808,7 @@
       </w:pPr>
       <w:r>
         <w:rPr>
-          <w:rStyle w:val="Strong"/>
+          <w:rStyle w:val="Textoennegrita"/>
           <w:rFonts w:ascii="Arial" w:hAnsi="Arial" w:cs="Arial"/>
           <w:sz w:val="20"/>
           <w:szCs w:val="20"/>
@@ -9369,7 +9817,7 @@
       </w:r>
       <w:r>
         <w:rPr>
-          <w:rStyle w:val="Strong"/>
+          <w:rStyle w:val="Textoennegrita"/>
           <w:rFonts w:ascii="Arial" w:hAnsi="Arial" w:cs="Arial"/>
           <w:sz w:val="20"/>
           <w:szCs w:val="20"/>
@@ -9378,7 +9826,7 @@
       </w:r>
       <w:r>
         <w:rPr>
-          <w:rStyle w:val="Strong"/>
+          <w:rStyle w:val="Textoennegrita"/>
           <w:rFonts w:ascii="Arial" w:hAnsi="Arial" w:cs="Arial"/>
           <w:sz w:val="20"/>
           <w:szCs w:val="20"/>
@@ -9448,14 +9896,14 @@
     </w:p>
     <w:p>
       <w:pPr>
-        <w:pStyle w:val="Heading1"/>
+        <w:pStyle w:val="Ttulo1"/>
         <w:spacing w:after="0"/>
         <w:rPr>
           <w:rFonts w:ascii="Arial" w:hAnsi="Arial" w:cs="Arial"/>
           <w:sz w:val="20"/>
         </w:rPr>
       </w:pPr>
-      <w:bookmarkStart w:id="30" w:name="_Toc167263329"/>
+      <w:bookmarkStart w:id="31" w:name="_Toc167263329"/>
       <w:r>
         <w:rPr>
           <w:rFonts w:ascii="Arial" w:hAnsi="Arial" w:cs="Arial"/>
@@ -9463,7 +9911,7 @@
         </w:rPr>
         <w:t>Summary</w:t>
       </w:r>
-      <w:bookmarkEnd w:id="30"/>
+      <w:bookmarkEnd w:id="31"/>
     </w:p>
     <w:p>
       <w:pPr>
@@ -9504,7 +9952,7 @@
         </w:numPr>
         <w:spacing w:beforeAutospacing="1" w:afterAutospacing="1"/>
         <w:rPr>
-          <w:rStyle w:val="Strong"/>
+          <w:rStyle w:val="Textoennegrita"/>
           <w:rFonts w:ascii="Arial" w:hAnsi="Arial" w:cs="Arial"/>
           <w:b w:val="0"/>
           <w:bCs w:val="0"/>
@@ -9514,7 +9962,7 @@
       </w:pPr>
       <w:r>
         <w:rPr>
-          <w:rStyle w:val="Strong"/>
+          <w:rStyle w:val="Textoennegrita"/>
           <w:rFonts w:ascii="Arial" w:hAnsi="Arial" w:cs="Arial"/>
           <w:b w:val="0"/>
           <w:bCs w:val="0"/>
@@ -9541,7 +9989,7 @@
         </w:numPr>
         <w:spacing w:beforeAutospacing="1" w:afterAutospacing="1"/>
         <w:rPr>
-          <w:rStyle w:val="Strong"/>
+          <w:rStyle w:val="Textoennegrita"/>
           <w:rFonts w:ascii="Arial" w:hAnsi="Arial" w:cs="Arial"/>
           <w:b w:val="0"/>
           <w:bCs w:val="0"/>
@@ -9551,7 +9999,7 @@
       </w:pPr>
       <w:r>
         <w:rPr>
-          <w:rStyle w:val="Strong"/>
+          <w:rStyle w:val="Textoennegrita"/>
           <w:rFonts w:ascii="Arial" w:hAnsi="Arial" w:cs="Arial"/>
           <w:b w:val="0"/>
           <w:bCs w:val="0"/>
@@ -9566,7 +10014,7 @@
         <w:pStyle w:val="NormalWeb"/>
         <w:spacing w:beforeAutospacing="1" w:afterAutospacing="1"/>
         <w:rPr>
-          <w:rStyle w:val="Strong"/>
+          <w:rStyle w:val="Textoennegrita"/>
           <w:rFonts w:ascii="Arial" w:hAnsi="Arial" w:cs="Arial"/>
           <w:b w:val="0"/>
           <w:bCs w:val="0"/>
@@ -9580,7 +10028,7 @@
         <w:pStyle w:val="NormalWeb"/>
         <w:spacing w:beforeAutospacing="1" w:afterAutospacing="1"/>
         <w:rPr>
-          <w:rStyle w:val="Strong"/>
+          <w:rStyle w:val="Textoennegrita"/>
           <w:rFonts w:ascii="Arial" w:hAnsi="Arial" w:cs="Arial"/>
           <w:b w:val="0"/>
           <w:bCs w:val="0"/>
@@ -9590,7 +10038,7 @@
       </w:pPr>
       <w:r>
         <w:rPr>
-          <w:rStyle w:val="Strong"/>
+          <w:rStyle w:val="Textoennegrita"/>
           <w:rFonts w:ascii="Arial" w:hAnsi="Arial" w:cs="Arial"/>
           <w:b w:val="0"/>
           <w:bCs w:val="0"/>
@@ -9818,7 +10266,7 @@
       </w:pPr>
       <w:r>
         <w:rPr>
-          <w:rStyle w:val="Strong"/>
+          <w:rStyle w:val="Textoennegrita"/>
           <w:rFonts w:ascii="Arial" w:hAnsi="Arial" w:cs="Arial"/>
           <w:b w:val="0"/>
           <w:bCs w:val="0"/>
@@ -9848,7 +10296,6 @@
           <w:sz w:val="20"/>
           <w:szCs w:val="20"/>
         </w:rPr>
-        <w:lastRenderedPageBreak/>
         <w:t>Fetches and processes JSON reports from GitLab API</w:t>
       </w:r>
       <w:r>
@@ -9968,7 +10415,7 @@
       </w:pPr>
       <w:r>
         <w:rPr>
-          <w:rStyle w:val="Strong"/>
+          <w:rStyle w:val="Textoennegrita"/>
           <w:rFonts w:ascii="Arial" w:hAnsi="Arial" w:cs="Arial"/>
           <w:b w:val="0"/>
           <w:bCs w:val="0"/>
@@ -9998,6 +10445,7 @@
           <w:sz w:val="20"/>
           <w:szCs w:val="20"/>
         </w:rPr>
+        <w:lastRenderedPageBreak/>
         <w:t>Roles included Scrum Master, Product Owner, Security Champion</w:t>
       </w:r>
       <w:r>
@@ -10080,7 +10528,7 @@
         <w:pStyle w:val="NormalWeb"/>
         <w:spacing w:beforeAutospacing="1" w:afterAutospacing="1"/>
         <w:rPr>
-          <w:rStyle w:val="Strong"/>
+          <w:rStyle w:val="Textoennegrita"/>
           <w:rFonts w:ascii="Arial" w:hAnsi="Arial" w:cs="Arial"/>
           <w:b w:val="0"/>
           <w:bCs w:val="0"/>
@@ -10090,7 +10538,7 @@
       </w:pPr>
       <w:r>
         <w:rPr>
-          <w:rStyle w:val="Strong"/>
+          <w:rStyle w:val="Textoennegrita"/>
           <w:rFonts w:ascii="Arial" w:hAnsi="Arial" w:cs="Arial"/>
           <w:b w:val="0"/>
           <w:bCs w:val="0"/>
@@ -10200,27 +10648,27 @@
     </w:p>
     <w:p>
       <w:pPr>
-        <w:pStyle w:val="Heading1"/>
+        <w:pStyle w:val="Ttulo1"/>
         <w:numPr>
           <w:ilvl w:val="0"/>
           <w:numId w:val="0"/>
         </w:numPr>
       </w:pPr>
-      <w:bookmarkStart w:id="31" w:name="_Toc167263330"/>
-    </w:p>
-    <w:p>
-      <w:pPr>
-        <w:pStyle w:val="Heading1"/>
+      <w:bookmarkStart w:id="32" w:name="_Toc167263330"/>
+    </w:p>
+    <w:p>
+      <w:pPr>
+        <w:pStyle w:val="Ttulo1"/>
         <w:spacing w:after="0"/>
       </w:pPr>
       <w:r>
         <w:t xml:space="preserve">Appendix </w:t>
       </w:r>
-      <w:bookmarkEnd w:id="31"/>
-    </w:p>
-    <w:p>
-      <w:pPr>
-        <w:pStyle w:val="Heading1"/>
+      <w:bookmarkEnd w:id="32"/>
+    </w:p>
+    <w:p>
+      <w:pPr>
+        <w:pStyle w:val="Ttulo1"/>
         <w:numPr>
           <w:ilvl w:val="0"/>
           <w:numId w:val="0"/>
@@ -10298,7 +10746,6 @@
           <w:sz w:val="20"/>
           <w:szCs w:val="20"/>
         </w:rPr>
-        <w:lastRenderedPageBreak/>
         <w:t>npm Audit and Retire.js docs</w:t>
       </w:r>
     </w:p>
@@ -10361,7 +10808,7 @@
       <w:hyperlink r:id="rId12" w:tgtFrame="_new" w:history="1">
         <w:r>
           <w:rPr>
-            <w:rStyle w:val="Hyperlink"/>
+            <w:rStyle w:val="Hipervnculo"/>
             <w:rFonts w:ascii="Arial" w:hAnsi="Arial" w:cs="Arial"/>
             <w:szCs w:val="20"/>
           </w:rPr>
@@ -10409,7 +10856,7 @@
     </w:p>
     <w:p>
       <w:pPr>
-        <w:pStyle w:val="Heading1"/>
+        <w:pStyle w:val="Ttulo1"/>
         <w:numPr>
           <w:ilvl w:val="0"/>
           <w:numId w:val="0"/>
@@ -10418,27 +10865,27 @@
           <w:rFonts w:ascii="Roboto" w:hAnsi="Roboto"/>
         </w:rPr>
       </w:pPr>
-      <w:bookmarkStart w:id="32" w:name="_Toc167263331"/>
+      <w:bookmarkStart w:id="33" w:name="_Toc167263331"/>
       <w:r>
         <w:t>Bibliog</w:t>
       </w:r>
-      <w:bookmarkEnd w:id="32"/>
-    </w:p>
-    <w:p>
-      <w:pPr>
-        <w:pStyle w:val="Heading1"/>
+      <w:bookmarkEnd w:id="33"/>
+    </w:p>
+    <w:p>
+      <w:pPr>
+        <w:pStyle w:val="Ttulo1"/>
         <w:numPr>
           <w:ilvl w:val="0"/>
           <w:numId w:val="0"/>
         </w:numPr>
       </w:pPr>
-      <w:bookmarkStart w:id="33" w:name="_Toc167263332"/>
+      <w:bookmarkStart w:id="34" w:name="_Toc167263332"/>
       <w:bookmarkEnd w:id="4"/>
       <w:bookmarkEnd w:id="5"/>
       <w:r>
         <w:t>List of illustrations (optional)</w:t>
       </w:r>
-      <w:bookmarkEnd w:id="33"/>
+      <w:bookmarkEnd w:id="34"/>
     </w:p>
     <w:p>
       <w:pPr>
@@ -10476,7 +10923,7 @@
 </file>
 
 <file path=word/endnotes.xml><?xml version="1.0" encoding="utf-8"?>
-<w:endnotes xmlns:wpc="http://schemas.microsoft.com/office/word/2010/wordprocessingCanvas" xmlns:cx="http://schemas.microsoft.com/office/drawing/2014/chartex" xmlns:cx1="http://schemas.microsoft.com/office/drawing/2015/9/8/chartex" xmlns:cx2="http://schemas.microsoft.com/office/drawing/2015/10/21/chartex" xmlns:cx3="http://schemas.microsoft.com/office/drawing/2016/5/9/chartex" xmlns:cx4="http://schemas.microsoft.com/office/drawing/2016/5/10/chartex" xmlns:cx5="http://schemas.microsoft.com/office/drawing/2016/5/11/chartex" xmlns:cx6="http://schemas.microsoft.com/office/drawing/2016/5/12/chartex" xmlns:cx7="http://schemas.microsoft.com/office/drawing/2016/5/13/chartex" xmlns:cx8="http://schemas.microsoft.com/office/drawing/2016/5/14/chartex" xmlns:mc="http://schemas.openxmlformats.org/markup-compatibility/2006" xmlns:aink="http://schemas.microsoft.com/office/drawing/2016/ink" xmlns:am3d="http://schemas.microsoft.com/office/drawing/2017/model3d" xmlns:o="urn:schemas-microsoft-com:office:office" xmlns:oel="http://schemas.microsoft.com/office/2019/extlst" xmlns:r="http://schemas.openxmlformats.org/officeDocument/2006/relationships" xmlns:m="http://schemas.openxmlformats.org/officeDocument/2006/math" xmlns:v="urn:schemas-microsoft-com:vml" xmlns:wp14="http://schemas.microsoft.com/office/word/2010/wordprocessingDrawing" xmlns:wp="http://schemas.openxmlformats.org/drawingml/2006/wordprocessingDrawing" xmlns:w10="urn:schemas-microsoft-com:office:word" xmlns:w="http://schemas.openxmlformats.org/wordprocessingml/2006/main" xmlns:w14="http://schemas.microsoft.com/office/word/2010/wordml" xmlns:w15="http://schemas.microsoft.com/office/word/2012/wordml" xmlns:w16cex="http://schemas.microsoft.com/office/word/2018/wordml/cex" xmlns:w16cid="http://schemas.microsoft.com/office/word/2016/wordml/cid" xmlns:w16="http://schemas.microsoft.com/office/word/2018/wordml" xmlns:w16du="http://schemas.microsoft.com/office/word/2023/wordml/word16du" xmlns:w16sdtdh="http://schemas.microsoft.com/office/word/2020/wordml/sdtdatahash" xmlns:w16sdtfl="http://schemas.microsoft.com/office/word/2024/wordml/sdtformatlock" xmlns:w16se="http://schemas.microsoft.com/office/word/2015/wordml/symex" xmlns:wpg="http://schemas.microsoft.com/office/word/2010/wordprocessingGroup" xmlns:wpi="http://schemas.microsoft.com/office/word/2010/wordprocessingInk" xmlns:wne="http://schemas.microsoft.com/office/word/2006/wordml" xmlns:wps="http://schemas.microsoft.com/office/word/2010/wordprocessingShape" mc:Ignorable="w14 w15 w16se w16cid w16 w16cex w16sdtdh w16sdtfl w16du wp14">
+<w:endnotes xmlns:wpc="http://schemas.microsoft.com/office/word/2010/wordprocessingCanvas" xmlns:cx="http://schemas.microsoft.com/office/drawing/2014/chartex" xmlns:cx1="http://schemas.microsoft.com/office/drawing/2015/9/8/chartex" xmlns:mc="http://schemas.openxmlformats.org/markup-compatibility/2006" xmlns:o="urn:schemas-microsoft-com:office:office" xmlns:r="http://schemas.openxmlformats.org/officeDocument/2006/relationships" xmlns:m="http://schemas.openxmlformats.org/officeDocument/2006/math" xmlns:v="urn:schemas-microsoft-com:vml" xmlns:wp14="http://schemas.microsoft.com/office/word/2010/wordprocessingDrawing" xmlns:wp="http://schemas.openxmlformats.org/drawingml/2006/wordprocessingDrawing" xmlns:w10="urn:schemas-microsoft-com:office:word" xmlns:w="http://schemas.openxmlformats.org/wordprocessingml/2006/main" xmlns:w14="http://schemas.microsoft.com/office/word/2010/wordml" xmlns:w15="http://schemas.microsoft.com/office/word/2012/wordml" xmlns:w16se="http://schemas.microsoft.com/office/word/2015/wordml/symex" xmlns:wpg="http://schemas.microsoft.com/office/word/2010/wordprocessingGroup" xmlns:wpi="http://schemas.microsoft.com/office/word/2010/wordprocessingInk" xmlns:wne="http://schemas.microsoft.com/office/word/2006/wordml" xmlns:wps="http://schemas.microsoft.com/office/word/2010/wordprocessingShape" mc:Ignorable="w14 w15 w16se wp14">
   <w:endnote w:type="separator" w:id="-1">
     <w:p>
       <w:r>
@@ -10495,7 +10942,7 @@
 </file>
 
 <file path=word/footnotes.xml><?xml version="1.0" encoding="utf-8"?>
-<w:footnotes xmlns:wpc="http://schemas.microsoft.com/office/word/2010/wordprocessingCanvas" xmlns:cx="http://schemas.microsoft.com/office/drawing/2014/chartex" xmlns:cx1="http://schemas.microsoft.com/office/drawing/2015/9/8/chartex" xmlns:cx2="http://schemas.microsoft.com/office/drawing/2015/10/21/chartex" xmlns:cx3="http://schemas.microsoft.com/office/drawing/2016/5/9/chartex" xmlns:cx4="http://schemas.microsoft.com/office/drawing/2016/5/10/chartex" xmlns:cx5="http://schemas.microsoft.com/office/drawing/2016/5/11/chartex" xmlns:cx6="http://schemas.microsoft.com/office/drawing/2016/5/12/chartex" xmlns:cx7="http://schemas.microsoft.com/office/drawing/2016/5/13/chartex" xmlns:cx8="http://schemas.microsoft.com/office/drawing/2016/5/14/chartex" xmlns:mc="http://schemas.openxmlformats.org/markup-compatibility/2006" xmlns:aink="http://schemas.microsoft.com/office/drawing/2016/ink" xmlns:am3d="http://schemas.microsoft.com/office/drawing/2017/model3d" xmlns:o="urn:schemas-microsoft-com:office:office" xmlns:oel="http://schemas.microsoft.com/office/2019/extlst" xmlns:r="http://schemas.openxmlformats.org/officeDocument/2006/relationships" xmlns:m="http://schemas.openxmlformats.org/officeDocument/2006/math" xmlns:v="urn:schemas-microsoft-com:vml" xmlns:wp14="http://schemas.microsoft.com/office/word/2010/wordprocessingDrawing" xmlns:wp="http://schemas.openxmlformats.org/drawingml/2006/wordprocessingDrawing" xmlns:w10="urn:schemas-microsoft-com:office:word" xmlns:w="http://schemas.openxmlformats.org/wordprocessingml/2006/main" xmlns:w14="http://schemas.microsoft.com/office/word/2010/wordml" xmlns:w15="http://schemas.microsoft.com/office/word/2012/wordml" xmlns:w16cex="http://schemas.microsoft.com/office/word/2018/wordml/cex" xmlns:w16cid="http://schemas.microsoft.com/office/word/2016/wordml/cid" xmlns:w16="http://schemas.microsoft.com/office/word/2018/wordml" xmlns:w16du="http://schemas.microsoft.com/office/word/2023/wordml/word16du" xmlns:w16sdtdh="http://schemas.microsoft.com/office/word/2020/wordml/sdtdatahash" xmlns:w16sdtfl="http://schemas.microsoft.com/office/word/2024/wordml/sdtformatlock" xmlns:w16se="http://schemas.microsoft.com/office/word/2015/wordml/symex" xmlns:wpg="http://schemas.microsoft.com/office/word/2010/wordprocessingGroup" xmlns:wpi="http://schemas.microsoft.com/office/word/2010/wordprocessingInk" xmlns:wne="http://schemas.microsoft.com/office/word/2006/wordml" xmlns:wps="http://schemas.microsoft.com/office/word/2010/wordprocessingShape" mc:Ignorable="w14 w15 w16se w16cid w16 w16cex w16sdtdh w16sdtfl w16du wp14">
+<w:footnotes xmlns:wpc="http://schemas.microsoft.com/office/word/2010/wordprocessingCanvas" xmlns:cx="http://schemas.microsoft.com/office/drawing/2014/chartex" xmlns:cx1="http://schemas.microsoft.com/office/drawing/2015/9/8/chartex" xmlns:mc="http://schemas.openxmlformats.org/markup-compatibility/2006" xmlns:o="urn:schemas-microsoft-com:office:office" xmlns:r="http://schemas.openxmlformats.org/officeDocument/2006/relationships" xmlns:m="http://schemas.openxmlformats.org/officeDocument/2006/math" xmlns:v="urn:schemas-microsoft-com:vml" xmlns:wp14="http://schemas.microsoft.com/office/word/2010/wordprocessingDrawing" xmlns:wp="http://schemas.openxmlformats.org/drawingml/2006/wordprocessingDrawing" xmlns:w10="urn:schemas-microsoft-com:office:word" xmlns:w="http://schemas.openxmlformats.org/wordprocessingml/2006/main" xmlns:w14="http://schemas.microsoft.com/office/word/2010/wordml" xmlns:w15="http://schemas.microsoft.com/office/word/2012/wordml" xmlns:w16se="http://schemas.microsoft.com/office/word/2015/wordml/symex" xmlns:wpg="http://schemas.microsoft.com/office/word/2010/wordprocessingGroup" xmlns:wpi="http://schemas.microsoft.com/office/word/2010/wordprocessingInk" xmlns:wne="http://schemas.microsoft.com/office/word/2006/wordml" xmlns:wps="http://schemas.microsoft.com/office/word/2010/wordprocessingShape" mc:Ignorable="w14 w15 w16se wp14">
   <w:footnote w:type="separator" w:id="-1">
     <w:p>
       <w:r>
@@ -10514,10 +10961,10 @@
 </file>
 
 <file path=word/header1.xml><?xml version="1.0" encoding="utf-8"?>
-<w:hdr xmlns:wpc="http://schemas.microsoft.com/office/word/2010/wordprocessingCanvas" xmlns:cx="http://schemas.microsoft.com/office/drawing/2014/chartex" xmlns:cx1="http://schemas.microsoft.com/office/drawing/2015/9/8/chartex" xmlns:cx2="http://schemas.microsoft.com/office/drawing/2015/10/21/chartex" xmlns:cx3="http://schemas.microsoft.com/office/drawing/2016/5/9/chartex" xmlns:cx4="http://schemas.microsoft.com/office/drawing/2016/5/10/chartex" xmlns:cx5="http://schemas.microsoft.com/office/drawing/2016/5/11/chartex" xmlns:cx6="http://schemas.microsoft.com/office/drawing/2016/5/12/chartex" xmlns:cx7="http://schemas.microsoft.com/office/drawing/2016/5/13/chartex" xmlns:cx8="http://schemas.microsoft.com/office/drawing/2016/5/14/chartex" xmlns:mc="http://schemas.openxmlformats.org/markup-compatibility/2006" xmlns:aink="http://schemas.microsoft.com/office/drawing/2016/ink" xmlns:am3d="http://schemas.microsoft.com/office/drawing/2017/model3d" xmlns:o="urn:schemas-microsoft-com:office:office" xmlns:oel="http://schemas.microsoft.com/office/2019/extlst" xmlns:r="http://schemas.openxmlformats.org/officeDocument/2006/relationships" xmlns:m="http://schemas.openxmlformats.org/officeDocument/2006/math" xmlns:v="urn:schemas-microsoft-com:vml" xmlns:wp14="http://schemas.microsoft.com/office/word/2010/wordprocessingDrawing" xmlns:wp="http://schemas.openxmlformats.org/drawingml/2006/wordprocessingDrawing" xmlns:w10="urn:schemas-microsoft-com:office:word" xmlns:w="http://schemas.openxmlformats.org/wordprocessingml/2006/main" xmlns:w14="http://schemas.microsoft.com/office/word/2010/wordml" xmlns:w15="http://schemas.microsoft.com/office/word/2012/wordml" xmlns:w16cex="http://schemas.microsoft.com/office/word/2018/wordml/cex" xmlns:w16cid="http://schemas.microsoft.com/office/word/2016/wordml/cid" xmlns:w16="http://schemas.microsoft.com/office/word/2018/wordml" xmlns:w16du="http://schemas.microsoft.com/office/word/2023/wordml/word16du" xmlns:w16sdtdh="http://schemas.microsoft.com/office/word/2020/wordml/sdtdatahash" xmlns:w16sdtfl="http://schemas.microsoft.com/office/word/2024/wordml/sdtformatlock" xmlns:w16se="http://schemas.microsoft.com/office/word/2015/wordml/symex" xmlns:wpg="http://schemas.microsoft.com/office/word/2010/wordprocessingGroup" xmlns:wpi="http://schemas.microsoft.com/office/word/2010/wordprocessingInk" xmlns:wne="http://schemas.microsoft.com/office/word/2006/wordml" xmlns:wps="http://schemas.microsoft.com/office/word/2010/wordprocessingShape" mc:Ignorable="w14 w15 w16se w16cid w16 w16cex w16sdtdh w16sdtfl w16du wp14">
+<w:hdr xmlns:wpc="http://schemas.microsoft.com/office/word/2010/wordprocessingCanvas" xmlns:cx="http://schemas.microsoft.com/office/drawing/2014/chartex" xmlns:cx1="http://schemas.microsoft.com/office/drawing/2015/9/8/chartex" xmlns:mc="http://schemas.openxmlformats.org/markup-compatibility/2006" xmlns:o="urn:schemas-microsoft-com:office:office" xmlns:r="http://schemas.openxmlformats.org/officeDocument/2006/relationships" xmlns:m="http://schemas.openxmlformats.org/officeDocument/2006/math" xmlns:v="urn:schemas-microsoft-com:vml" xmlns:wp14="http://schemas.microsoft.com/office/word/2010/wordprocessingDrawing" xmlns:wp="http://schemas.openxmlformats.org/drawingml/2006/wordprocessingDrawing" xmlns:w10="urn:schemas-microsoft-com:office:word" xmlns:w="http://schemas.openxmlformats.org/wordprocessingml/2006/main" xmlns:w14="http://schemas.microsoft.com/office/word/2010/wordml" xmlns:w15="http://schemas.microsoft.com/office/word/2012/wordml" xmlns:w16se="http://schemas.microsoft.com/office/word/2015/wordml/symex" xmlns:wpg="http://schemas.microsoft.com/office/word/2010/wordprocessingGroup" xmlns:wpi="http://schemas.microsoft.com/office/word/2010/wordprocessingInk" xmlns:wne="http://schemas.microsoft.com/office/word/2006/wordml" xmlns:wps="http://schemas.microsoft.com/office/word/2010/wordprocessingShape" mc:Ignorable="w14 w15 w16se wp14">
   <w:p>
     <w:pPr>
-      <w:pStyle w:val="Header"/>
+      <w:pStyle w:val="Encabezado"/>
     </w:pPr>
     <w:r>
       <w:fldChar w:fldCharType="begin"/>
@@ -10533,9 +10980,9 @@
         <w:b/>
         <w:bCs/>
         <w:noProof/>
-        <w:lang w:val="en-US"/>
-      </w:rPr>
-      <w:t>Error! Use the Home tab to apply Überschrift 1 to the text that you want to appear here.</w:t>
+        <w:lang w:val="es-ES"/>
+      </w:rPr>
+      <w:t>¡Error! Utilice la pestaña Inicio para aplicar Überschrift 1 al texto que desea que aparezca aquí.</w:t>
     </w:r>
     <w:r>
       <w:fldChar w:fldCharType="end"/>
@@ -10554,9 +11001,9 @@
         <w:b/>
         <w:bCs/>
         <w:noProof/>
-        <w:lang w:val="en-US"/>
-      </w:rPr>
-      <w:t>Error! Use the Home tab to apply Überschrift 1 to the text that you want to appear here.</w:t>
+        <w:lang w:val="es-ES"/>
+      </w:rPr>
+      <w:t>¡Error! Utilice la pestaña Inicio para aplicar Überschrift 1 al texto que desea que aparezca aquí.</w:t>
     </w:r>
     <w:r>
       <w:fldChar w:fldCharType="end"/>
@@ -10566,32 +11013,32 @@
     </w:r>
     <w:r>
       <w:rPr>
-        <w:rStyle w:val="PageNumber"/>
+        <w:rStyle w:val="Nmerodepgina"/>
       </w:rPr>
       <w:fldChar w:fldCharType="begin"/>
     </w:r>
     <w:r>
       <w:rPr>
-        <w:rStyle w:val="PageNumber"/>
+        <w:rStyle w:val="Nmerodepgina"/>
       </w:rPr>
       <w:instrText xml:space="preserve"> PAGE </w:instrText>
     </w:r>
     <w:r>
       <w:rPr>
-        <w:rStyle w:val="PageNumber"/>
+        <w:rStyle w:val="Nmerodepgina"/>
       </w:rPr>
       <w:fldChar w:fldCharType="separate"/>
     </w:r>
     <w:r>
       <w:rPr>
-        <w:rStyle w:val="PageNumber"/>
+        <w:rStyle w:val="Nmerodepgina"/>
         <w:noProof/>
       </w:rPr>
       <w:t>IV</w:t>
     </w:r>
     <w:r>
       <w:rPr>
-        <w:rStyle w:val="PageNumber"/>
+        <w:rStyle w:val="Nmerodepgina"/>
       </w:rPr>
       <w:fldChar w:fldCharType="end"/>
     </w:r>
@@ -10600,10 +11047,10 @@
 </file>
 
 <file path=word/header2.xml><?xml version="1.0" encoding="utf-8"?>
-<w:hdr xmlns:wpc="http://schemas.microsoft.com/office/word/2010/wordprocessingCanvas" xmlns:cx="http://schemas.microsoft.com/office/drawing/2014/chartex" xmlns:cx1="http://schemas.microsoft.com/office/drawing/2015/9/8/chartex" xmlns:cx2="http://schemas.microsoft.com/office/drawing/2015/10/21/chartex" xmlns:cx3="http://schemas.microsoft.com/office/drawing/2016/5/9/chartex" xmlns:cx4="http://schemas.microsoft.com/office/drawing/2016/5/10/chartex" xmlns:cx5="http://schemas.microsoft.com/office/drawing/2016/5/11/chartex" xmlns:cx6="http://schemas.microsoft.com/office/drawing/2016/5/12/chartex" xmlns:cx7="http://schemas.microsoft.com/office/drawing/2016/5/13/chartex" xmlns:cx8="http://schemas.microsoft.com/office/drawing/2016/5/14/chartex" xmlns:mc="http://schemas.openxmlformats.org/markup-compatibility/2006" xmlns:aink="http://schemas.microsoft.com/office/drawing/2016/ink" xmlns:am3d="http://schemas.microsoft.com/office/drawing/2017/model3d" xmlns:o="urn:schemas-microsoft-com:office:office" xmlns:oel="http://schemas.microsoft.com/office/2019/extlst" xmlns:r="http://schemas.openxmlformats.org/officeDocument/2006/relationships" xmlns:m="http://schemas.openxmlformats.org/officeDocument/2006/math" xmlns:v="urn:schemas-microsoft-com:vml" xmlns:wp14="http://schemas.microsoft.com/office/word/2010/wordprocessingDrawing" xmlns:wp="http://schemas.openxmlformats.org/drawingml/2006/wordprocessingDrawing" xmlns:w10="urn:schemas-microsoft-com:office:word" xmlns:w="http://schemas.openxmlformats.org/wordprocessingml/2006/main" xmlns:w14="http://schemas.microsoft.com/office/word/2010/wordml" xmlns:w15="http://schemas.microsoft.com/office/word/2012/wordml" xmlns:w16cex="http://schemas.microsoft.com/office/word/2018/wordml/cex" xmlns:w16cid="http://schemas.microsoft.com/office/word/2016/wordml/cid" xmlns:w16="http://schemas.microsoft.com/office/word/2018/wordml" xmlns:w16du="http://schemas.microsoft.com/office/word/2023/wordml/word16du" xmlns:w16sdtdh="http://schemas.microsoft.com/office/word/2020/wordml/sdtdatahash" xmlns:w16sdtfl="http://schemas.microsoft.com/office/word/2024/wordml/sdtformatlock" xmlns:w16se="http://schemas.microsoft.com/office/word/2015/wordml/symex" xmlns:wpg="http://schemas.microsoft.com/office/word/2010/wordprocessingGroup" xmlns:wpi="http://schemas.microsoft.com/office/word/2010/wordprocessingInk" xmlns:wne="http://schemas.microsoft.com/office/word/2006/wordml" xmlns:wps="http://schemas.microsoft.com/office/word/2010/wordprocessingShape" mc:Ignorable="w14 w15 w16se w16cid w16 w16cex w16sdtdh w16sdtfl w16du wp14">
+<w:hdr xmlns:wpc="http://schemas.microsoft.com/office/word/2010/wordprocessingCanvas" xmlns:cx="http://schemas.microsoft.com/office/drawing/2014/chartex" xmlns:cx1="http://schemas.microsoft.com/office/drawing/2015/9/8/chartex" xmlns:mc="http://schemas.openxmlformats.org/markup-compatibility/2006" xmlns:o="urn:schemas-microsoft-com:office:office" xmlns:r="http://schemas.openxmlformats.org/officeDocument/2006/relationships" xmlns:m="http://schemas.openxmlformats.org/officeDocument/2006/math" xmlns:v="urn:schemas-microsoft-com:vml" xmlns:wp14="http://schemas.microsoft.com/office/word/2010/wordprocessingDrawing" xmlns:wp="http://schemas.openxmlformats.org/drawingml/2006/wordprocessingDrawing" xmlns:w10="urn:schemas-microsoft-com:office:word" xmlns:w="http://schemas.openxmlformats.org/wordprocessingml/2006/main" xmlns:w14="http://schemas.microsoft.com/office/word/2010/wordml" xmlns:w15="http://schemas.microsoft.com/office/word/2012/wordml" xmlns:w16se="http://schemas.microsoft.com/office/word/2015/wordml/symex" xmlns:wpg="http://schemas.microsoft.com/office/word/2010/wordprocessingGroup" xmlns:wpi="http://schemas.microsoft.com/office/word/2010/wordprocessingInk" xmlns:wne="http://schemas.microsoft.com/office/word/2006/wordml" xmlns:wps="http://schemas.microsoft.com/office/word/2010/wordprocessingShape" mc:Ignorable="w14 w15 w16se wp14">
   <w:p>
     <w:pPr>
-      <w:pStyle w:val="Header"/>
+      <w:pStyle w:val="Encabezado"/>
     </w:pPr>
     <w:r>
       <w:fldChar w:fldCharType="begin"/>
@@ -10619,9 +11066,9 @@
         <w:b/>
         <w:bCs/>
         <w:noProof/>
-        <w:lang w:val="en-US"/>
-      </w:rPr>
-      <w:t>Error! Use the Home tab to apply Überschrift 1 to the text that you want to appear here.</w:t>
+        <w:lang w:val="es-ES"/>
+      </w:rPr>
+      <w:t>¡Error! Utilice la pestaña Inicio para aplicar Überschrift 1 al texto que desea que aparezca aquí.</w:t>
     </w:r>
     <w:r>
       <w:fldChar w:fldCharType="end"/>
@@ -10640,47 +11087,44 @@
         <w:b/>
         <w:bCs/>
         <w:noProof/>
-        <w:lang w:val="en-US"/>
-      </w:rPr>
-      <w:t>Error! Use the Home tab to apply Überschrift 1 to the text that you want to appear here.</w:t>
+        <w:lang w:val="es-ES"/>
+      </w:rPr>
+      <w:t>¡Error! Utilice la pestaña Inicio para aplicar Überschrift 1 al texto que desea que aparezca aquí.</w:t>
     </w:r>
     <w:r>
       <w:fldChar w:fldCharType="end"/>
     </w:r>
     <w:r>
-      <w:t xml:space="preserve">- </w:t>
+      <w:t xml:space="preserve">- Page </w:t>
     </w:r>
     <w:r>
-      <w:t xml:space="preserve">Page </w:t>
-    </w:r>
-    <w:r>
-      <w:rPr>
-        <w:rStyle w:val="PageNumber"/>
+      <w:rPr>
+        <w:rStyle w:val="Nmerodepgina"/>
       </w:rPr>
       <w:fldChar w:fldCharType="begin"/>
     </w:r>
     <w:r>
       <w:rPr>
-        <w:rStyle w:val="PageNumber"/>
+        <w:rStyle w:val="Nmerodepgina"/>
       </w:rPr>
       <w:instrText xml:space="preserve"> PAGE </w:instrText>
     </w:r>
     <w:r>
       <w:rPr>
-        <w:rStyle w:val="PageNumber"/>
+        <w:rStyle w:val="Nmerodepgina"/>
       </w:rPr>
       <w:fldChar w:fldCharType="separate"/>
     </w:r>
     <w:r>
       <w:rPr>
-        <w:rStyle w:val="PageNumber"/>
+        <w:rStyle w:val="Nmerodepgina"/>
         <w:noProof/>
       </w:rPr>
       <w:t>1</w:t>
     </w:r>
     <w:r>
       <w:rPr>
-        <w:rStyle w:val="PageNumber"/>
+        <w:rStyle w:val="Nmerodepgina"/>
       </w:rPr>
       <w:fldChar w:fldCharType="end"/>
     </w:r>
@@ -10689,10 +11133,10 @@
 </file>
 
 <file path=word/header3.xml><?xml version="1.0" encoding="utf-8"?>
-<w:hdr xmlns:wpc="http://schemas.microsoft.com/office/word/2010/wordprocessingCanvas" xmlns:cx="http://schemas.microsoft.com/office/drawing/2014/chartex" xmlns:cx1="http://schemas.microsoft.com/office/drawing/2015/9/8/chartex" xmlns:cx2="http://schemas.microsoft.com/office/drawing/2015/10/21/chartex" xmlns:cx3="http://schemas.microsoft.com/office/drawing/2016/5/9/chartex" xmlns:cx4="http://schemas.microsoft.com/office/drawing/2016/5/10/chartex" xmlns:cx5="http://schemas.microsoft.com/office/drawing/2016/5/11/chartex" xmlns:cx6="http://schemas.microsoft.com/office/drawing/2016/5/12/chartex" xmlns:cx7="http://schemas.microsoft.com/office/drawing/2016/5/13/chartex" xmlns:cx8="http://schemas.microsoft.com/office/drawing/2016/5/14/chartex" xmlns:mc="http://schemas.openxmlformats.org/markup-compatibility/2006" xmlns:aink="http://schemas.microsoft.com/office/drawing/2016/ink" xmlns:am3d="http://schemas.microsoft.com/office/drawing/2017/model3d" xmlns:o="urn:schemas-microsoft-com:office:office" xmlns:oel="http://schemas.microsoft.com/office/2019/extlst" xmlns:r="http://schemas.openxmlformats.org/officeDocument/2006/relationships" xmlns:m="http://schemas.openxmlformats.org/officeDocument/2006/math" xmlns:v="urn:schemas-microsoft-com:vml" xmlns:wp14="http://schemas.microsoft.com/office/word/2010/wordprocessingDrawing" xmlns:wp="http://schemas.openxmlformats.org/drawingml/2006/wordprocessingDrawing" xmlns:w10="urn:schemas-microsoft-com:office:word" xmlns:w="http://schemas.openxmlformats.org/wordprocessingml/2006/main" xmlns:w14="http://schemas.microsoft.com/office/word/2010/wordml" xmlns:w15="http://schemas.microsoft.com/office/word/2012/wordml" xmlns:w16cex="http://schemas.microsoft.com/office/word/2018/wordml/cex" xmlns:w16cid="http://schemas.microsoft.com/office/word/2016/wordml/cid" xmlns:w16="http://schemas.microsoft.com/office/word/2018/wordml" xmlns:w16du="http://schemas.microsoft.com/office/word/2023/wordml/word16du" xmlns:w16sdtdh="http://schemas.microsoft.com/office/word/2020/wordml/sdtdatahash" xmlns:w16sdtfl="http://schemas.microsoft.com/office/word/2024/wordml/sdtformatlock" xmlns:w16se="http://schemas.microsoft.com/office/word/2015/wordml/symex" xmlns:wpg="http://schemas.microsoft.com/office/word/2010/wordprocessingGroup" xmlns:wpi="http://schemas.microsoft.com/office/word/2010/wordprocessingInk" xmlns:wne="http://schemas.microsoft.com/office/word/2006/wordml" xmlns:wps="http://schemas.microsoft.com/office/word/2010/wordprocessingShape" mc:Ignorable="w14 w15 w16se w16cid w16 w16cex w16sdtdh w16sdtfl w16du wp14">
+<w:hdr xmlns:wpc="http://schemas.microsoft.com/office/word/2010/wordprocessingCanvas" xmlns:cx="http://schemas.microsoft.com/office/drawing/2014/chartex" xmlns:cx1="http://schemas.microsoft.com/office/drawing/2015/9/8/chartex" xmlns:mc="http://schemas.openxmlformats.org/markup-compatibility/2006" xmlns:o="urn:schemas-microsoft-com:office:office" xmlns:r="http://schemas.openxmlformats.org/officeDocument/2006/relationships" xmlns:m="http://schemas.openxmlformats.org/officeDocument/2006/math" xmlns:v="urn:schemas-microsoft-com:vml" xmlns:wp14="http://schemas.microsoft.com/office/word/2010/wordprocessingDrawing" xmlns:wp="http://schemas.openxmlformats.org/drawingml/2006/wordprocessingDrawing" xmlns:w10="urn:schemas-microsoft-com:office:word" xmlns:w="http://schemas.openxmlformats.org/wordprocessingml/2006/main" xmlns:w14="http://schemas.microsoft.com/office/word/2010/wordml" xmlns:w15="http://schemas.microsoft.com/office/word/2012/wordml" xmlns:w16se="http://schemas.microsoft.com/office/word/2015/wordml/symex" xmlns:wpg="http://schemas.microsoft.com/office/word/2010/wordprocessingGroup" xmlns:wpi="http://schemas.microsoft.com/office/word/2010/wordprocessingInk" xmlns:wne="http://schemas.microsoft.com/office/word/2006/wordml" xmlns:wps="http://schemas.microsoft.com/office/word/2010/wordprocessingShape" mc:Ignorable="w14 w15 w16se wp14">
   <w:p>
     <w:pPr>
-      <w:pStyle w:val="Header"/>
+      <w:pStyle w:val="Encabezado"/>
     </w:pPr>
     <w:r>
       <w:fldChar w:fldCharType="begin"/>
@@ -10708,9 +11152,9 @@
         <w:b/>
         <w:bCs/>
         <w:noProof/>
-        <w:lang w:val="en-US"/>
-      </w:rPr>
-      <w:t>Error! Use the Home tab to apply Überschrift 1 to the text that you want to appear here.</w:t>
+        <w:lang w:val="es-ES"/>
+      </w:rPr>
+      <w:t>¡Error! Utilice la pestaña Inicio para aplicar Überschrift 1 al texto que desea que aparezca aquí.</w:t>
     </w:r>
     <w:r>
       <w:fldChar w:fldCharType="end"/>
@@ -10729,47 +11173,44 @@
         <w:b/>
         <w:bCs/>
         <w:noProof/>
-        <w:lang w:val="en-US"/>
-      </w:rPr>
-      <w:t>Error! Use the Home tab to apply Überschrift 1 to the text that you want to appear here.</w:t>
+        <w:lang w:val="es-ES"/>
+      </w:rPr>
+      <w:t>¡Error! Utilice la pestaña Inicio para aplicar Überschrift 1 al texto que desea que aparezca aquí.</w:t>
     </w:r>
     <w:r>
       <w:fldChar w:fldCharType="end"/>
     </w:r>
     <w:r>
-      <w:t xml:space="preserve">  - </w:t>
+      <w:t xml:space="preserve">  - Page </w:t>
     </w:r>
     <w:r>
-      <w:t xml:space="preserve">Page </w:t>
-    </w:r>
-    <w:r>
-      <w:rPr>
-        <w:rStyle w:val="PageNumber"/>
+      <w:rPr>
+        <w:rStyle w:val="Nmerodepgina"/>
       </w:rPr>
       <w:fldChar w:fldCharType="begin"/>
     </w:r>
     <w:r>
       <w:rPr>
-        <w:rStyle w:val="PageNumber"/>
+        <w:rStyle w:val="Nmerodepgina"/>
       </w:rPr>
       <w:instrText xml:space="preserve"> PAGE </w:instrText>
     </w:r>
     <w:r>
       <w:rPr>
-        <w:rStyle w:val="PageNumber"/>
+        <w:rStyle w:val="Nmerodepgina"/>
       </w:rPr>
       <w:fldChar w:fldCharType="separate"/>
     </w:r>
     <w:r>
       <w:rPr>
-        <w:rStyle w:val="PageNumber"/>
+        <w:rStyle w:val="Nmerodepgina"/>
         <w:noProof/>
       </w:rPr>
       <w:t>2</w:t>
     </w:r>
     <w:r>
       <w:rPr>
-        <w:rStyle w:val="PageNumber"/>
+        <w:rStyle w:val="Nmerodepgina"/>
       </w:rPr>
       <w:fldChar w:fldCharType="end"/>
     </w:r>
@@ -10778,10 +11219,10 @@
 </file>
 
 <file path=word/header4.xml><?xml version="1.0" encoding="utf-8"?>
-<w:hdr xmlns:wpc="http://schemas.microsoft.com/office/word/2010/wordprocessingCanvas" xmlns:cx="http://schemas.microsoft.com/office/drawing/2014/chartex" xmlns:cx1="http://schemas.microsoft.com/office/drawing/2015/9/8/chartex" xmlns:cx2="http://schemas.microsoft.com/office/drawing/2015/10/21/chartex" xmlns:cx3="http://schemas.microsoft.com/office/drawing/2016/5/9/chartex" xmlns:cx4="http://schemas.microsoft.com/office/drawing/2016/5/10/chartex" xmlns:cx5="http://schemas.microsoft.com/office/drawing/2016/5/11/chartex" xmlns:cx6="http://schemas.microsoft.com/office/drawing/2016/5/12/chartex" xmlns:cx7="http://schemas.microsoft.com/office/drawing/2016/5/13/chartex" xmlns:cx8="http://schemas.microsoft.com/office/drawing/2016/5/14/chartex" xmlns:mc="http://schemas.openxmlformats.org/markup-compatibility/2006" xmlns:aink="http://schemas.microsoft.com/office/drawing/2016/ink" xmlns:am3d="http://schemas.microsoft.com/office/drawing/2017/model3d" xmlns:o="urn:schemas-microsoft-com:office:office" xmlns:oel="http://schemas.microsoft.com/office/2019/extlst" xmlns:r="http://schemas.openxmlformats.org/officeDocument/2006/relationships" xmlns:m="http://schemas.openxmlformats.org/officeDocument/2006/math" xmlns:v="urn:schemas-microsoft-com:vml" xmlns:wp14="http://schemas.microsoft.com/office/word/2010/wordprocessingDrawing" xmlns:wp="http://schemas.openxmlformats.org/drawingml/2006/wordprocessingDrawing" xmlns:w10="urn:schemas-microsoft-com:office:word" xmlns:w="http://schemas.openxmlformats.org/wordprocessingml/2006/main" xmlns:w14="http://schemas.microsoft.com/office/word/2010/wordml" xmlns:w15="http://schemas.microsoft.com/office/word/2012/wordml" xmlns:w16cex="http://schemas.microsoft.com/office/word/2018/wordml/cex" xmlns:w16cid="http://schemas.microsoft.com/office/word/2016/wordml/cid" xmlns:w16="http://schemas.microsoft.com/office/word/2018/wordml" xmlns:w16du="http://schemas.microsoft.com/office/word/2023/wordml/word16du" xmlns:w16sdtdh="http://schemas.microsoft.com/office/word/2020/wordml/sdtdatahash" xmlns:w16sdtfl="http://schemas.microsoft.com/office/word/2024/wordml/sdtformatlock" xmlns:w16se="http://schemas.microsoft.com/office/word/2015/wordml/symex" xmlns:wpg="http://schemas.microsoft.com/office/word/2010/wordprocessingGroup" xmlns:wpi="http://schemas.microsoft.com/office/word/2010/wordprocessingInk" xmlns:wne="http://schemas.microsoft.com/office/word/2006/wordml" xmlns:wps="http://schemas.microsoft.com/office/word/2010/wordprocessingShape" mc:Ignorable="w14 w15 w16se w16cid w16 w16cex w16sdtdh w16sdtfl w16du wp14">
+<w:hdr xmlns:wpc="http://schemas.microsoft.com/office/word/2010/wordprocessingCanvas" xmlns:cx="http://schemas.microsoft.com/office/drawing/2014/chartex" xmlns:cx1="http://schemas.microsoft.com/office/drawing/2015/9/8/chartex" xmlns:mc="http://schemas.openxmlformats.org/markup-compatibility/2006" xmlns:o="urn:schemas-microsoft-com:office:office" xmlns:r="http://schemas.openxmlformats.org/officeDocument/2006/relationships" xmlns:m="http://schemas.openxmlformats.org/officeDocument/2006/math" xmlns:v="urn:schemas-microsoft-com:vml" xmlns:wp14="http://schemas.microsoft.com/office/word/2010/wordprocessingDrawing" xmlns:wp="http://schemas.openxmlformats.org/drawingml/2006/wordprocessingDrawing" xmlns:w10="urn:schemas-microsoft-com:office:word" xmlns:w="http://schemas.openxmlformats.org/wordprocessingml/2006/main" xmlns:w14="http://schemas.microsoft.com/office/word/2010/wordml" xmlns:w15="http://schemas.microsoft.com/office/word/2012/wordml" xmlns:w16se="http://schemas.microsoft.com/office/word/2015/wordml/symex" xmlns:wpg="http://schemas.microsoft.com/office/word/2010/wordprocessingGroup" xmlns:wpi="http://schemas.microsoft.com/office/word/2010/wordprocessingInk" xmlns:wne="http://schemas.microsoft.com/office/word/2006/wordml" xmlns:wps="http://schemas.microsoft.com/office/word/2010/wordprocessingShape" mc:Ignorable="w14 w15 w16se wp14">
   <w:p>
     <w:pPr>
-      <w:pStyle w:val="Header"/>
+      <w:pStyle w:val="Encabezado"/>
       <w:pBdr>
         <w:bottom w:val="none" w:sz="0" w:space="0" w:color="auto"/>
       </w:pBdr>
@@ -10791,7 +11232,7 @@
 </file>
 
 <file path=word/numbering.xml><?xml version="1.0" encoding="utf-8"?>
-<w:numbering xmlns:wpc="http://schemas.microsoft.com/office/word/2010/wordprocessingCanvas" xmlns:cx="http://schemas.microsoft.com/office/drawing/2014/chartex" xmlns:cx1="http://schemas.microsoft.com/office/drawing/2015/9/8/chartex" xmlns:cx2="http://schemas.microsoft.com/office/drawing/2015/10/21/chartex" xmlns:cx3="http://schemas.microsoft.com/office/drawing/2016/5/9/chartex" xmlns:cx4="http://schemas.microsoft.com/office/drawing/2016/5/10/chartex" xmlns:cx5="http://schemas.microsoft.com/office/drawing/2016/5/11/chartex" xmlns:cx6="http://schemas.microsoft.com/office/drawing/2016/5/12/chartex" xmlns:cx7="http://schemas.microsoft.com/office/drawing/2016/5/13/chartex" xmlns:cx8="http://schemas.microsoft.com/office/drawing/2016/5/14/chartex" xmlns:mc="http://schemas.openxmlformats.org/markup-compatibility/2006" xmlns:aink="http://schemas.microsoft.com/office/drawing/2016/ink" xmlns:am3d="http://schemas.microsoft.com/office/drawing/2017/model3d" xmlns:o="urn:schemas-microsoft-com:office:office" xmlns:oel="http://schemas.microsoft.com/office/2019/extlst" xmlns:r="http://schemas.openxmlformats.org/officeDocument/2006/relationships" xmlns:m="http://schemas.openxmlformats.org/officeDocument/2006/math" xmlns:v="urn:schemas-microsoft-com:vml" xmlns:wp14="http://schemas.microsoft.com/office/word/2010/wordprocessingDrawing" xmlns:wp="http://schemas.openxmlformats.org/drawingml/2006/wordprocessingDrawing" xmlns:w10="urn:schemas-microsoft-com:office:word" xmlns:w="http://schemas.openxmlformats.org/wordprocessingml/2006/main" xmlns:w14="http://schemas.microsoft.com/office/word/2010/wordml" xmlns:w15="http://schemas.microsoft.com/office/word/2012/wordml" xmlns:w16cex="http://schemas.microsoft.com/office/word/2018/wordml/cex" xmlns:w16cid="http://schemas.microsoft.com/office/word/2016/wordml/cid" xmlns:w16="http://schemas.microsoft.com/office/word/2018/wordml" xmlns:w16du="http://schemas.microsoft.com/office/word/2023/wordml/word16du" xmlns:w16sdtdh="http://schemas.microsoft.com/office/word/2020/wordml/sdtdatahash" xmlns:w16sdtfl="http://schemas.microsoft.com/office/word/2024/wordml/sdtformatlock" xmlns:w16se="http://schemas.microsoft.com/office/word/2015/wordml/symex" xmlns:wpg="http://schemas.microsoft.com/office/word/2010/wordprocessingGroup" xmlns:wpi="http://schemas.microsoft.com/office/word/2010/wordprocessingInk" xmlns:wne="http://schemas.microsoft.com/office/word/2006/wordml" xmlns:wps="http://schemas.microsoft.com/office/word/2010/wordprocessingShape" mc:Ignorable="w14 w15 w16se w16cid w16 w16cex w16sdtdh w16sdtfl w16du wp14">
+<w:numbering xmlns:wpc="http://schemas.microsoft.com/office/word/2010/wordprocessingCanvas" xmlns:cx="http://schemas.microsoft.com/office/drawing/2014/chartex" xmlns:cx1="http://schemas.microsoft.com/office/drawing/2015/9/8/chartex" xmlns:mc="http://schemas.openxmlformats.org/markup-compatibility/2006" xmlns:o="urn:schemas-microsoft-com:office:office" xmlns:r="http://schemas.openxmlformats.org/officeDocument/2006/relationships" xmlns:m="http://schemas.openxmlformats.org/officeDocument/2006/math" xmlns:v="urn:schemas-microsoft-com:vml" xmlns:wp14="http://schemas.microsoft.com/office/word/2010/wordprocessingDrawing" xmlns:wp="http://schemas.openxmlformats.org/drawingml/2006/wordprocessingDrawing" xmlns:w10="urn:schemas-microsoft-com:office:word" xmlns:w="http://schemas.openxmlformats.org/wordprocessingml/2006/main" xmlns:w14="http://schemas.microsoft.com/office/word/2010/wordml" xmlns:w15="http://schemas.microsoft.com/office/word/2012/wordml" xmlns:w16se="http://schemas.microsoft.com/office/word/2015/wordml/symex" xmlns:wpg="http://schemas.microsoft.com/office/word/2010/wordprocessingGroup" xmlns:wpi="http://schemas.microsoft.com/office/word/2010/wordprocessingInk" xmlns:wne="http://schemas.microsoft.com/office/word/2006/wordml" xmlns:wps="http://schemas.microsoft.com/office/word/2010/wordprocessingShape" mc:Ignorable="w14 w15 w16se wp14">
   <w:abstractNum w:abstractNumId="0" w15:restartNumberingAfterBreak="0">
     <w:nsid w:val="05694D5E"/>
     <w:multiLevelType w:val="hybridMultilevel"/>
@@ -10906,6 +11347,118 @@
     </w:lvl>
   </w:abstractNum>
   <w:abstractNum w:abstractNumId="1" w15:restartNumberingAfterBreak="0">
+    <w:nsid w:val="0A050599"/>
+    <w:multiLevelType w:val="hybridMultilevel"/>
+    <w:tmpl w:val="9AB499D0"/>
+    <w:lvl w:ilvl="0" w:tplc="D41231E6">
+      <w:numFmt w:val="bullet"/>
+      <w:lvlText w:val="-"/>
+      <w:lvlJc w:val="left"/>
+      <w:pPr>
+        <w:ind w:left="1068" w:hanging="360"/>
+      </w:pPr>
+      <w:rPr>
+        <w:rFonts w:ascii="Arial" w:eastAsia="Times New Roman" w:hAnsi="Arial" w:cs="Arial" w:hint="default"/>
+      </w:rPr>
+    </w:lvl>
+    <w:lvl w:ilvl="1" w:tplc="0C0A0003" w:tentative="1">
+      <w:start w:val="1"/>
+      <w:numFmt w:val="bullet"/>
+      <w:lvlText w:val="o"/>
+      <w:lvlJc w:val="left"/>
+      <w:pPr>
+        <w:ind w:left="1788" w:hanging="360"/>
+      </w:pPr>
+      <w:rPr>
+        <w:rFonts w:ascii="Courier New" w:hAnsi="Courier New" w:cs="Courier New" w:hint="default"/>
+      </w:rPr>
+    </w:lvl>
+    <w:lvl w:ilvl="2" w:tplc="0C0A0005" w:tentative="1">
+      <w:start w:val="1"/>
+      <w:numFmt w:val="bullet"/>
+      <w:lvlText w:val=""/>
+      <w:lvlJc w:val="left"/>
+      <w:pPr>
+        <w:ind w:left="2508" w:hanging="360"/>
+      </w:pPr>
+      <w:rPr>
+        <w:rFonts w:ascii="Wingdings" w:hAnsi="Wingdings" w:hint="default"/>
+      </w:rPr>
+    </w:lvl>
+    <w:lvl w:ilvl="3" w:tplc="0C0A0001" w:tentative="1">
+      <w:start w:val="1"/>
+      <w:numFmt w:val="bullet"/>
+      <w:lvlText w:val=""/>
+      <w:lvlJc w:val="left"/>
+      <w:pPr>
+        <w:ind w:left="3228" w:hanging="360"/>
+      </w:pPr>
+      <w:rPr>
+        <w:rFonts w:ascii="Symbol" w:hAnsi="Symbol" w:hint="default"/>
+      </w:rPr>
+    </w:lvl>
+    <w:lvl w:ilvl="4" w:tplc="0C0A0003" w:tentative="1">
+      <w:start w:val="1"/>
+      <w:numFmt w:val="bullet"/>
+      <w:lvlText w:val="o"/>
+      <w:lvlJc w:val="left"/>
+      <w:pPr>
+        <w:ind w:left="3948" w:hanging="360"/>
+      </w:pPr>
+      <w:rPr>
+        <w:rFonts w:ascii="Courier New" w:hAnsi="Courier New" w:cs="Courier New" w:hint="default"/>
+      </w:rPr>
+    </w:lvl>
+    <w:lvl w:ilvl="5" w:tplc="0C0A0005" w:tentative="1">
+      <w:start w:val="1"/>
+      <w:numFmt w:val="bullet"/>
+      <w:lvlText w:val=""/>
+      <w:lvlJc w:val="left"/>
+      <w:pPr>
+        <w:ind w:left="4668" w:hanging="360"/>
+      </w:pPr>
+      <w:rPr>
+        <w:rFonts w:ascii="Wingdings" w:hAnsi="Wingdings" w:hint="default"/>
+      </w:rPr>
+    </w:lvl>
+    <w:lvl w:ilvl="6" w:tplc="0C0A0001" w:tentative="1">
+      <w:start w:val="1"/>
+      <w:numFmt w:val="bullet"/>
+      <w:lvlText w:val=""/>
+      <w:lvlJc w:val="left"/>
+      <w:pPr>
+        <w:ind w:left="5388" w:hanging="360"/>
+      </w:pPr>
+      <w:rPr>
+        <w:rFonts w:ascii="Symbol" w:hAnsi="Symbol" w:hint="default"/>
+      </w:rPr>
+    </w:lvl>
+    <w:lvl w:ilvl="7" w:tplc="0C0A0003" w:tentative="1">
+      <w:start w:val="1"/>
+      <w:numFmt w:val="bullet"/>
+      <w:lvlText w:val="o"/>
+      <w:lvlJc w:val="left"/>
+      <w:pPr>
+        <w:ind w:left="6108" w:hanging="360"/>
+      </w:pPr>
+      <w:rPr>
+        <w:rFonts w:ascii="Courier New" w:hAnsi="Courier New" w:cs="Courier New" w:hint="default"/>
+      </w:rPr>
+    </w:lvl>
+    <w:lvl w:ilvl="8" w:tplc="0C0A0005" w:tentative="1">
+      <w:start w:val="1"/>
+      <w:numFmt w:val="bullet"/>
+      <w:lvlText w:val=""/>
+      <w:lvlJc w:val="left"/>
+      <w:pPr>
+        <w:ind w:left="6828" w:hanging="360"/>
+      </w:pPr>
+      <w:rPr>
+        <w:rFonts w:ascii="Wingdings" w:hAnsi="Wingdings" w:hint="default"/>
+      </w:rPr>
+    </w:lvl>
+  </w:abstractNum>
+  <w:abstractNum w:abstractNumId="2" w15:restartNumberingAfterBreak="0">
     <w:nsid w:val="12446877"/>
     <w:multiLevelType w:val="multilevel"/>
     <w:tmpl w:val="12446877"/>
@@ -11018,7 +11571,120 @@
       </w:rPr>
     </w:lvl>
   </w:abstractNum>
-  <w:abstractNum w:abstractNumId="2" w15:restartNumberingAfterBreak="0">
+  <w:abstractNum w:abstractNumId="3" w15:restartNumberingAfterBreak="0">
+    <w:nsid w:val="13C350C7"/>
+    <w:multiLevelType w:val="hybridMultilevel"/>
+    <w:tmpl w:val="5C4C5F1A"/>
+    <w:lvl w:ilvl="0" w:tplc="0C0A0001">
+      <w:start w:val="1"/>
+      <w:numFmt w:val="bullet"/>
+      <w:lvlText w:val=""/>
+      <w:lvlJc w:val="left"/>
+      <w:pPr>
+        <w:ind w:left="1068" w:hanging="360"/>
+      </w:pPr>
+      <w:rPr>
+        <w:rFonts w:ascii="Symbol" w:hAnsi="Symbol" w:hint="default"/>
+      </w:rPr>
+    </w:lvl>
+    <w:lvl w:ilvl="1" w:tplc="0C0A0003" w:tentative="1">
+      <w:start w:val="1"/>
+      <w:numFmt w:val="bullet"/>
+      <w:lvlText w:val="o"/>
+      <w:lvlJc w:val="left"/>
+      <w:pPr>
+        <w:ind w:left="1788" w:hanging="360"/>
+      </w:pPr>
+      <w:rPr>
+        <w:rFonts w:ascii="Courier New" w:hAnsi="Courier New" w:cs="Courier New" w:hint="default"/>
+      </w:rPr>
+    </w:lvl>
+    <w:lvl w:ilvl="2" w:tplc="0C0A0005" w:tentative="1">
+      <w:start w:val="1"/>
+      <w:numFmt w:val="bullet"/>
+      <w:lvlText w:val=""/>
+      <w:lvlJc w:val="left"/>
+      <w:pPr>
+        <w:ind w:left="2508" w:hanging="360"/>
+      </w:pPr>
+      <w:rPr>
+        <w:rFonts w:ascii="Wingdings" w:hAnsi="Wingdings" w:hint="default"/>
+      </w:rPr>
+    </w:lvl>
+    <w:lvl w:ilvl="3" w:tplc="0C0A0001" w:tentative="1">
+      <w:start w:val="1"/>
+      <w:numFmt w:val="bullet"/>
+      <w:lvlText w:val=""/>
+      <w:lvlJc w:val="left"/>
+      <w:pPr>
+        <w:ind w:left="3228" w:hanging="360"/>
+      </w:pPr>
+      <w:rPr>
+        <w:rFonts w:ascii="Symbol" w:hAnsi="Symbol" w:hint="default"/>
+      </w:rPr>
+    </w:lvl>
+    <w:lvl w:ilvl="4" w:tplc="0C0A0003" w:tentative="1">
+      <w:start w:val="1"/>
+      <w:numFmt w:val="bullet"/>
+      <w:lvlText w:val="o"/>
+      <w:lvlJc w:val="left"/>
+      <w:pPr>
+        <w:ind w:left="3948" w:hanging="360"/>
+      </w:pPr>
+      <w:rPr>
+        <w:rFonts w:ascii="Courier New" w:hAnsi="Courier New" w:cs="Courier New" w:hint="default"/>
+      </w:rPr>
+    </w:lvl>
+    <w:lvl w:ilvl="5" w:tplc="0C0A0005" w:tentative="1">
+      <w:start w:val="1"/>
+      <w:numFmt w:val="bullet"/>
+      <w:lvlText w:val=""/>
+      <w:lvlJc w:val="left"/>
+      <w:pPr>
+        <w:ind w:left="4668" w:hanging="360"/>
+      </w:pPr>
+      <w:rPr>
+        <w:rFonts w:ascii="Wingdings" w:hAnsi="Wingdings" w:hint="default"/>
+      </w:rPr>
+    </w:lvl>
+    <w:lvl w:ilvl="6" w:tplc="0C0A0001" w:tentative="1">
+      <w:start w:val="1"/>
+      <w:numFmt w:val="bullet"/>
+      <w:lvlText w:val=""/>
+      <w:lvlJc w:val="left"/>
+      <w:pPr>
+        <w:ind w:left="5388" w:hanging="360"/>
+      </w:pPr>
+      <w:rPr>
+        <w:rFonts w:ascii="Symbol" w:hAnsi="Symbol" w:hint="default"/>
+      </w:rPr>
+    </w:lvl>
+    <w:lvl w:ilvl="7" w:tplc="0C0A0003" w:tentative="1">
+      <w:start w:val="1"/>
+      <w:numFmt w:val="bullet"/>
+      <w:lvlText w:val="o"/>
+      <w:lvlJc w:val="left"/>
+      <w:pPr>
+        <w:ind w:left="6108" w:hanging="360"/>
+      </w:pPr>
+      <w:rPr>
+        <w:rFonts w:ascii="Courier New" w:hAnsi="Courier New" w:cs="Courier New" w:hint="default"/>
+      </w:rPr>
+    </w:lvl>
+    <w:lvl w:ilvl="8" w:tplc="0C0A0005" w:tentative="1">
+      <w:start w:val="1"/>
+      <w:numFmt w:val="bullet"/>
+      <w:lvlText w:val=""/>
+      <w:lvlJc w:val="left"/>
+      <w:pPr>
+        <w:ind w:left="6828" w:hanging="360"/>
+      </w:pPr>
+      <w:rPr>
+        <w:rFonts w:ascii="Wingdings" w:hAnsi="Wingdings" w:hint="default"/>
+      </w:rPr>
+    </w:lvl>
+  </w:abstractNum>
+  <w:abstractNum w:abstractNumId="4" w15:restartNumberingAfterBreak="0">
     <w:nsid w:val="14E4224F"/>
     <w:multiLevelType w:val="multilevel"/>
     <w:tmpl w:val="14E4224F"/>
@@ -11160,7 +11826,7 @@
       </w:rPr>
     </w:lvl>
   </w:abstractNum>
-  <w:abstractNum w:abstractNumId="3" w15:restartNumberingAfterBreak="0">
+  <w:abstractNum w:abstractNumId="5" w15:restartNumberingAfterBreak="0">
     <w:nsid w:val="1527335D"/>
     <w:multiLevelType w:val="multilevel"/>
     <w:tmpl w:val="1527335D"/>
@@ -11273,7 +11939,7 @@
       </w:rPr>
     </w:lvl>
   </w:abstractNum>
-  <w:abstractNum w:abstractNumId="4" w15:restartNumberingAfterBreak="0">
+  <w:abstractNum w:abstractNumId="6" w15:restartNumberingAfterBreak="0">
     <w:nsid w:val="1B7A5A0E"/>
     <w:multiLevelType w:val="multilevel"/>
     <w:tmpl w:val="1B7A5A0E"/>
@@ -11412,7 +12078,7 @@
       </w:rPr>
     </w:lvl>
   </w:abstractNum>
-  <w:abstractNum w:abstractNumId="5" w15:restartNumberingAfterBreak="0">
+  <w:abstractNum w:abstractNumId="7" w15:restartNumberingAfterBreak="0">
     <w:nsid w:val="213F34F3"/>
     <w:multiLevelType w:val="multilevel"/>
     <w:tmpl w:val="213F34F3"/>
@@ -11552,7 +12218,7 @@
       </w:rPr>
     </w:lvl>
   </w:abstractNum>
-  <w:abstractNum w:abstractNumId="6" w15:restartNumberingAfterBreak="0">
+  <w:abstractNum w:abstractNumId="8" w15:restartNumberingAfterBreak="0">
     <w:nsid w:val="2C1270F0"/>
     <w:multiLevelType w:val="multilevel"/>
     <w:tmpl w:val="2C1270F0"/>
@@ -11670,7 +12336,7 @@
       </w:pPr>
     </w:lvl>
   </w:abstractNum>
-  <w:abstractNum w:abstractNumId="7" w15:restartNumberingAfterBreak="0">
+  <w:abstractNum w:abstractNumId="9" w15:restartNumberingAfterBreak="0">
     <w:nsid w:val="2F1A3946"/>
     <w:multiLevelType w:val="multilevel"/>
     <w:tmpl w:val="2F1A3946"/>
@@ -11811,7 +12477,7 @@
       </w:rPr>
     </w:lvl>
   </w:abstractNum>
-  <w:abstractNum w:abstractNumId="8" w15:restartNumberingAfterBreak="0">
+  <w:abstractNum w:abstractNumId="10" w15:restartNumberingAfterBreak="0">
     <w:nsid w:val="30975B2A"/>
     <w:multiLevelType w:val="multilevel"/>
     <w:tmpl w:val="30975B2A"/>
@@ -11952,7 +12618,7 @@
       </w:rPr>
     </w:lvl>
   </w:abstractNum>
-  <w:abstractNum w:abstractNumId="9" w15:restartNumberingAfterBreak="0">
+  <w:abstractNum w:abstractNumId="11" w15:restartNumberingAfterBreak="0">
     <w:nsid w:val="333A71A2"/>
     <w:multiLevelType w:val="hybridMultilevel"/>
     <w:tmpl w:val="54ACB578"/>
@@ -12065,7 +12731,7 @@
       </w:rPr>
     </w:lvl>
   </w:abstractNum>
-  <w:abstractNum w:abstractNumId="10" w15:restartNumberingAfterBreak="0">
+  <w:abstractNum w:abstractNumId="12" w15:restartNumberingAfterBreak="0">
     <w:nsid w:val="379B6BC5"/>
     <w:multiLevelType w:val="hybridMultilevel"/>
     <w:tmpl w:val="6B44A594"/>
@@ -12178,7 +12844,232 @@
       </w:rPr>
     </w:lvl>
   </w:abstractNum>
-  <w:abstractNum w:abstractNumId="11" w15:restartNumberingAfterBreak="0">
+  <w:abstractNum w:abstractNumId="13" w15:restartNumberingAfterBreak="0">
+    <w:nsid w:val="37D82ADE"/>
+    <w:multiLevelType w:val="hybridMultilevel"/>
+    <w:tmpl w:val="A542626C"/>
+    <w:lvl w:ilvl="0" w:tplc="0C0A0001">
+      <w:start w:val="1"/>
+      <w:numFmt w:val="bullet"/>
+      <w:lvlText w:val=""/>
+      <w:lvlJc w:val="left"/>
+      <w:pPr>
+        <w:ind w:left="1068" w:hanging="360"/>
+      </w:pPr>
+      <w:rPr>
+        <w:rFonts w:ascii="Symbol" w:hAnsi="Symbol" w:hint="default"/>
+      </w:rPr>
+    </w:lvl>
+    <w:lvl w:ilvl="1" w:tplc="0C0A0003" w:tentative="1">
+      <w:start w:val="1"/>
+      <w:numFmt w:val="bullet"/>
+      <w:lvlText w:val="o"/>
+      <w:lvlJc w:val="left"/>
+      <w:pPr>
+        <w:ind w:left="1440" w:hanging="360"/>
+      </w:pPr>
+      <w:rPr>
+        <w:rFonts w:ascii="Courier New" w:hAnsi="Courier New" w:cs="Courier New" w:hint="default"/>
+      </w:rPr>
+    </w:lvl>
+    <w:lvl w:ilvl="2" w:tplc="0C0A0005" w:tentative="1">
+      <w:start w:val="1"/>
+      <w:numFmt w:val="bullet"/>
+      <w:lvlText w:val=""/>
+      <w:lvlJc w:val="left"/>
+      <w:pPr>
+        <w:ind w:left="2160" w:hanging="360"/>
+      </w:pPr>
+      <w:rPr>
+        <w:rFonts w:ascii="Wingdings" w:hAnsi="Wingdings" w:hint="default"/>
+      </w:rPr>
+    </w:lvl>
+    <w:lvl w:ilvl="3" w:tplc="0C0A0001" w:tentative="1">
+      <w:start w:val="1"/>
+      <w:numFmt w:val="bullet"/>
+      <w:lvlText w:val=""/>
+      <w:lvlJc w:val="left"/>
+      <w:pPr>
+        <w:ind w:left="2880" w:hanging="360"/>
+      </w:pPr>
+      <w:rPr>
+        <w:rFonts w:ascii="Symbol" w:hAnsi="Symbol" w:hint="default"/>
+      </w:rPr>
+    </w:lvl>
+    <w:lvl w:ilvl="4" w:tplc="0C0A0003" w:tentative="1">
+      <w:start w:val="1"/>
+      <w:numFmt w:val="bullet"/>
+      <w:lvlText w:val="o"/>
+      <w:lvlJc w:val="left"/>
+      <w:pPr>
+        <w:ind w:left="3600" w:hanging="360"/>
+      </w:pPr>
+      <w:rPr>
+        <w:rFonts w:ascii="Courier New" w:hAnsi="Courier New" w:cs="Courier New" w:hint="default"/>
+      </w:rPr>
+    </w:lvl>
+    <w:lvl w:ilvl="5" w:tplc="0C0A0005" w:tentative="1">
+      <w:start w:val="1"/>
+      <w:numFmt w:val="bullet"/>
+      <w:lvlText w:val=""/>
+      <w:lvlJc w:val="left"/>
+      <w:pPr>
+        <w:ind w:left="4320" w:hanging="360"/>
+      </w:pPr>
+      <w:rPr>
+        <w:rFonts w:ascii="Wingdings" w:hAnsi="Wingdings" w:hint="default"/>
+      </w:rPr>
+    </w:lvl>
+    <w:lvl w:ilvl="6" w:tplc="0C0A0001" w:tentative="1">
+      <w:start w:val="1"/>
+      <w:numFmt w:val="bullet"/>
+      <w:lvlText w:val=""/>
+      <w:lvlJc w:val="left"/>
+      <w:pPr>
+        <w:ind w:left="5040" w:hanging="360"/>
+      </w:pPr>
+      <w:rPr>
+        <w:rFonts w:ascii="Symbol" w:hAnsi="Symbol" w:hint="default"/>
+      </w:rPr>
+    </w:lvl>
+    <w:lvl w:ilvl="7" w:tplc="0C0A0003" w:tentative="1">
+      <w:start w:val="1"/>
+      <w:numFmt w:val="bullet"/>
+      <w:lvlText w:val="o"/>
+      <w:lvlJc w:val="left"/>
+      <w:pPr>
+        <w:ind w:left="5760" w:hanging="360"/>
+      </w:pPr>
+      <w:rPr>
+        <w:rFonts w:ascii="Courier New" w:hAnsi="Courier New" w:cs="Courier New" w:hint="default"/>
+      </w:rPr>
+    </w:lvl>
+    <w:lvl w:ilvl="8" w:tplc="0C0A0005" w:tentative="1">
+      <w:start w:val="1"/>
+      <w:numFmt w:val="bullet"/>
+      <w:lvlText w:val=""/>
+      <w:lvlJc w:val="left"/>
+      <w:pPr>
+        <w:ind w:left="6480" w:hanging="360"/>
+      </w:pPr>
+      <w:rPr>
+        <w:rFonts w:ascii="Wingdings" w:hAnsi="Wingdings" w:hint="default"/>
+      </w:rPr>
+    </w:lvl>
+  </w:abstractNum>
+  <w:abstractNum w:abstractNumId="14" w15:restartNumberingAfterBreak="0">
+    <w:nsid w:val="39AC368D"/>
+    <w:multiLevelType w:val="hybridMultilevel"/>
+    <w:tmpl w:val="D34E052E"/>
+    <w:lvl w:ilvl="0" w:tplc="7132226C">
+      <w:numFmt w:val="bullet"/>
+      <w:lvlText w:val="-"/>
+      <w:lvlJc w:val="left"/>
+      <w:pPr>
+        <w:ind w:left="1068" w:hanging="360"/>
+      </w:pPr>
+      <w:rPr>
+        <w:rFonts w:ascii="Arial" w:eastAsia="Times New Roman" w:hAnsi="Arial" w:cs="Arial" w:hint="default"/>
+      </w:rPr>
+    </w:lvl>
+    <w:lvl w:ilvl="1" w:tplc="0C0A0003" w:tentative="1">
+      <w:start w:val="1"/>
+      <w:numFmt w:val="bullet"/>
+      <w:lvlText w:val="o"/>
+      <w:lvlJc w:val="left"/>
+      <w:pPr>
+        <w:ind w:left="1788" w:hanging="360"/>
+      </w:pPr>
+      <w:rPr>
+        <w:rFonts w:ascii="Courier New" w:hAnsi="Courier New" w:cs="Courier New" w:hint="default"/>
+      </w:rPr>
+    </w:lvl>
+    <w:lvl w:ilvl="2" w:tplc="0C0A0005" w:tentative="1">
+      <w:start w:val="1"/>
+      <w:numFmt w:val="bullet"/>
+      <w:lvlText w:val=""/>
+      <w:lvlJc w:val="left"/>
+      <w:pPr>
+        <w:ind w:left="2508" w:hanging="360"/>
+      </w:pPr>
+      <w:rPr>
+        <w:rFonts w:ascii="Wingdings" w:hAnsi="Wingdings" w:hint="default"/>
+      </w:rPr>
+    </w:lvl>
+    <w:lvl w:ilvl="3" w:tplc="0C0A0001" w:tentative="1">
+      <w:start w:val="1"/>
+      <w:numFmt w:val="bullet"/>
+      <w:lvlText w:val=""/>
+      <w:lvlJc w:val="left"/>
+      <w:pPr>
+        <w:ind w:left="3228" w:hanging="360"/>
+      </w:pPr>
+      <w:rPr>
+        <w:rFonts w:ascii="Symbol" w:hAnsi="Symbol" w:hint="default"/>
+      </w:rPr>
+    </w:lvl>
+    <w:lvl w:ilvl="4" w:tplc="0C0A0003" w:tentative="1">
+      <w:start w:val="1"/>
+      <w:numFmt w:val="bullet"/>
+      <w:lvlText w:val="o"/>
+      <w:lvlJc w:val="left"/>
+      <w:pPr>
+        <w:ind w:left="3948" w:hanging="360"/>
+      </w:pPr>
+      <w:rPr>
+        <w:rFonts w:ascii="Courier New" w:hAnsi="Courier New" w:cs="Courier New" w:hint="default"/>
+      </w:rPr>
+    </w:lvl>
+    <w:lvl w:ilvl="5" w:tplc="0C0A0005" w:tentative="1">
+      <w:start w:val="1"/>
+      <w:numFmt w:val="bullet"/>
+      <w:lvlText w:val=""/>
+      <w:lvlJc w:val="left"/>
+      <w:pPr>
+        <w:ind w:left="4668" w:hanging="360"/>
+      </w:pPr>
+      <w:rPr>
+        <w:rFonts w:ascii="Wingdings" w:hAnsi="Wingdings" w:hint="default"/>
+      </w:rPr>
+    </w:lvl>
+    <w:lvl w:ilvl="6" w:tplc="0C0A0001" w:tentative="1">
+      <w:start w:val="1"/>
+      <w:numFmt w:val="bullet"/>
+      <w:lvlText w:val=""/>
+      <w:lvlJc w:val="left"/>
+      <w:pPr>
+        <w:ind w:left="5388" w:hanging="360"/>
+      </w:pPr>
+      <w:rPr>
+        <w:rFonts w:ascii="Symbol" w:hAnsi="Symbol" w:hint="default"/>
+      </w:rPr>
+    </w:lvl>
+    <w:lvl w:ilvl="7" w:tplc="0C0A0003" w:tentative="1">
+      <w:start w:val="1"/>
+      <w:numFmt w:val="bullet"/>
+      <w:lvlText w:val="o"/>
+      <w:lvlJc w:val="left"/>
+      <w:pPr>
+        <w:ind w:left="6108" w:hanging="360"/>
+      </w:pPr>
+      <w:rPr>
+        <w:rFonts w:ascii="Courier New" w:hAnsi="Courier New" w:cs="Courier New" w:hint="default"/>
+      </w:rPr>
+    </w:lvl>
+    <w:lvl w:ilvl="8" w:tplc="0C0A0005" w:tentative="1">
+      <w:start w:val="1"/>
+      <w:numFmt w:val="bullet"/>
+      <w:lvlText w:val=""/>
+      <w:lvlJc w:val="left"/>
+      <w:pPr>
+        <w:ind w:left="6828" w:hanging="360"/>
+      </w:pPr>
+      <w:rPr>
+        <w:rFonts w:ascii="Wingdings" w:hAnsi="Wingdings" w:hint="default"/>
+      </w:rPr>
+    </w:lvl>
+  </w:abstractNum>
+  <w:abstractNum w:abstractNumId="15" w15:restartNumberingAfterBreak="0">
     <w:nsid w:val="45631946"/>
     <w:multiLevelType w:val="multilevel"/>
     <w:tmpl w:val="45631946"/>
@@ -12319,7 +13210,7 @@
       </w:rPr>
     </w:lvl>
   </w:abstractNum>
-  <w:abstractNum w:abstractNumId="12" w15:restartNumberingAfterBreak="0">
+  <w:abstractNum w:abstractNumId="16" w15:restartNumberingAfterBreak="0">
     <w:nsid w:val="4CAF18C2"/>
     <w:multiLevelType w:val="hybridMultilevel"/>
     <w:tmpl w:val="E88CD4E6"/>
@@ -12432,7 +13323,7 @@
       </w:rPr>
     </w:lvl>
   </w:abstractNum>
-  <w:abstractNum w:abstractNumId="13" w15:restartNumberingAfterBreak="0">
+  <w:abstractNum w:abstractNumId="17" w15:restartNumberingAfterBreak="0">
     <w:nsid w:val="4CC73332"/>
     <w:multiLevelType w:val="hybridMultilevel"/>
     <w:tmpl w:val="F62ED1E4"/>
@@ -12545,7 +13436,7 @@
       </w:rPr>
     </w:lvl>
   </w:abstractNum>
-  <w:abstractNum w:abstractNumId="14" w15:restartNumberingAfterBreak="0">
+  <w:abstractNum w:abstractNumId="18" w15:restartNumberingAfterBreak="0">
     <w:nsid w:val="52A671CA"/>
     <w:multiLevelType w:val="multilevel"/>
     <w:tmpl w:val="52A671CA"/>
@@ -12686,7 +13577,7 @@
       </w:rPr>
     </w:lvl>
   </w:abstractNum>
-  <w:abstractNum w:abstractNumId="15" w15:restartNumberingAfterBreak="0">
+  <w:abstractNum w:abstractNumId="19" w15:restartNumberingAfterBreak="0">
     <w:nsid w:val="532632D9"/>
     <w:multiLevelType w:val="multilevel"/>
     <w:tmpl w:val="532632D9"/>
@@ -12799,7 +13690,7 @@
       </w:rPr>
     </w:lvl>
   </w:abstractNum>
-  <w:abstractNum w:abstractNumId="16" w15:restartNumberingAfterBreak="0">
+  <w:abstractNum w:abstractNumId="20" w15:restartNumberingAfterBreak="0">
     <w:nsid w:val="584C2B40"/>
     <w:multiLevelType w:val="hybridMultilevel"/>
     <w:tmpl w:val="FBE2B888"/>
@@ -12912,7 +13803,7 @@
       </w:rPr>
     </w:lvl>
   </w:abstractNum>
-  <w:abstractNum w:abstractNumId="17" w15:restartNumberingAfterBreak="0">
+  <w:abstractNum w:abstractNumId="21" w15:restartNumberingAfterBreak="0">
     <w:nsid w:val="5CA316E6"/>
     <w:multiLevelType w:val="hybridMultilevel"/>
     <w:tmpl w:val="E5D6CF4E"/>
@@ -13025,7 +13916,7 @@
       </w:rPr>
     </w:lvl>
   </w:abstractNum>
-  <w:abstractNum w:abstractNumId="18" w15:restartNumberingAfterBreak="0">
+  <w:abstractNum w:abstractNumId="22" w15:restartNumberingAfterBreak="0">
     <w:nsid w:val="637D0C8E"/>
     <w:multiLevelType w:val="hybridMultilevel"/>
     <w:tmpl w:val="9EFEFF10"/>
@@ -13138,7 +14029,7 @@
       </w:rPr>
     </w:lvl>
   </w:abstractNum>
-  <w:abstractNum w:abstractNumId="19" w15:restartNumberingAfterBreak="0">
+  <w:abstractNum w:abstractNumId="23" w15:restartNumberingAfterBreak="0">
     <w:nsid w:val="6AE4706E"/>
     <w:multiLevelType w:val="hybridMultilevel"/>
     <w:tmpl w:val="FE44FBE0"/>
@@ -13251,7 +14142,7 @@
       </w:rPr>
     </w:lvl>
   </w:abstractNum>
-  <w:abstractNum w:abstractNumId="20" w15:restartNumberingAfterBreak="0">
+  <w:abstractNum w:abstractNumId="24" w15:restartNumberingAfterBreak="0">
     <w:nsid w:val="6D8E23FF"/>
     <w:multiLevelType w:val="hybridMultilevel"/>
     <w:tmpl w:val="5D5C0F1E"/>
@@ -13364,7 +14255,7 @@
       </w:rPr>
     </w:lvl>
   </w:abstractNum>
-  <w:abstractNum w:abstractNumId="21" w15:restartNumberingAfterBreak="0">
+  <w:abstractNum w:abstractNumId="25" w15:restartNumberingAfterBreak="0">
     <w:nsid w:val="6E021664"/>
     <w:multiLevelType w:val="singleLevel"/>
     <w:tmpl w:val="6E021664"/>
@@ -13385,7 +14276,119 @@
       </w:rPr>
     </w:lvl>
   </w:abstractNum>
-  <w:abstractNum w:abstractNumId="22" w15:restartNumberingAfterBreak="0">
+  <w:abstractNum w:abstractNumId="26" w15:restartNumberingAfterBreak="0">
+    <w:nsid w:val="72654ACA"/>
+    <w:multiLevelType w:val="hybridMultilevel"/>
+    <w:tmpl w:val="01E4D8E2"/>
+    <w:lvl w:ilvl="0" w:tplc="2CC0166E">
+      <w:numFmt w:val="bullet"/>
+      <w:lvlText w:val="-"/>
+      <w:lvlJc w:val="left"/>
+      <w:pPr>
+        <w:ind w:left="1068" w:hanging="360"/>
+      </w:pPr>
+      <w:rPr>
+        <w:rFonts w:ascii="Arial" w:eastAsia="Times New Roman" w:hAnsi="Arial" w:cs="Arial" w:hint="default"/>
+      </w:rPr>
+    </w:lvl>
+    <w:lvl w:ilvl="1" w:tplc="0C0A0003" w:tentative="1">
+      <w:start w:val="1"/>
+      <w:numFmt w:val="bullet"/>
+      <w:lvlText w:val="o"/>
+      <w:lvlJc w:val="left"/>
+      <w:pPr>
+        <w:ind w:left="1788" w:hanging="360"/>
+      </w:pPr>
+      <w:rPr>
+        <w:rFonts w:ascii="Courier New" w:hAnsi="Courier New" w:cs="Courier New" w:hint="default"/>
+      </w:rPr>
+    </w:lvl>
+    <w:lvl w:ilvl="2" w:tplc="0C0A0005" w:tentative="1">
+      <w:start w:val="1"/>
+      <w:numFmt w:val="bullet"/>
+      <w:lvlText w:val=""/>
+      <w:lvlJc w:val="left"/>
+      <w:pPr>
+        <w:ind w:left="2508" w:hanging="360"/>
+      </w:pPr>
+      <w:rPr>
+        <w:rFonts w:ascii="Wingdings" w:hAnsi="Wingdings" w:hint="default"/>
+      </w:rPr>
+    </w:lvl>
+    <w:lvl w:ilvl="3" w:tplc="0C0A0001" w:tentative="1">
+      <w:start w:val="1"/>
+      <w:numFmt w:val="bullet"/>
+      <w:lvlText w:val=""/>
+      <w:lvlJc w:val="left"/>
+      <w:pPr>
+        <w:ind w:left="3228" w:hanging="360"/>
+      </w:pPr>
+      <w:rPr>
+        <w:rFonts w:ascii="Symbol" w:hAnsi="Symbol" w:hint="default"/>
+      </w:rPr>
+    </w:lvl>
+    <w:lvl w:ilvl="4" w:tplc="0C0A0003" w:tentative="1">
+      <w:start w:val="1"/>
+      <w:numFmt w:val="bullet"/>
+      <w:lvlText w:val="o"/>
+      <w:lvlJc w:val="left"/>
+      <w:pPr>
+        <w:ind w:left="3948" w:hanging="360"/>
+      </w:pPr>
+      <w:rPr>
+        <w:rFonts w:ascii="Courier New" w:hAnsi="Courier New" w:cs="Courier New" w:hint="default"/>
+      </w:rPr>
+    </w:lvl>
+    <w:lvl w:ilvl="5" w:tplc="0C0A0005" w:tentative="1">
+      <w:start w:val="1"/>
+      <w:numFmt w:val="bullet"/>
+      <w:lvlText w:val=""/>
+      <w:lvlJc w:val="left"/>
+      <w:pPr>
+        <w:ind w:left="4668" w:hanging="360"/>
+      </w:pPr>
+      <w:rPr>
+        <w:rFonts w:ascii="Wingdings" w:hAnsi="Wingdings" w:hint="default"/>
+      </w:rPr>
+    </w:lvl>
+    <w:lvl w:ilvl="6" w:tplc="0C0A0001" w:tentative="1">
+      <w:start w:val="1"/>
+      <w:numFmt w:val="bullet"/>
+      <w:lvlText w:val=""/>
+      <w:lvlJc w:val="left"/>
+      <w:pPr>
+        <w:ind w:left="5388" w:hanging="360"/>
+      </w:pPr>
+      <w:rPr>
+        <w:rFonts w:ascii="Symbol" w:hAnsi="Symbol" w:hint="default"/>
+      </w:rPr>
+    </w:lvl>
+    <w:lvl w:ilvl="7" w:tplc="0C0A0003" w:tentative="1">
+      <w:start w:val="1"/>
+      <w:numFmt w:val="bullet"/>
+      <w:lvlText w:val="o"/>
+      <w:lvlJc w:val="left"/>
+      <w:pPr>
+        <w:ind w:left="6108" w:hanging="360"/>
+      </w:pPr>
+      <w:rPr>
+        <w:rFonts w:ascii="Courier New" w:hAnsi="Courier New" w:cs="Courier New" w:hint="default"/>
+      </w:rPr>
+    </w:lvl>
+    <w:lvl w:ilvl="8" w:tplc="0C0A0005" w:tentative="1">
+      <w:start w:val="1"/>
+      <w:numFmt w:val="bullet"/>
+      <w:lvlText w:val=""/>
+      <w:lvlJc w:val="left"/>
+      <w:pPr>
+        <w:ind w:left="6828" w:hanging="360"/>
+      </w:pPr>
+      <w:rPr>
+        <w:rFonts w:ascii="Wingdings" w:hAnsi="Wingdings" w:hint="default"/>
+      </w:rPr>
+    </w:lvl>
+  </w:abstractNum>
+  <w:abstractNum w:abstractNumId="27" w15:restartNumberingAfterBreak="0">
     <w:nsid w:val="73F66D97"/>
     <w:multiLevelType w:val="hybridMultilevel"/>
     <w:tmpl w:val="4C06D930"/>
@@ -13498,7 +14501,7 @@
       </w:rPr>
     </w:lvl>
   </w:abstractNum>
-  <w:abstractNum w:abstractNumId="23" w15:restartNumberingAfterBreak="0">
+  <w:abstractNum w:abstractNumId="28" w15:restartNumberingAfterBreak="0">
     <w:nsid w:val="74EF3472"/>
     <w:multiLevelType w:val="hybridMultilevel"/>
     <w:tmpl w:val="745C71FC"/>
@@ -13611,14 +14614,126 @@
       </w:rPr>
     </w:lvl>
   </w:abstractNum>
-  <w:abstractNum w:abstractNumId="24" w15:restartNumberingAfterBreak="0">
+  <w:abstractNum w:abstractNumId="29" w15:restartNumberingAfterBreak="0">
+    <w:nsid w:val="76CF32B5"/>
+    <w:multiLevelType w:val="hybridMultilevel"/>
+    <w:tmpl w:val="028639D8"/>
+    <w:lvl w:ilvl="0" w:tplc="D41231E6">
+      <w:numFmt w:val="bullet"/>
+      <w:lvlText w:val="-"/>
+      <w:lvlJc w:val="left"/>
+      <w:pPr>
+        <w:ind w:left="1068" w:hanging="360"/>
+      </w:pPr>
+      <w:rPr>
+        <w:rFonts w:ascii="Arial" w:eastAsia="Times New Roman" w:hAnsi="Arial" w:cs="Arial" w:hint="default"/>
+      </w:rPr>
+    </w:lvl>
+    <w:lvl w:ilvl="1" w:tplc="0C0A0003" w:tentative="1">
+      <w:start w:val="1"/>
+      <w:numFmt w:val="bullet"/>
+      <w:lvlText w:val="o"/>
+      <w:lvlJc w:val="left"/>
+      <w:pPr>
+        <w:ind w:left="1440" w:hanging="360"/>
+      </w:pPr>
+      <w:rPr>
+        <w:rFonts w:ascii="Courier New" w:hAnsi="Courier New" w:cs="Courier New" w:hint="default"/>
+      </w:rPr>
+    </w:lvl>
+    <w:lvl w:ilvl="2" w:tplc="0C0A0005" w:tentative="1">
+      <w:start w:val="1"/>
+      <w:numFmt w:val="bullet"/>
+      <w:lvlText w:val=""/>
+      <w:lvlJc w:val="left"/>
+      <w:pPr>
+        <w:ind w:left="2160" w:hanging="360"/>
+      </w:pPr>
+      <w:rPr>
+        <w:rFonts w:ascii="Wingdings" w:hAnsi="Wingdings" w:hint="default"/>
+      </w:rPr>
+    </w:lvl>
+    <w:lvl w:ilvl="3" w:tplc="0C0A0001" w:tentative="1">
+      <w:start w:val="1"/>
+      <w:numFmt w:val="bullet"/>
+      <w:lvlText w:val=""/>
+      <w:lvlJc w:val="left"/>
+      <w:pPr>
+        <w:ind w:left="2880" w:hanging="360"/>
+      </w:pPr>
+      <w:rPr>
+        <w:rFonts w:ascii="Symbol" w:hAnsi="Symbol" w:hint="default"/>
+      </w:rPr>
+    </w:lvl>
+    <w:lvl w:ilvl="4" w:tplc="0C0A0003" w:tentative="1">
+      <w:start w:val="1"/>
+      <w:numFmt w:val="bullet"/>
+      <w:lvlText w:val="o"/>
+      <w:lvlJc w:val="left"/>
+      <w:pPr>
+        <w:ind w:left="3600" w:hanging="360"/>
+      </w:pPr>
+      <w:rPr>
+        <w:rFonts w:ascii="Courier New" w:hAnsi="Courier New" w:cs="Courier New" w:hint="default"/>
+      </w:rPr>
+    </w:lvl>
+    <w:lvl w:ilvl="5" w:tplc="0C0A0005" w:tentative="1">
+      <w:start w:val="1"/>
+      <w:numFmt w:val="bullet"/>
+      <w:lvlText w:val=""/>
+      <w:lvlJc w:val="left"/>
+      <w:pPr>
+        <w:ind w:left="4320" w:hanging="360"/>
+      </w:pPr>
+      <w:rPr>
+        <w:rFonts w:ascii="Wingdings" w:hAnsi="Wingdings" w:hint="default"/>
+      </w:rPr>
+    </w:lvl>
+    <w:lvl w:ilvl="6" w:tplc="0C0A0001" w:tentative="1">
+      <w:start w:val="1"/>
+      <w:numFmt w:val="bullet"/>
+      <w:lvlText w:val=""/>
+      <w:lvlJc w:val="left"/>
+      <w:pPr>
+        <w:ind w:left="5040" w:hanging="360"/>
+      </w:pPr>
+      <w:rPr>
+        <w:rFonts w:ascii="Symbol" w:hAnsi="Symbol" w:hint="default"/>
+      </w:rPr>
+    </w:lvl>
+    <w:lvl w:ilvl="7" w:tplc="0C0A0003" w:tentative="1">
+      <w:start w:val="1"/>
+      <w:numFmt w:val="bullet"/>
+      <w:lvlText w:val="o"/>
+      <w:lvlJc w:val="left"/>
+      <w:pPr>
+        <w:ind w:left="5760" w:hanging="360"/>
+      </w:pPr>
+      <w:rPr>
+        <w:rFonts w:ascii="Courier New" w:hAnsi="Courier New" w:cs="Courier New" w:hint="default"/>
+      </w:rPr>
+    </w:lvl>
+    <w:lvl w:ilvl="8" w:tplc="0C0A0005" w:tentative="1">
+      <w:start w:val="1"/>
+      <w:numFmt w:val="bullet"/>
+      <w:lvlText w:val=""/>
+      <w:lvlJc w:val="left"/>
+      <w:pPr>
+        <w:ind w:left="6480" w:hanging="360"/>
+      </w:pPr>
+      <w:rPr>
+        <w:rFonts w:ascii="Wingdings" w:hAnsi="Wingdings" w:hint="default"/>
+      </w:rPr>
+    </w:lvl>
+  </w:abstractNum>
+  <w:abstractNum w:abstractNumId="30" w15:restartNumberingAfterBreak="0">
     <w:nsid w:val="7CBA42DA"/>
     <w:multiLevelType w:val="multilevel"/>
     <w:tmpl w:val="D494CFD4"/>
     <w:lvl w:ilvl="0">
       <w:start w:val="1"/>
       <w:numFmt w:val="decimal"/>
-      <w:pStyle w:val="Heading1"/>
+      <w:pStyle w:val="Ttulo1"/>
       <w:suff w:val="space"/>
       <w:lvlText w:val="%1"/>
       <w:lvlJc w:val="left"/>
@@ -13635,7 +14750,7 @@
     <w:lvl w:ilvl="1">
       <w:start w:val="1"/>
       <w:numFmt w:val="decimal"/>
-      <w:pStyle w:val="Heading2"/>
+      <w:pStyle w:val="Ttulo2"/>
       <w:suff w:val="nothing"/>
       <w:lvlText w:val="%1.%2"/>
       <w:lvlJc w:val="left"/>
@@ -13652,7 +14767,7 @@
     <w:lvl w:ilvl="2">
       <w:start w:val="1"/>
       <w:numFmt w:val="decimal"/>
-      <w:pStyle w:val="Heading3"/>
+      <w:pStyle w:val="Ttulo3"/>
       <w:suff w:val="nothing"/>
       <w:lvlText w:val="%1.%2.%3"/>
       <w:lvlJc w:val="left"/>
@@ -13669,7 +14784,7 @@
     <w:lvl w:ilvl="3">
       <w:start w:val="1"/>
       <w:numFmt w:val="decimal"/>
-      <w:pStyle w:val="Heading4"/>
+      <w:pStyle w:val="Ttulo4"/>
       <w:suff w:val="nothing"/>
       <w:lvlText w:val="%1.%2.%3.%4"/>
       <w:lvlJc w:val="left"/>
@@ -13686,7 +14801,7 @@
     <w:lvl w:ilvl="4">
       <w:start w:val="1"/>
       <w:numFmt w:val="decimal"/>
-      <w:pStyle w:val="Heading5"/>
+      <w:pStyle w:val="Ttulo5"/>
       <w:suff w:val="space"/>
       <w:lvlText w:val="%1.%2.%3.%4.%5"/>
       <w:lvlJc w:val="left"/>
@@ -13704,7 +14819,7 @@
     <w:lvl w:ilvl="5">
       <w:start w:val="1"/>
       <w:numFmt w:val="none"/>
-      <w:pStyle w:val="Heading6"/>
+      <w:pStyle w:val="Ttulo6"/>
       <w:suff w:val="nothing"/>
       <w:lvlText w:val=""/>
       <w:lvlJc w:val="left"/>
@@ -13718,7 +14833,7 @@
     <w:lvl w:ilvl="6">
       <w:start w:val="1"/>
       <w:numFmt w:val="none"/>
-      <w:pStyle w:val="Heading7"/>
+      <w:pStyle w:val="Ttulo7"/>
       <w:suff w:val="nothing"/>
       <w:lvlText w:val=""/>
       <w:lvlJc w:val="left"/>
@@ -13732,7 +14847,7 @@
     <w:lvl w:ilvl="7">
       <w:start w:val="1"/>
       <w:numFmt w:val="none"/>
-      <w:pStyle w:val="Heading8"/>
+      <w:pStyle w:val="Ttulo8"/>
       <w:suff w:val="nothing"/>
       <w:lvlText w:val=""/>
       <w:lvlJc w:val="left"/>
@@ -13746,7 +14861,7 @@
     <w:lvl w:ilvl="8">
       <w:start w:val="1"/>
       <w:numFmt w:val="none"/>
-      <w:pStyle w:val="Heading9"/>
+      <w:pStyle w:val="Ttulo9"/>
       <w:suff w:val="nothing"/>
       <w:lvlText w:val=""/>
       <w:lvlJc w:val="left"/>
@@ -13758,86 +14873,104 @@
       </w:rPr>
     </w:lvl>
   </w:abstractNum>
-  <w:num w:numId="1" w16cid:durableId="1868563468">
+  <w:num w:numId="1">
+    <w:abstractNumId w:val="30"/>
+  </w:num>
+  <w:num w:numId="2">
+    <w:abstractNumId w:val="18"/>
+  </w:num>
+  <w:num w:numId="3">
+    <w:abstractNumId w:val="10"/>
+  </w:num>
+  <w:num w:numId="4">
+    <w:abstractNumId w:val="7"/>
+  </w:num>
+  <w:num w:numId="5">
+    <w:abstractNumId w:val="8"/>
+  </w:num>
+  <w:num w:numId="6">
+    <w:abstractNumId w:val="25"/>
+  </w:num>
+  <w:num w:numId="7">
+    <w:abstractNumId w:val="15"/>
+  </w:num>
+  <w:num w:numId="8">
+    <w:abstractNumId w:val="9"/>
+  </w:num>
+  <w:num w:numId="9">
+    <w:abstractNumId w:val="4"/>
+  </w:num>
+  <w:num w:numId="10">
+    <w:abstractNumId w:val="19"/>
+  </w:num>
+  <w:num w:numId="11">
+    <w:abstractNumId w:val="5"/>
+  </w:num>
+  <w:num w:numId="12">
+    <w:abstractNumId w:val="2"/>
+  </w:num>
+  <w:num w:numId="13">
+    <w:abstractNumId w:val="6"/>
+  </w:num>
+  <w:num w:numId="14">
+    <w:abstractNumId w:val="21"/>
+  </w:num>
+  <w:num w:numId="15">
+    <w:abstractNumId w:val="16"/>
+  </w:num>
+  <w:num w:numId="16">
+    <w:abstractNumId w:val="0"/>
+  </w:num>
+  <w:num w:numId="17">
     <w:abstractNumId w:val="24"/>
   </w:num>
-  <w:num w:numId="2" w16cid:durableId="1299653064">
+  <w:num w:numId="18">
+    <w:abstractNumId w:val="28"/>
+  </w:num>
+  <w:num w:numId="19">
+    <w:abstractNumId w:val="12"/>
+  </w:num>
+  <w:num w:numId="20">
+    <w:abstractNumId w:val="17"/>
+  </w:num>
+  <w:num w:numId="21">
+    <w:abstractNumId w:val="22"/>
+  </w:num>
+  <w:num w:numId="22">
+    <w:abstractNumId w:val="20"/>
+  </w:num>
+  <w:num w:numId="23">
+    <w:abstractNumId w:val="23"/>
+  </w:num>
+  <w:num w:numId="24">
+    <w:abstractNumId w:val="11"/>
+  </w:num>
+  <w:num w:numId="25">
+    <w:abstractNumId w:val="27"/>
+  </w:num>
+  <w:num w:numId="26">
+    <w:abstractNumId w:val="26"/>
+  </w:num>
+  <w:num w:numId="27">
     <w:abstractNumId w:val="14"/>
   </w:num>
-  <w:num w:numId="3" w16cid:durableId="1737239104">
-    <w:abstractNumId w:val="8"/>
-  </w:num>
-  <w:num w:numId="4" w16cid:durableId="700590606">
-    <w:abstractNumId w:val="5"/>
-  </w:num>
-  <w:num w:numId="5" w16cid:durableId="1818036400">
-    <w:abstractNumId w:val="6"/>
-  </w:num>
-  <w:num w:numId="6" w16cid:durableId="1146581755">
-    <w:abstractNumId w:val="21"/>
-  </w:num>
-  <w:num w:numId="7" w16cid:durableId="284704705">
-    <w:abstractNumId w:val="11"/>
-  </w:num>
-  <w:num w:numId="8" w16cid:durableId="1066418111">
-    <w:abstractNumId w:val="7"/>
-  </w:num>
-  <w:num w:numId="9" w16cid:durableId="561213587">
-    <w:abstractNumId w:val="2"/>
-  </w:num>
-  <w:num w:numId="10" w16cid:durableId="273951349">
-    <w:abstractNumId w:val="15"/>
-  </w:num>
-  <w:num w:numId="11" w16cid:durableId="1575160456">
+  <w:num w:numId="28">
     <w:abstractNumId w:val="3"/>
   </w:num>
-  <w:num w:numId="12" w16cid:durableId="1405955372">
+  <w:num w:numId="29">
     <w:abstractNumId w:val="1"/>
   </w:num>
-  <w:num w:numId="13" w16cid:durableId="1967538304">
-    <w:abstractNumId w:val="4"/>
+  <w:num w:numId="30">
+    <w:abstractNumId w:val="29"/>
   </w:num>
-  <w:num w:numId="14" w16cid:durableId="1865096791">
-    <w:abstractNumId w:val="17"/>
-  </w:num>
-  <w:num w:numId="15" w16cid:durableId="785853475">
-    <w:abstractNumId w:val="12"/>
-  </w:num>
-  <w:num w:numId="16" w16cid:durableId="529612286">
-    <w:abstractNumId w:val="0"/>
-  </w:num>
-  <w:num w:numId="17" w16cid:durableId="1112045213">
-    <w:abstractNumId w:val="20"/>
-  </w:num>
-  <w:num w:numId="18" w16cid:durableId="1650205388">
-    <w:abstractNumId w:val="23"/>
-  </w:num>
-  <w:num w:numId="19" w16cid:durableId="426656302">
-    <w:abstractNumId w:val="10"/>
-  </w:num>
-  <w:num w:numId="20" w16cid:durableId="1457528003">
+  <w:num w:numId="31">
     <w:abstractNumId w:val="13"/>
-  </w:num>
-  <w:num w:numId="21" w16cid:durableId="173887232">
-    <w:abstractNumId w:val="18"/>
-  </w:num>
-  <w:num w:numId="22" w16cid:durableId="171990872">
-    <w:abstractNumId w:val="16"/>
-  </w:num>
-  <w:num w:numId="23" w16cid:durableId="1881243058">
-    <w:abstractNumId w:val="19"/>
-  </w:num>
-  <w:num w:numId="24" w16cid:durableId="60950927">
-    <w:abstractNumId w:val="9"/>
-  </w:num>
-  <w:num w:numId="25" w16cid:durableId="1006403479">
-    <w:abstractNumId w:val="22"/>
   </w:num>
 </w:numbering>
 </file>
 
 <file path=word/styles.xml><?xml version="1.0" encoding="utf-8"?>
-<w:styles xmlns:mc="http://schemas.openxmlformats.org/markup-compatibility/2006" xmlns:r="http://schemas.openxmlformats.org/officeDocument/2006/relationships" xmlns:w="http://schemas.openxmlformats.org/wordprocessingml/2006/main" xmlns:w14="http://schemas.microsoft.com/office/word/2010/wordml" xmlns:w15="http://schemas.microsoft.com/office/word/2012/wordml" xmlns:w16cex="http://schemas.microsoft.com/office/word/2018/wordml/cex" xmlns:w16cid="http://schemas.microsoft.com/office/word/2016/wordml/cid" xmlns:w16="http://schemas.microsoft.com/office/word/2018/wordml" xmlns:w16du="http://schemas.microsoft.com/office/word/2023/wordml/word16du" xmlns:w16sdtdh="http://schemas.microsoft.com/office/word/2020/wordml/sdtdatahash" xmlns:w16sdtfl="http://schemas.microsoft.com/office/word/2024/wordml/sdtformatlock" xmlns:w16se="http://schemas.microsoft.com/office/word/2015/wordml/symex" mc:Ignorable="w14 w15 w16se w16cid w16 w16cex w16sdtdh w16sdtfl w16du">
+<w:styles xmlns:mc="http://schemas.openxmlformats.org/markup-compatibility/2006" xmlns:r="http://schemas.openxmlformats.org/officeDocument/2006/relationships" xmlns:w="http://schemas.openxmlformats.org/wordprocessingml/2006/main" xmlns:w14="http://schemas.microsoft.com/office/word/2010/wordml" xmlns:w15="http://schemas.microsoft.com/office/word/2012/wordml" xmlns:w16se="http://schemas.microsoft.com/office/word/2015/wordml/symex" mc:Ignorable="w14 w15 w16se">
   <w:docDefaults>
     <w:rPrDefault>
       <w:rPr>
@@ -13847,7 +14980,7 @@
     </w:rPrDefault>
     <w:pPrDefault/>
   </w:docDefaults>
-  <w:latentStyles w:defLockedState="0" w:defUIPriority="99" w:defSemiHidden="0" w:defUnhideWhenUsed="0" w:defQFormat="0" w:count="376">
+  <w:latentStyles w:defLockedState="0" w:defUIPriority="99" w:defSemiHidden="0" w:defUnhideWhenUsed="0" w:defQFormat="0" w:count="371">
     <w:lsdException w:name="Normal" w:uiPriority="0" w:qFormat="1"/>
     <w:lsdException w:name="heading 1" w:uiPriority="0" w:qFormat="1"/>
     <w:lsdException w:name="heading 2" w:uiPriority="0" w:qFormat="1"/>
@@ -14216,11 +15349,6 @@
     <w:lsdException w:name="List Table 5 Dark Accent 6" w:uiPriority="50"/>
     <w:lsdException w:name="List Table 6 Colorful Accent 6" w:uiPriority="51"/>
     <w:lsdException w:name="List Table 7 Colorful Accent 6" w:uiPriority="52"/>
-    <w:lsdException w:name="Mention" w:semiHidden="1" w:unhideWhenUsed="1"/>
-    <w:lsdException w:name="Smart Hyperlink" w:semiHidden="1" w:unhideWhenUsed="1"/>
-    <w:lsdException w:name="Hashtag" w:semiHidden="1" w:unhideWhenUsed="1"/>
-    <w:lsdException w:name="Unresolved Mention" w:semiHidden="1" w:unhideWhenUsed="1"/>
-    <w:lsdException w:name="Smart Link" w:semiHidden="1" w:unhideWhenUsed="1"/>
   </w:latentStyles>
   <w:style w:type="paragraph" w:default="1" w:styleId="Normal">
     <w:name w:val="Normal"/>
@@ -14230,7 +15358,7 @@
       <w:lang w:val="de-DE" w:eastAsia="de-DE"/>
     </w:rPr>
   </w:style>
-  <w:style w:type="paragraph" w:styleId="Heading1">
+  <w:style w:type="paragraph" w:styleId="Ttulo1">
     <w:name w:val="heading 1"/>
     <w:basedOn w:val="Normal"/>
     <w:next w:val="Text-1Absatz"/>
@@ -14254,10 +15382,11 @@
       <w:sz w:val="28"/>
     </w:rPr>
   </w:style>
-  <w:style w:type="paragraph" w:styleId="Heading2">
+  <w:style w:type="paragraph" w:styleId="Ttulo2">
     <w:name w:val="heading 2"/>
-    <w:basedOn w:val="Heading1"/>
+    <w:basedOn w:val="Ttulo1"/>
     <w:next w:val="Text-1Absatz"/>
+    <w:link w:val="Ttulo2Car"/>
     <w:qFormat/>
     <w:pPr>
       <w:numPr>
@@ -14271,9 +15400,9 @@
       <w:sz w:val="24"/>
     </w:rPr>
   </w:style>
-  <w:style w:type="paragraph" w:styleId="Heading3">
+  <w:style w:type="paragraph" w:styleId="Ttulo3">
     <w:name w:val="heading 3"/>
-    <w:basedOn w:val="Heading2"/>
+    <w:basedOn w:val="Ttulo2"/>
     <w:next w:val="Text-1Absatz"/>
     <w:qFormat/>
     <w:pPr>
@@ -14287,9 +15416,9 @@
       <w:sz w:val="20"/>
     </w:rPr>
   </w:style>
-  <w:style w:type="paragraph" w:styleId="Heading4">
+  <w:style w:type="paragraph" w:styleId="Ttulo4">
     <w:name w:val="heading 4"/>
-    <w:basedOn w:val="Heading3"/>
+    <w:basedOn w:val="Ttulo3"/>
     <w:next w:val="Text-1Absatz"/>
     <w:qFormat/>
     <w:pPr>
@@ -14302,9 +15431,9 @@
       <w:i/>
     </w:rPr>
   </w:style>
-  <w:style w:type="paragraph" w:styleId="Heading5">
+  <w:style w:type="paragraph" w:styleId="Ttulo5">
     <w:name w:val="heading 5"/>
-    <w:basedOn w:val="Heading4"/>
+    <w:basedOn w:val="Ttulo4"/>
     <w:next w:val="Text-1Absatz"/>
     <w:qFormat/>
     <w:pPr>
@@ -14315,9 +15444,9 @@
       <w:outlineLvl w:val="4"/>
     </w:pPr>
   </w:style>
-  <w:style w:type="paragraph" w:styleId="Heading6">
+  <w:style w:type="paragraph" w:styleId="Ttulo6">
     <w:name w:val="heading 6"/>
-    <w:basedOn w:val="Heading5"/>
+    <w:basedOn w:val="Ttulo5"/>
     <w:next w:val="Text-1Absatz"/>
     <w:qFormat/>
     <w:pPr>
@@ -14327,9 +15456,9 @@
       <w:outlineLvl w:val="5"/>
     </w:pPr>
   </w:style>
-  <w:style w:type="paragraph" w:styleId="Heading7">
+  <w:style w:type="paragraph" w:styleId="Ttulo7">
     <w:name w:val="heading 7"/>
-    <w:basedOn w:val="Heading6"/>
+    <w:basedOn w:val="Ttulo6"/>
     <w:next w:val="Text-1Absatz"/>
     <w:qFormat/>
     <w:pPr>
@@ -14339,9 +15468,9 @@
       <w:outlineLvl w:val="6"/>
     </w:pPr>
   </w:style>
-  <w:style w:type="paragraph" w:styleId="Heading8">
+  <w:style w:type="paragraph" w:styleId="Ttulo8">
     <w:name w:val="heading 8"/>
-    <w:basedOn w:val="Heading7"/>
+    <w:basedOn w:val="Ttulo7"/>
     <w:next w:val="Text-1Absatz"/>
     <w:qFormat/>
     <w:pPr>
@@ -14351,9 +15480,9 @@
       <w:outlineLvl w:val="7"/>
     </w:pPr>
   </w:style>
-  <w:style w:type="paragraph" w:styleId="Heading9">
+  <w:style w:type="paragraph" w:styleId="Ttulo9">
     <w:name w:val="heading 9"/>
-    <w:basedOn w:val="Heading8"/>
+    <w:basedOn w:val="Ttulo8"/>
     <w:next w:val="Text-1Absatz"/>
     <w:qFormat/>
     <w:pPr>
@@ -14363,13 +15492,13 @@
       <w:outlineLvl w:val="8"/>
     </w:pPr>
   </w:style>
-  <w:style w:type="character" w:default="1" w:styleId="DefaultParagraphFont">
+  <w:style w:type="character" w:default="1" w:styleId="Fuentedeprrafopredeter">
     <w:name w:val="Default Paragraph Font"/>
     <w:uiPriority w:val="1"/>
     <w:semiHidden/>
     <w:unhideWhenUsed/>
   </w:style>
-  <w:style w:type="table" w:default="1" w:styleId="TableNormal">
+  <w:style w:type="table" w:default="1" w:styleId="Tablanormal">
     <w:name w:val="Normal Table"/>
     <w:uiPriority w:val="99"/>
     <w:semiHidden/>
@@ -14384,7 +15513,7 @@
       </w:tblCellMar>
     </w:tblPr>
   </w:style>
-  <w:style w:type="numbering" w:default="1" w:styleId="NoList">
+  <w:style w:type="numbering" w:default="1" w:styleId="Sinlista">
     <w:name w:val="No List"/>
     <w:uiPriority w:val="99"/>
     <w:semiHidden/>
@@ -14411,7 +15540,7 @@
       <w:ind w:firstLine="227"/>
     </w:pPr>
   </w:style>
-  <w:style w:type="paragraph" w:styleId="BalloonText">
+  <w:style w:type="paragraph" w:styleId="Textodeglobo">
     <w:name w:val="Balloon Text"/>
     <w:basedOn w:val="Normal"/>
     <w:semiHidden/>
@@ -14421,7 +15550,7 @@
       <w:szCs w:val="16"/>
     </w:rPr>
   </w:style>
-  <w:style w:type="character" w:styleId="CommentReference">
+  <w:style w:type="character" w:styleId="Refdecomentario">
     <w:name w:val="annotation reference"/>
     <w:basedOn w:val="Absatz-Standardschriftart1"/>
     <w:semiHidden/>
@@ -14436,7 +15565,7 @@
     <w:semiHidden/>
     <w:qFormat/>
   </w:style>
-  <w:style w:type="paragraph" w:styleId="CommentText">
+  <w:style w:type="paragraph" w:styleId="Textocomentario">
     <w:name w:val="annotation text"/>
     <w:basedOn w:val="Normal"/>
     <w:autoRedefine/>
@@ -14450,7 +15579,7 @@
       <w:sz w:val="16"/>
     </w:rPr>
   </w:style>
-  <w:style w:type="paragraph" w:styleId="DocumentMap">
+  <w:style w:type="paragraph" w:styleId="Mapadeldocumento">
     <w:name w:val="Document Map"/>
     <w:basedOn w:val="Normal"/>
     <w:semiHidden/>
@@ -14462,10 +15591,10 @@
       <w:rFonts w:ascii="Tahoma" w:hAnsi="Tahoma" w:cs="Tahoma"/>
     </w:rPr>
   </w:style>
-  <w:style w:type="paragraph" w:styleId="Footer">
+  <w:style w:type="paragraph" w:styleId="Piedepgina">
     <w:name w:val="footer"/>
     <w:basedOn w:val="Normal"/>
-    <w:link w:val="FooterChar"/>
+    <w:link w:val="PiedepginaCar"/>
     <w:uiPriority w:val="99"/>
     <w:qFormat/>
     <w:pPr>
@@ -14475,7 +15604,7 @@
       </w:tabs>
     </w:pPr>
   </w:style>
-  <w:style w:type="character" w:styleId="FootnoteReference">
+  <w:style w:type="character" w:styleId="Refdenotaalpie">
     <w:name w:val="footnote reference"/>
     <w:basedOn w:val="Absatz-Standardschriftart1"/>
     <w:semiHidden/>
@@ -14486,7 +15615,7 @@
       <w:vertAlign w:val="superscript"/>
     </w:rPr>
   </w:style>
-  <w:style w:type="paragraph" w:styleId="FootnoteText">
+  <w:style w:type="paragraph" w:styleId="Textonotapie">
     <w:name w:val="footnote text"/>
     <w:basedOn w:val="Text-1Absatz"/>
     <w:semiHidden/>
@@ -14501,7 +15630,7 @@
       <w:sz w:val="17"/>
     </w:rPr>
   </w:style>
-  <w:style w:type="paragraph" w:styleId="Header">
+  <w:style w:type="paragraph" w:styleId="Encabezado">
     <w:name w:val="header"/>
     <w:basedOn w:val="Normal"/>
     <w:qFormat/>
@@ -14522,9 +15651,9 @@
       <w:sz w:val="17"/>
     </w:rPr>
   </w:style>
-  <w:style w:type="character" w:styleId="HTMLCode">
+  <w:style w:type="character" w:styleId="CdigoHTML">
     <w:name w:val="HTML Code"/>
-    <w:basedOn w:val="DefaultParagraphFont"/>
+    <w:basedOn w:val="Fuentedeprrafopredeter"/>
     <w:uiPriority w:val="99"/>
     <w:semiHidden/>
     <w:unhideWhenUsed/>
@@ -14534,7 +15663,7 @@
       <w:szCs w:val="20"/>
     </w:rPr>
   </w:style>
-  <w:style w:type="character" w:styleId="Hyperlink">
+  <w:style w:type="character" w:styleId="Hipervnculo">
     <w:name w:val="Hyperlink"/>
     <w:basedOn w:val="Webadressen"/>
     <w:rPr>
@@ -14552,9 +15681,9 @@
       <w:rFonts w:ascii="Courier New" w:hAnsi="Courier New"/>
     </w:rPr>
   </w:style>
-  <w:style w:type="paragraph" w:styleId="Index1">
+  <w:style w:type="paragraph" w:styleId="ndice1">
     <w:name w:val="index 1"/>
-    <w:next w:val="Index2"/>
+    <w:next w:val="ndice2"/>
     <w:semiHidden/>
     <w:pPr>
       <w:tabs>
@@ -14566,85 +15695,85 @@
       <w:lang w:val="de-DE" w:eastAsia="de-DE"/>
     </w:rPr>
   </w:style>
-  <w:style w:type="paragraph" w:styleId="Index2">
+  <w:style w:type="paragraph" w:styleId="ndice2">
     <w:name w:val="index 2"/>
-    <w:basedOn w:val="Index1"/>
-    <w:next w:val="Index3"/>
+    <w:basedOn w:val="ndice1"/>
+    <w:next w:val="ndice3"/>
     <w:semiHidden/>
     <w:qFormat/>
     <w:pPr>
       <w:ind w:left="480"/>
     </w:pPr>
   </w:style>
-  <w:style w:type="paragraph" w:styleId="Index3">
+  <w:style w:type="paragraph" w:styleId="ndice3">
     <w:name w:val="index 3"/>
-    <w:basedOn w:val="Index2"/>
-    <w:next w:val="Index4"/>
+    <w:basedOn w:val="ndice2"/>
+    <w:next w:val="ndice4"/>
     <w:semiHidden/>
     <w:pPr>
       <w:ind w:left="720"/>
     </w:pPr>
   </w:style>
-  <w:style w:type="paragraph" w:styleId="Index4">
+  <w:style w:type="paragraph" w:styleId="ndice4">
     <w:name w:val="index 4"/>
-    <w:basedOn w:val="Index3"/>
-    <w:next w:val="Index5"/>
+    <w:basedOn w:val="ndice3"/>
+    <w:next w:val="ndice5"/>
     <w:semiHidden/>
     <w:qFormat/>
     <w:pPr>
       <w:ind w:left="960"/>
     </w:pPr>
   </w:style>
-  <w:style w:type="paragraph" w:styleId="Index5">
+  <w:style w:type="paragraph" w:styleId="ndice5">
     <w:name w:val="index 5"/>
-    <w:basedOn w:val="Index4"/>
-    <w:next w:val="Index6"/>
+    <w:basedOn w:val="ndice4"/>
+    <w:next w:val="ndice6"/>
     <w:semiHidden/>
     <w:pPr>
       <w:ind w:left="1200"/>
     </w:pPr>
   </w:style>
-  <w:style w:type="paragraph" w:styleId="Index6">
+  <w:style w:type="paragraph" w:styleId="ndice6">
     <w:name w:val="index 6"/>
-    <w:basedOn w:val="Index5"/>
-    <w:next w:val="Index7"/>
+    <w:basedOn w:val="ndice5"/>
+    <w:next w:val="ndice7"/>
     <w:semiHidden/>
     <w:pPr>
       <w:ind w:left="1440"/>
     </w:pPr>
   </w:style>
-  <w:style w:type="paragraph" w:styleId="Index7">
+  <w:style w:type="paragraph" w:styleId="ndice7">
     <w:name w:val="index 7"/>
-    <w:basedOn w:val="Index6"/>
-    <w:next w:val="Index8"/>
+    <w:basedOn w:val="ndice6"/>
+    <w:next w:val="ndice8"/>
     <w:semiHidden/>
     <w:pPr>
       <w:ind w:left="1680"/>
     </w:pPr>
   </w:style>
-  <w:style w:type="paragraph" w:styleId="Index8">
+  <w:style w:type="paragraph" w:styleId="ndice8">
     <w:name w:val="index 8"/>
-    <w:basedOn w:val="Index7"/>
-    <w:next w:val="Index9"/>
+    <w:basedOn w:val="ndice7"/>
+    <w:next w:val="ndice9"/>
     <w:semiHidden/>
     <w:qFormat/>
     <w:pPr>
       <w:ind w:left="1920"/>
     </w:pPr>
   </w:style>
-  <w:style w:type="paragraph" w:styleId="Index9">
+  <w:style w:type="paragraph" w:styleId="ndice9">
     <w:name w:val="index 9"/>
-    <w:basedOn w:val="Index8"/>
-    <w:next w:val="Index8"/>
+    <w:basedOn w:val="ndice8"/>
+    <w:next w:val="ndice8"/>
     <w:semiHidden/>
     <w:qFormat/>
     <w:pPr>
       <w:ind w:left="2160"/>
     </w:pPr>
   </w:style>
-  <w:style w:type="paragraph" w:styleId="IndexHeading">
+  <w:style w:type="paragraph" w:styleId="Ttulodendice">
     <w:name w:val="index heading"/>
-    <w:basedOn w:val="Index1"/>
+    <w:basedOn w:val="ndice1"/>
     <w:semiHidden/>
     <w:qFormat/>
   </w:style>
@@ -14661,7 +15790,7 @@
       <w:szCs w:val="24"/>
     </w:rPr>
   </w:style>
-  <w:style w:type="character" w:styleId="PageNumber">
+  <w:style w:type="character" w:styleId="Nmerodepgina">
     <w:name w:val="page number"/>
     <w:basedOn w:val="Absatz-Standardschriftart1"/>
     <w:qFormat/>
@@ -14670,9 +15799,9 @@
       <w:sz w:val="17"/>
     </w:rPr>
   </w:style>
-  <w:style w:type="character" w:styleId="Strong">
+  <w:style w:type="character" w:styleId="Textoennegrita">
     <w:name w:val="Strong"/>
-    <w:basedOn w:val="DefaultParagraphFont"/>
+    <w:basedOn w:val="Fuentedeprrafopredeter"/>
     <w:uiPriority w:val="22"/>
     <w:qFormat/>
     <w:rPr>
@@ -14680,9 +15809,9 @@
       <w:bCs/>
     </w:rPr>
   </w:style>
-  <w:style w:type="table" w:styleId="TableGrid">
+  <w:style w:type="table" w:styleId="Tablaconcuadrcula">
     <w:name w:val="Table Grid"/>
-    <w:basedOn w:val="TableNormal"/>
+    <w:basedOn w:val="Tablanormal"/>
     <w:qFormat/>
     <w:pPr>
       <w:spacing w:line="240" w:lineRule="atLeast"/>
@@ -14698,7 +15827,7 @@
       </w:tblBorders>
     </w:tblPr>
   </w:style>
-  <w:style w:type="paragraph" w:styleId="TableofFigures">
+  <w:style w:type="paragraph" w:styleId="Tabladeilustraciones">
     <w:name w:val="table of figures"/>
     <w:basedOn w:val="Titelaufnahme"/>
     <w:next w:val="Titelaufnahme"/>
@@ -14728,10 +15857,10 @@
       <w:sz w:val="17"/>
     </w:rPr>
   </w:style>
-  <w:style w:type="paragraph" w:styleId="TOC1">
+  <w:style w:type="paragraph" w:styleId="TDC1">
     <w:name w:val="toc 1"/>
     <w:basedOn w:val="Text-laufAbstze"/>
-    <w:next w:val="TOC2"/>
+    <w:next w:val="TDC2"/>
     <w:uiPriority w:val="39"/>
     <w:pPr>
       <w:tabs>
@@ -14746,10 +15875,10 @@
       <w:caps/>
     </w:rPr>
   </w:style>
-  <w:style w:type="paragraph" w:styleId="TOC2">
+  <w:style w:type="paragraph" w:styleId="TDC2">
     <w:name w:val="toc 2"/>
-    <w:basedOn w:val="TOC1"/>
-    <w:next w:val="TOC3"/>
+    <w:basedOn w:val="TDC1"/>
+    <w:next w:val="TDC3"/>
     <w:uiPriority w:val="39"/>
     <w:qFormat/>
     <w:pPr>
@@ -14760,39 +15889,39 @@
       <w:caps w:val="0"/>
     </w:rPr>
   </w:style>
-  <w:style w:type="paragraph" w:styleId="TOC3">
+  <w:style w:type="paragraph" w:styleId="TDC3">
     <w:name w:val="toc 3"/>
-    <w:basedOn w:val="TOC2"/>
-    <w:next w:val="TOC4"/>
+    <w:basedOn w:val="TDC2"/>
+    <w:next w:val="TDC4"/>
     <w:uiPriority w:val="39"/>
     <w:qFormat/>
     <w:pPr>
       <w:ind w:left="510" w:hanging="510"/>
     </w:pPr>
   </w:style>
-  <w:style w:type="paragraph" w:styleId="TOC4">
+  <w:style w:type="paragraph" w:styleId="TDC4">
     <w:name w:val="toc 4"/>
-    <w:basedOn w:val="TOC3"/>
-    <w:next w:val="TOC5"/>
+    <w:basedOn w:val="TDC3"/>
+    <w:next w:val="TDC5"/>
     <w:semiHidden/>
     <w:pPr>
       <w:ind w:left="1701" w:right="227" w:hanging="680"/>
     </w:pPr>
   </w:style>
-  <w:style w:type="paragraph" w:styleId="TOC5">
+  <w:style w:type="paragraph" w:styleId="TDC5">
     <w:name w:val="toc 5"/>
-    <w:basedOn w:val="TOC3"/>
-    <w:next w:val="TOC6"/>
+    <w:basedOn w:val="TDC3"/>
+    <w:next w:val="TDC6"/>
     <w:semiHidden/>
     <w:qFormat/>
     <w:pPr>
       <w:ind w:left="2098" w:hanging="851"/>
     </w:pPr>
   </w:style>
-  <w:style w:type="paragraph" w:styleId="TOC6">
+  <w:style w:type="paragraph" w:styleId="TDC6">
     <w:name w:val="toc 6"/>
-    <w:basedOn w:val="TOC5"/>
-    <w:next w:val="TOC7"/>
+    <w:basedOn w:val="TDC5"/>
+    <w:next w:val="TDC7"/>
     <w:autoRedefine/>
     <w:semiHidden/>
     <w:qFormat/>
@@ -14800,10 +15929,10 @@
       <w:ind w:left="1202"/>
     </w:pPr>
   </w:style>
-  <w:style w:type="paragraph" w:styleId="TOC7">
+  <w:style w:type="paragraph" w:styleId="TDC7">
     <w:name w:val="toc 7"/>
-    <w:basedOn w:val="TOC6"/>
-    <w:next w:val="TOC8"/>
+    <w:basedOn w:val="TDC6"/>
+    <w:next w:val="TDC8"/>
     <w:autoRedefine/>
     <w:semiHidden/>
     <w:qFormat/>
@@ -14811,10 +15940,10 @@
       <w:ind w:left="1440"/>
     </w:pPr>
   </w:style>
-  <w:style w:type="paragraph" w:styleId="TOC8">
+  <w:style w:type="paragraph" w:styleId="TDC8">
     <w:name w:val="toc 8"/>
-    <w:basedOn w:val="TOC7"/>
-    <w:next w:val="TOC9"/>
+    <w:basedOn w:val="TDC7"/>
+    <w:next w:val="TDC9"/>
     <w:autoRedefine/>
     <w:semiHidden/>
     <w:qFormat/>
@@ -14822,9 +15951,9 @@
       <w:ind w:left="1680"/>
     </w:pPr>
   </w:style>
-  <w:style w:type="paragraph" w:styleId="TOC9">
+  <w:style w:type="paragraph" w:styleId="TDC9">
     <w:name w:val="toc 9"/>
-    <w:basedOn w:val="TOC8"/>
+    <w:basedOn w:val="TDC8"/>
     <w:next w:val="Text-1Absatz"/>
     <w:autoRedefine/>
     <w:semiHidden/>
@@ -15059,7 +16188,7 @@
   <w:style w:type="paragraph" w:customStyle="1" w:styleId="Inhaltsverzeichnis">
     <w:name w:val="Inhaltsverzeichnis"/>
     <w:basedOn w:val="Text-1Absatz"/>
-    <w:next w:val="TOC1"/>
+    <w:next w:val="TDC1"/>
     <w:autoRedefine/>
     <w:qFormat/>
     <w:pPr>
@@ -15305,17 +16434,17 @@
       <w:lang w:val="de-DE" w:eastAsia="de-DE" w:bidi="ar-SA"/>
     </w:rPr>
   </w:style>
-  <w:style w:type="character" w:customStyle="1" w:styleId="FooterChar">
-    <w:name w:val="Footer Char"/>
-    <w:basedOn w:val="DefaultParagraphFont"/>
-    <w:link w:val="Footer"/>
+  <w:style w:type="character" w:customStyle="1" w:styleId="PiedepginaCar">
+    <w:name w:val="Pie de página Car"/>
+    <w:basedOn w:val="Fuentedeprrafopredeter"/>
+    <w:link w:val="Piedepgina"/>
     <w:uiPriority w:val="99"/>
     <w:qFormat/>
     <w:rPr>
       <w:rFonts w:ascii="Roboto" w:hAnsi="Roboto"/>
     </w:rPr>
   </w:style>
-  <w:style w:type="paragraph" w:styleId="ListParagraph">
+  <w:style w:type="paragraph" w:styleId="Prrafodelista">
     <w:name w:val="List Paragraph"/>
     <w:basedOn w:val="Normal"/>
     <w:uiPriority w:val="34"/>
@@ -15324,6 +16453,18 @@
       <w:ind w:left="720"/>
       <w:contextualSpacing/>
     </w:pPr>
+  </w:style>
+  <w:style w:type="character" w:customStyle="1" w:styleId="Ttulo2Car">
+    <w:name w:val="Título 2 Car"/>
+    <w:basedOn w:val="Fuentedeprrafopredeter"/>
+    <w:link w:val="Ttulo2"/>
+    <w:rsid w:val="00A03F9D"/>
+    <w:rPr>
+      <w:rFonts w:ascii="Roboto" w:eastAsia="Times New Roman" w:hAnsi="Roboto"/>
+      <w:kern w:val="28"/>
+      <w:sz w:val="24"/>
+      <w:lang w:val="de-DE" w:eastAsia="de-DE"/>
+    </w:rPr>
   </w:style>
 </w:styles>
 </file>
@@ -15653,7 +16794,7 @@
 </file>
 
 <file path=customXml/itemProps1.xml><?xml version="1.0" encoding="utf-8"?>
-<ds:datastoreItem xmlns:ds="http://schemas.openxmlformats.org/officeDocument/2006/customXml" ds:itemID="{C92EB47E-25AD-4B57-8444-041B3C773E9F}">
+<ds:datastoreItem xmlns:ds="http://schemas.openxmlformats.org/officeDocument/2006/customXml" ds:itemID="{54A2D27F-C112-4EFA-AC23-4932CFA4AAFA}">
   <ds:schemaRefs>
     <ds:schemaRef ds:uri="http://schemas.openxmlformats.org/officeDocument/2006/bibliography"/>
   </ds:schemaRefs>

</xml_diff>

<commit_message>
save local changes to technical documentation
</commit_message>
<xml_diff>
--- a/Project final documentation/technical documentation.docx
+++ b/Project final documentation/technical documentation.docx
@@ -1,6 +1,6 @@
 
 <file path=word/document.xml><?xml version="1.0" encoding="utf-8"?>
-<w:document xmlns:wpc="http://schemas.microsoft.com/office/word/2010/wordprocessingCanvas" xmlns:cx="http://schemas.microsoft.com/office/drawing/2014/chartex" xmlns:cx1="http://schemas.microsoft.com/office/drawing/2015/9/8/chartex" xmlns:mc="http://schemas.openxmlformats.org/markup-compatibility/2006" xmlns:o="urn:schemas-microsoft-com:office:office" xmlns:r="http://schemas.openxmlformats.org/officeDocument/2006/relationships" xmlns:m="http://schemas.openxmlformats.org/officeDocument/2006/math" xmlns:v="urn:schemas-microsoft-com:vml" xmlns:wp14="http://schemas.microsoft.com/office/word/2010/wordprocessingDrawing" xmlns:wp="http://schemas.openxmlformats.org/drawingml/2006/wordprocessingDrawing" xmlns:w10="urn:schemas-microsoft-com:office:word" xmlns:w="http://schemas.openxmlformats.org/wordprocessingml/2006/main" xmlns:w14="http://schemas.microsoft.com/office/word/2010/wordml" xmlns:w15="http://schemas.microsoft.com/office/word/2012/wordml" xmlns:w16se="http://schemas.microsoft.com/office/word/2015/wordml/symex" xmlns:wpg="http://schemas.microsoft.com/office/word/2010/wordprocessingGroup" xmlns:wpi="http://schemas.microsoft.com/office/word/2010/wordprocessingInk" xmlns:wne="http://schemas.microsoft.com/office/word/2006/wordml" xmlns:wps="http://schemas.microsoft.com/office/word/2010/wordprocessingShape" mc:Ignorable="w14 w15 w16se wp14">
+<w:document xmlns:wpc="http://schemas.microsoft.com/office/word/2010/wordprocessingCanvas" xmlns:cx="http://schemas.microsoft.com/office/drawing/2014/chartex" xmlns:cx1="http://schemas.microsoft.com/office/drawing/2015/9/8/chartex" xmlns:cx2="http://schemas.microsoft.com/office/drawing/2015/10/21/chartex" xmlns:cx3="http://schemas.microsoft.com/office/drawing/2016/5/9/chartex" xmlns:cx4="http://schemas.microsoft.com/office/drawing/2016/5/10/chartex" xmlns:cx5="http://schemas.microsoft.com/office/drawing/2016/5/11/chartex" xmlns:cx6="http://schemas.microsoft.com/office/drawing/2016/5/12/chartex" xmlns:cx7="http://schemas.microsoft.com/office/drawing/2016/5/13/chartex" xmlns:cx8="http://schemas.microsoft.com/office/drawing/2016/5/14/chartex" xmlns:mc="http://schemas.openxmlformats.org/markup-compatibility/2006" xmlns:aink="http://schemas.microsoft.com/office/drawing/2016/ink" xmlns:am3d="http://schemas.microsoft.com/office/drawing/2017/model3d" xmlns:o="urn:schemas-microsoft-com:office:office" xmlns:oel="http://schemas.microsoft.com/office/2019/extlst" xmlns:r="http://schemas.openxmlformats.org/officeDocument/2006/relationships" xmlns:m="http://schemas.openxmlformats.org/officeDocument/2006/math" xmlns:v="urn:schemas-microsoft-com:vml" xmlns:wp14="http://schemas.microsoft.com/office/word/2010/wordprocessingDrawing" xmlns:wp="http://schemas.openxmlformats.org/drawingml/2006/wordprocessingDrawing" xmlns:w10="urn:schemas-microsoft-com:office:word" xmlns:w="http://schemas.openxmlformats.org/wordprocessingml/2006/main" xmlns:w14="http://schemas.microsoft.com/office/word/2010/wordml" xmlns:w15="http://schemas.microsoft.com/office/word/2012/wordml" xmlns:w16cex="http://schemas.microsoft.com/office/word/2018/wordml/cex" xmlns:w16cid="http://schemas.microsoft.com/office/word/2016/wordml/cid" xmlns:w16="http://schemas.microsoft.com/office/word/2018/wordml" xmlns:w16du="http://schemas.microsoft.com/office/word/2023/wordml/word16du" xmlns:w16sdtdh="http://schemas.microsoft.com/office/word/2020/wordml/sdtdatahash" xmlns:w16sdtfl="http://schemas.microsoft.com/office/word/2024/wordml/sdtformatlock" xmlns:w16se="http://schemas.microsoft.com/office/word/2015/wordml/symex" xmlns:wpg="http://schemas.microsoft.com/office/word/2010/wordprocessingGroup" xmlns:wpi="http://schemas.microsoft.com/office/word/2010/wordprocessingInk" xmlns:wne="http://schemas.microsoft.com/office/word/2006/wordml" xmlns:wps="http://schemas.microsoft.com/office/word/2010/wordprocessingShape" mc:Ignorable="w14 w15 w16se w16cid w16 w16cex w16sdtdh w16sdtfl w16du wp14">
   <w:body>
     <w:p/>
     <w:p/>
@@ -269,7 +269,7 @@
           <w:rFonts w:ascii="Roboto" w:hAnsi="Roboto"/>
           <w:lang w:val="en-US"/>
         </w:rPr>
-        <w:t xml:space="preserve"> First name Last name</w:t>
+        <w:t xml:space="preserve"> First name Last </w:t>
       </w:r>
       <w:proofErr w:type="gramStart"/>
       <w:r>
@@ -277,7 +277,7 @@
           <w:rFonts w:ascii="Roboto" w:hAnsi="Roboto"/>
           <w:lang w:val="en-US"/>
         </w:rPr>
-        <w:t>:</w:t>
+        <w:t>name:</w:t>
       </w:r>
       <w:r>
         <w:rPr>
@@ -701,7 +701,7 @@
     </w:p>
     <w:p>
       <w:pPr>
-        <w:pStyle w:val="TDC1"/>
+        <w:pStyle w:val="TOC1"/>
         <w:rPr>
           <w:rFonts w:asciiTheme="minorHAnsi" w:eastAsiaTheme="minorEastAsia" w:hAnsiTheme="minorHAnsi" w:cstheme="minorBidi"/>
           <w:caps w:val="0"/>
@@ -778,7 +778,7 @@
     </w:p>
     <w:p>
       <w:pPr>
-        <w:pStyle w:val="TDC2"/>
+        <w:pStyle w:val="TOC2"/>
         <w:rPr>
           <w:rFonts w:asciiTheme="minorHAnsi" w:eastAsiaTheme="minorEastAsia" w:hAnsiTheme="minorHAnsi" w:cstheme="minorBidi"/>
           <w:sz w:val="22"/>
@@ -831,7 +831,7 @@
     </w:p>
     <w:p>
       <w:pPr>
-        <w:pStyle w:val="TDC2"/>
+        <w:pStyle w:val="TOC2"/>
         <w:rPr>
           <w:rFonts w:asciiTheme="minorHAnsi" w:eastAsiaTheme="minorEastAsia" w:hAnsiTheme="minorHAnsi" w:cstheme="minorBidi"/>
           <w:sz w:val="22"/>
@@ -884,7 +884,7 @@
     </w:p>
     <w:p>
       <w:pPr>
-        <w:pStyle w:val="TDC2"/>
+        <w:pStyle w:val="TOC2"/>
         <w:rPr>
           <w:rFonts w:asciiTheme="minorHAnsi" w:eastAsiaTheme="minorEastAsia" w:hAnsiTheme="minorHAnsi" w:cstheme="minorBidi"/>
           <w:sz w:val="22"/>
@@ -937,7 +937,7 @@
     </w:p>
     <w:p>
       <w:pPr>
-        <w:pStyle w:val="TDC1"/>
+        <w:pStyle w:val="TOC1"/>
         <w:rPr>
           <w:rFonts w:asciiTheme="minorHAnsi" w:eastAsiaTheme="minorEastAsia" w:hAnsiTheme="minorHAnsi" w:cstheme="minorBidi"/>
           <w:caps w:val="0"/>
@@ -992,7 +992,7 @@
     </w:p>
     <w:p>
       <w:pPr>
-        <w:pStyle w:val="TDC2"/>
+        <w:pStyle w:val="TOC2"/>
         <w:rPr>
           <w:rFonts w:asciiTheme="minorHAnsi" w:eastAsiaTheme="minorEastAsia" w:hAnsiTheme="minorHAnsi" w:cstheme="minorBidi"/>
           <w:sz w:val="22"/>
@@ -1045,7 +1045,7 @@
     </w:p>
     <w:p>
       <w:pPr>
-        <w:pStyle w:val="TDC2"/>
+        <w:pStyle w:val="TOC2"/>
         <w:rPr>
           <w:rFonts w:asciiTheme="minorHAnsi" w:eastAsiaTheme="minorEastAsia" w:hAnsiTheme="minorHAnsi" w:cstheme="minorBidi"/>
           <w:sz w:val="22"/>
@@ -1098,7 +1098,7 @@
     </w:p>
     <w:p>
       <w:pPr>
-        <w:pStyle w:val="TDC2"/>
+        <w:pStyle w:val="TOC2"/>
         <w:rPr>
           <w:rFonts w:asciiTheme="minorHAnsi" w:eastAsiaTheme="minorEastAsia" w:hAnsiTheme="minorHAnsi" w:cstheme="minorBidi"/>
           <w:sz w:val="22"/>
@@ -1151,7 +1151,7 @@
     </w:p>
     <w:p>
       <w:pPr>
-        <w:pStyle w:val="TDC3"/>
+        <w:pStyle w:val="TOC3"/>
         <w:rPr>
           <w:rFonts w:asciiTheme="minorHAnsi" w:eastAsiaTheme="minorEastAsia" w:hAnsiTheme="minorHAnsi" w:cstheme="minorBidi"/>
           <w:sz w:val="22"/>
@@ -1195,7 +1195,7 @@
     </w:p>
     <w:p>
       <w:pPr>
-        <w:pStyle w:val="TDC2"/>
+        <w:pStyle w:val="TOC2"/>
         <w:rPr>
           <w:rFonts w:asciiTheme="minorHAnsi" w:eastAsiaTheme="minorEastAsia" w:hAnsiTheme="minorHAnsi" w:cstheme="minorBidi"/>
           <w:sz w:val="22"/>
@@ -1248,7 +1248,7 @@
     </w:p>
     <w:p>
       <w:pPr>
-        <w:pStyle w:val="TDC1"/>
+        <w:pStyle w:val="TOC1"/>
         <w:rPr>
           <w:rFonts w:asciiTheme="minorHAnsi" w:eastAsiaTheme="minorEastAsia" w:hAnsiTheme="minorHAnsi" w:cstheme="minorBidi"/>
           <w:caps w:val="0"/>
@@ -1301,7 +1301,7 @@
     </w:p>
     <w:p>
       <w:pPr>
-        <w:pStyle w:val="TDC2"/>
+        <w:pStyle w:val="TOC2"/>
         <w:rPr>
           <w:rFonts w:asciiTheme="minorHAnsi" w:eastAsiaTheme="minorEastAsia" w:hAnsiTheme="minorHAnsi" w:cstheme="minorBidi"/>
           <w:sz w:val="22"/>
@@ -1354,7 +1354,7 @@
     </w:p>
     <w:p>
       <w:pPr>
-        <w:pStyle w:val="TDC2"/>
+        <w:pStyle w:val="TOC2"/>
         <w:rPr>
           <w:rFonts w:asciiTheme="minorHAnsi" w:eastAsiaTheme="minorEastAsia" w:hAnsiTheme="minorHAnsi" w:cstheme="minorBidi"/>
           <w:sz w:val="22"/>
@@ -1407,7 +1407,7 @@
     </w:p>
     <w:p>
       <w:pPr>
-        <w:pStyle w:val="TDC1"/>
+        <w:pStyle w:val="TOC1"/>
         <w:rPr>
           <w:rFonts w:asciiTheme="minorHAnsi" w:eastAsiaTheme="minorEastAsia" w:hAnsiTheme="minorHAnsi" w:cstheme="minorBidi"/>
           <w:caps w:val="0"/>
@@ -1462,7 +1462,7 @@
     </w:p>
     <w:p>
       <w:pPr>
-        <w:pStyle w:val="TDC2"/>
+        <w:pStyle w:val="TOC2"/>
         <w:rPr>
           <w:rFonts w:asciiTheme="minorHAnsi" w:eastAsiaTheme="minorEastAsia" w:hAnsiTheme="minorHAnsi" w:cstheme="minorBidi"/>
           <w:sz w:val="22"/>
@@ -1513,7 +1513,7 @@
     </w:p>
     <w:p>
       <w:pPr>
-        <w:pStyle w:val="TDC3"/>
+        <w:pStyle w:val="TOC3"/>
         <w:rPr>
           <w:rFonts w:asciiTheme="minorHAnsi" w:eastAsiaTheme="minorEastAsia" w:hAnsiTheme="minorHAnsi" w:cstheme="minorBidi"/>
           <w:sz w:val="22"/>
@@ -1565,7 +1565,7 @@
     </w:p>
     <w:p>
       <w:pPr>
-        <w:pStyle w:val="TDC3"/>
+        <w:pStyle w:val="TOC3"/>
         <w:rPr>
           <w:rFonts w:asciiTheme="minorHAnsi" w:eastAsiaTheme="minorEastAsia" w:hAnsiTheme="minorHAnsi" w:cstheme="minorBidi"/>
           <w:sz w:val="22"/>
@@ -1616,7 +1616,7 @@
     </w:p>
     <w:p>
       <w:pPr>
-        <w:pStyle w:val="TDC2"/>
+        <w:pStyle w:val="TOC2"/>
         <w:rPr>
           <w:rFonts w:asciiTheme="minorHAnsi" w:eastAsiaTheme="minorEastAsia" w:hAnsiTheme="minorHAnsi" w:cstheme="minorBidi"/>
           <w:sz w:val="22"/>
@@ -1667,7 +1667,7 @@
     </w:p>
     <w:p>
       <w:pPr>
-        <w:pStyle w:val="TDC3"/>
+        <w:pStyle w:val="TOC3"/>
         <w:rPr>
           <w:rFonts w:asciiTheme="minorHAnsi" w:eastAsiaTheme="minorEastAsia" w:hAnsiTheme="minorHAnsi" w:cstheme="minorBidi"/>
           <w:sz w:val="22"/>
@@ -1718,7 +1718,7 @@
     </w:p>
     <w:p>
       <w:pPr>
-        <w:pStyle w:val="TDC3"/>
+        <w:pStyle w:val="TOC3"/>
         <w:rPr>
           <w:rFonts w:asciiTheme="minorHAnsi" w:eastAsiaTheme="minorEastAsia" w:hAnsiTheme="minorHAnsi" w:cstheme="minorBidi"/>
           <w:sz w:val="22"/>
@@ -1769,7 +1769,7 @@
     </w:p>
     <w:p>
       <w:pPr>
-        <w:pStyle w:val="TDC1"/>
+        <w:pStyle w:val="TOC1"/>
         <w:rPr>
           <w:rFonts w:asciiTheme="minorHAnsi" w:eastAsiaTheme="minorEastAsia" w:hAnsiTheme="minorHAnsi" w:cstheme="minorBidi"/>
           <w:caps w:val="0"/>
@@ -1822,7 +1822,7 @@
     </w:p>
     <w:p>
       <w:pPr>
-        <w:pStyle w:val="TDC1"/>
+        <w:pStyle w:val="TOC1"/>
         <w:rPr>
           <w:rFonts w:asciiTheme="minorHAnsi" w:eastAsiaTheme="minorEastAsia" w:hAnsiTheme="minorHAnsi" w:cstheme="minorBidi"/>
           <w:caps w:val="0"/>
@@ -1875,7 +1875,7 @@
     </w:p>
     <w:p>
       <w:pPr>
-        <w:pStyle w:val="TDC1"/>
+        <w:pStyle w:val="TOC1"/>
         <w:rPr>
           <w:rFonts w:asciiTheme="minorHAnsi" w:eastAsiaTheme="minorEastAsia" w:hAnsiTheme="minorHAnsi" w:cstheme="minorBidi"/>
           <w:caps w:val="0"/>
@@ -1928,7 +1928,7 @@
     </w:p>
     <w:p>
       <w:pPr>
-        <w:pStyle w:val="TDC1"/>
+        <w:pStyle w:val="TOC1"/>
         <w:rPr>
           <w:rFonts w:asciiTheme="minorHAnsi" w:eastAsiaTheme="minorEastAsia" w:hAnsiTheme="minorHAnsi" w:cstheme="minorBidi"/>
           <w:caps w:val="0"/>
@@ -1981,7 +1981,7 @@
     </w:p>
     <w:p>
       <w:pPr>
-        <w:pStyle w:val="TDC1"/>
+        <w:pStyle w:val="TOC1"/>
         <w:rPr>
           <w:rFonts w:asciiTheme="minorHAnsi" w:eastAsiaTheme="minorEastAsia" w:hAnsiTheme="minorHAnsi" w:cstheme="minorBidi"/>
           <w:caps w:val="0"/>
@@ -2026,7 +2026,7 @@
     </w:p>
     <w:p>
       <w:pPr>
-        <w:pStyle w:val="TDC1"/>
+        <w:pStyle w:val="TOC1"/>
         <w:rPr>
           <w:rFonts w:asciiTheme="minorHAnsi" w:eastAsiaTheme="minorEastAsia" w:hAnsiTheme="minorHAnsi" w:cstheme="minorBidi"/>
           <w:caps w:val="0"/>
@@ -2103,7 +2103,7 @@
     </w:p>
     <w:p>
       <w:pPr>
-        <w:pStyle w:val="Ttulo1"/>
+        <w:pStyle w:val="Heading1"/>
         <w:rPr>
           <w:color w:val="0D0D0D" w:themeColor="text1" w:themeTint="F2"/>
         </w:rPr>
@@ -2122,7 +2122,7 @@
     </w:p>
     <w:p>
       <w:pPr>
-        <w:pStyle w:val="Ttulo2"/>
+        <w:pStyle w:val="Heading2"/>
         <w:rPr>
           <w:color w:val="0D0D0D" w:themeColor="text1" w:themeTint="F2"/>
         </w:rPr>
@@ -2199,7 +2199,7 @@
     </w:p>
     <w:p>
       <w:pPr>
-        <w:pStyle w:val="Ttulo2"/>
+        <w:pStyle w:val="Heading2"/>
         <w:rPr>
           <w:color w:val="0D0D0D" w:themeColor="text1" w:themeTint="F2"/>
         </w:rPr>
@@ -2603,7 +2603,7 @@
     </w:p>
     <w:p>
       <w:pPr>
-        <w:pStyle w:val="Ttulo2"/>
+        <w:pStyle w:val="Heading2"/>
         <w:rPr>
           <w:color w:val="0D0D0D" w:themeColor="text1" w:themeTint="F2"/>
           <w:lang w:val="en-US"/>
@@ -2652,7 +2652,7 @@
     </w:p>
     <w:p>
       <w:pPr>
-        <w:pStyle w:val="Ttulo1"/>
+        <w:pStyle w:val="Heading1"/>
         <w:rPr>
           <w:color w:val="0D0D0D" w:themeColor="text1" w:themeTint="F2"/>
         </w:rPr>
@@ -2675,7 +2675,7 @@
     </w:p>
     <w:p>
       <w:pPr>
-        <w:pStyle w:val="Ttulo2"/>
+        <w:pStyle w:val="Heading2"/>
         <w:rPr>
           <w:color w:val="0D0D0D" w:themeColor="text1" w:themeTint="F2"/>
         </w:rPr>
@@ -2896,7 +2896,7 @@
     </w:p>
     <w:p>
       <w:pPr>
-        <w:pStyle w:val="Ttulo2"/>
+        <w:pStyle w:val="Heading2"/>
         <w:rPr>
           <w:rFonts w:ascii="Arial" w:hAnsi="Arial"/>
           <w:kern w:val="0"/>
@@ -4466,7 +4466,7 @@
     </w:p>
     <w:p>
       <w:pPr>
-        <w:pStyle w:val="Ttulo2"/>
+        <w:pStyle w:val="Heading2"/>
         <w:rPr>
           <w:color w:val="0D0D0D" w:themeColor="text1" w:themeTint="F2"/>
         </w:rPr>
@@ -6512,24 +6512,26 @@
     </w:p>
     <w:p>
       <w:pPr>
-        <w:pStyle w:val="Ttulo2"/>
-        <w:rPr>
-          <w:color w:val="0D0D0D" w:themeColor="text1" w:themeTint="F2"/>
-        </w:rPr>
-      </w:pPr>
-      <w:bookmarkStart w:id="13" w:name="_Toc167263316"/>
-      <w:r>
-        <w:rPr>
-          <w:color w:val="0D0D0D" w:themeColor="text1" w:themeTint="F2"/>
-        </w:rPr>
-        <w:t xml:space="preserve"> Dictionary of terms </w:t>
-      </w:r>
-      <w:bookmarkEnd w:id="13"/>
-    </w:p>
-    <w:p>
-      <w:pPr>
-        <w:pStyle w:val="Text-laufAbstze"/>
-        <w:ind w:left="227" w:firstLine="0"/>
+        <w:pStyle w:val="Text-laufAbstze"/>
+        <w:ind w:firstLine="0"/>
+        <w:rPr>
+          <w:color w:val="0D0D0D" w:themeColor="text1" w:themeTint="F2"/>
+        </w:rPr>
+      </w:pPr>
+    </w:p>
+    <w:p>
+      <w:pPr>
+        <w:pStyle w:val="Text-laufAbstze"/>
+        <w:ind w:firstLine="0"/>
+        <w:rPr>
+          <w:color w:val="0D0D0D" w:themeColor="text1" w:themeTint="F2"/>
+        </w:rPr>
+      </w:pPr>
+    </w:p>
+    <w:p>
+      <w:pPr>
+        <w:pStyle w:val="Text-laufAbstze"/>
+        <w:ind w:firstLine="0"/>
         <w:rPr>
           <w:color w:val="0D0D0D" w:themeColor="text1" w:themeTint="F2"/>
         </w:rPr>
@@ -6540,19 +6542,25 @@
           <w:bCs/>
           <w:color w:val="0D0D0D" w:themeColor="text1" w:themeTint="F2"/>
         </w:rPr>
-        <w:t>Artifacts:</w:t>
-      </w:r>
-      <w:r>
-        <w:rPr>
-          <w:color w:val="0D0D0D" w:themeColor="text1" w:themeTint="F2"/>
-        </w:rPr>
-        <w:t xml:space="preserve"> Output files (like JSON or HTML reports) from CI/CD pipelines for sharing work between pipeline stages or obtaining those files for informational purposes.</w:t>
-      </w:r>
-    </w:p>
-    <w:p>
-      <w:pPr>
-        <w:pStyle w:val="Text-laufAbstze"/>
-        <w:ind w:left="227" w:firstLine="0"/>
+        <w:t>Accepted:</w:t>
+      </w:r>
+      <w:r>
+        <w:rPr>
+          <w:color w:val="0D0D0D" w:themeColor="text1" w:themeTint="F2"/>
+        </w:rPr>
+        <w:t xml:space="preserve"> </w:t>
+      </w:r>
+      <w:r>
+        <w:rPr>
+          <w:color w:val="0D0D0D" w:themeColor="text1" w:themeTint="F2"/>
+        </w:rPr>
+        <w:t>As a DevOps engineer, I want to ensure the Juice Shop Pipeline is refined, so that the vulnerability dashboard can obtain all the reports needed without issue</w:t>
+      </w:r>
+    </w:p>
+    <w:p>
+      <w:pPr>
+        <w:pStyle w:val="Text-laufAbstze"/>
+        <w:ind w:firstLine="0"/>
         <w:rPr>
           <w:color w:val="0D0D0D" w:themeColor="text1" w:themeTint="F2"/>
         </w:rPr>
@@ -6563,19 +6571,76 @@
           <w:bCs/>
           <w:color w:val="0D0D0D" w:themeColor="text1" w:themeTint="F2"/>
         </w:rPr>
-        <w:t>CI/CD:</w:t>
-      </w:r>
-      <w:r>
-        <w:rPr>
-          <w:color w:val="0D0D0D" w:themeColor="text1" w:themeTint="F2"/>
-        </w:rPr>
-        <w:t xml:space="preserve"> Continuous Integration/Continuous Deployment — automated process of building and testing code.</w:t>
-      </w:r>
-    </w:p>
-    <w:p>
-      <w:pPr>
-        <w:pStyle w:val="Text-laufAbstze"/>
-        <w:ind w:left="227" w:firstLine="0"/>
+        <w:t>AC:</w:t>
+      </w:r>
+      <w:r>
+        <w:rPr>
+          <w:color w:val="0D0D0D" w:themeColor="text1" w:themeTint="F2"/>
+        </w:rPr>
+        <w:t xml:space="preserve"> </w:t>
+      </w:r>
+      <w:r>
+        <w:rPr>
+          <w:color w:val="0D0D0D" w:themeColor="text1" w:themeTint="F2"/>
+        </w:rPr>
+        <w:t>Check that the stages share their given artifacts to the following requiring stages</w:t>
+      </w:r>
+      <w:r>
+        <w:rPr>
+          <w:color w:val="0D0D0D" w:themeColor="text1" w:themeTint="F2"/>
+        </w:rPr>
+        <w:t xml:space="preserve">. </w:t>
+      </w:r>
+      <w:r>
+        <w:rPr>
+          <w:color w:val="0D0D0D" w:themeColor="text1" w:themeTint="F2"/>
+        </w:rPr>
+        <w:t>Check that the sec. tools reports are given in JSON format</w:t>
+      </w:r>
+      <w:r>
+        <w:rPr>
+          <w:color w:val="0D0D0D" w:themeColor="text1" w:themeTint="F2"/>
+        </w:rPr>
+        <w:t xml:space="preserve"> </w:t>
+      </w:r>
+      <w:r>
+        <w:rPr>
+          <w:color w:val="0D0D0D" w:themeColor="text1" w:themeTint="F2"/>
+        </w:rPr>
+        <w:t>in the juice pipeline</w:t>
+      </w:r>
+      <w:r>
+        <w:rPr>
+          <w:color w:val="0D0D0D" w:themeColor="text1" w:themeTint="F2"/>
+        </w:rPr>
+        <w:t xml:space="preserve"> </w:t>
+      </w:r>
+      <w:r>
+        <w:rPr>
+          <w:color w:val="0D0D0D" w:themeColor="text1" w:themeTint="F2"/>
+        </w:rPr>
+        <w:t>Document the errors found, if any</w:t>
+      </w:r>
+      <w:r>
+        <w:rPr>
+          <w:color w:val="0D0D0D" w:themeColor="text1" w:themeTint="F2"/>
+        </w:rPr>
+        <w:t>.</w:t>
+      </w:r>
+    </w:p>
+    <w:p>
+      <w:pPr>
+        <w:pStyle w:val="Text-laufAbstze"/>
+        <w:ind w:firstLine="0"/>
+        <w:rPr>
+          <w:color w:val="0D0D0D" w:themeColor="text1" w:themeTint="F2"/>
+        </w:rPr>
+      </w:pPr>
+    </w:p>
+    <w:p>
+      <w:pPr>
+        <w:pStyle w:val="Text-laufAbstze"/>
+        <w:ind w:firstLine="0"/>
         <w:rPr>
           <w:color w:val="0D0D0D" w:themeColor="text1" w:themeTint="F2"/>
         </w:rPr>
@@ -6586,19 +6651,34 @@
           <w:bCs/>
           <w:color w:val="0D0D0D" w:themeColor="text1" w:themeTint="F2"/>
         </w:rPr>
-        <w:t>SAST:</w:t>
-      </w:r>
-      <w:r>
-        <w:rPr>
-          <w:color w:val="0D0D0D" w:themeColor="text1" w:themeTint="F2"/>
-        </w:rPr>
-        <w:t xml:space="preserve"> Static Application Security Testing — analyzing source code for vulnerabilities without running it.</w:t>
-      </w:r>
-    </w:p>
-    <w:p>
-      <w:pPr>
-        <w:pStyle w:val="Text-laufAbstze"/>
-        <w:ind w:left="227" w:firstLine="0"/>
+        <w:t>Accepted:</w:t>
+      </w:r>
+      <w:r>
+        <w:rPr>
+          <w:color w:val="0D0D0D" w:themeColor="text1" w:themeTint="F2"/>
+        </w:rPr>
+        <w:t xml:space="preserve"> </w:t>
+      </w:r>
+      <w:r>
+        <w:rPr>
+          <w:color w:val="0D0D0D" w:themeColor="text1" w:themeTint="F2"/>
+        </w:rPr>
+        <w:t>As a DevOps engineer, I want to process the security reports fetched from GitLab API so they can be displayed meaningfully in the dashboard.</w:t>
+      </w:r>
+    </w:p>
+    <w:p>
+      <w:pPr>
+        <w:pStyle w:val="Text-laufAbstze"/>
+        <w:ind w:firstLine="0"/>
+        <w:rPr>
+          <w:color w:val="0D0D0D" w:themeColor="text1" w:themeTint="F2"/>
+        </w:rPr>
+      </w:pPr>
+    </w:p>
+    <w:p>
+      <w:pPr>
+        <w:pStyle w:val="Text-laufAbstze"/>
+        <w:ind w:firstLine="0"/>
         <w:rPr>
           <w:color w:val="0D0D0D" w:themeColor="text1" w:themeTint="F2"/>
         </w:rPr>
@@ -6609,19 +6689,93 @@
           <w:bCs/>
           <w:color w:val="0D0D0D" w:themeColor="text1" w:themeTint="F2"/>
         </w:rPr>
-        <w:t>DAST:</w:t>
-      </w:r>
-      <w:r>
-        <w:rPr>
-          <w:color w:val="0D0D0D" w:themeColor="text1" w:themeTint="F2"/>
-        </w:rPr>
-        <w:t xml:space="preserve"> Dynamic Application Security Testing — analyzing running applications for vulnerabilities.</w:t>
-      </w:r>
-    </w:p>
-    <w:p>
-      <w:pPr>
-        <w:pStyle w:val="Text-laufAbstze"/>
-        <w:ind w:left="227" w:firstLine="0"/>
+        <w:t>AC:</w:t>
+      </w:r>
+      <w:r>
+        <w:rPr>
+          <w:color w:val="0D0D0D" w:themeColor="text1" w:themeTint="F2"/>
+        </w:rPr>
+        <w:t xml:space="preserve"> </w:t>
+      </w:r>
+      <w:r>
+        <w:rPr>
+          <w:color w:val="0D0D0D" w:themeColor="text1" w:themeTint="F2"/>
+        </w:rPr>
+        <w:t>JSON reports parsed correctly (SAST, SCA, Container, DAST, Fuz</w:t>
+      </w:r>
+      <w:r>
+        <w:rPr>
+          <w:color w:val="0D0D0D" w:themeColor="text1" w:themeTint="F2"/>
+        </w:rPr>
+        <w:t>z</w:t>
+      </w:r>
+      <w:r>
+        <w:rPr>
+          <w:color w:val="0D0D0D" w:themeColor="text1" w:themeTint="F2"/>
+        </w:rPr>
+        <w:t>ing).</w:t>
+      </w:r>
+      <w:r>
+        <w:rPr>
+          <w:color w:val="0D0D0D" w:themeColor="text1" w:themeTint="F2"/>
+        </w:rPr>
+        <w:t xml:space="preserve"> </w:t>
+      </w:r>
+      <w:r>
+        <w:rPr>
+          <w:color w:val="0D0D0D" w:themeColor="text1" w:themeTint="F2"/>
+        </w:rPr>
+        <w:t>Dashboard groups issues by severity, file, tool, and CWE.</w:t>
+      </w:r>
+      <w:proofErr w:type="spellStart"/>
+      <w:r>
+        <w:rPr>
+          <w:color w:val="0D0D0D" w:themeColor="text1" w:themeTint="F2"/>
+        </w:rPr>
+        <w:t>False</w:t>
+      </w:r>
+      <w:proofErr w:type="spellEnd"/>
+      <w:r>
+        <w:rPr>
+          <w:color w:val="0D0D0D" w:themeColor="text1" w:themeTint="F2"/>
+        </w:rPr>
+        <w:t xml:space="preserve"> positives handled gracefully (e.g., ignored via config).</w:t>
+      </w:r>
+      <w:r>
+        <w:rPr>
+          <w:color w:val="0D0D0D" w:themeColor="text1" w:themeTint="F2"/>
+        </w:rPr>
+        <w:t xml:space="preserve"> </w:t>
+      </w:r>
+      <w:r>
+        <w:rPr>
+          <w:color w:val="0D0D0D" w:themeColor="text1" w:themeTint="F2"/>
+        </w:rPr>
+        <w:t>Dashboard visually separates tools and categories.</w:t>
+      </w:r>
+    </w:p>
+    <w:p>
+      <w:pPr>
+        <w:pStyle w:val="Text-laufAbstze"/>
+        <w:ind w:firstLine="0"/>
+        <w:rPr>
+          <w:color w:val="0D0D0D" w:themeColor="text1" w:themeTint="F2"/>
+        </w:rPr>
+      </w:pPr>
+    </w:p>
+    <w:p>
+      <w:pPr>
+        <w:pStyle w:val="Text-laufAbstze"/>
+        <w:ind w:firstLine="0"/>
+        <w:rPr>
+          <w:color w:val="0D0D0D" w:themeColor="text1" w:themeTint="F2"/>
+        </w:rPr>
+      </w:pPr>
+    </w:p>
+    <w:p>
+      <w:pPr>
+        <w:pStyle w:val="Text-laufAbstze"/>
+        <w:ind w:firstLine="0"/>
         <w:rPr>
           <w:color w:val="0D0D0D" w:themeColor="text1" w:themeTint="F2"/>
         </w:rPr>
@@ -6632,19 +6786,34 @@
           <w:bCs/>
           <w:color w:val="0D0D0D" w:themeColor="text1" w:themeTint="F2"/>
         </w:rPr>
-        <w:t>Fuzzing:</w:t>
-      </w:r>
-      <w:r>
-        <w:rPr>
-          <w:color w:val="0D0D0D" w:themeColor="text1" w:themeTint="F2"/>
-        </w:rPr>
-        <w:t xml:space="preserve"> A security testing technique that inputs random data to find bugs or vulnerabilities.</w:t>
-      </w:r>
-    </w:p>
-    <w:p>
-      <w:pPr>
-        <w:pStyle w:val="Text-laufAbstze"/>
-        <w:ind w:left="227" w:firstLine="0"/>
+        <w:t>Accepted:</w:t>
+      </w:r>
+      <w:r>
+        <w:rPr>
+          <w:color w:val="0D0D0D" w:themeColor="text1" w:themeTint="F2"/>
+        </w:rPr>
+        <w:t xml:space="preserve"> </w:t>
+      </w:r>
+      <w:r>
+        <w:rPr>
+          <w:color w:val="0D0D0D" w:themeColor="text1" w:themeTint="F2"/>
+        </w:rPr>
+        <w:t>As a DevOps engineer, I want to fetch security reports from GitLab’s API using credentials and config stored in the dashboard.</w:t>
+      </w:r>
+    </w:p>
+    <w:p>
+      <w:pPr>
+        <w:pStyle w:val="Text-laufAbstze"/>
+        <w:ind w:firstLine="0"/>
+        <w:rPr>
+          <w:color w:val="0D0D0D" w:themeColor="text1" w:themeTint="F2"/>
+        </w:rPr>
+      </w:pPr>
+    </w:p>
+    <w:p>
+      <w:pPr>
+        <w:pStyle w:val="Text-laufAbstze"/>
+        <w:ind w:firstLine="0"/>
         <w:rPr>
           <w:color w:val="0D0D0D" w:themeColor="text1" w:themeTint="F2"/>
         </w:rPr>
@@ -6655,19 +6824,81 @@
           <w:bCs/>
           <w:color w:val="0D0D0D" w:themeColor="text1" w:themeTint="F2"/>
         </w:rPr>
-        <w:t>VM:</w:t>
-      </w:r>
-      <w:r>
-        <w:rPr>
-          <w:color w:val="0D0D0D" w:themeColor="text1" w:themeTint="F2"/>
-        </w:rPr>
-        <w:t xml:space="preserve"> Virtual Machine — a software-based emulation of a physical computer used to run isolated environments.</w:t>
-      </w:r>
-    </w:p>
-    <w:p>
-      <w:pPr>
-        <w:pStyle w:val="Text-laufAbstze"/>
-        <w:ind w:left="227" w:firstLine="0"/>
+        <w:t>AC:</w:t>
+      </w:r>
+      <w:r>
+        <w:rPr>
+          <w:color w:val="0D0D0D" w:themeColor="text1" w:themeTint="F2"/>
+        </w:rPr>
+        <w:t xml:space="preserve"> </w:t>
+      </w:r>
+      <w:r>
+        <w:rPr>
+          <w:color w:val="0D0D0D" w:themeColor="text1" w:themeTint="F2"/>
+        </w:rPr>
+        <w:t>The latest pipeline ID is fetched dynamically.</w:t>
+      </w:r>
+      <w:r>
+        <w:rPr>
+          <w:color w:val="0D0D0D" w:themeColor="text1" w:themeTint="F2"/>
+        </w:rPr>
+        <w:t xml:space="preserve"> </w:t>
+      </w:r>
+      <w:r>
+        <w:rPr>
+          <w:color w:val="0D0D0D" w:themeColor="text1" w:themeTint="F2"/>
+        </w:rPr>
+        <w:t xml:space="preserve">Artifact download API </w:t>
+      </w:r>
+      <w:proofErr w:type="spellStart"/>
+      <w:r>
+        <w:rPr>
+          <w:color w:val="0D0D0D" w:themeColor="text1" w:themeTint="F2"/>
+        </w:rPr>
+        <w:t>iscalled</w:t>
+      </w:r>
+      <w:proofErr w:type="spellEnd"/>
+      <w:r>
+        <w:rPr>
+          <w:color w:val="0D0D0D" w:themeColor="text1" w:themeTint="F2"/>
+        </w:rPr>
+        <w:t xml:space="preserve"> securely and asynchronously.</w:t>
+      </w:r>
+      <w:r>
+        <w:rPr>
+          <w:color w:val="0D0D0D" w:themeColor="text1" w:themeTint="F2"/>
+        </w:rPr>
+        <w:t xml:space="preserve"> </w:t>
+      </w:r>
+      <w:r>
+        <w:rPr>
+          <w:color w:val="0D0D0D" w:themeColor="text1" w:themeTint="F2"/>
+        </w:rPr>
+        <w:t>Fetched data is stored for rendering.</w:t>
+      </w:r>
+    </w:p>
+    <w:p>
+      <w:pPr>
+        <w:pStyle w:val="Text-laufAbstze"/>
+        <w:ind w:firstLine="0"/>
+        <w:rPr>
+          <w:color w:val="0D0D0D" w:themeColor="text1" w:themeTint="F2"/>
+        </w:rPr>
+      </w:pPr>
+    </w:p>
+    <w:p>
+      <w:pPr>
+        <w:pStyle w:val="Text-laufAbstze"/>
+        <w:ind w:firstLine="0"/>
+        <w:rPr>
+          <w:color w:val="0D0D0D" w:themeColor="text1" w:themeTint="F2"/>
+        </w:rPr>
+      </w:pPr>
+    </w:p>
+    <w:p>
+      <w:pPr>
+        <w:pStyle w:val="Text-laufAbstze"/>
+        <w:ind w:firstLine="0"/>
         <w:rPr>
           <w:color w:val="0D0D0D" w:themeColor="text1" w:themeTint="F2"/>
         </w:rPr>
@@ -6678,19 +6909,34 @@
           <w:bCs/>
           <w:color w:val="0D0D0D" w:themeColor="text1" w:themeTint="F2"/>
         </w:rPr>
-        <w:t>AC:</w:t>
-      </w:r>
-      <w:r>
-        <w:rPr>
-          <w:color w:val="0D0D0D" w:themeColor="text1" w:themeTint="F2"/>
-        </w:rPr>
-        <w:t xml:space="preserve">  Acceptance Criteria — specific, measurable conditions that a system or feature must meet to be considered complete or successful.</w:t>
-      </w:r>
-    </w:p>
-    <w:p>
-      <w:pPr>
-        <w:pStyle w:val="Text-laufAbstze"/>
-        <w:ind w:left="227" w:firstLine="0"/>
+        <w:t>Accepted:</w:t>
+      </w:r>
+      <w:r>
+        <w:rPr>
+          <w:color w:val="0D0D0D" w:themeColor="text1" w:themeTint="F2"/>
+        </w:rPr>
+        <w:t xml:space="preserve"> </w:t>
+      </w:r>
+      <w:r>
+        <w:rPr>
+          <w:color w:val="0D0D0D" w:themeColor="text1" w:themeTint="F2"/>
+        </w:rPr>
+        <w:t>As a DevOps engineer, I want the dashboard to display errors such as failed API connections or missing reports so users are aware of issues.</w:t>
+      </w:r>
+    </w:p>
+    <w:p>
+      <w:pPr>
+        <w:pStyle w:val="Text-laufAbstze"/>
+        <w:ind w:firstLine="0"/>
+        <w:rPr>
+          <w:color w:val="0D0D0D" w:themeColor="text1" w:themeTint="F2"/>
+        </w:rPr>
+      </w:pPr>
+    </w:p>
+    <w:p>
+      <w:pPr>
+        <w:pStyle w:val="Text-laufAbstze"/>
+        <w:ind w:firstLine="0"/>
         <w:rPr>
           <w:color w:val="0D0D0D" w:themeColor="text1" w:themeTint="F2"/>
         </w:rPr>
@@ -6701,19 +6947,69 @@
           <w:bCs/>
           <w:color w:val="0D0D0D" w:themeColor="text1" w:themeTint="F2"/>
         </w:rPr>
-        <w:t>SCA:</w:t>
-      </w:r>
-      <w:r>
-        <w:rPr>
-          <w:color w:val="0D0D0D" w:themeColor="text1" w:themeTint="F2"/>
-        </w:rPr>
-        <w:t xml:space="preserve"> Software Composition Analysis — scanning third-party components for vulnerabilities.</w:t>
-      </w:r>
-    </w:p>
-    <w:p>
-      <w:pPr>
-        <w:pStyle w:val="Text-laufAbstze"/>
-        <w:ind w:left="227" w:firstLine="0"/>
+        <w:t>AC:</w:t>
+      </w:r>
+      <w:r>
+        <w:rPr>
+          <w:color w:val="0D0D0D" w:themeColor="text1" w:themeTint="F2"/>
+        </w:rPr>
+        <w:t xml:space="preserve"> </w:t>
+      </w:r>
+      <w:r>
+        <w:rPr>
+          <w:color w:val="0D0D0D" w:themeColor="text1" w:themeTint="F2"/>
+        </w:rPr>
+        <w:t xml:space="preserve">UI displays clear, user-friendly error </w:t>
+      </w:r>
+      <w:proofErr w:type="spellStart"/>
+      <w:r>
+        <w:rPr>
+          <w:color w:val="0D0D0D" w:themeColor="text1" w:themeTint="F2"/>
+        </w:rPr>
+        <w:t>messages.Covers</w:t>
+      </w:r>
+      <w:proofErr w:type="spellEnd"/>
+      <w:r>
+        <w:rPr>
+          <w:color w:val="0D0D0D" w:themeColor="text1" w:themeTint="F2"/>
+        </w:rPr>
+        <w:t>: invalid token, missing artifacts, empty pipelines.</w:t>
+      </w:r>
+      <w:r>
+        <w:rPr>
+          <w:color w:val="0D0D0D" w:themeColor="text1" w:themeTint="F2"/>
+        </w:rPr>
+        <w:t xml:space="preserve"> </w:t>
+      </w:r>
+      <w:r>
+        <w:rPr>
+          <w:color w:val="0D0D0D" w:themeColor="text1" w:themeTint="F2"/>
+        </w:rPr>
+        <w:t>Messages disappear when issue is resolved.</w:t>
+      </w:r>
+    </w:p>
+    <w:p>
+      <w:pPr>
+        <w:pStyle w:val="Text-laufAbstze"/>
+        <w:ind w:firstLine="0"/>
+        <w:rPr>
+          <w:color w:val="0D0D0D" w:themeColor="text1" w:themeTint="F2"/>
+        </w:rPr>
+      </w:pPr>
+    </w:p>
+    <w:p>
+      <w:pPr>
+        <w:pStyle w:val="Text-laufAbstze"/>
+        <w:ind w:firstLine="0"/>
+        <w:rPr>
+          <w:color w:val="0D0D0D" w:themeColor="text1" w:themeTint="F2"/>
+        </w:rPr>
+      </w:pPr>
+    </w:p>
+    <w:p>
+      <w:pPr>
+        <w:pStyle w:val="Text-laufAbstze"/>
+        <w:ind w:firstLine="0"/>
         <w:rPr>
           <w:color w:val="0D0D0D" w:themeColor="text1" w:themeTint="F2"/>
         </w:rPr>
@@ -6724,19 +7020,34 @@
           <w:bCs/>
           <w:color w:val="0D0D0D" w:themeColor="text1" w:themeTint="F2"/>
         </w:rPr>
-        <w:t>GitLeaks</w:t>
-      </w:r>
-      <w:r>
-        <w:rPr>
-          <w:color w:val="0D0D0D" w:themeColor="text1" w:themeTint="F2"/>
-        </w:rPr>
-        <w:t>: Tool to detect secrets and sensitive information in code repositories.</w:t>
-      </w:r>
-    </w:p>
-    <w:p>
-      <w:pPr>
-        <w:pStyle w:val="Text-laufAbstze"/>
-        <w:ind w:left="227" w:firstLine="0"/>
+        <w:t>Accepted:</w:t>
+      </w:r>
+      <w:r>
+        <w:rPr>
+          <w:color w:val="0D0D0D" w:themeColor="text1" w:themeTint="F2"/>
+        </w:rPr>
+        <w:t xml:space="preserve"> </w:t>
+      </w:r>
+      <w:r>
+        <w:rPr>
+          <w:color w:val="0D0D0D" w:themeColor="text1" w:themeTint="F2"/>
+        </w:rPr>
+        <w:t>As a DevOps engineer, I want to complete the final documentation for delivery, so other teams can install, configure, and use the dashboard independently.</w:t>
+      </w:r>
+    </w:p>
+    <w:p>
+      <w:pPr>
+        <w:pStyle w:val="Text-laufAbstze"/>
+        <w:ind w:firstLine="0"/>
+        <w:rPr>
+          <w:color w:val="0D0D0D" w:themeColor="text1" w:themeTint="F2"/>
+        </w:rPr>
+      </w:pPr>
+    </w:p>
+    <w:p>
+      <w:pPr>
+        <w:pStyle w:val="Text-laufAbstze"/>
+        <w:ind w:firstLine="0"/>
         <w:rPr>
           <w:color w:val="0D0D0D" w:themeColor="text1" w:themeTint="F2"/>
         </w:rPr>
@@ -6747,6 +7058,1278 @@
           <w:bCs/>
           <w:color w:val="0D0D0D" w:themeColor="text1" w:themeTint="F2"/>
         </w:rPr>
+        <w:t>AC:</w:t>
+      </w:r>
+      <w:r>
+        <w:rPr>
+          <w:color w:val="0D0D0D" w:themeColor="text1" w:themeTint="F2"/>
+        </w:rPr>
+        <w:t xml:space="preserve">  </w:t>
+      </w:r>
+      <w:r>
+        <w:rPr>
+          <w:color w:val="0D0D0D" w:themeColor="text1" w:themeTint="F2"/>
+        </w:rPr>
+        <w:t xml:space="preserve">README includes: </w:t>
+      </w:r>
+      <w:proofErr w:type="spellStart"/>
+      <w:r>
+        <w:rPr>
+          <w:color w:val="0D0D0D" w:themeColor="text1" w:themeTint="F2"/>
+        </w:rPr>
+        <w:t>purpose,personas</w:t>
+      </w:r>
+      <w:proofErr w:type="spellEnd"/>
+      <w:r>
+        <w:rPr>
+          <w:color w:val="0D0D0D" w:themeColor="text1" w:themeTint="F2"/>
+        </w:rPr>
+        <w:t>, setup guide, Screenshot of working dashboard.</w:t>
+      </w:r>
+      <w:r>
+        <w:rPr>
+          <w:color w:val="0D0D0D" w:themeColor="text1" w:themeTint="F2"/>
+        </w:rPr>
+        <w:t xml:space="preserve"> </w:t>
+      </w:r>
+      <w:r>
+        <w:rPr>
+          <w:color w:val="0D0D0D" w:themeColor="text1" w:themeTint="F2"/>
+        </w:rPr>
+        <w:t>List of supported tools and CI/CD integration.</w:t>
+      </w:r>
+    </w:p>
+    <w:p>
+      <w:pPr>
+        <w:pStyle w:val="Text-laufAbstze"/>
+        <w:ind w:firstLine="0"/>
+        <w:rPr>
+          <w:color w:val="0D0D0D" w:themeColor="text1" w:themeTint="F2"/>
+        </w:rPr>
+      </w:pPr>
+    </w:p>
+    <w:p>
+      <w:pPr>
+        <w:pStyle w:val="Text-laufAbstze"/>
+        <w:ind w:firstLine="0"/>
+        <w:rPr>
+          <w:color w:val="0D0D0D" w:themeColor="text1" w:themeTint="F2"/>
+        </w:rPr>
+      </w:pPr>
+    </w:p>
+    <w:p>
+      <w:pPr>
+        <w:pStyle w:val="Text-laufAbstze"/>
+        <w:ind w:firstLine="0"/>
+        <w:rPr>
+          <w:color w:val="0D0D0D" w:themeColor="text1" w:themeTint="F2"/>
+        </w:rPr>
+      </w:pPr>
+      <w:r>
+        <w:rPr>
+          <w:b/>
+          <w:bCs/>
+          <w:color w:val="0D0D0D" w:themeColor="text1" w:themeTint="F2"/>
+        </w:rPr>
+        <w:t>Accepted:</w:t>
+      </w:r>
+      <w:r>
+        <w:rPr>
+          <w:color w:val="0D0D0D" w:themeColor="text1" w:themeTint="F2"/>
+        </w:rPr>
+        <w:t xml:space="preserve"> </w:t>
+      </w:r>
+      <w:r>
+        <w:rPr>
+          <w:color w:val="0D0D0D" w:themeColor="text1" w:themeTint="F2"/>
+        </w:rPr>
+        <w:t>As a developer, i want to develop the SAST report page, so that i can show it on the Vulnerability dashboard</w:t>
+      </w:r>
+    </w:p>
+    <w:p>
+      <w:pPr>
+        <w:pStyle w:val="Text-laufAbstze"/>
+        <w:ind w:firstLine="0"/>
+        <w:rPr>
+          <w:color w:val="0D0D0D" w:themeColor="text1" w:themeTint="F2"/>
+        </w:rPr>
+      </w:pPr>
+    </w:p>
+    <w:p>
+      <w:pPr>
+        <w:pStyle w:val="Text-laufAbstze"/>
+        <w:ind w:left="227" w:firstLine="0"/>
+        <w:rPr>
+          <w:color w:val="0D0D0D" w:themeColor="text1" w:themeTint="F2"/>
+        </w:rPr>
+      </w:pPr>
+      <w:r>
+        <w:rPr>
+          <w:b/>
+          <w:bCs/>
+          <w:color w:val="0D0D0D" w:themeColor="text1" w:themeTint="F2"/>
+        </w:rPr>
+        <w:t>AC:</w:t>
+      </w:r>
+      <w:r>
+        <w:rPr>
+          <w:color w:val="0D0D0D" w:themeColor="text1" w:themeTint="F2"/>
+        </w:rPr>
+        <w:t xml:space="preserve"> </w:t>
+      </w:r>
+      <w:r>
+        <w:rPr>
+          <w:color w:val="0D0D0D" w:themeColor="text1" w:themeTint="F2"/>
+        </w:rPr>
+        <w:t>The report from the pipeline is reachable as a .</w:t>
+      </w:r>
+      <w:proofErr w:type="spellStart"/>
+      <w:r>
+        <w:rPr>
+          <w:color w:val="0D0D0D" w:themeColor="text1" w:themeTint="F2"/>
+        </w:rPr>
+        <w:t>json</w:t>
+      </w:r>
+      <w:proofErr w:type="spellEnd"/>
+      <w:r>
+        <w:rPr>
+          <w:color w:val="0D0D0D" w:themeColor="text1" w:themeTint="F2"/>
+        </w:rPr>
+        <w:t xml:space="preserve"> </w:t>
+      </w:r>
+      <w:r>
+        <w:rPr>
+          <w:color w:val="0D0D0D" w:themeColor="text1" w:themeTint="F2"/>
+        </w:rPr>
+        <w:t xml:space="preserve">The artifacts are pulled successfully from the API of </w:t>
+      </w:r>
+      <w:proofErr w:type="spellStart"/>
+      <w:r>
+        <w:rPr>
+          <w:color w:val="0D0D0D" w:themeColor="text1" w:themeTint="F2"/>
+        </w:rPr>
+        <w:t>gitlab</w:t>
+      </w:r>
+      <w:proofErr w:type="spellEnd"/>
+      <w:r>
+        <w:rPr>
+          <w:color w:val="0D0D0D" w:themeColor="text1" w:themeTint="F2"/>
+        </w:rPr>
+        <w:t>.</w:t>
+      </w:r>
+      <w:r>
+        <w:rPr>
+          <w:color w:val="0D0D0D" w:themeColor="text1" w:themeTint="F2"/>
+        </w:rPr>
+        <w:t xml:space="preserve"> </w:t>
+      </w:r>
+      <w:r>
+        <w:rPr>
+          <w:color w:val="0D0D0D" w:themeColor="text1" w:themeTint="F2"/>
+        </w:rPr>
+        <w:t xml:space="preserve">the function of </w:t>
+      </w:r>
+      <w:proofErr w:type="spellStart"/>
+      <w:r>
+        <w:rPr>
+          <w:color w:val="0D0D0D" w:themeColor="text1" w:themeTint="F2"/>
+        </w:rPr>
+        <w:t>sast</w:t>
+      </w:r>
+      <w:proofErr w:type="spellEnd"/>
+      <w:r>
+        <w:rPr>
+          <w:color w:val="0D0D0D" w:themeColor="text1" w:themeTint="F2"/>
+        </w:rPr>
+        <w:t xml:space="preserve"> in the render.js can filter the report and organize it</w:t>
+      </w:r>
+      <w:r>
+        <w:rPr>
+          <w:color w:val="0D0D0D" w:themeColor="text1" w:themeTint="F2"/>
+        </w:rPr>
+        <w:t xml:space="preserve"> </w:t>
+      </w:r>
+      <w:r>
+        <w:rPr>
+          <w:color w:val="0D0D0D" w:themeColor="text1" w:themeTint="F2"/>
+        </w:rPr>
+        <w:t xml:space="preserve">this is applicable for both the </w:t>
+      </w:r>
+      <w:proofErr w:type="spellStart"/>
+      <w:r>
+        <w:rPr>
+          <w:color w:val="0D0D0D" w:themeColor="text1" w:themeTint="F2"/>
+        </w:rPr>
+        <w:t>sast</w:t>
+      </w:r>
+      <w:proofErr w:type="spellEnd"/>
+      <w:r>
+        <w:rPr>
+          <w:color w:val="0D0D0D" w:themeColor="text1" w:themeTint="F2"/>
+        </w:rPr>
+        <w:t xml:space="preserve"> </w:t>
+      </w:r>
+      <w:proofErr w:type="spellStart"/>
+      <w:r>
+        <w:rPr>
+          <w:color w:val="0D0D0D" w:themeColor="text1" w:themeTint="F2"/>
+        </w:rPr>
+        <w:t>semgrep</w:t>
+      </w:r>
+      <w:proofErr w:type="spellEnd"/>
+      <w:r>
+        <w:rPr>
+          <w:color w:val="0D0D0D" w:themeColor="text1" w:themeTint="F2"/>
+        </w:rPr>
+        <w:t xml:space="preserve"> and the </w:t>
+      </w:r>
+      <w:proofErr w:type="spellStart"/>
+      <w:r>
+        <w:rPr>
+          <w:color w:val="0D0D0D" w:themeColor="text1" w:themeTint="F2"/>
+        </w:rPr>
+        <w:t>gitleaks</w:t>
+      </w:r>
+      <w:proofErr w:type="spellEnd"/>
+      <w:r>
+        <w:rPr>
+          <w:color w:val="0D0D0D" w:themeColor="text1" w:themeTint="F2"/>
+        </w:rPr>
+        <w:t xml:space="preserve"> </w:t>
+      </w:r>
+      <w:r>
+        <w:rPr>
+          <w:color w:val="0D0D0D" w:themeColor="text1" w:themeTint="F2"/>
+        </w:rPr>
+        <w:t>each one of them has its own button to show it when clicked</w:t>
+      </w:r>
+      <w:r>
+        <w:rPr>
+          <w:color w:val="0D0D0D" w:themeColor="text1" w:themeTint="F2"/>
+        </w:rPr>
+        <w:t>.</w:t>
+      </w:r>
+    </w:p>
+    <w:p>
+      <w:pPr>
+        <w:pStyle w:val="Text-laufAbstze"/>
+        <w:ind w:left="227" w:firstLine="0"/>
+        <w:rPr>
+          <w:color w:val="0D0D0D" w:themeColor="text1" w:themeTint="F2"/>
+        </w:rPr>
+      </w:pPr>
+    </w:p>
+    <w:p>
+      <w:pPr>
+        <w:pStyle w:val="Text-laufAbstze"/>
+        <w:ind w:left="227" w:firstLine="0"/>
+        <w:rPr>
+          <w:color w:val="0D0D0D" w:themeColor="text1" w:themeTint="F2"/>
+        </w:rPr>
+      </w:pPr>
+    </w:p>
+    <w:p>
+      <w:pPr>
+        <w:pStyle w:val="Text-laufAbstze"/>
+        <w:ind w:left="227" w:firstLine="0"/>
+        <w:rPr>
+          <w:color w:val="0D0D0D" w:themeColor="text1" w:themeTint="F2"/>
+        </w:rPr>
+      </w:pPr>
+      <w:r>
+        <w:rPr>
+          <w:b/>
+          <w:bCs/>
+          <w:color w:val="0D0D0D" w:themeColor="text1" w:themeTint="F2"/>
+        </w:rPr>
+        <w:t>Accepted:</w:t>
+      </w:r>
+      <w:r>
+        <w:rPr>
+          <w:color w:val="0D0D0D" w:themeColor="text1" w:themeTint="F2"/>
+        </w:rPr>
+        <w:t xml:space="preserve"> </w:t>
+      </w:r>
+      <w:r>
+        <w:rPr>
+          <w:color w:val="0D0D0D" w:themeColor="text1" w:themeTint="F2"/>
+        </w:rPr>
+        <w:t>As a developer, i want to develop the DAST report page, so that i can show it on the Vulnerability dashboard</w:t>
+      </w:r>
+    </w:p>
+    <w:p>
+      <w:pPr>
+        <w:pStyle w:val="Text-laufAbstze"/>
+        <w:ind w:left="227" w:firstLine="0"/>
+        <w:rPr>
+          <w:color w:val="0D0D0D" w:themeColor="text1" w:themeTint="F2"/>
+        </w:rPr>
+      </w:pPr>
+    </w:p>
+    <w:p>
+      <w:pPr>
+        <w:pStyle w:val="Text-laufAbstze"/>
+        <w:ind w:left="227" w:firstLine="0"/>
+        <w:rPr>
+          <w:color w:val="0D0D0D" w:themeColor="text1" w:themeTint="F2"/>
+          <w:lang w:val="en-US"/>
+        </w:rPr>
+      </w:pPr>
+      <w:r>
+        <w:rPr>
+          <w:b/>
+          <w:bCs/>
+          <w:color w:val="0D0D0D" w:themeColor="text1" w:themeTint="F2"/>
+        </w:rPr>
+        <w:t>AC:</w:t>
+      </w:r>
+      <w:r>
+        <w:rPr>
+          <w:color w:val="0D0D0D" w:themeColor="text1" w:themeTint="F2"/>
+        </w:rPr>
+        <w:t xml:space="preserve"> </w:t>
+      </w:r>
+      <w:r>
+        <w:rPr>
+          <w:color w:val="0D0D0D" w:themeColor="text1" w:themeTint="F2"/>
+          <w:lang w:val="en-US"/>
+        </w:rPr>
+        <w:t>The report from the pipeline is reachable as a .</w:t>
+      </w:r>
+      <w:proofErr w:type="spellStart"/>
+      <w:r>
+        <w:rPr>
+          <w:color w:val="0D0D0D" w:themeColor="text1" w:themeTint="F2"/>
+          <w:lang w:val="en-US"/>
+        </w:rPr>
+        <w:t>json</w:t>
+      </w:r>
+      <w:proofErr w:type="spellEnd"/>
+      <w:r>
+        <w:rPr>
+          <w:color w:val="0D0D0D" w:themeColor="text1" w:themeTint="F2"/>
+          <w:lang w:val="en-US"/>
+        </w:rPr>
+        <w:t xml:space="preserve"> at the end point of the </w:t>
+      </w:r>
+      <w:proofErr w:type="spellStart"/>
+      <w:r>
+        <w:rPr>
+          <w:color w:val="0D0D0D" w:themeColor="text1" w:themeTint="F2"/>
+          <w:lang w:val="en-US"/>
+        </w:rPr>
+        <w:t>gitlab</w:t>
+      </w:r>
+      <w:proofErr w:type="spellEnd"/>
+      <w:r>
+        <w:rPr>
+          <w:color w:val="0D0D0D" w:themeColor="text1" w:themeTint="F2"/>
+          <w:lang w:val="en-US"/>
+        </w:rPr>
+        <w:t xml:space="preserve"> </w:t>
+      </w:r>
+      <w:proofErr w:type="spellStart"/>
+      <w:r>
+        <w:rPr>
+          <w:color w:val="0D0D0D" w:themeColor="text1" w:themeTint="F2"/>
+          <w:lang w:val="en-US"/>
+        </w:rPr>
+        <w:t>API.The</w:t>
+      </w:r>
+      <w:proofErr w:type="spellEnd"/>
+      <w:r>
+        <w:rPr>
+          <w:color w:val="0D0D0D" w:themeColor="text1" w:themeTint="F2"/>
+          <w:lang w:val="en-US"/>
+        </w:rPr>
+        <w:t xml:space="preserve"> artifacts are pulled successfully from the API of </w:t>
+      </w:r>
+      <w:proofErr w:type="spellStart"/>
+      <w:r>
+        <w:rPr>
+          <w:color w:val="0D0D0D" w:themeColor="text1" w:themeTint="F2"/>
+          <w:lang w:val="en-US"/>
+        </w:rPr>
+        <w:t>gitlab</w:t>
+      </w:r>
+      <w:proofErr w:type="spellEnd"/>
+      <w:r>
+        <w:rPr>
+          <w:color w:val="0D0D0D" w:themeColor="text1" w:themeTint="F2"/>
+          <w:lang w:val="en-US"/>
+        </w:rPr>
+        <w:t xml:space="preserve">. in the </w:t>
+      </w:r>
+      <w:proofErr w:type="spellStart"/>
+      <w:r>
+        <w:rPr>
+          <w:color w:val="0D0D0D" w:themeColor="text1" w:themeTint="F2"/>
+          <w:lang w:val="en-US"/>
+        </w:rPr>
+        <w:t>render.js.the</w:t>
+      </w:r>
+      <w:proofErr w:type="spellEnd"/>
+      <w:r>
+        <w:rPr>
+          <w:color w:val="0D0D0D" w:themeColor="text1" w:themeTint="F2"/>
+          <w:lang w:val="en-US"/>
+        </w:rPr>
+        <w:t xml:space="preserve"> function of </w:t>
+      </w:r>
+      <w:proofErr w:type="spellStart"/>
+      <w:r>
+        <w:rPr>
+          <w:color w:val="0D0D0D" w:themeColor="text1" w:themeTint="F2"/>
+          <w:lang w:val="en-US"/>
+        </w:rPr>
+        <w:t>dast</w:t>
+      </w:r>
+      <w:proofErr w:type="spellEnd"/>
+      <w:r>
+        <w:rPr>
+          <w:color w:val="0D0D0D" w:themeColor="text1" w:themeTint="F2"/>
+          <w:lang w:val="en-US"/>
+        </w:rPr>
+        <w:t xml:space="preserve"> in the render.js can filter the report and organize it.</w:t>
+      </w:r>
+      <w:r>
+        <w:rPr>
+          <w:color w:val="0D0D0D" w:themeColor="text1" w:themeTint="F2"/>
+          <w:lang w:val="en-US"/>
+        </w:rPr>
+        <w:t xml:space="preserve"> </w:t>
+      </w:r>
+      <w:r>
+        <w:rPr>
+          <w:color w:val="0D0D0D" w:themeColor="text1" w:themeTint="F2"/>
+          <w:lang w:val="en-US"/>
+        </w:rPr>
+        <w:t xml:space="preserve">this is applicable for both the </w:t>
+      </w:r>
+      <w:proofErr w:type="spellStart"/>
+      <w:r>
+        <w:rPr>
+          <w:color w:val="0D0D0D" w:themeColor="text1" w:themeTint="F2"/>
+          <w:lang w:val="en-US"/>
+        </w:rPr>
+        <w:t>sast</w:t>
+      </w:r>
+      <w:proofErr w:type="spellEnd"/>
+      <w:r>
+        <w:rPr>
+          <w:color w:val="0D0D0D" w:themeColor="text1" w:themeTint="F2"/>
+          <w:lang w:val="en-US"/>
+        </w:rPr>
+        <w:t xml:space="preserve"> </w:t>
+      </w:r>
+      <w:proofErr w:type="spellStart"/>
+      <w:r>
+        <w:rPr>
+          <w:color w:val="0D0D0D" w:themeColor="text1" w:themeTint="F2"/>
+          <w:lang w:val="en-US"/>
+        </w:rPr>
+        <w:t>semgrep</w:t>
+      </w:r>
+      <w:proofErr w:type="spellEnd"/>
+      <w:r>
+        <w:rPr>
+          <w:color w:val="0D0D0D" w:themeColor="text1" w:themeTint="F2"/>
+          <w:lang w:val="en-US"/>
+        </w:rPr>
+        <w:t xml:space="preserve"> and the </w:t>
+      </w:r>
+      <w:proofErr w:type="spellStart"/>
+      <w:proofErr w:type="gramStart"/>
+      <w:r>
+        <w:rPr>
+          <w:color w:val="0D0D0D" w:themeColor="text1" w:themeTint="F2"/>
+          <w:lang w:val="en-US"/>
+        </w:rPr>
+        <w:t>gitleaks.each</w:t>
+      </w:r>
+      <w:proofErr w:type="spellEnd"/>
+      <w:proofErr w:type="gramEnd"/>
+      <w:r>
+        <w:rPr>
+          <w:color w:val="0D0D0D" w:themeColor="text1" w:themeTint="F2"/>
+          <w:lang w:val="en-US"/>
+        </w:rPr>
+        <w:t xml:space="preserve"> one of them has its own button to show it when clicked.</w:t>
+      </w:r>
+      <w:r>
+        <w:rPr>
+          <w:color w:val="0D0D0D" w:themeColor="text1" w:themeTint="F2"/>
+          <w:lang w:val="en-US"/>
+        </w:rPr>
+        <w:t xml:space="preserve"> </w:t>
+      </w:r>
+      <w:r>
+        <w:rPr>
+          <w:color w:val="0D0D0D" w:themeColor="text1" w:themeTint="F2"/>
+          <w:lang w:val="en-US"/>
+        </w:rPr>
+        <w:t>the solution and the error area at the table are equal in width.</w:t>
+      </w:r>
+    </w:p>
+    <w:p>
+      <w:pPr>
+        <w:pStyle w:val="Text-laufAbstze"/>
+        <w:ind w:left="227" w:firstLine="0"/>
+        <w:rPr>
+          <w:color w:val="0D0D0D" w:themeColor="text1" w:themeTint="F2"/>
+        </w:rPr>
+      </w:pPr>
+    </w:p>
+    <w:p>
+      <w:pPr>
+        <w:pStyle w:val="Text-laufAbstze"/>
+        <w:ind w:left="227" w:firstLine="0"/>
+        <w:rPr>
+          <w:color w:val="0D0D0D" w:themeColor="text1" w:themeTint="F2"/>
+        </w:rPr>
+      </w:pPr>
+    </w:p>
+    <w:p>
+      <w:pPr>
+        <w:pStyle w:val="Text-laufAbstze"/>
+        <w:ind w:left="227" w:firstLine="0"/>
+        <w:rPr>
+          <w:color w:val="0D0D0D" w:themeColor="text1" w:themeTint="F2"/>
+        </w:rPr>
+      </w:pPr>
+      <w:r>
+        <w:rPr>
+          <w:b/>
+          <w:bCs/>
+          <w:color w:val="0D0D0D" w:themeColor="text1" w:themeTint="F2"/>
+        </w:rPr>
+        <w:t>Accepted:</w:t>
+      </w:r>
+      <w:r>
+        <w:rPr>
+          <w:color w:val="0D0D0D" w:themeColor="text1" w:themeTint="F2"/>
+        </w:rPr>
+        <w:t xml:space="preserve"> </w:t>
+      </w:r>
+      <w:r>
+        <w:rPr>
+          <w:color w:val="0D0D0D" w:themeColor="text1" w:themeTint="F2"/>
+        </w:rPr>
+        <w:t>As a developer, I want to implement the Fuzzing section of the vulnerability dashboard</w:t>
+      </w:r>
+    </w:p>
+    <w:p>
+      <w:pPr>
+        <w:pStyle w:val="Text-laufAbstze"/>
+        <w:ind w:left="227" w:firstLine="0"/>
+        <w:rPr>
+          <w:color w:val="0D0D0D" w:themeColor="text1" w:themeTint="F2"/>
+        </w:rPr>
+      </w:pPr>
+    </w:p>
+    <w:p>
+      <w:pPr>
+        <w:pStyle w:val="Text-laufAbstze"/>
+        <w:ind w:left="227" w:firstLine="0"/>
+        <w:rPr>
+          <w:color w:val="0D0D0D" w:themeColor="text1" w:themeTint="F2"/>
+          <w:lang w:val="en-US"/>
+        </w:rPr>
+      </w:pPr>
+      <w:r>
+        <w:rPr>
+          <w:b/>
+          <w:bCs/>
+          <w:color w:val="0D0D0D" w:themeColor="text1" w:themeTint="F2"/>
+        </w:rPr>
+        <w:t>AC:</w:t>
+      </w:r>
+      <w:r>
+        <w:rPr>
+          <w:color w:val="0D0D0D" w:themeColor="text1" w:themeTint="F2"/>
+        </w:rPr>
+        <w:t xml:space="preserve">  </w:t>
+      </w:r>
+      <w:r>
+        <w:rPr>
+          <w:color w:val="0D0D0D" w:themeColor="text1" w:themeTint="F2"/>
+          <w:lang w:val="en-US"/>
+        </w:rPr>
+        <w:t xml:space="preserve">The report from the pipeline is reachable at the end point of the </w:t>
+      </w:r>
+      <w:proofErr w:type="spellStart"/>
+      <w:r>
+        <w:rPr>
+          <w:color w:val="0D0D0D" w:themeColor="text1" w:themeTint="F2"/>
+          <w:lang w:val="en-US"/>
+        </w:rPr>
+        <w:t>gitlab</w:t>
+      </w:r>
+      <w:proofErr w:type="spellEnd"/>
+      <w:r>
+        <w:rPr>
+          <w:color w:val="0D0D0D" w:themeColor="text1" w:themeTint="F2"/>
+          <w:lang w:val="en-US"/>
+        </w:rPr>
+        <w:t xml:space="preserve"> API</w:t>
+      </w:r>
+      <w:r>
+        <w:rPr>
+          <w:color w:val="0D0D0D" w:themeColor="text1" w:themeTint="F2"/>
+          <w:lang w:val="en-US"/>
+        </w:rPr>
+        <w:t xml:space="preserve">. </w:t>
+      </w:r>
+      <w:r>
+        <w:rPr>
+          <w:color w:val="0D0D0D" w:themeColor="text1" w:themeTint="F2"/>
+          <w:lang w:val="en-US"/>
+        </w:rPr>
+        <w:t xml:space="preserve">The artifacts are pulled successfully from the API of </w:t>
+      </w:r>
+      <w:proofErr w:type="spellStart"/>
+      <w:r>
+        <w:rPr>
+          <w:color w:val="0D0D0D" w:themeColor="text1" w:themeTint="F2"/>
+          <w:lang w:val="en-US"/>
+        </w:rPr>
+        <w:t>gitlab</w:t>
+      </w:r>
+      <w:proofErr w:type="spellEnd"/>
+      <w:r>
+        <w:rPr>
+          <w:color w:val="0D0D0D" w:themeColor="text1" w:themeTint="F2"/>
+          <w:lang w:val="en-US"/>
+        </w:rPr>
+        <w:t>. in the render.js</w:t>
+      </w:r>
+      <w:r>
+        <w:rPr>
+          <w:color w:val="0D0D0D" w:themeColor="text1" w:themeTint="F2"/>
+          <w:lang w:val="en-US"/>
+        </w:rPr>
+        <w:t>. T</w:t>
+      </w:r>
+      <w:r>
+        <w:rPr>
+          <w:color w:val="0D0D0D" w:themeColor="text1" w:themeTint="F2"/>
+          <w:lang w:val="en-US"/>
+        </w:rPr>
+        <w:t>he function of fuzzing in the render.js can process the report</w:t>
+      </w:r>
+      <w:r>
+        <w:rPr>
+          <w:color w:val="0D0D0D" w:themeColor="text1" w:themeTint="F2"/>
+          <w:lang w:val="en-US"/>
+        </w:rPr>
+        <w:t>. T</w:t>
+      </w:r>
+      <w:r>
+        <w:rPr>
+          <w:color w:val="0D0D0D" w:themeColor="text1" w:themeTint="F2"/>
+          <w:lang w:val="en-US"/>
+        </w:rPr>
+        <w:t>he dashboard shows the last pipeline output log of the fuzzing tool</w:t>
+      </w:r>
+    </w:p>
+    <w:p>
+      <w:pPr>
+        <w:pStyle w:val="Text-laufAbstze"/>
+        <w:ind w:left="227" w:firstLine="0"/>
+        <w:rPr>
+          <w:color w:val="0D0D0D" w:themeColor="text1" w:themeTint="F2"/>
+          <w:lang w:val="en-US"/>
+        </w:rPr>
+      </w:pPr>
+    </w:p>
+    <w:p>
+      <w:pPr>
+        <w:pStyle w:val="Text-laufAbstze"/>
+        <w:ind w:left="227" w:firstLine="0"/>
+        <w:rPr>
+          <w:color w:val="0D0D0D" w:themeColor="text1" w:themeTint="F2"/>
+          <w:lang w:val="en-US"/>
+        </w:rPr>
+      </w:pPr>
+    </w:p>
+    <w:p>
+      <w:pPr>
+        <w:pStyle w:val="Text-laufAbstze"/>
+        <w:ind w:left="227" w:firstLine="0"/>
+        <w:rPr>
+          <w:color w:val="0D0D0D" w:themeColor="text1" w:themeTint="F2"/>
+          <w:lang w:val="en-US"/>
+        </w:rPr>
+      </w:pPr>
+      <w:r>
+        <w:rPr>
+          <w:b/>
+          <w:bCs/>
+          <w:color w:val="0D0D0D" w:themeColor="text1" w:themeTint="F2"/>
+          <w:lang w:val="en-US"/>
+        </w:rPr>
+        <w:t>Accepted:</w:t>
+      </w:r>
+      <w:r>
+        <w:rPr>
+          <w:color w:val="0D0D0D" w:themeColor="text1" w:themeTint="F2"/>
+          <w:lang w:val="en-US"/>
+        </w:rPr>
+        <w:t xml:space="preserve"> </w:t>
+      </w:r>
+      <w:r>
+        <w:rPr>
+          <w:color w:val="0D0D0D" w:themeColor="text1" w:themeTint="F2"/>
+          <w:lang w:val="en-US"/>
+        </w:rPr>
+        <w:t xml:space="preserve">As a </w:t>
+      </w:r>
+      <w:proofErr w:type="gramStart"/>
+      <w:r>
+        <w:rPr>
+          <w:color w:val="0D0D0D" w:themeColor="text1" w:themeTint="F2"/>
+          <w:lang w:val="en-US"/>
+        </w:rPr>
+        <w:t>developers</w:t>
+      </w:r>
+      <w:proofErr w:type="gramEnd"/>
+      <w:r>
+        <w:rPr>
+          <w:color w:val="0D0D0D" w:themeColor="text1" w:themeTint="F2"/>
+          <w:lang w:val="en-US"/>
+        </w:rPr>
+        <w:t xml:space="preserve">, I want to implement the container scanning section of the </w:t>
+      </w:r>
+      <w:proofErr w:type="spellStart"/>
+      <w:r>
+        <w:rPr>
+          <w:color w:val="0D0D0D" w:themeColor="text1" w:themeTint="F2"/>
+          <w:lang w:val="en-US"/>
+        </w:rPr>
+        <w:t>Vulnerabilty</w:t>
+      </w:r>
+      <w:proofErr w:type="spellEnd"/>
+      <w:r>
+        <w:rPr>
+          <w:color w:val="0D0D0D" w:themeColor="text1" w:themeTint="F2"/>
+          <w:lang w:val="en-US"/>
+        </w:rPr>
+        <w:t xml:space="preserve"> dashboard</w:t>
+      </w:r>
+    </w:p>
+    <w:p>
+      <w:pPr>
+        <w:pStyle w:val="Text-laufAbstze"/>
+        <w:ind w:left="227" w:firstLine="0"/>
+        <w:rPr>
+          <w:color w:val="0D0D0D" w:themeColor="text1" w:themeTint="F2"/>
+          <w:lang w:val="en-US"/>
+        </w:rPr>
+      </w:pPr>
+    </w:p>
+    <w:p>
+      <w:pPr>
+        <w:pStyle w:val="Text-laufAbstze"/>
+        <w:ind w:left="227" w:firstLine="0"/>
+        <w:rPr>
+          <w:color w:val="0D0D0D" w:themeColor="text1" w:themeTint="F2"/>
+          <w:lang w:val="en-US"/>
+        </w:rPr>
+      </w:pPr>
+    </w:p>
+    <w:p>
+      <w:pPr>
+        <w:pStyle w:val="Text-laufAbstze"/>
+        <w:ind w:left="227" w:firstLine="0"/>
+        <w:rPr>
+          <w:color w:val="0D0D0D" w:themeColor="text1" w:themeTint="F2"/>
+          <w:lang w:val="en-US"/>
+        </w:rPr>
+      </w:pPr>
+      <w:r>
+        <w:rPr>
+          <w:b/>
+          <w:bCs/>
+          <w:color w:val="0D0D0D" w:themeColor="text1" w:themeTint="F2"/>
+          <w:lang w:val="en-US"/>
+        </w:rPr>
+        <w:t>AC:</w:t>
+      </w:r>
+      <w:r>
+        <w:rPr>
+          <w:color w:val="0D0D0D" w:themeColor="text1" w:themeTint="F2"/>
+          <w:lang w:val="en-US"/>
+        </w:rPr>
+        <w:t xml:space="preserve"> </w:t>
+      </w:r>
+      <w:r>
+        <w:rPr>
+          <w:color w:val="0D0D0D" w:themeColor="text1" w:themeTint="F2"/>
+          <w:lang w:val="en-US"/>
+        </w:rPr>
+        <w:t xml:space="preserve">The report from the pipeline is reachable as </w:t>
+      </w:r>
+      <w:proofErr w:type="gramStart"/>
+      <w:r>
+        <w:rPr>
+          <w:color w:val="0D0D0D" w:themeColor="text1" w:themeTint="F2"/>
+          <w:lang w:val="en-US"/>
+        </w:rPr>
+        <w:t>a .</w:t>
+      </w:r>
+      <w:proofErr w:type="spellStart"/>
+      <w:r>
+        <w:rPr>
+          <w:color w:val="0D0D0D" w:themeColor="text1" w:themeTint="F2"/>
+          <w:lang w:val="en-US"/>
+        </w:rPr>
+        <w:t>json</w:t>
+      </w:r>
+      <w:proofErr w:type="spellEnd"/>
+      <w:proofErr w:type="gramEnd"/>
+      <w:r>
+        <w:rPr>
+          <w:color w:val="0D0D0D" w:themeColor="text1" w:themeTint="F2"/>
+          <w:lang w:val="en-US"/>
+        </w:rPr>
+        <w:t xml:space="preserve"> at the end point of the </w:t>
+      </w:r>
+      <w:proofErr w:type="spellStart"/>
+      <w:r>
+        <w:rPr>
+          <w:color w:val="0D0D0D" w:themeColor="text1" w:themeTint="F2"/>
+          <w:lang w:val="en-US"/>
+        </w:rPr>
+        <w:t>gitlab</w:t>
+      </w:r>
+      <w:proofErr w:type="spellEnd"/>
+      <w:r>
+        <w:rPr>
+          <w:color w:val="0D0D0D" w:themeColor="text1" w:themeTint="F2"/>
+          <w:lang w:val="en-US"/>
+        </w:rPr>
+        <w:t xml:space="preserve"> API.</w:t>
+      </w:r>
+      <w:r>
+        <w:rPr>
+          <w:color w:val="0D0D0D" w:themeColor="text1" w:themeTint="F2"/>
+          <w:lang w:val="en-US"/>
+        </w:rPr>
+        <w:t xml:space="preserve"> </w:t>
+      </w:r>
+      <w:r>
+        <w:rPr>
+          <w:color w:val="0D0D0D" w:themeColor="text1" w:themeTint="F2"/>
+          <w:lang w:val="en-US"/>
+        </w:rPr>
+        <w:t xml:space="preserve">The artifacts are pulled successfully from the API of </w:t>
+      </w:r>
+      <w:proofErr w:type="spellStart"/>
+      <w:r>
+        <w:rPr>
+          <w:color w:val="0D0D0D" w:themeColor="text1" w:themeTint="F2"/>
+          <w:lang w:val="en-US"/>
+        </w:rPr>
+        <w:t>gitlab</w:t>
+      </w:r>
+      <w:proofErr w:type="spellEnd"/>
+      <w:r>
+        <w:rPr>
+          <w:color w:val="0D0D0D" w:themeColor="text1" w:themeTint="F2"/>
+          <w:lang w:val="en-US"/>
+        </w:rPr>
+        <w:t>. in the render.js.</w:t>
+      </w:r>
+      <w:r>
+        <w:rPr>
+          <w:color w:val="0D0D0D" w:themeColor="text1" w:themeTint="F2"/>
+          <w:lang w:val="en-US"/>
+        </w:rPr>
+        <w:t xml:space="preserve"> </w:t>
+      </w:r>
+      <w:r>
+        <w:rPr>
+          <w:color w:val="0D0D0D" w:themeColor="text1" w:themeTint="F2"/>
+          <w:lang w:val="en-US"/>
+        </w:rPr>
+        <w:t>the function of container scanning in the render.js</w:t>
+      </w:r>
+      <w:r>
+        <w:rPr>
+          <w:color w:val="0D0D0D" w:themeColor="text1" w:themeTint="F2"/>
+          <w:lang w:val="en-US"/>
+        </w:rPr>
+        <w:t xml:space="preserve"> </w:t>
+      </w:r>
+      <w:r>
+        <w:rPr>
+          <w:color w:val="0D0D0D" w:themeColor="text1" w:themeTint="F2"/>
+          <w:lang w:val="en-US"/>
+        </w:rPr>
+        <w:t>can filter the report and organize it.</w:t>
+      </w:r>
+      <w:r>
+        <w:rPr>
+          <w:color w:val="0D0D0D" w:themeColor="text1" w:themeTint="F2"/>
+          <w:lang w:val="en-US"/>
+        </w:rPr>
+        <w:t xml:space="preserve"> </w:t>
+      </w:r>
+      <w:r>
+        <w:rPr>
+          <w:color w:val="0D0D0D" w:themeColor="text1" w:themeTint="F2"/>
+          <w:lang w:val="en-US"/>
+        </w:rPr>
+        <w:t xml:space="preserve">the dashboard shows the last pipeline output log of the </w:t>
+      </w:r>
+      <w:proofErr w:type="spellStart"/>
+      <w:r>
+        <w:rPr>
+          <w:color w:val="0D0D0D" w:themeColor="text1" w:themeTint="F2"/>
+          <w:lang w:val="en-US"/>
+        </w:rPr>
+        <w:t>cont</w:t>
+      </w:r>
+      <w:proofErr w:type="spellEnd"/>
+      <w:r>
+        <w:rPr>
+          <w:color w:val="0D0D0D" w:themeColor="text1" w:themeTint="F2"/>
+          <w:lang w:val="en-US"/>
+        </w:rPr>
+        <w:t>-scanning tool.</w:t>
+      </w:r>
+    </w:p>
+    <w:p>
+      <w:pPr>
+        <w:pStyle w:val="Text-laufAbstze"/>
+        <w:ind w:left="227" w:firstLine="0"/>
+        <w:rPr>
+          <w:color w:val="0D0D0D" w:themeColor="text1" w:themeTint="F2"/>
+          <w:lang w:val="en-US"/>
+        </w:rPr>
+      </w:pPr>
+    </w:p>
+    <w:p>
+      <w:pPr>
+        <w:pStyle w:val="Text-laufAbstze"/>
+        <w:ind w:left="227" w:firstLine="0"/>
+        <w:rPr>
+          <w:color w:val="0D0D0D" w:themeColor="text1" w:themeTint="F2"/>
+        </w:rPr>
+      </w:pPr>
+    </w:p>
+    <w:p>
+      <w:pPr>
+        <w:pStyle w:val="Text-laufAbstze"/>
+        <w:ind w:left="227" w:firstLine="0"/>
+        <w:rPr>
+          <w:color w:val="0D0D0D" w:themeColor="text1" w:themeTint="F2"/>
+        </w:rPr>
+      </w:pPr>
+    </w:p>
+    <w:p>
+      <w:pPr>
+        <w:pStyle w:val="Text-laufAbstze"/>
+        <w:ind w:left="227" w:firstLine="0"/>
+        <w:rPr>
+          <w:color w:val="0D0D0D" w:themeColor="text1" w:themeTint="F2"/>
+        </w:rPr>
+      </w:pPr>
+    </w:p>
+    <w:p>
+      <w:pPr>
+        <w:pStyle w:val="Text-laufAbstze"/>
+        <w:ind w:firstLine="0"/>
+        <w:rPr>
+          <w:color w:val="0D0D0D" w:themeColor="text1" w:themeTint="F2"/>
+        </w:rPr>
+      </w:pPr>
+    </w:p>
+    <w:p>
+      <w:pPr>
+        <w:pStyle w:val="Text-laufAbstze"/>
+        <w:ind w:firstLine="0"/>
+        <w:rPr>
+          <w:color w:val="0D0D0D" w:themeColor="text1" w:themeTint="F2"/>
+        </w:rPr>
+      </w:pPr>
+    </w:p>
+    <w:p>
+      <w:pPr>
+        <w:pStyle w:val="Text-laufAbstze"/>
+        <w:ind w:firstLine="0"/>
+        <w:rPr>
+          <w:b/>
+          <w:bCs/>
+          <w:color w:val="0D0D0D" w:themeColor="text1" w:themeTint="F2"/>
+        </w:rPr>
+      </w:pPr>
+    </w:p>
+    <w:p>
+      <w:pPr>
+        <w:pStyle w:val="Text-laufAbstze"/>
+        <w:ind w:firstLine="0"/>
+        <w:rPr>
+          <w:color w:val="0D0D0D" w:themeColor="text1" w:themeTint="F2"/>
+        </w:rPr>
+      </w:pPr>
+    </w:p>
+    <w:p>
+      <w:pPr>
+        <w:pStyle w:val="Text-laufAbstze"/>
+        <w:ind w:firstLine="0"/>
+        <w:rPr>
+          <w:color w:val="0D0D0D" w:themeColor="text1" w:themeTint="F2"/>
+        </w:rPr>
+      </w:pPr>
+    </w:p>
+    <w:p>
+      <w:pPr>
+        <w:pStyle w:val="Text-laufAbstze"/>
+        <w:ind w:firstLine="0"/>
+        <w:rPr>
+          <w:color w:val="0D0D0D" w:themeColor="text1" w:themeTint="F2"/>
+        </w:rPr>
+      </w:pPr>
+    </w:p>
+    <w:p>
+      <w:pPr>
+        <w:pStyle w:val="Heading2"/>
+        <w:rPr>
+          <w:color w:val="0D0D0D" w:themeColor="text1" w:themeTint="F2"/>
+        </w:rPr>
+      </w:pPr>
+      <w:bookmarkStart w:id="13" w:name="_Toc167263316"/>
+      <w:r>
+        <w:rPr>
+          <w:color w:val="0D0D0D" w:themeColor="text1" w:themeTint="F2"/>
+        </w:rPr>
+        <w:lastRenderedPageBreak/>
+        <w:t xml:space="preserve"> Dictionary of terms </w:t>
+      </w:r>
+      <w:bookmarkEnd w:id="13"/>
+    </w:p>
+    <w:p>
+      <w:pPr>
+        <w:pStyle w:val="Text-laufAbstze"/>
+        <w:ind w:left="227" w:firstLine="0"/>
+        <w:rPr>
+          <w:color w:val="0D0D0D" w:themeColor="text1" w:themeTint="F2"/>
+        </w:rPr>
+      </w:pPr>
+      <w:r>
+        <w:rPr>
+          <w:b/>
+          <w:bCs/>
+          <w:color w:val="0D0D0D" w:themeColor="text1" w:themeTint="F2"/>
+        </w:rPr>
+        <w:t>Artifacts:</w:t>
+      </w:r>
+      <w:r>
+        <w:rPr>
+          <w:color w:val="0D0D0D" w:themeColor="text1" w:themeTint="F2"/>
+        </w:rPr>
+        <w:t xml:space="preserve"> Output files (like JSON or HTML reports) from CI/CD pipelines for sharing work between pipeline stages or obtaining those files for informational purposes.</w:t>
+      </w:r>
+    </w:p>
+    <w:p>
+      <w:pPr>
+        <w:pStyle w:val="Text-laufAbstze"/>
+        <w:ind w:left="227" w:firstLine="0"/>
+        <w:rPr>
+          <w:color w:val="0D0D0D" w:themeColor="text1" w:themeTint="F2"/>
+        </w:rPr>
+      </w:pPr>
+      <w:r>
+        <w:rPr>
+          <w:b/>
+          <w:bCs/>
+          <w:color w:val="0D0D0D" w:themeColor="text1" w:themeTint="F2"/>
+        </w:rPr>
+        <w:t>CI/CD:</w:t>
+      </w:r>
+      <w:r>
+        <w:rPr>
+          <w:color w:val="0D0D0D" w:themeColor="text1" w:themeTint="F2"/>
+        </w:rPr>
+        <w:t xml:space="preserve"> Continuous Integration/Continuous Deployment — automated process of building and testing code.</w:t>
+      </w:r>
+    </w:p>
+    <w:p>
+      <w:pPr>
+        <w:pStyle w:val="Text-laufAbstze"/>
+        <w:ind w:left="227" w:firstLine="0"/>
+        <w:rPr>
+          <w:color w:val="0D0D0D" w:themeColor="text1" w:themeTint="F2"/>
+        </w:rPr>
+      </w:pPr>
+      <w:r>
+        <w:rPr>
+          <w:b/>
+          <w:bCs/>
+          <w:color w:val="0D0D0D" w:themeColor="text1" w:themeTint="F2"/>
+        </w:rPr>
+        <w:t>SAST:</w:t>
+      </w:r>
+      <w:r>
+        <w:rPr>
+          <w:color w:val="0D0D0D" w:themeColor="text1" w:themeTint="F2"/>
+        </w:rPr>
+        <w:t xml:space="preserve"> Static Application Security Testing — analyzing source code for vulnerabilities without running it.</w:t>
+      </w:r>
+    </w:p>
+    <w:p>
+      <w:pPr>
+        <w:pStyle w:val="Text-laufAbstze"/>
+        <w:ind w:left="227" w:firstLine="0"/>
+        <w:rPr>
+          <w:color w:val="0D0D0D" w:themeColor="text1" w:themeTint="F2"/>
+        </w:rPr>
+      </w:pPr>
+      <w:r>
+        <w:rPr>
+          <w:b/>
+          <w:bCs/>
+          <w:color w:val="0D0D0D" w:themeColor="text1" w:themeTint="F2"/>
+        </w:rPr>
+        <w:t>DAST:</w:t>
+      </w:r>
+      <w:r>
+        <w:rPr>
+          <w:color w:val="0D0D0D" w:themeColor="text1" w:themeTint="F2"/>
+        </w:rPr>
+        <w:t xml:space="preserve"> Dynamic Application Security Testing — analyzing running applications for vulnerabilities.</w:t>
+      </w:r>
+    </w:p>
+    <w:p>
+      <w:pPr>
+        <w:pStyle w:val="Text-laufAbstze"/>
+        <w:ind w:left="227" w:firstLine="0"/>
+        <w:rPr>
+          <w:color w:val="0D0D0D" w:themeColor="text1" w:themeTint="F2"/>
+        </w:rPr>
+      </w:pPr>
+      <w:r>
+        <w:rPr>
+          <w:b/>
+          <w:bCs/>
+          <w:color w:val="0D0D0D" w:themeColor="text1" w:themeTint="F2"/>
+        </w:rPr>
+        <w:t>Fuzzing:</w:t>
+      </w:r>
+      <w:r>
+        <w:rPr>
+          <w:color w:val="0D0D0D" w:themeColor="text1" w:themeTint="F2"/>
+        </w:rPr>
+        <w:t xml:space="preserve"> A security testing technique that inputs random data to find bugs or vulnerabilities.</w:t>
+      </w:r>
+    </w:p>
+    <w:p>
+      <w:pPr>
+        <w:pStyle w:val="Text-laufAbstze"/>
+        <w:ind w:left="227" w:firstLine="0"/>
+        <w:rPr>
+          <w:color w:val="0D0D0D" w:themeColor="text1" w:themeTint="F2"/>
+        </w:rPr>
+      </w:pPr>
+      <w:r>
+        <w:rPr>
+          <w:b/>
+          <w:bCs/>
+          <w:color w:val="0D0D0D" w:themeColor="text1" w:themeTint="F2"/>
+        </w:rPr>
+        <w:t>VM:</w:t>
+      </w:r>
+      <w:r>
+        <w:rPr>
+          <w:color w:val="0D0D0D" w:themeColor="text1" w:themeTint="F2"/>
+        </w:rPr>
+        <w:t xml:space="preserve"> Virtual Machine — a software-based emulation of a physical computer used to run isolated environments.</w:t>
+      </w:r>
+    </w:p>
+    <w:p>
+      <w:pPr>
+        <w:pStyle w:val="Text-laufAbstze"/>
+        <w:ind w:left="227" w:firstLine="0"/>
+        <w:rPr>
+          <w:color w:val="0D0D0D" w:themeColor="text1" w:themeTint="F2"/>
+        </w:rPr>
+      </w:pPr>
+      <w:r>
+        <w:rPr>
+          <w:b/>
+          <w:bCs/>
+          <w:color w:val="0D0D0D" w:themeColor="text1" w:themeTint="F2"/>
+        </w:rPr>
+        <w:t>AC:</w:t>
+      </w:r>
+      <w:r>
+        <w:rPr>
+          <w:color w:val="0D0D0D" w:themeColor="text1" w:themeTint="F2"/>
+        </w:rPr>
+        <w:t xml:space="preserve">  Acceptance Criteria — specific, measurable conditions that a system or feature must meet to be considered complete or successful.</w:t>
+      </w:r>
+    </w:p>
+    <w:p>
+      <w:pPr>
+        <w:pStyle w:val="Text-laufAbstze"/>
+        <w:ind w:left="227" w:firstLine="0"/>
+        <w:rPr>
+          <w:color w:val="0D0D0D" w:themeColor="text1" w:themeTint="F2"/>
+        </w:rPr>
+      </w:pPr>
+      <w:r>
+        <w:rPr>
+          <w:b/>
+          <w:bCs/>
+          <w:color w:val="0D0D0D" w:themeColor="text1" w:themeTint="F2"/>
+        </w:rPr>
+        <w:t>SCA:</w:t>
+      </w:r>
+      <w:r>
+        <w:rPr>
+          <w:color w:val="0D0D0D" w:themeColor="text1" w:themeTint="F2"/>
+        </w:rPr>
+        <w:t xml:space="preserve"> Software Composition Analysis — scanning third-party components for vulnerabilities.</w:t>
+      </w:r>
+    </w:p>
+    <w:p>
+      <w:pPr>
+        <w:pStyle w:val="Text-laufAbstze"/>
+        <w:ind w:left="227" w:firstLine="0"/>
+        <w:rPr>
+          <w:color w:val="0D0D0D" w:themeColor="text1" w:themeTint="F2"/>
+        </w:rPr>
+      </w:pPr>
+      <w:r>
+        <w:rPr>
+          <w:b/>
+          <w:bCs/>
+          <w:color w:val="0D0D0D" w:themeColor="text1" w:themeTint="F2"/>
+        </w:rPr>
+        <w:t>GitLeaks</w:t>
+      </w:r>
+      <w:r>
+        <w:rPr>
+          <w:color w:val="0D0D0D" w:themeColor="text1" w:themeTint="F2"/>
+        </w:rPr>
+        <w:t>: Tool to detect secrets and sensitive information in code repositories.</w:t>
+      </w:r>
+    </w:p>
+    <w:p>
+      <w:pPr>
+        <w:pStyle w:val="Text-laufAbstze"/>
+        <w:ind w:left="227" w:firstLine="0"/>
+        <w:rPr>
+          <w:color w:val="0D0D0D" w:themeColor="text1" w:themeTint="F2"/>
+        </w:rPr>
+      </w:pPr>
+      <w:r>
+        <w:rPr>
+          <w:b/>
+          <w:bCs/>
+          <w:color w:val="0D0D0D" w:themeColor="text1" w:themeTint="F2"/>
+        </w:rPr>
         <w:t>Pipeline:</w:t>
       </w:r>
       <w:r>
@@ -6758,7 +8341,7 @@
     </w:p>
     <w:p>
       <w:pPr>
-        <w:pStyle w:val="Ttulo1"/>
+        <w:pStyle w:val="Heading1"/>
       </w:pPr>
       <w:bookmarkStart w:id="14" w:name="_Toc167263317"/>
       <w:r>
@@ -6771,7 +8354,7 @@
     </w:p>
     <w:p>
       <w:pPr>
-        <w:pStyle w:val="Ttulo2"/>
+        <w:pStyle w:val="Heading2"/>
         <w:rPr>
           <w:color w:val="0D0D0D" w:themeColor="text1" w:themeTint="F2"/>
         </w:rPr>
@@ -6781,30 +8364,22 @@
         <w:rPr>
           <w:color w:val="0D0D0D" w:themeColor="text1" w:themeTint="F2"/>
         </w:rPr>
+        <w:t xml:space="preserve"> System architecture and design</w:t>
+      </w:r>
+      <w:bookmarkEnd w:id="15"/>
+      <w:r>
+        <w:rPr>
+          <w:color w:val="0D0D0D" w:themeColor="text1" w:themeTint="F2"/>
+        </w:rPr>
         <w:t xml:space="preserve"> </w:t>
       </w:r>
       <w:r>
-        <w:rPr>
-          <w:color w:val="0D0D0D" w:themeColor="text1" w:themeTint="F2"/>
-        </w:rPr>
-        <w:t>System architecture and design</w:t>
-      </w:r>
-      <w:bookmarkEnd w:id="15"/>
-      <w:r>
-        <w:rPr>
-          <w:color w:val="0D0D0D" w:themeColor="text1" w:themeTint="F2"/>
-        </w:rPr>
-        <w:t xml:space="preserve"> </w:t>
-      </w:r>
-      <w:r>
         <w:t>(Written by Antonio Huesa Guardiola)</w:t>
       </w:r>
-      <w:bookmarkStart w:id="16" w:name="_GoBack"/>
-      <w:bookmarkEnd w:id="16"/>
-    </w:p>
-    <w:p>
-      <w:pPr>
-        <w:pStyle w:val="Ttulo2"/>
+    </w:p>
+    <w:p>
+      <w:pPr>
+        <w:pStyle w:val="Heading2"/>
         <w:numPr>
           <w:ilvl w:val="0"/>
           <w:numId w:val="0"/>
@@ -6876,23 +8451,7 @@
           <w:color w:val="0D0D0D" w:themeColor="text1" w:themeTint="F2"/>
           <w:lang w:val="en-US"/>
         </w:rPr>
-        <w:t xml:space="preserve">Each job communicate with each other the necessary files and data through shareable </w:t>
-      </w:r>
-      <w:proofErr w:type="spellStart"/>
-      <w:r>
-        <w:rPr>
-          <w:color w:val="0D0D0D" w:themeColor="text1" w:themeTint="F2"/>
-          <w:lang w:val="en-US"/>
-        </w:rPr>
-        <w:t>Gitlab</w:t>
-      </w:r>
-      <w:proofErr w:type="spellEnd"/>
-      <w:r>
-        <w:rPr>
-          <w:color w:val="0D0D0D" w:themeColor="text1" w:themeTint="F2"/>
-          <w:lang w:val="en-US"/>
-        </w:rPr>
-        <w:t xml:space="preserve"> artifacts to make the execution of the pipeline as little time consuming as possible.</w:t>
+        <w:t>Each job communicate with each other the necessary files and data through shareable Gitlab artifacts to make the execution of the pipeline as little time consuming as possible.</w:t>
       </w:r>
     </w:p>
     <w:p>
@@ -6922,24 +8481,7 @@
           <w:color w:val="0D0D0D" w:themeColor="text1" w:themeTint="F2"/>
           <w:lang w:val="en-US"/>
         </w:rPr>
-        <w:lastRenderedPageBreak/>
-        <w:t xml:space="preserve">Each job executes the specific security tool through its command using either the official </w:t>
-      </w:r>
-      <w:proofErr w:type="spellStart"/>
-      <w:r>
-        <w:rPr>
-          <w:color w:val="0D0D0D" w:themeColor="text1" w:themeTint="F2"/>
-          <w:lang w:val="en-US"/>
-        </w:rPr>
-        <w:t>docker</w:t>
-      </w:r>
-      <w:proofErr w:type="spellEnd"/>
-      <w:r>
-        <w:rPr>
-          <w:color w:val="0D0D0D" w:themeColor="text1" w:themeTint="F2"/>
-          <w:lang w:val="en-US"/>
-        </w:rPr>
-        <w:t xml:space="preserve"> image of the tool if exist, or the executable of the tool.</w:t>
+        <w:t>Each job executes the specific security tool through its command using either the official docker image of the tool if exist, or the executable of the tool.</w:t>
       </w:r>
     </w:p>
     <w:p>
@@ -6969,6 +8511,7 @@
           <w:color w:val="0D0D0D" w:themeColor="text1" w:themeTint="F2"/>
           <w:lang w:val="en-US"/>
         </w:rPr>
+        <w:lastRenderedPageBreak/>
         <w:t>Each job will give a clear output of the results, showing that the specific task of the job was a success or fail, explaining the cause of it.</w:t>
       </w:r>
     </w:p>
@@ -7123,7 +8666,7 @@
     </w:p>
     <w:p>
       <w:pPr>
-        <w:pStyle w:val="Ttulo2"/>
+        <w:pStyle w:val="Heading2"/>
         <w:numPr>
           <w:ilvl w:val="0"/>
           <w:numId w:val="0"/>
@@ -7136,25 +8679,7 @@
         <w:rPr>
           <w:color w:val="0D0D0D" w:themeColor="text1" w:themeTint="F2"/>
         </w:rPr>
-        <w:t>3.1</w:t>
-      </w:r>
-      <w:r>
-        <w:rPr>
-          <w:color w:val="0D0D0D" w:themeColor="text1" w:themeTint="F2"/>
-        </w:rPr>
-        <w:t>.2</w:t>
-      </w:r>
-      <w:r>
-        <w:rPr>
-          <w:color w:val="0D0D0D" w:themeColor="text1" w:themeTint="F2"/>
-        </w:rPr>
-        <w:t xml:space="preserve"> </w:t>
-      </w:r>
-      <w:r>
-        <w:rPr>
-          <w:color w:val="0D0D0D" w:themeColor="text1" w:themeTint="F2"/>
-        </w:rPr>
-        <w:t>Vulnerability dashboard</w:t>
+        <w:t>3.1.2 Vulnerability dashboard</w:t>
       </w:r>
     </w:p>
     <w:p>
@@ -7181,21 +8706,7 @@
           <w:color w:val="0D0D0D" w:themeColor="text1" w:themeTint="F2"/>
           <w:lang w:val="en-US"/>
         </w:rPr>
-        <w:t>F</w:t>
-      </w:r>
-      <w:r>
-        <w:rPr>
-          <w:color w:val="0D0D0D" w:themeColor="text1" w:themeTint="F2"/>
-          <w:lang w:val="en-US"/>
-        </w:rPr>
-        <w:t>or our vulnerability dashboard</w:t>
-      </w:r>
-      <w:r>
-        <w:rPr>
-          <w:color w:val="0D0D0D" w:themeColor="text1" w:themeTint="F2"/>
-          <w:lang w:val="en-US"/>
-        </w:rPr>
-        <w:t>, w</w:t>
+        <w:t>For our vulnerability dashboard, w</w:t>
       </w:r>
       <w:r>
         <w:rPr>
@@ -7392,6 +8903,7 @@
           <w:color w:val="0D0D0D" w:themeColor="text1" w:themeTint="F2"/>
           <w:lang w:val="en-US"/>
         </w:rPr>
+        <w:lastRenderedPageBreak/>
         <w:t>These requirements have been prioritized based on its relevance; the more important the requirement is for the application core functionality, the more priority it has to be implemented.</w:t>
       </w:r>
     </w:p>
@@ -7419,23 +8931,7 @@
           <w:color w:val="0D0D0D" w:themeColor="text1" w:themeTint="F2"/>
           <w:lang w:val="en-US"/>
         </w:rPr>
-        <w:t xml:space="preserve">They </w:t>
-      </w:r>
-      <w:proofErr w:type="gramStart"/>
-      <w:r>
-        <w:rPr>
-          <w:color w:val="0D0D0D" w:themeColor="text1" w:themeTint="F2"/>
-          <w:lang w:val="en-US"/>
-        </w:rPr>
-        <w:t>have been implemented</w:t>
-      </w:r>
-      <w:proofErr w:type="gramEnd"/>
-      <w:r>
-        <w:rPr>
-          <w:color w:val="0D0D0D" w:themeColor="text1" w:themeTint="F2"/>
-          <w:lang w:val="en-US"/>
-        </w:rPr>
-        <w:t xml:space="preserve"> using the stack chosen, electron, a </w:t>
+        <w:t xml:space="preserve">They have been implemented using the stack chosen, electron, a </w:t>
       </w:r>
       <w:r>
         <w:rPr>
@@ -7744,7 +9240,7 @@
     </w:p>
     <w:p>
       <w:pPr>
-        <w:pStyle w:val="Prrafodelista"/>
+        <w:pStyle w:val="ListParagraph"/>
         <w:rPr>
           <w:color w:val="0D0D0D" w:themeColor="text1" w:themeTint="F2"/>
           <w:lang w:val="en-US"/>
@@ -7799,56 +9295,56 @@
     </w:p>
     <w:p>
       <w:pPr>
-        <w:pStyle w:val="Ttulo2"/>
-        <w:rPr>
-          <w:color w:val="0D0D0D" w:themeColor="text1" w:themeTint="F2"/>
-        </w:rPr>
-      </w:pPr>
-      <w:bookmarkStart w:id="17" w:name="_Toc167263319"/>
-      <w:r>
-        <w:rPr>
-          <w:color w:val="0D0D0D" w:themeColor="text1" w:themeTint="F2"/>
+        <w:pStyle w:val="Heading2"/>
+        <w:rPr>
+          <w:color w:val="0D0D0D" w:themeColor="text1" w:themeTint="F2"/>
+        </w:rPr>
+      </w:pPr>
+      <w:bookmarkStart w:id="16" w:name="_Toc167263319"/>
+      <w:r>
+        <w:rPr>
+          <w:color w:val="0D0D0D" w:themeColor="text1" w:themeTint="F2"/>
+        </w:rPr>
+        <w:t xml:space="preserve"> Human-machine interface</w:t>
+      </w:r>
+      <w:bookmarkEnd w:id="16"/>
+      <w:r>
+        <w:rPr>
+          <w:color w:val="0D0D0D" w:themeColor="text1" w:themeTint="F2"/>
+        </w:rPr>
+        <w:t xml:space="preserve"> (Written by Aadit Karnavat)</w:t>
+      </w:r>
+    </w:p>
+    <w:p>
+      <w:pPr>
+        <w:pStyle w:val="Text-laufAbstze"/>
+        <w:ind w:firstLine="0"/>
+        <w:rPr>
+          <w:color w:val="0D0D0D" w:themeColor="text1" w:themeTint="F2"/>
+          <w:lang w:val="en-US"/>
+        </w:rPr>
+      </w:pPr>
+      <w:r>
+        <w:rPr>
+          <w:color w:val="0D0D0D" w:themeColor="text1" w:themeTint="F2"/>
+          <w:lang w:val="en-US"/>
+        </w:rPr>
+        <w:t>Are there any requirements for the MM interface?</w:t>
+      </w:r>
+    </w:p>
+    <w:p>
+      <w:pPr>
+        <w:pStyle w:val="Heading4"/>
+        <w:keepLines w:val="0"/>
+        <w:rPr>
+          <w:i w:val="0"/>
+        </w:rPr>
+      </w:pPr>
+      <w:r>
+        <w:rPr>
+          <w:i w:val="0"/>
         </w:rPr>
         <w:lastRenderedPageBreak/>
-        <w:t xml:space="preserve"> Human-machine interface</w:t>
-      </w:r>
-      <w:bookmarkEnd w:id="17"/>
-      <w:r>
-        <w:rPr>
-          <w:color w:val="0D0D0D" w:themeColor="text1" w:themeTint="F2"/>
-        </w:rPr>
-        <w:t xml:space="preserve"> (Written by Aadit Karnavat)</w:t>
-      </w:r>
-    </w:p>
-    <w:p>
-      <w:pPr>
-        <w:pStyle w:val="Text-laufAbstze"/>
-        <w:ind w:firstLine="0"/>
-        <w:rPr>
-          <w:color w:val="0D0D0D" w:themeColor="text1" w:themeTint="F2"/>
-          <w:lang w:val="en-US"/>
-        </w:rPr>
-      </w:pPr>
-      <w:r>
-        <w:rPr>
-          <w:color w:val="0D0D0D" w:themeColor="text1" w:themeTint="F2"/>
-          <w:lang w:val="en-US"/>
-        </w:rPr>
-        <w:t>Are there any requirements for the MM interface?</w:t>
-      </w:r>
-    </w:p>
-    <w:p>
-      <w:pPr>
-        <w:pStyle w:val="Ttulo4"/>
-        <w:keepLines w:val="0"/>
-        <w:rPr>
-          <w:i w:val="0"/>
-        </w:rPr>
-      </w:pPr>
-      <w:r>
-        <w:rPr>
-          <w:i w:val="0"/>
-        </w:rPr>
         <w:t>Interface Requirements</w:t>
       </w:r>
     </w:p>
@@ -7864,7 +9360,7 @@
       </w:pPr>
       <w:r>
         <w:rPr>
-          <w:rStyle w:val="Textoennegrita"/>
+          <w:rStyle w:val="Strong"/>
           <w:rFonts w:ascii="Arial" w:hAnsi="Arial" w:cs="Arial"/>
           <w:b w:val="0"/>
           <w:bCs w:val="0"/>
@@ -7902,7 +9398,7 @@
       </w:r>
       <w:r>
         <w:rPr>
-          <w:rStyle w:val="Textoennegrita"/>
+          <w:rStyle w:val="Strong"/>
           <w:rFonts w:ascii="Arial" w:hAnsi="Arial" w:cs="Arial"/>
           <w:b w:val="0"/>
           <w:bCs w:val="0"/>
@@ -7921,7 +9417,7 @@
       </w:r>
       <w:r>
         <w:rPr>
-          <w:rStyle w:val="CdigoHTML"/>
+          <w:rStyle w:val="HTMLCode"/>
           <w:rFonts w:ascii="Arial" w:hAnsi="Arial" w:cs="Arial"/>
         </w:rPr>
         <w:t>render.js</w:t>
@@ -7955,7 +9451,7 @@
       </w:r>
       <w:r>
         <w:rPr>
-          <w:rStyle w:val="Textoennegrita"/>
+          <w:rStyle w:val="Strong"/>
           <w:rFonts w:ascii="Arial" w:hAnsi="Arial" w:cs="Arial"/>
           <w:b w:val="0"/>
           <w:bCs w:val="0"/>
@@ -7985,7 +9481,7 @@
       </w:pPr>
       <w:r>
         <w:rPr>
-          <w:rStyle w:val="Textoennegrita"/>
+          <w:rStyle w:val="Strong"/>
           <w:rFonts w:ascii="Arial" w:hAnsi="Arial" w:cs="Arial"/>
           <w:b w:val="0"/>
           <w:bCs w:val="0"/>
@@ -8023,7 +9519,7 @@
       </w:r>
       <w:r>
         <w:rPr>
-          <w:rStyle w:val="Textoennegrita"/>
+          <w:rStyle w:val="Strong"/>
           <w:rFonts w:ascii="Arial" w:hAnsi="Arial" w:cs="Arial"/>
           <w:b w:val="0"/>
           <w:bCs w:val="0"/>
@@ -8042,7 +9538,7 @@
       </w:r>
       <w:r>
         <w:rPr>
-          <w:rStyle w:val="CdigoHTML"/>
+          <w:rStyle w:val="HTMLCode"/>
           <w:rFonts w:ascii="Arial" w:hAnsi="Arial" w:cs="Arial"/>
         </w:rPr>
         <w:t>render.js</w:t>
@@ -8076,7 +9572,7 @@
       </w:r>
       <w:r>
         <w:rPr>
-          <w:rStyle w:val="Textoennegrita"/>
+          <w:rStyle w:val="Strong"/>
           <w:rFonts w:ascii="Arial" w:hAnsi="Arial" w:cs="Arial"/>
           <w:b w:val="0"/>
           <w:bCs w:val="0"/>
@@ -8211,52 +9707,52 @@
     </w:p>
     <w:p>
       <w:pPr>
-        <w:pStyle w:val="Ttulo1"/>
-        <w:rPr>
-          <w:color w:val="0D0D0D" w:themeColor="text1" w:themeTint="F2"/>
-        </w:rPr>
-      </w:pPr>
-      <w:bookmarkStart w:id="18" w:name="_Toc167263320"/>
+        <w:pStyle w:val="Heading1"/>
+        <w:rPr>
+          <w:color w:val="0D0D0D" w:themeColor="text1" w:themeTint="F2"/>
+        </w:rPr>
+      </w:pPr>
+      <w:bookmarkStart w:id="17" w:name="_Toc167263320"/>
       <w:r>
         <w:rPr>
           <w:color w:val="0D0D0D" w:themeColor="text1" w:themeTint="F2"/>
         </w:rPr>
         <w:t>Test documentation</w:t>
       </w:r>
+      <w:bookmarkEnd w:id="17"/>
+    </w:p>
+    <w:p>
+      <w:pPr>
+        <w:pStyle w:val="Heading2"/>
+      </w:pPr>
+      <w:bookmarkStart w:id="18" w:name="_Toc159645648"/>
+      <w:bookmarkStart w:id="19" w:name="_Toc167263321"/>
+      <w:bookmarkStart w:id="20" w:name="_Toc365813643"/>
+      <w:bookmarkStart w:id="21" w:name="_Toc159645646"/>
+      <w:bookmarkStart w:id="22" w:name="_Toc365813641"/>
+      <w:r>
+        <w:t xml:space="preserve"> Status</w:t>
+      </w:r>
       <w:bookmarkEnd w:id="18"/>
-    </w:p>
-    <w:p>
-      <w:pPr>
-        <w:pStyle w:val="Ttulo2"/>
-      </w:pPr>
-      <w:bookmarkStart w:id="19" w:name="_Toc159645648"/>
-      <w:bookmarkStart w:id="20" w:name="_Toc167263321"/>
-      <w:bookmarkStart w:id="21" w:name="_Toc365813643"/>
-      <w:bookmarkStart w:id="22" w:name="_Toc159645646"/>
-      <w:bookmarkStart w:id="23" w:name="_Toc365813641"/>
-      <w:r>
-        <w:t xml:space="preserve"> Status</w:t>
+      <w:r>
+        <w:t xml:space="preserve"> of the test objectives</w:t>
       </w:r>
       <w:bookmarkEnd w:id="19"/>
-      <w:r>
-        <w:t xml:space="preserve"> of the test objectives</w:t>
-      </w:r>
       <w:bookmarkEnd w:id="20"/>
-      <w:bookmarkEnd w:id="21"/>
-    </w:p>
-    <w:p>
-      <w:pPr>
-        <w:pStyle w:val="Ttulo3"/>
-      </w:pPr>
-      <w:bookmarkStart w:id="24" w:name="_Toc167263322"/>
+    </w:p>
+    <w:p>
+      <w:pPr>
+        <w:pStyle w:val="Heading3"/>
+      </w:pPr>
+      <w:bookmarkStart w:id="23" w:name="_Toc167263322"/>
       <w:r>
         <w:t xml:space="preserve"> Pipeline ToDo List</w:t>
       </w:r>
-      <w:bookmarkEnd w:id="24"/>
+      <w:bookmarkEnd w:id="23"/>
     </w:p>
     <w:tbl>
       <w:tblPr>
-        <w:tblStyle w:val="Tablaconcuadrcula"/>
+        <w:tblStyle w:val="TableGrid"/>
         <w:tblW w:w="0" w:type="auto"/>
         <w:tblLook w:val="04A0" w:firstRow="1" w:lastRow="0" w:firstColumn="1" w:lastColumn="0" w:noHBand="0" w:noVBand="1"/>
       </w:tblPr>
@@ -8347,7 +9843,6 @@
               <w:rPr>
                 <w:lang w:val="en-US"/>
               </w:rPr>
-              <w:lastRenderedPageBreak/>
               <w:t xml:space="preserve">Functional correctness of the Vulnerability Dashboard </w:t>
             </w:r>
           </w:p>
@@ -8440,14 +9935,15 @@
         <w:rPr>
           <w:lang w:val="en-US"/>
         </w:rPr>
+        <w:lastRenderedPageBreak/>
         <w:t>Overall assessment of the achievement of the test objectives:</w:t>
       </w:r>
     </w:p>
     <w:p>
       <w:pPr>
-        <w:pStyle w:val="Ttulo3"/>
-      </w:pPr>
-      <w:bookmarkStart w:id="25" w:name="_Toc167263323"/>
+        <w:pStyle w:val="Heading3"/>
+      </w:pPr>
+      <w:bookmarkStart w:id="24" w:name="_Toc167263323"/>
       <w:r>
         <w:rPr>
           <w:lang w:val="en-US"/>
@@ -8457,11 +9953,11 @@
       <w:r>
         <w:t>Pipeline Juice Shop</w:t>
       </w:r>
-      <w:bookmarkEnd w:id="25"/>
+      <w:bookmarkEnd w:id="24"/>
     </w:p>
     <w:tbl>
       <w:tblPr>
-        <w:tblStyle w:val="Tablaconcuadrcula"/>
+        <w:tblStyle w:val="TableGrid"/>
         <w:tblW w:w="0" w:type="auto"/>
         <w:tblLook w:val="04A0" w:firstRow="1" w:lastRow="0" w:firstColumn="1" w:lastColumn="0" w:noHBand="0" w:noVBand="1"/>
       </w:tblPr>
@@ -8570,7 +10066,7 @@
             </w:r>
             <w:r>
               <w:rPr>
-                <w:rStyle w:val="CdigoHTML"/>
+                <w:rStyle w:val="HTMLCode"/>
                 <w:rFonts w:ascii="Arial" w:eastAsia="SimSun" w:hAnsi="Arial" w:cs="Arial"/>
               </w:rPr>
               <w:t>render.js</w:t>
@@ -8731,9 +10227,9 @@
     </w:p>
     <w:p>
       <w:pPr>
-        <w:pStyle w:val="Ttulo2"/>
-      </w:pPr>
-      <w:bookmarkStart w:id="26" w:name="_Toc167263324"/>
+        <w:pStyle w:val="Heading2"/>
+      </w:pPr>
+      <w:bookmarkStart w:id="25" w:name="_Toc167263324"/>
       <w:r>
         <w:rPr>
           <w:lang w:val="en-US"/>
@@ -8743,26 +10239,26 @@
       <w:r>
         <w:t>Error status</w:t>
       </w:r>
+      <w:bookmarkEnd w:id="21"/>
+      <w:r>
+        <w:t xml:space="preserve"> after successful test </w:t>
+      </w:r>
       <w:bookmarkEnd w:id="22"/>
-      <w:r>
-        <w:t xml:space="preserve"> after successful test </w:t>
-      </w:r>
-      <w:bookmarkEnd w:id="23"/>
+      <w:bookmarkEnd w:id="25"/>
+    </w:p>
+    <w:p>
+      <w:pPr>
+        <w:pStyle w:val="Heading3"/>
+      </w:pPr>
+      <w:bookmarkStart w:id="26" w:name="_Toc167263325"/>
+      <w:r>
+        <w:t xml:space="preserve"> Pipeline ToDo List</w:t>
+      </w:r>
       <w:bookmarkEnd w:id="26"/>
-    </w:p>
-    <w:p>
-      <w:pPr>
-        <w:pStyle w:val="Ttulo3"/>
-      </w:pPr>
-      <w:bookmarkStart w:id="27" w:name="_Toc167263325"/>
-      <w:r>
-        <w:t xml:space="preserve"> Pipeline ToDo List</w:t>
-      </w:r>
-      <w:bookmarkEnd w:id="27"/>
     </w:p>
     <w:tbl>
       <w:tblPr>
-        <w:tblStyle w:val="Tablaconcuadrcula"/>
+        <w:tblStyle w:val="TableGrid"/>
         <w:tblW w:w="5293" w:type="dxa"/>
         <w:tblLayout w:type="fixed"/>
         <w:tblLook w:val="04A0" w:firstRow="1" w:lastRow="0" w:firstColumn="1" w:lastColumn="0" w:noHBand="0" w:noVBand="1"/>
@@ -9074,17 +10570,17 @@
     <w:p/>
     <w:p>
       <w:pPr>
-        <w:pStyle w:val="Ttulo3"/>
-      </w:pPr>
-      <w:bookmarkStart w:id="28" w:name="_Toc167263326"/>
+        <w:pStyle w:val="Heading3"/>
+      </w:pPr>
+      <w:bookmarkStart w:id="27" w:name="_Toc167263326"/>
       <w:r>
         <w:t xml:space="preserve"> Pipeline Juice Shop</w:t>
       </w:r>
-      <w:bookmarkEnd w:id="28"/>
+      <w:bookmarkEnd w:id="27"/>
     </w:p>
     <w:tbl>
       <w:tblPr>
-        <w:tblStyle w:val="Tablaconcuadrcula"/>
+        <w:tblStyle w:val="TableGrid"/>
         <w:tblW w:w="5293" w:type="dxa"/>
         <w:tblLayout w:type="fixed"/>
         <w:tblLook w:val="04A0" w:firstRow="1" w:lastRow="0" w:firstColumn="1" w:lastColumn="0" w:noHBand="0" w:noVBand="1"/>
@@ -9164,7 +10660,6 @@
           </w:tcPr>
           <w:p>
             <w:r>
-              <w:lastRenderedPageBreak/>
               <w:t>Blocking</w:t>
             </w:r>
           </w:p>
@@ -9367,6 +10862,7 @@
               <w:jc w:val="right"/>
             </w:pPr>
             <w:r>
+              <w:lastRenderedPageBreak/>
               <w:t>Total</w:t>
             </w:r>
           </w:p>
@@ -9396,78 +10892,78 @@
     </w:tbl>
     <w:p>
       <w:pPr>
-        <w:pStyle w:val="Ttulo1"/>
-      </w:pPr>
-      <w:bookmarkStart w:id="29" w:name="_Toc167263327"/>
+        <w:pStyle w:val="Heading1"/>
+      </w:pPr>
+      <w:bookmarkStart w:id="28" w:name="_Toc167263327"/>
       <w:r>
         <w:t>Acceptance documentation</w:t>
       </w:r>
+      <w:bookmarkEnd w:id="28"/>
+    </w:p>
+    <w:p>
+      <w:pPr>
+        <w:pStyle w:val="Text-1Absatz"/>
+        <w:rPr>
+          <w:lang w:val="en-US"/>
+        </w:rPr>
+      </w:pPr>
+      <w:r>
+        <w:rPr>
+          <w:lang w:val="en-US"/>
+        </w:rPr>
+        <w:t>The following templates are to be used in the acceptance procedure:</w:t>
+      </w:r>
+    </w:p>
+    <w:p>
+      <w:pPr>
+        <w:pStyle w:val="Text-laufAbstze"/>
+        <w:rPr>
+          <w:lang w:val="en-US"/>
+        </w:rPr>
+      </w:pPr>
+      <w:r>
+        <w:rPr>
+          <w:lang w:val="en-US"/>
+        </w:rPr>
+        <w:t>BZA - Provision for acceptance</w:t>
+      </w:r>
+    </w:p>
+    <w:p>
+      <w:pPr>
+        <w:pStyle w:val="Text-laufAbstze"/>
+        <w:rPr>
+          <w:lang w:val="en-US"/>
+        </w:rPr>
+      </w:pPr>
+      <w:r>
+        <w:rPr>
+          <w:lang w:val="en-US"/>
+        </w:rPr>
+        <w:t xml:space="preserve">Acceptance protocol </w:t>
+      </w:r>
+    </w:p>
+    <w:p>
+      <w:pPr>
+        <w:pStyle w:val="Text-laufAbstze"/>
+        <w:rPr>
+          <w:lang w:val="en-US"/>
+        </w:rPr>
+      </w:pPr>
+    </w:p>
+    <w:p>
+      <w:pPr>
+        <w:pStyle w:val="Heading1"/>
+        <w:spacing w:after="0"/>
+      </w:pPr>
+      <w:bookmarkStart w:id="29" w:name="_Toc167263328"/>
+      <w:r>
+        <w:t>User documentation (optional)</w:t>
+      </w:r>
       <w:bookmarkEnd w:id="29"/>
     </w:p>
     <w:p>
       <w:pPr>
-        <w:pStyle w:val="Text-1Absatz"/>
-        <w:rPr>
-          <w:lang w:val="en-US"/>
-        </w:rPr>
-      </w:pPr>
-      <w:r>
-        <w:rPr>
-          <w:lang w:val="en-US"/>
-        </w:rPr>
-        <w:t>The following templates are to be used in the acceptance procedure:</w:t>
-      </w:r>
-    </w:p>
-    <w:p>
-      <w:pPr>
-        <w:pStyle w:val="Text-laufAbstze"/>
-        <w:rPr>
-          <w:lang w:val="en-US"/>
-        </w:rPr>
-      </w:pPr>
-      <w:r>
-        <w:rPr>
-          <w:lang w:val="en-US"/>
-        </w:rPr>
-        <w:t>BZA - Provision for acceptance</w:t>
-      </w:r>
-    </w:p>
-    <w:p>
-      <w:pPr>
-        <w:pStyle w:val="Text-laufAbstze"/>
-        <w:rPr>
-          <w:lang w:val="en-US"/>
-        </w:rPr>
-      </w:pPr>
-      <w:r>
-        <w:rPr>
-          <w:lang w:val="en-US"/>
-        </w:rPr>
-        <w:t xml:space="preserve">Acceptance protocol </w:t>
-      </w:r>
-    </w:p>
-    <w:p>
-      <w:pPr>
-        <w:pStyle w:val="Text-laufAbstze"/>
-        <w:rPr>
-          <w:lang w:val="en-US"/>
-        </w:rPr>
-      </w:pPr>
-    </w:p>
-    <w:p>
-      <w:pPr>
-        <w:pStyle w:val="Ttulo1"/>
-        <w:spacing w:after="0"/>
-      </w:pPr>
-      <w:bookmarkStart w:id="30" w:name="_Toc167263328"/>
-      <w:r>
-        <w:t>User documentation (optional)</w:t>
-      </w:r>
-      <w:bookmarkEnd w:id="30"/>
-    </w:p>
-    <w:p>
-      <w:pPr>
-        <w:pStyle w:val="Ttulo1"/>
+        <w:pStyle w:val="Heading1"/>
         <w:numPr>
           <w:ilvl w:val="0"/>
           <w:numId w:val="0"/>
@@ -9480,7 +10976,7 @@
       </w:pPr>
       <w:r>
         <w:rPr>
-          <w:rStyle w:val="Textoennegrita"/>
+          <w:rStyle w:val="Strong"/>
           <w:rFonts w:ascii="Arial" w:hAnsi="Arial" w:cs="Arial"/>
           <w:sz w:val="20"/>
         </w:rPr>
@@ -9488,7 +10984,7 @@
       </w:r>
       <w:r>
         <w:rPr>
-          <w:rStyle w:val="Textoennegrita"/>
+          <w:rStyle w:val="Strong"/>
           <w:rFonts w:ascii="Arial" w:hAnsi="Arial" w:cs="Arial"/>
           <w:sz w:val="20"/>
         </w:rPr>
@@ -9496,7 +10992,7 @@
       </w:r>
       <w:r>
         <w:rPr>
-          <w:rStyle w:val="Textoennegrita"/>
+          <w:rStyle w:val="Strong"/>
           <w:rFonts w:ascii="Arial" w:hAnsi="Arial" w:cs="Arial"/>
           <w:sz w:val="20"/>
         </w:rPr>
@@ -9504,7 +11000,7 @@
       </w:r>
       <w:r>
         <w:rPr>
-          <w:rStyle w:val="CdigoHTML"/>
+          <w:rStyle w:val="HTMLCode"/>
           <w:rFonts w:ascii="Arial" w:hAnsi="Arial" w:cs="Arial"/>
         </w:rPr>
         <w:t>index.html</w:t>
@@ -9518,7 +11014,7 @@
       </w:r>
       <w:r>
         <w:rPr>
-          <w:rStyle w:val="CdigoHTML"/>
+          <w:rStyle w:val="HTMLCode"/>
           <w:rFonts w:ascii="Arial" w:hAnsi="Arial" w:cs="Arial"/>
         </w:rPr>
         <w:t>vulnerability-dashboard</w:t>
@@ -9540,7 +11036,7 @@
     </w:p>
     <w:p>
       <w:pPr>
-        <w:pStyle w:val="Ttulo1"/>
+        <w:pStyle w:val="Heading1"/>
         <w:numPr>
           <w:ilvl w:val="0"/>
           <w:numId w:val="0"/>
@@ -9553,7 +11049,7 @@
       </w:pPr>
       <w:r>
         <w:rPr>
-          <w:rStyle w:val="Textoennegrita"/>
+          <w:rStyle w:val="Strong"/>
           <w:rFonts w:ascii="Arial" w:hAnsi="Arial" w:cs="Arial"/>
           <w:sz w:val="20"/>
         </w:rPr>
@@ -9561,7 +11057,7 @@
       </w:r>
       <w:r>
         <w:rPr>
-          <w:rStyle w:val="Textoennegrita"/>
+          <w:rStyle w:val="Strong"/>
           <w:rFonts w:ascii="Arial" w:hAnsi="Arial" w:cs="Arial"/>
           <w:sz w:val="20"/>
         </w:rPr>
@@ -9569,7 +11065,7 @@
       </w:r>
       <w:r>
         <w:rPr>
-          <w:rStyle w:val="Textoennegrita"/>
+          <w:rStyle w:val="Strong"/>
           <w:rFonts w:ascii="Arial" w:hAnsi="Arial" w:cs="Arial"/>
           <w:sz w:val="20"/>
         </w:rPr>
@@ -9679,7 +11175,7 @@
       </w:r>
       <w:r>
         <w:rPr>
-          <w:rStyle w:val="CdigoHTML"/>
+          <w:rStyle w:val="HTMLCode"/>
           <w:rFonts w:ascii="Arial" w:hAnsi="Arial" w:cs="Arial"/>
         </w:rPr>
         <w:t>https://lv-gitlab.intern.th-ab.de</w:t>
@@ -9705,7 +11201,7 @@
       </w:pPr>
       <w:r>
         <w:rPr>
-          <w:rStyle w:val="Textoennegrita"/>
+          <w:rStyle w:val="Strong"/>
           <w:rFonts w:ascii="Arial" w:hAnsi="Arial" w:cs="Arial"/>
           <w:sz w:val="20"/>
           <w:szCs w:val="20"/>
@@ -9714,7 +11210,7 @@
       </w:r>
       <w:r>
         <w:rPr>
-          <w:rStyle w:val="Textoennegrita"/>
+          <w:rStyle w:val="Strong"/>
           <w:rFonts w:ascii="Arial" w:hAnsi="Arial" w:cs="Arial"/>
           <w:sz w:val="20"/>
           <w:szCs w:val="20"/>
@@ -9723,7 +11219,7 @@
       </w:r>
       <w:r>
         <w:rPr>
-          <w:rStyle w:val="Textoennegrita"/>
+          <w:rStyle w:val="Strong"/>
           <w:rFonts w:ascii="Arial" w:hAnsi="Arial" w:cs="Arial"/>
           <w:sz w:val="20"/>
           <w:szCs w:val="20"/>
@@ -9808,7 +11304,7 @@
       </w:pPr>
       <w:r>
         <w:rPr>
-          <w:rStyle w:val="Textoennegrita"/>
+          <w:rStyle w:val="Strong"/>
           <w:rFonts w:ascii="Arial" w:hAnsi="Arial" w:cs="Arial"/>
           <w:sz w:val="20"/>
           <w:szCs w:val="20"/>
@@ -9817,7 +11313,7 @@
       </w:r>
       <w:r>
         <w:rPr>
-          <w:rStyle w:val="Textoennegrita"/>
+          <w:rStyle w:val="Strong"/>
           <w:rFonts w:ascii="Arial" w:hAnsi="Arial" w:cs="Arial"/>
           <w:sz w:val="20"/>
           <w:szCs w:val="20"/>
@@ -9826,7 +11322,7 @@
       </w:r>
       <w:r>
         <w:rPr>
-          <w:rStyle w:val="Textoennegrita"/>
+          <w:rStyle w:val="Strong"/>
           <w:rFonts w:ascii="Arial" w:hAnsi="Arial" w:cs="Arial"/>
           <w:sz w:val="20"/>
           <w:szCs w:val="20"/>
@@ -9896,22 +11392,23 @@
     </w:p>
     <w:p>
       <w:pPr>
-        <w:pStyle w:val="Ttulo1"/>
+        <w:pStyle w:val="Heading1"/>
         <w:spacing w:after="0"/>
         <w:rPr>
           <w:rFonts w:ascii="Arial" w:hAnsi="Arial" w:cs="Arial"/>
           <w:sz w:val="20"/>
         </w:rPr>
       </w:pPr>
-      <w:bookmarkStart w:id="31" w:name="_Toc167263329"/>
+      <w:bookmarkStart w:id="30" w:name="_Toc167263329"/>
       <w:r>
         <w:rPr>
           <w:rFonts w:ascii="Arial" w:hAnsi="Arial" w:cs="Arial"/>
           <w:sz w:val="20"/>
         </w:rPr>
+        <w:lastRenderedPageBreak/>
         <w:t>Summary</w:t>
       </w:r>
-      <w:bookmarkEnd w:id="31"/>
+      <w:bookmarkEnd w:id="30"/>
     </w:p>
     <w:p>
       <w:pPr>
@@ -9952,7 +11449,7 @@
         </w:numPr>
         <w:spacing w:beforeAutospacing="1" w:afterAutospacing="1"/>
         <w:rPr>
-          <w:rStyle w:val="Textoennegrita"/>
+          <w:rStyle w:val="Strong"/>
           <w:rFonts w:ascii="Arial" w:hAnsi="Arial" w:cs="Arial"/>
           <w:b w:val="0"/>
           <w:bCs w:val="0"/>
@@ -9962,7 +11459,7 @@
       </w:pPr>
       <w:r>
         <w:rPr>
-          <w:rStyle w:val="Textoennegrita"/>
+          <w:rStyle w:val="Strong"/>
           <w:rFonts w:ascii="Arial" w:hAnsi="Arial" w:cs="Arial"/>
           <w:b w:val="0"/>
           <w:bCs w:val="0"/>
@@ -9989,7 +11486,7 @@
         </w:numPr>
         <w:spacing w:beforeAutospacing="1" w:afterAutospacing="1"/>
         <w:rPr>
-          <w:rStyle w:val="Textoennegrita"/>
+          <w:rStyle w:val="Strong"/>
           <w:rFonts w:ascii="Arial" w:hAnsi="Arial" w:cs="Arial"/>
           <w:b w:val="0"/>
           <w:bCs w:val="0"/>
@@ -9999,7 +11496,7 @@
       </w:pPr>
       <w:r>
         <w:rPr>
-          <w:rStyle w:val="Textoennegrita"/>
+          <w:rStyle w:val="Strong"/>
           <w:rFonts w:ascii="Arial" w:hAnsi="Arial" w:cs="Arial"/>
           <w:b w:val="0"/>
           <w:bCs w:val="0"/>
@@ -10014,7 +11511,7 @@
         <w:pStyle w:val="NormalWeb"/>
         <w:spacing w:beforeAutospacing="1" w:afterAutospacing="1"/>
         <w:rPr>
-          <w:rStyle w:val="Textoennegrita"/>
+          <w:rStyle w:val="Strong"/>
           <w:rFonts w:ascii="Arial" w:hAnsi="Arial" w:cs="Arial"/>
           <w:b w:val="0"/>
           <w:bCs w:val="0"/>
@@ -10028,7 +11525,7 @@
         <w:pStyle w:val="NormalWeb"/>
         <w:spacing w:beforeAutospacing="1" w:afterAutospacing="1"/>
         <w:rPr>
-          <w:rStyle w:val="Textoennegrita"/>
+          <w:rStyle w:val="Strong"/>
           <w:rFonts w:ascii="Arial" w:hAnsi="Arial" w:cs="Arial"/>
           <w:b w:val="0"/>
           <w:bCs w:val="0"/>
@@ -10038,7 +11535,7 @@
       </w:pPr>
       <w:r>
         <w:rPr>
-          <w:rStyle w:val="Textoennegrita"/>
+          <w:rStyle w:val="Strong"/>
           <w:rFonts w:ascii="Arial" w:hAnsi="Arial" w:cs="Arial"/>
           <w:b w:val="0"/>
           <w:bCs w:val="0"/>
@@ -10266,7 +11763,7 @@
       </w:pPr>
       <w:r>
         <w:rPr>
-          <w:rStyle w:val="Textoennegrita"/>
+          <w:rStyle w:val="Strong"/>
           <w:rFonts w:ascii="Arial" w:hAnsi="Arial" w:cs="Arial"/>
           <w:b w:val="0"/>
           <w:bCs w:val="0"/>
@@ -10415,7 +11912,7 @@
       </w:pPr>
       <w:r>
         <w:rPr>
-          <w:rStyle w:val="Textoennegrita"/>
+          <w:rStyle w:val="Strong"/>
           <w:rFonts w:ascii="Arial" w:hAnsi="Arial" w:cs="Arial"/>
           <w:b w:val="0"/>
           <w:bCs w:val="0"/>
@@ -10445,7 +11942,6 @@
           <w:sz w:val="20"/>
           <w:szCs w:val="20"/>
         </w:rPr>
-        <w:lastRenderedPageBreak/>
         <w:t>Roles included Scrum Master, Product Owner, Security Champion</w:t>
       </w:r>
       <w:r>
@@ -10477,6 +11973,7 @@
           <w:sz w:val="20"/>
           <w:szCs w:val="20"/>
         </w:rPr>
+        <w:lastRenderedPageBreak/>
         <w:t>Work organized in epics, user stories, and sprints</w:t>
       </w:r>
       <w:r>
@@ -10528,7 +12025,7 @@
         <w:pStyle w:val="NormalWeb"/>
         <w:spacing w:beforeAutospacing="1" w:afterAutospacing="1"/>
         <w:rPr>
-          <w:rStyle w:val="Textoennegrita"/>
+          <w:rStyle w:val="Strong"/>
           <w:rFonts w:ascii="Arial" w:hAnsi="Arial" w:cs="Arial"/>
           <w:b w:val="0"/>
           <w:bCs w:val="0"/>
@@ -10538,7 +12035,7 @@
       </w:pPr>
       <w:r>
         <w:rPr>
-          <w:rStyle w:val="Textoennegrita"/>
+          <w:rStyle w:val="Strong"/>
           <w:rFonts w:ascii="Arial" w:hAnsi="Arial" w:cs="Arial"/>
           <w:b w:val="0"/>
           <w:bCs w:val="0"/>
@@ -10648,27 +12145,27 @@
     </w:p>
     <w:p>
       <w:pPr>
-        <w:pStyle w:val="Ttulo1"/>
+        <w:pStyle w:val="Heading1"/>
         <w:numPr>
           <w:ilvl w:val="0"/>
           <w:numId w:val="0"/>
         </w:numPr>
       </w:pPr>
-      <w:bookmarkStart w:id="32" w:name="_Toc167263330"/>
-    </w:p>
-    <w:p>
-      <w:pPr>
-        <w:pStyle w:val="Ttulo1"/>
+      <w:bookmarkStart w:id="31" w:name="_Toc167263330"/>
+    </w:p>
+    <w:p>
+      <w:pPr>
+        <w:pStyle w:val="Heading1"/>
         <w:spacing w:after="0"/>
       </w:pPr>
       <w:r>
         <w:t xml:space="preserve">Appendix </w:t>
       </w:r>
-      <w:bookmarkEnd w:id="32"/>
-    </w:p>
-    <w:p>
-      <w:pPr>
-        <w:pStyle w:val="Ttulo1"/>
+      <w:bookmarkEnd w:id="31"/>
+    </w:p>
+    <w:p>
+      <w:pPr>
+        <w:pStyle w:val="Heading1"/>
         <w:numPr>
           <w:ilvl w:val="0"/>
           <w:numId w:val="0"/>
@@ -10808,7 +12305,7 @@
       <w:hyperlink r:id="rId12" w:tgtFrame="_new" w:history="1">
         <w:r>
           <w:rPr>
-            <w:rStyle w:val="Hipervnculo"/>
+            <w:rStyle w:val="Hyperlink"/>
             <w:rFonts w:ascii="Arial" w:hAnsi="Arial" w:cs="Arial"/>
             <w:szCs w:val="20"/>
           </w:rPr>
@@ -10856,7 +12353,7 @@
     </w:p>
     <w:p>
       <w:pPr>
-        <w:pStyle w:val="Ttulo1"/>
+        <w:pStyle w:val="Heading1"/>
         <w:numPr>
           <w:ilvl w:val="0"/>
           <w:numId w:val="0"/>
@@ -10865,27 +12362,28 @@
           <w:rFonts w:ascii="Roboto" w:hAnsi="Roboto"/>
         </w:rPr>
       </w:pPr>
-      <w:bookmarkStart w:id="33" w:name="_Toc167263331"/>
+      <w:bookmarkStart w:id="32" w:name="_Toc167263331"/>
       <w:r>
         <w:t>Bibliog</w:t>
       </w:r>
-      <w:bookmarkEnd w:id="33"/>
-    </w:p>
-    <w:p>
-      <w:pPr>
-        <w:pStyle w:val="Ttulo1"/>
+      <w:bookmarkEnd w:id="32"/>
+    </w:p>
+    <w:p>
+      <w:pPr>
+        <w:pStyle w:val="Heading1"/>
         <w:numPr>
           <w:ilvl w:val="0"/>
           <w:numId w:val="0"/>
         </w:numPr>
       </w:pPr>
-      <w:bookmarkStart w:id="34" w:name="_Toc167263332"/>
+      <w:bookmarkStart w:id="33" w:name="_Toc167263332"/>
       <w:bookmarkEnd w:id="4"/>
       <w:bookmarkEnd w:id="5"/>
       <w:r>
+        <w:lastRenderedPageBreak/>
         <w:t>List of illustrations (optional)</w:t>
       </w:r>
-      <w:bookmarkEnd w:id="34"/>
+      <w:bookmarkEnd w:id="33"/>
     </w:p>
     <w:p>
       <w:pPr>
@@ -10923,7 +12421,7 @@
 </file>
 
 <file path=word/endnotes.xml><?xml version="1.0" encoding="utf-8"?>
-<w:endnotes xmlns:wpc="http://schemas.microsoft.com/office/word/2010/wordprocessingCanvas" xmlns:cx="http://schemas.microsoft.com/office/drawing/2014/chartex" xmlns:cx1="http://schemas.microsoft.com/office/drawing/2015/9/8/chartex" xmlns:mc="http://schemas.openxmlformats.org/markup-compatibility/2006" xmlns:o="urn:schemas-microsoft-com:office:office" xmlns:r="http://schemas.openxmlformats.org/officeDocument/2006/relationships" xmlns:m="http://schemas.openxmlformats.org/officeDocument/2006/math" xmlns:v="urn:schemas-microsoft-com:vml" xmlns:wp14="http://schemas.microsoft.com/office/word/2010/wordprocessingDrawing" xmlns:wp="http://schemas.openxmlformats.org/drawingml/2006/wordprocessingDrawing" xmlns:w10="urn:schemas-microsoft-com:office:word" xmlns:w="http://schemas.openxmlformats.org/wordprocessingml/2006/main" xmlns:w14="http://schemas.microsoft.com/office/word/2010/wordml" xmlns:w15="http://schemas.microsoft.com/office/word/2012/wordml" xmlns:w16se="http://schemas.microsoft.com/office/word/2015/wordml/symex" xmlns:wpg="http://schemas.microsoft.com/office/word/2010/wordprocessingGroup" xmlns:wpi="http://schemas.microsoft.com/office/word/2010/wordprocessingInk" xmlns:wne="http://schemas.microsoft.com/office/word/2006/wordml" xmlns:wps="http://schemas.microsoft.com/office/word/2010/wordprocessingShape" mc:Ignorable="w14 w15 w16se wp14">
+<w:endnotes xmlns:wpc="http://schemas.microsoft.com/office/word/2010/wordprocessingCanvas" xmlns:cx="http://schemas.microsoft.com/office/drawing/2014/chartex" xmlns:cx1="http://schemas.microsoft.com/office/drawing/2015/9/8/chartex" xmlns:cx2="http://schemas.microsoft.com/office/drawing/2015/10/21/chartex" xmlns:cx3="http://schemas.microsoft.com/office/drawing/2016/5/9/chartex" xmlns:cx4="http://schemas.microsoft.com/office/drawing/2016/5/10/chartex" xmlns:cx5="http://schemas.microsoft.com/office/drawing/2016/5/11/chartex" xmlns:cx6="http://schemas.microsoft.com/office/drawing/2016/5/12/chartex" xmlns:cx7="http://schemas.microsoft.com/office/drawing/2016/5/13/chartex" xmlns:cx8="http://schemas.microsoft.com/office/drawing/2016/5/14/chartex" xmlns:mc="http://schemas.openxmlformats.org/markup-compatibility/2006" xmlns:aink="http://schemas.microsoft.com/office/drawing/2016/ink" xmlns:am3d="http://schemas.microsoft.com/office/drawing/2017/model3d" xmlns:o="urn:schemas-microsoft-com:office:office" xmlns:oel="http://schemas.microsoft.com/office/2019/extlst" xmlns:r="http://schemas.openxmlformats.org/officeDocument/2006/relationships" xmlns:m="http://schemas.openxmlformats.org/officeDocument/2006/math" xmlns:v="urn:schemas-microsoft-com:vml" xmlns:wp14="http://schemas.microsoft.com/office/word/2010/wordprocessingDrawing" xmlns:wp="http://schemas.openxmlformats.org/drawingml/2006/wordprocessingDrawing" xmlns:w10="urn:schemas-microsoft-com:office:word" xmlns:w="http://schemas.openxmlformats.org/wordprocessingml/2006/main" xmlns:w14="http://schemas.microsoft.com/office/word/2010/wordml" xmlns:w15="http://schemas.microsoft.com/office/word/2012/wordml" xmlns:w16cex="http://schemas.microsoft.com/office/word/2018/wordml/cex" xmlns:w16cid="http://schemas.microsoft.com/office/word/2016/wordml/cid" xmlns:w16="http://schemas.microsoft.com/office/word/2018/wordml" xmlns:w16du="http://schemas.microsoft.com/office/word/2023/wordml/word16du" xmlns:w16sdtdh="http://schemas.microsoft.com/office/word/2020/wordml/sdtdatahash" xmlns:w16sdtfl="http://schemas.microsoft.com/office/word/2024/wordml/sdtformatlock" xmlns:w16se="http://schemas.microsoft.com/office/word/2015/wordml/symex" xmlns:wpg="http://schemas.microsoft.com/office/word/2010/wordprocessingGroup" xmlns:wpi="http://schemas.microsoft.com/office/word/2010/wordprocessingInk" xmlns:wne="http://schemas.microsoft.com/office/word/2006/wordml" xmlns:wps="http://schemas.microsoft.com/office/word/2010/wordprocessingShape" mc:Ignorable="w14 w15 w16se w16cid w16 w16cex w16sdtdh w16sdtfl w16du wp14">
   <w:endnote w:type="separator" w:id="-1">
     <w:p>
       <w:r>
@@ -10942,7 +12440,7 @@
 </file>
 
 <file path=word/footnotes.xml><?xml version="1.0" encoding="utf-8"?>
-<w:footnotes xmlns:wpc="http://schemas.microsoft.com/office/word/2010/wordprocessingCanvas" xmlns:cx="http://schemas.microsoft.com/office/drawing/2014/chartex" xmlns:cx1="http://schemas.microsoft.com/office/drawing/2015/9/8/chartex" xmlns:mc="http://schemas.openxmlformats.org/markup-compatibility/2006" xmlns:o="urn:schemas-microsoft-com:office:office" xmlns:r="http://schemas.openxmlformats.org/officeDocument/2006/relationships" xmlns:m="http://schemas.openxmlformats.org/officeDocument/2006/math" xmlns:v="urn:schemas-microsoft-com:vml" xmlns:wp14="http://schemas.microsoft.com/office/word/2010/wordprocessingDrawing" xmlns:wp="http://schemas.openxmlformats.org/drawingml/2006/wordprocessingDrawing" xmlns:w10="urn:schemas-microsoft-com:office:word" xmlns:w="http://schemas.openxmlformats.org/wordprocessingml/2006/main" xmlns:w14="http://schemas.microsoft.com/office/word/2010/wordml" xmlns:w15="http://schemas.microsoft.com/office/word/2012/wordml" xmlns:w16se="http://schemas.microsoft.com/office/word/2015/wordml/symex" xmlns:wpg="http://schemas.microsoft.com/office/word/2010/wordprocessingGroup" xmlns:wpi="http://schemas.microsoft.com/office/word/2010/wordprocessingInk" xmlns:wne="http://schemas.microsoft.com/office/word/2006/wordml" xmlns:wps="http://schemas.microsoft.com/office/word/2010/wordprocessingShape" mc:Ignorable="w14 w15 w16se wp14">
+<w:footnotes xmlns:wpc="http://schemas.microsoft.com/office/word/2010/wordprocessingCanvas" xmlns:cx="http://schemas.microsoft.com/office/drawing/2014/chartex" xmlns:cx1="http://schemas.microsoft.com/office/drawing/2015/9/8/chartex" xmlns:cx2="http://schemas.microsoft.com/office/drawing/2015/10/21/chartex" xmlns:cx3="http://schemas.microsoft.com/office/drawing/2016/5/9/chartex" xmlns:cx4="http://schemas.microsoft.com/office/drawing/2016/5/10/chartex" xmlns:cx5="http://schemas.microsoft.com/office/drawing/2016/5/11/chartex" xmlns:cx6="http://schemas.microsoft.com/office/drawing/2016/5/12/chartex" xmlns:cx7="http://schemas.microsoft.com/office/drawing/2016/5/13/chartex" xmlns:cx8="http://schemas.microsoft.com/office/drawing/2016/5/14/chartex" xmlns:mc="http://schemas.openxmlformats.org/markup-compatibility/2006" xmlns:aink="http://schemas.microsoft.com/office/drawing/2016/ink" xmlns:am3d="http://schemas.microsoft.com/office/drawing/2017/model3d" xmlns:o="urn:schemas-microsoft-com:office:office" xmlns:oel="http://schemas.microsoft.com/office/2019/extlst" xmlns:r="http://schemas.openxmlformats.org/officeDocument/2006/relationships" xmlns:m="http://schemas.openxmlformats.org/officeDocument/2006/math" xmlns:v="urn:schemas-microsoft-com:vml" xmlns:wp14="http://schemas.microsoft.com/office/word/2010/wordprocessingDrawing" xmlns:wp="http://schemas.openxmlformats.org/drawingml/2006/wordprocessingDrawing" xmlns:w10="urn:schemas-microsoft-com:office:word" xmlns:w="http://schemas.openxmlformats.org/wordprocessingml/2006/main" xmlns:w14="http://schemas.microsoft.com/office/word/2010/wordml" xmlns:w15="http://schemas.microsoft.com/office/word/2012/wordml" xmlns:w16cex="http://schemas.microsoft.com/office/word/2018/wordml/cex" xmlns:w16cid="http://schemas.microsoft.com/office/word/2016/wordml/cid" xmlns:w16="http://schemas.microsoft.com/office/word/2018/wordml" xmlns:w16du="http://schemas.microsoft.com/office/word/2023/wordml/word16du" xmlns:w16sdtdh="http://schemas.microsoft.com/office/word/2020/wordml/sdtdatahash" xmlns:w16sdtfl="http://schemas.microsoft.com/office/word/2024/wordml/sdtformatlock" xmlns:w16se="http://schemas.microsoft.com/office/word/2015/wordml/symex" xmlns:wpg="http://schemas.microsoft.com/office/word/2010/wordprocessingGroup" xmlns:wpi="http://schemas.microsoft.com/office/word/2010/wordprocessingInk" xmlns:wne="http://schemas.microsoft.com/office/word/2006/wordml" xmlns:wps="http://schemas.microsoft.com/office/word/2010/wordprocessingShape" mc:Ignorable="w14 w15 w16se w16cid w16 w16cex w16sdtdh w16sdtfl w16du wp14">
   <w:footnote w:type="separator" w:id="-1">
     <w:p>
       <w:r>
@@ -10961,10 +12459,10 @@
 </file>
 
 <file path=word/header1.xml><?xml version="1.0" encoding="utf-8"?>
-<w:hdr xmlns:wpc="http://schemas.microsoft.com/office/word/2010/wordprocessingCanvas" xmlns:cx="http://schemas.microsoft.com/office/drawing/2014/chartex" xmlns:cx1="http://schemas.microsoft.com/office/drawing/2015/9/8/chartex" xmlns:mc="http://schemas.openxmlformats.org/markup-compatibility/2006" xmlns:o="urn:schemas-microsoft-com:office:office" xmlns:r="http://schemas.openxmlformats.org/officeDocument/2006/relationships" xmlns:m="http://schemas.openxmlformats.org/officeDocument/2006/math" xmlns:v="urn:schemas-microsoft-com:vml" xmlns:wp14="http://schemas.microsoft.com/office/word/2010/wordprocessingDrawing" xmlns:wp="http://schemas.openxmlformats.org/drawingml/2006/wordprocessingDrawing" xmlns:w10="urn:schemas-microsoft-com:office:word" xmlns:w="http://schemas.openxmlformats.org/wordprocessingml/2006/main" xmlns:w14="http://schemas.microsoft.com/office/word/2010/wordml" xmlns:w15="http://schemas.microsoft.com/office/word/2012/wordml" xmlns:w16se="http://schemas.microsoft.com/office/word/2015/wordml/symex" xmlns:wpg="http://schemas.microsoft.com/office/word/2010/wordprocessingGroup" xmlns:wpi="http://schemas.microsoft.com/office/word/2010/wordprocessingInk" xmlns:wne="http://schemas.microsoft.com/office/word/2006/wordml" xmlns:wps="http://schemas.microsoft.com/office/word/2010/wordprocessingShape" mc:Ignorable="w14 w15 w16se wp14">
+<w:hdr xmlns:wpc="http://schemas.microsoft.com/office/word/2010/wordprocessingCanvas" xmlns:cx="http://schemas.microsoft.com/office/drawing/2014/chartex" xmlns:cx1="http://schemas.microsoft.com/office/drawing/2015/9/8/chartex" xmlns:cx2="http://schemas.microsoft.com/office/drawing/2015/10/21/chartex" xmlns:cx3="http://schemas.microsoft.com/office/drawing/2016/5/9/chartex" xmlns:cx4="http://schemas.microsoft.com/office/drawing/2016/5/10/chartex" xmlns:cx5="http://schemas.microsoft.com/office/drawing/2016/5/11/chartex" xmlns:cx6="http://schemas.microsoft.com/office/drawing/2016/5/12/chartex" xmlns:cx7="http://schemas.microsoft.com/office/drawing/2016/5/13/chartex" xmlns:cx8="http://schemas.microsoft.com/office/drawing/2016/5/14/chartex" xmlns:mc="http://schemas.openxmlformats.org/markup-compatibility/2006" xmlns:aink="http://schemas.microsoft.com/office/drawing/2016/ink" xmlns:am3d="http://schemas.microsoft.com/office/drawing/2017/model3d" xmlns:o="urn:schemas-microsoft-com:office:office" xmlns:oel="http://schemas.microsoft.com/office/2019/extlst" xmlns:r="http://schemas.openxmlformats.org/officeDocument/2006/relationships" xmlns:m="http://schemas.openxmlformats.org/officeDocument/2006/math" xmlns:v="urn:schemas-microsoft-com:vml" xmlns:wp14="http://schemas.microsoft.com/office/word/2010/wordprocessingDrawing" xmlns:wp="http://schemas.openxmlformats.org/drawingml/2006/wordprocessingDrawing" xmlns:w10="urn:schemas-microsoft-com:office:word" xmlns:w="http://schemas.openxmlformats.org/wordprocessingml/2006/main" xmlns:w14="http://schemas.microsoft.com/office/word/2010/wordml" xmlns:w15="http://schemas.microsoft.com/office/word/2012/wordml" xmlns:w16cex="http://schemas.microsoft.com/office/word/2018/wordml/cex" xmlns:w16cid="http://schemas.microsoft.com/office/word/2016/wordml/cid" xmlns:w16="http://schemas.microsoft.com/office/word/2018/wordml" xmlns:w16du="http://schemas.microsoft.com/office/word/2023/wordml/word16du" xmlns:w16sdtdh="http://schemas.microsoft.com/office/word/2020/wordml/sdtdatahash" xmlns:w16sdtfl="http://schemas.microsoft.com/office/word/2024/wordml/sdtformatlock" xmlns:w16se="http://schemas.microsoft.com/office/word/2015/wordml/symex" xmlns:wpg="http://schemas.microsoft.com/office/word/2010/wordprocessingGroup" xmlns:wpi="http://schemas.microsoft.com/office/word/2010/wordprocessingInk" xmlns:wne="http://schemas.microsoft.com/office/word/2006/wordml" xmlns:wps="http://schemas.microsoft.com/office/word/2010/wordprocessingShape" mc:Ignorable="w14 w15 w16se w16cid w16 w16cex w16sdtdh w16sdtfl w16du wp14">
   <w:p>
     <w:pPr>
-      <w:pStyle w:val="Encabezado"/>
+      <w:pStyle w:val="Header"/>
     </w:pPr>
     <w:r>
       <w:fldChar w:fldCharType="begin"/>
@@ -10980,9 +12478,9 @@
         <w:b/>
         <w:bCs/>
         <w:noProof/>
-        <w:lang w:val="es-ES"/>
-      </w:rPr>
-      <w:t>¡Error! Utilice la pestaña Inicio para aplicar Überschrift 1 al texto que desea que aparezca aquí.</w:t>
+        <w:lang w:val="en-US"/>
+      </w:rPr>
+      <w:t>Error! Use the Home tab to apply Überschrift 1 to the text that you want to appear here.</w:t>
     </w:r>
     <w:r>
       <w:fldChar w:fldCharType="end"/>
@@ -11001,9 +12499,9 @@
         <w:b/>
         <w:bCs/>
         <w:noProof/>
-        <w:lang w:val="es-ES"/>
-      </w:rPr>
-      <w:t>¡Error! Utilice la pestaña Inicio para aplicar Überschrift 1 al texto que desea que aparezca aquí.</w:t>
+        <w:lang w:val="en-US"/>
+      </w:rPr>
+      <w:t>Error! Use the Home tab to apply Überschrift 1 to the text that you want to appear here.</w:t>
     </w:r>
     <w:r>
       <w:fldChar w:fldCharType="end"/>
@@ -11013,32 +12511,32 @@
     </w:r>
     <w:r>
       <w:rPr>
-        <w:rStyle w:val="Nmerodepgina"/>
+        <w:rStyle w:val="PageNumber"/>
       </w:rPr>
       <w:fldChar w:fldCharType="begin"/>
     </w:r>
     <w:r>
       <w:rPr>
-        <w:rStyle w:val="Nmerodepgina"/>
+        <w:rStyle w:val="PageNumber"/>
       </w:rPr>
       <w:instrText xml:space="preserve"> PAGE </w:instrText>
     </w:r>
     <w:r>
       <w:rPr>
-        <w:rStyle w:val="Nmerodepgina"/>
+        <w:rStyle w:val="PageNumber"/>
       </w:rPr>
       <w:fldChar w:fldCharType="separate"/>
     </w:r>
     <w:r>
       <w:rPr>
-        <w:rStyle w:val="Nmerodepgina"/>
+        <w:rStyle w:val="PageNumber"/>
         <w:noProof/>
       </w:rPr>
       <w:t>IV</w:t>
     </w:r>
     <w:r>
       <w:rPr>
-        <w:rStyle w:val="Nmerodepgina"/>
+        <w:rStyle w:val="PageNumber"/>
       </w:rPr>
       <w:fldChar w:fldCharType="end"/>
     </w:r>
@@ -11047,10 +12545,10 @@
 </file>
 
 <file path=word/header2.xml><?xml version="1.0" encoding="utf-8"?>
-<w:hdr xmlns:wpc="http://schemas.microsoft.com/office/word/2010/wordprocessingCanvas" xmlns:cx="http://schemas.microsoft.com/office/drawing/2014/chartex" xmlns:cx1="http://schemas.microsoft.com/office/drawing/2015/9/8/chartex" xmlns:mc="http://schemas.openxmlformats.org/markup-compatibility/2006" xmlns:o="urn:schemas-microsoft-com:office:office" xmlns:r="http://schemas.openxmlformats.org/officeDocument/2006/relationships" xmlns:m="http://schemas.openxmlformats.org/officeDocument/2006/math" xmlns:v="urn:schemas-microsoft-com:vml" xmlns:wp14="http://schemas.microsoft.com/office/word/2010/wordprocessingDrawing" xmlns:wp="http://schemas.openxmlformats.org/drawingml/2006/wordprocessingDrawing" xmlns:w10="urn:schemas-microsoft-com:office:word" xmlns:w="http://schemas.openxmlformats.org/wordprocessingml/2006/main" xmlns:w14="http://schemas.microsoft.com/office/word/2010/wordml" xmlns:w15="http://schemas.microsoft.com/office/word/2012/wordml" xmlns:w16se="http://schemas.microsoft.com/office/word/2015/wordml/symex" xmlns:wpg="http://schemas.microsoft.com/office/word/2010/wordprocessingGroup" xmlns:wpi="http://schemas.microsoft.com/office/word/2010/wordprocessingInk" xmlns:wne="http://schemas.microsoft.com/office/word/2006/wordml" xmlns:wps="http://schemas.microsoft.com/office/word/2010/wordprocessingShape" mc:Ignorable="w14 w15 w16se wp14">
+<w:hdr xmlns:wpc="http://schemas.microsoft.com/office/word/2010/wordprocessingCanvas" xmlns:cx="http://schemas.microsoft.com/office/drawing/2014/chartex" xmlns:cx1="http://schemas.microsoft.com/office/drawing/2015/9/8/chartex" xmlns:cx2="http://schemas.microsoft.com/office/drawing/2015/10/21/chartex" xmlns:cx3="http://schemas.microsoft.com/office/drawing/2016/5/9/chartex" xmlns:cx4="http://schemas.microsoft.com/office/drawing/2016/5/10/chartex" xmlns:cx5="http://schemas.microsoft.com/office/drawing/2016/5/11/chartex" xmlns:cx6="http://schemas.microsoft.com/office/drawing/2016/5/12/chartex" xmlns:cx7="http://schemas.microsoft.com/office/drawing/2016/5/13/chartex" xmlns:cx8="http://schemas.microsoft.com/office/drawing/2016/5/14/chartex" xmlns:mc="http://schemas.openxmlformats.org/markup-compatibility/2006" xmlns:aink="http://schemas.microsoft.com/office/drawing/2016/ink" xmlns:am3d="http://schemas.microsoft.com/office/drawing/2017/model3d" xmlns:o="urn:schemas-microsoft-com:office:office" xmlns:oel="http://schemas.microsoft.com/office/2019/extlst" xmlns:r="http://schemas.openxmlformats.org/officeDocument/2006/relationships" xmlns:m="http://schemas.openxmlformats.org/officeDocument/2006/math" xmlns:v="urn:schemas-microsoft-com:vml" xmlns:wp14="http://schemas.microsoft.com/office/word/2010/wordprocessingDrawing" xmlns:wp="http://schemas.openxmlformats.org/drawingml/2006/wordprocessingDrawing" xmlns:w10="urn:schemas-microsoft-com:office:word" xmlns:w="http://schemas.openxmlformats.org/wordprocessingml/2006/main" xmlns:w14="http://schemas.microsoft.com/office/word/2010/wordml" xmlns:w15="http://schemas.microsoft.com/office/word/2012/wordml" xmlns:w16cex="http://schemas.microsoft.com/office/word/2018/wordml/cex" xmlns:w16cid="http://schemas.microsoft.com/office/word/2016/wordml/cid" xmlns:w16="http://schemas.microsoft.com/office/word/2018/wordml" xmlns:w16du="http://schemas.microsoft.com/office/word/2023/wordml/word16du" xmlns:w16sdtdh="http://schemas.microsoft.com/office/word/2020/wordml/sdtdatahash" xmlns:w16sdtfl="http://schemas.microsoft.com/office/word/2024/wordml/sdtformatlock" xmlns:w16se="http://schemas.microsoft.com/office/word/2015/wordml/symex" xmlns:wpg="http://schemas.microsoft.com/office/word/2010/wordprocessingGroup" xmlns:wpi="http://schemas.microsoft.com/office/word/2010/wordprocessingInk" xmlns:wne="http://schemas.microsoft.com/office/word/2006/wordml" xmlns:wps="http://schemas.microsoft.com/office/word/2010/wordprocessingShape" mc:Ignorable="w14 w15 w16se w16cid w16 w16cex w16sdtdh w16sdtfl w16du wp14">
   <w:p>
     <w:pPr>
-      <w:pStyle w:val="Encabezado"/>
+      <w:pStyle w:val="Header"/>
     </w:pPr>
     <w:r>
       <w:fldChar w:fldCharType="begin"/>
@@ -11066,9 +12564,9 @@
         <w:b/>
         <w:bCs/>
         <w:noProof/>
-        <w:lang w:val="es-ES"/>
-      </w:rPr>
-      <w:t>¡Error! Utilice la pestaña Inicio para aplicar Überschrift 1 al texto que desea que aparezca aquí.</w:t>
+        <w:lang w:val="en-US"/>
+      </w:rPr>
+      <w:t>Error! Use the Home tab to apply Überschrift 1 to the text that you want to appear here.</w:t>
     </w:r>
     <w:r>
       <w:fldChar w:fldCharType="end"/>
@@ -11087,44 +12585,47 @@
         <w:b/>
         <w:bCs/>
         <w:noProof/>
-        <w:lang w:val="es-ES"/>
-      </w:rPr>
-      <w:t>¡Error! Utilice la pestaña Inicio para aplicar Überschrift 1 al texto que desea que aparezca aquí.</w:t>
+        <w:lang w:val="en-US"/>
+      </w:rPr>
+      <w:t>Error! Use the Home tab to apply Überschrift 1 to the text that you want to appear here.</w:t>
     </w:r>
     <w:r>
       <w:fldChar w:fldCharType="end"/>
     </w:r>
     <w:r>
-      <w:t xml:space="preserve">- Page </w:t>
+      <w:t xml:space="preserve">- </w:t>
     </w:r>
     <w:r>
-      <w:rPr>
-        <w:rStyle w:val="Nmerodepgina"/>
+      <w:t xml:space="preserve">Page </w:t>
+    </w:r>
+    <w:r>
+      <w:rPr>
+        <w:rStyle w:val="PageNumber"/>
       </w:rPr>
       <w:fldChar w:fldCharType="begin"/>
     </w:r>
     <w:r>
       <w:rPr>
-        <w:rStyle w:val="Nmerodepgina"/>
+        <w:rStyle w:val="PageNumber"/>
       </w:rPr>
       <w:instrText xml:space="preserve"> PAGE </w:instrText>
     </w:r>
     <w:r>
       <w:rPr>
-        <w:rStyle w:val="Nmerodepgina"/>
+        <w:rStyle w:val="PageNumber"/>
       </w:rPr>
       <w:fldChar w:fldCharType="separate"/>
     </w:r>
     <w:r>
       <w:rPr>
-        <w:rStyle w:val="Nmerodepgina"/>
+        <w:rStyle w:val="PageNumber"/>
         <w:noProof/>
       </w:rPr>
       <w:t>1</w:t>
     </w:r>
     <w:r>
       <w:rPr>
-        <w:rStyle w:val="Nmerodepgina"/>
+        <w:rStyle w:val="PageNumber"/>
       </w:rPr>
       <w:fldChar w:fldCharType="end"/>
     </w:r>
@@ -11133,10 +12634,10 @@
 </file>
 
 <file path=word/header3.xml><?xml version="1.0" encoding="utf-8"?>
-<w:hdr xmlns:wpc="http://schemas.microsoft.com/office/word/2010/wordprocessingCanvas" xmlns:cx="http://schemas.microsoft.com/office/drawing/2014/chartex" xmlns:cx1="http://schemas.microsoft.com/office/drawing/2015/9/8/chartex" xmlns:mc="http://schemas.openxmlformats.org/markup-compatibility/2006" xmlns:o="urn:schemas-microsoft-com:office:office" xmlns:r="http://schemas.openxmlformats.org/officeDocument/2006/relationships" xmlns:m="http://schemas.openxmlformats.org/officeDocument/2006/math" xmlns:v="urn:schemas-microsoft-com:vml" xmlns:wp14="http://schemas.microsoft.com/office/word/2010/wordprocessingDrawing" xmlns:wp="http://schemas.openxmlformats.org/drawingml/2006/wordprocessingDrawing" xmlns:w10="urn:schemas-microsoft-com:office:word" xmlns:w="http://schemas.openxmlformats.org/wordprocessingml/2006/main" xmlns:w14="http://schemas.microsoft.com/office/word/2010/wordml" xmlns:w15="http://schemas.microsoft.com/office/word/2012/wordml" xmlns:w16se="http://schemas.microsoft.com/office/word/2015/wordml/symex" xmlns:wpg="http://schemas.microsoft.com/office/word/2010/wordprocessingGroup" xmlns:wpi="http://schemas.microsoft.com/office/word/2010/wordprocessingInk" xmlns:wne="http://schemas.microsoft.com/office/word/2006/wordml" xmlns:wps="http://schemas.microsoft.com/office/word/2010/wordprocessingShape" mc:Ignorable="w14 w15 w16se wp14">
+<w:hdr xmlns:wpc="http://schemas.microsoft.com/office/word/2010/wordprocessingCanvas" xmlns:cx="http://schemas.microsoft.com/office/drawing/2014/chartex" xmlns:cx1="http://schemas.microsoft.com/office/drawing/2015/9/8/chartex" xmlns:cx2="http://schemas.microsoft.com/office/drawing/2015/10/21/chartex" xmlns:cx3="http://schemas.microsoft.com/office/drawing/2016/5/9/chartex" xmlns:cx4="http://schemas.microsoft.com/office/drawing/2016/5/10/chartex" xmlns:cx5="http://schemas.microsoft.com/office/drawing/2016/5/11/chartex" xmlns:cx6="http://schemas.microsoft.com/office/drawing/2016/5/12/chartex" xmlns:cx7="http://schemas.microsoft.com/office/drawing/2016/5/13/chartex" xmlns:cx8="http://schemas.microsoft.com/office/drawing/2016/5/14/chartex" xmlns:mc="http://schemas.openxmlformats.org/markup-compatibility/2006" xmlns:aink="http://schemas.microsoft.com/office/drawing/2016/ink" xmlns:am3d="http://schemas.microsoft.com/office/drawing/2017/model3d" xmlns:o="urn:schemas-microsoft-com:office:office" xmlns:oel="http://schemas.microsoft.com/office/2019/extlst" xmlns:r="http://schemas.openxmlformats.org/officeDocument/2006/relationships" xmlns:m="http://schemas.openxmlformats.org/officeDocument/2006/math" xmlns:v="urn:schemas-microsoft-com:vml" xmlns:wp14="http://schemas.microsoft.com/office/word/2010/wordprocessingDrawing" xmlns:wp="http://schemas.openxmlformats.org/drawingml/2006/wordprocessingDrawing" xmlns:w10="urn:schemas-microsoft-com:office:word" xmlns:w="http://schemas.openxmlformats.org/wordprocessingml/2006/main" xmlns:w14="http://schemas.microsoft.com/office/word/2010/wordml" xmlns:w15="http://schemas.microsoft.com/office/word/2012/wordml" xmlns:w16cex="http://schemas.microsoft.com/office/word/2018/wordml/cex" xmlns:w16cid="http://schemas.microsoft.com/office/word/2016/wordml/cid" xmlns:w16="http://schemas.microsoft.com/office/word/2018/wordml" xmlns:w16du="http://schemas.microsoft.com/office/word/2023/wordml/word16du" xmlns:w16sdtdh="http://schemas.microsoft.com/office/word/2020/wordml/sdtdatahash" xmlns:w16sdtfl="http://schemas.microsoft.com/office/word/2024/wordml/sdtformatlock" xmlns:w16se="http://schemas.microsoft.com/office/word/2015/wordml/symex" xmlns:wpg="http://schemas.microsoft.com/office/word/2010/wordprocessingGroup" xmlns:wpi="http://schemas.microsoft.com/office/word/2010/wordprocessingInk" xmlns:wne="http://schemas.microsoft.com/office/word/2006/wordml" xmlns:wps="http://schemas.microsoft.com/office/word/2010/wordprocessingShape" mc:Ignorable="w14 w15 w16se w16cid w16 w16cex w16sdtdh w16sdtfl w16du wp14">
   <w:p>
     <w:pPr>
-      <w:pStyle w:val="Encabezado"/>
+      <w:pStyle w:val="Header"/>
     </w:pPr>
     <w:r>
       <w:fldChar w:fldCharType="begin"/>
@@ -11152,9 +12653,9 @@
         <w:b/>
         <w:bCs/>
         <w:noProof/>
-        <w:lang w:val="es-ES"/>
-      </w:rPr>
-      <w:t>¡Error! Utilice la pestaña Inicio para aplicar Überschrift 1 al texto que desea que aparezca aquí.</w:t>
+        <w:lang w:val="en-US"/>
+      </w:rPr>
+      <w:t>Error! Use the Home tab to apply Überschrift 1 to the text that you want to appear here.</w:t>
     </w:r>
     <w:r>
       <w:fldChar w:fldCharType="end"/>
@@ -11173,44 +12674,47 @@
         <w:b/>
         <w:bCs/>
         <w:noProof/>
-        <w:lang w:val="es-ES"/>
-      </w:rPr>
-      <w:t>¡Error! Utilice la pestaña Inicio para aplicar Überschrift 1 al texto que desea que aparezca aquí.</w:t>
+        <w:lang w:val="en-US"/>
+      </w:rPr>
+      <w:t>Error! Use the Home tab to apply Überschrift 1 to the text that you want to appear here.</w:t>
     </w:r>
     <w:r>
       <w:fldChar w:fldCharType="end"/>
     </w:r>
     <w:r>
-      <w:t xml:space="preserve">  - Page </w:t>
+      <w:t xml:space="preserve">  - </w:t>
     </w:r>
     <w:r>
-      <w:rPr>
-        <w:rStyle w:val="Nmerodepgina"/>
+      <w:t xml:space="preserve">Page </w:t>
+    </w:r>
+    <w:r>
+      <w:rPr>
+        <w:rStyle w:val="PageNumber"/>
       </w:rPr>
       <w:fldChar w:fldCharType="begin"/>
     </w:r>
     <w:r>
       <w:rPr>
-        <w:rStyle w:val="Nmerodepgina"/>
+        <w:rStyle w:val="PageNumber"/>
       </w:rPr>
       <w:instrText xml:space="preserve"> PAGE </w:instrText>
     </w:r>
     <w:r>
       <w:rPr>
-        <w:rStyle w:val="Nmerodepgina"/>
+        <w:rStyle w:val="PageNumber"/>
       </w:rPr>
       <w:fldChar w:fldCharType="separate"/>
     </w:r>
     <w:r>
       <w:rPr>
-        <w:rStyle w:val="Nmerodepgina"/>
+        <w:rStyle w:val="PageNumber"/>
         <w:noProof/>
       </w:rPr>
       <w:t>2</w:t>
     </w:r>
     <w:r>
       <w:rPr>
-        <w:rStyle w:val="Nmerodepgina"/>
+        <w:rStyle w:val="PageNumber"/>
       </w:rPr>
       <w:fldChar w:fldCharType="end"/>
     </w:r>
@@ -11219,10 +12723,10 @@
 </file>
 
 <file path=word/header4.xml><?xml version="1.0" encoding="utf-8"?>
-<w:hdr xmlns:wpc="http://schemas.microsoft.com/office/word/2010/wordprocessingCanvas" xmlns:cx="http://schemas.microsoft.com/office/drawing/2014/chartex" xmlns:cx1="http://schemas.microsoft.com/office/drawing/2015/9/8/chartex" xmlns:mc="http://schemas.openxmlformats.org/markup-compatibility/2006" xmlns:o="urn:schemas-microsoft-com:office:office" xmlns:r="http://schemas.openxmlformats.org/officeDocument/2006/relationships" xmlns:m="http://schemas.openxmlformats.org/officeDocument/2006/math" xmlns:v="urn:schemas-microsoft-com:vml" xmlns:wp14="http://schemas.microsoft.com/office/word/2010/wordprocessingDrawing" xmlns:wp="http://schemas.openxmlformats.org/drawingml/2006/wordprocessingDrawing" xmlns:w10="urn:schemas-microsoft-com:office:word" xmlns:w="http://schemas.openxmlformats.org/wordprocessingml/2006/main" xmlns:w14="http://schemas.microsoft.com/office/word/2010/wordml" xmlns:w15="http://schemas.microsoft.com/office/word/2012/wordml" xmlns:w16se="http://schemas.microsoft.com/office/word/2015/wordml/symex" xmlns:wpg="http://schemas.microsoft.com/office/word/2010/wordprocessingGroup" xmlns:wpi="http://schemas.microsoft.com/office/word/2010/wordprocessingInk" xmlns:wne="http://schemas.microsoft.com/office/word/2006/wordml" xmlns:wps="http://schemas.microsoft.com/office/word/2010/wordprocessingShape" mc:Ignorable="w14 w15 w16se wp14">
+<w:hdr xmlns:wpc="http://schemas.microsoft.com/office/word/2010/wordprocessingCanvas" xmlns:cx="http://schemas.microsoft.com/office/drawing/2014/chartex" xmlns:cx1="http://schemas.microsoft.com/office/drawing/2015/9/8/chartex" xmlns:cx2="http://schemas.microsoft.com/office/drawing/2015/10/21/chartex" xmlns:cx3="http://schemas.microsoft.com/office/drawing/2016/5/9/chartex" xmlns:cx4="http://schemas.microsoft.com/office/drawing/2016/5/10/chartex" xmlns:cx5="http://schemas.microsoft.com/office/drawing/2016/5/11/chartex" xmlns:cx6="http://schemas.microsoft.com/office/drawing/2016/5/12/chartex" xmlns:cx7="http://schemas.microsoft.com/office/drawing/2016/5/13/chartex" xmlns:cx8="http://schemas.microsoft.com/office/drawing/2016/5/14/chartex" xmlns:mc="http://schemas.openxmlformats.org/markup-compatibility/2006" xmlns:aink="http://schemas.microsoft.com/office/drawing/2016/ink" xmlns:am3d="http://schemas.microsoft.com/office/drawing/2017/model3d" xmlns:o="urn:schemas-microsoft-com:office:office" xmlns:oel="http://schemas.microsoft.com/office/2019/extlst" xmlns:r="http://schemas.openxmlformats.org/officeDocument/2006/relationships" xmlns:m="http://schemas.openxmlformats.org/officeDocument/2006/math" xmlns:v="urn:schemas-microsoft-com:vml" xmlns:wp14="http://schemas.microsoft.com/office/word/2010/wordprocessingDrawing" xmlns:wp="http://schemas.openxmlformats.org/drawingml/2006/wordprocessingDrawing" xmlns:w10="urn:schemas-microsoft-com:office:word" xmlns:w="http://schemas.openxmlformats.org/wordprocessingml/2006/main" xmlns:w14="http://schemas.microsoft.com/office/word/2010/wordml" xmlns:w15="http://schemas.microsoft.com/office/word/2012/wordml" xmlns:w16cex="http://schemas.microsoft.com/office/word/2018/wordml/cex" xmlns:w16cid="http://schemas.microsoft.com/office/word/2016/wordml/cid" xmlns:w16="http://schemas.microsoft.com/office/word/2018/wordml" xmlns:w16du="http://schemas.microsoft.com/office/word/2023/wordml/word16du" xmlns:w16sdtdh="http://schemas.microsoft.com/office/word/2020/wordml/sdtdatahash" xmlns:w16sdtfl="http://schemas.microsoft.com/office/word/2024/wordml/sdtformatlock" xmlns:w16se="http://schemas.microsoft.com/office/word/2015/wordml/symex" xmlns:wpg="http://schemas.microsoft.com/office/word/2010/wordprocessingGroup" xmlns:wpi="http://schemas.microsoft.com/office/word/2010/wordprocessingInk" xmlns:wne="http://schemas.microsoft.com/office/word/2006/wordml" xmlns:wps="http://schemas.microsoft.com/office/word/2010/wordprocessingShape" mc:Ignorable="w14 w15 w16se w16cid w16 w16cex w16sdtdh w16sdtfl w16du wp14">
   <w:p>
     <w:pPr>
-      <w:pStyle w:val="Encabezado"/>
+      <w:pStyle w:val="Header"/>
       <w:pBdr>
         <w:bottom w:val="none" w:sz="0" w:space="0" w:color="auto"/>
       </w:pBdr>
@@ -11232,7 +12736,7 @@
 </file>
 
 <file path=word/numbering.xml><?xml version="1.0" encoding="utf-8"?>
-<w:numbering xmlns:wpc="http://schemas.microsoft.com/office/word/2010/wordprocessingCanvas" xmlns:cx="http://schemas.microsoft.com/office/drawing/2014/chartex" xmlns:cx1="http://schemas.microsoft.com/office/drawing/2015/9/8/chartex" xmlns:mc="http://schemas.openxmlformats.org/markup-compatibility/2006" xmlns:o="urn:schemas-microsoft-com:office:office" xmlns:r="http://schemas.openxmlformats.org/officeDocument/2006/relationships" xmlns:m="http://schemas.openxmlformats.org/officeDocument/2006/math" xmlns:v="urn:schemas-microsoft-com:vml" xmlns:wp14="http://schemas.microsoft.com/office/word/2010/wordprocessingDrawing" xmlns:wp="http://schemas.openxmlformats.org/drawingml/2006/wordprocessingDrawing" xmlns:w10="urn:schemas-microsoft-com:office:word" xmlns:w="http://schemas.openxmlformats.org/wordprocessingml/2006/main" xmlns:w14="http://schemas.microsoft.com/office/word/2010/wordml" xmlns:w15="http://schemas.microsoft.com/office/word/2012/wordml" xmlns:w16se="http://schemas.microsoft.com/office/word/2015/wordml/symex" xmlns:wpg="http://schemas.microsoft.com/office/word/2010/wordprocessingGroup" xmlns:wpi="http://schemas.microsoft.com/office/word/2010/wordprocessingInk" xmlns:wne="http://schemas.microsoft.com/office/word/2006/wordml" xmlns:wps="http://schemas.microsoft.com/office/word/2010/wordprocessingShape" mc:Ignorable="w14 w15 w16se wp14">
+<w:numbering xmlns:wpc="http://schemas.microsoft.com/office/word/2010/wordprocessingCanvas" xmlns:cx="http://schemas.microsoft.com/office/drawing/2014/chartex" xmlns:cx1="http://schemas.microsoft.com/office/drawing/2015/9/8/chartex" xmlns:cx2="http://schemas.microsoft.com/office/drawing/2015/10/21/chartex" xmlns:cx3="http://schemas.microsoft.com/office/drawing/2016/5/9/chartex" xmlns:cx4="http://schemas.microsoft.com/office/drawing/2016/5/10/chartex" xmlns:cx5="http://schemas.microsoft.com/office/drawing/2016/5/11/chartex" xmlns:cx6="http://schemas.microsoft.com/office/drawing/2016/5/12/chartex" xmlns:cx7="http://schemas.microsoft.com/office/drawing/2016/5/13/chartex" xmlns:cx8="http://schemas.microsoft.com/office/drawing/2016/5/14/chartex" xmlns:mc="http://schemas.openxmlformats.org/markup-compatibility/2006" xmlns:aink="http://schemas.microsoft.com/office/drawing/2016/ink" xmlns:am3d="http://schemas.microsoft.com/office/drawing/2017/model3d" xmlns:o="urn:schemas-microsoft-com:office:office" xmlns:oel="http://schemas.microsoft.com/office/2019/extlst" xmlns:r="http://schemas.openxmlformats.org/officeDocument/2006/relationships" xmlns:m="http://schemas.openxmlformats.org/officeDocument/2006/math" xmlns:v="urn:schemas-microsoft-com:vml" xmlns:wp14="http://schemas.microsoft.com/office/word/2010/wordprocessingDrawing" xmlns:wp="http://schemas.openxmlformats.org/drawingml/2006/wordprocessingDrawing" xmlns:w10="urn:schemas-microsoft-com:office:word" xmlns:w="http://schemas.openxmlformats.org/wordprocessingml/2006/main" xmlns:w14="http://schemas.microsoft.com/office/word/2010/wordml" xmlns:w15="http://schemas.microsoft.com/office/word/2012/wordml" xmlns:w16cex="http://schemas.microsoft.com/office/word/2018/wordml/cex" xmlns:w16cid="http://schemas.microsoft.com/office/word/2016/wordml/cid" xmlns:w16="http://schemas.microsoft.com/office/word/2018/wordml" xmlns:w16du="http://schemas.microsoft.com/office/word/2023/wordml/word16du" xmlns:w16sdtdh="http://schemas.microsoft.com/office/word/2020/wordml/sdtdatahash" xmlns:w16sdtfl="http://schemas.microsoft.com/office/word/2024/wordml/sdtformatlock" xmlns:w16se="http://schemas.microsoft.com/office/word/2015/wordml/symex" xmlns:wpg="http://schemas.microsoft.com/office/word/2010/wordprocessingGroup" xmlns:wpi="http://schemas.microsoft.com/office/word/2010/wordprocessingInk" xmlns:wne="http://schemas.microsoft.com/office/word/2006/wordml" xmlns:wps="http://schemas.microsoft.com/office/word/2010/wordprocessingShape" mc:Ignorable="w14 w15 w16se w16cid w16 w16cex w16sdtdh w16sdtfl w16du wp14">
   <w:abstractNum w:abstractNumId="0" w15:restartNumberingAfterBreak="0">
     <w:nsid w:val="05694D5E"/>
     <w:multiLevelType w:val="hybridMultilevel"/>
@@ -14733,7 +16237,7 @@
     <w:lvl w:ilvl="0">
       <w:start w:val="1"/>
       <w:numFmt w:val="decimal"/>
-      <w:pStyle w:val="Ttulo1"/>
+      <w:pStyle w:val="Heading1"/>
       <w:suff w:val="space"/>
       <w:lvlText w:val="%1"/>
       <w:lvlJc w:val="left"/>
@@ -14750,7 +16254,7 @@
     <w:lvl w:ilvl="1">
       <w:start w:val="1"/>
       <w:numFmt w:val="decimal"/>
-      <w:pStyle w:val="Ttulo2"/>
+      <w:pStyle w:val="Heading2"/>
       <w:suff w:val="nothing"/>
       <w:lvlText w:val="%1.%2"/>
       <w:lvlJc w:val="left"/>
@@ -14767,7 +16271,7 @@
     <w:lvl w:ilvl="2">
       <w:start w:val="1"/>
       <w:numFmt w:val="decimal"/>
-      <w:pStyle w:val="Ttulo3"/>
+      <w:pStyle w:val="Heading3"/>
       <w:suff w:val="nothing"/>
       <w:lvlText w:val="%1.%2.%3"/>
       <w:lvlJc w:val="left"/>
@@ -14784,7 +16288,7 @@
     <w:lvl w:ilvl="3">
       <w:start w:val="1"/>
       <w:numFmt w:val="decimal"/>
-      <w:pStyle w:val="Ttulo4"/>
+      <w:pStyle w:val="Heading4"/>
       <w:suff w:val="nothing"/>
       <w:lvlText w:val="%1.%2.%3.%4"/>
       <w:lvlJc w:val="left"/>
@@ -14801,7 +16305,7 @@
     <w:lvl w:ilvl="4">
       <w:start w:val="1"/>
       <w:numFmt w:val="decimal"/>
-      <w:pStyle w:val="Ttulo5"/>
+      <w:pStyle w:val="Heading5"/>
       <w:suff w:val="space"/>
       <w:lvlText w:val="%1.%2.%3.%4.%5"/>
       <w:lvlJc w:val="left"/>
@@ -14819,7 +16323,7 @@
     <w:lvl w:ilvl="5">
       <w:start w:val="1"/>
       <w:numFmt w:val="none"/>
-      <w:pStyle w:val="Ttulo6"/>
+      <w:pStyle w:val="Heading6"/>
       <w:suff w:val="nothing"/>
       <w:lvlText w:val=""/>
       <w:lvlJc w:val="left"/>
@@ -14833,7 +16337,7 @@
     <w:lvl w:ilvl="6">
       <w:start w:val="1"/>
       <w:numFmt w:val="none"/>
-      <w:pStyle w:val="Ttulo7"/>
+      <w:pStyle w:val="Heading7"/>
       <w:suff w:val="nothing"/>
       <w:lvlText w:val=""/>
       <w:lvlJc w:val="left"/>
@@ -14847,7 +16351,7 @@
     <w:lvl w:ilvl="7">
       <w:start w:val="1"/>
       <w:numFmt w:val="none"/>
-      <w:pStyle w:val="Ttulo8"/>
+      <w:pStyle w:val="Heading8"/>
       <w:suff w:val="nothing"/>
       <w:lvlText w:val=""/>
       <w:lvlJc w:val="left"/>
@@ -14861,7 +16365,7 @@
     <w:lvl w:ilvl="8">
       <w:start w:val="1"/>
       <w:numFmt w:val="none"/>
-      <w:pStyle w:val="Ttulo9"/>
+      <w:pStyle w:val="Heading9"/>
       <w:suff w:val="nothing"/>
       <w:lvlText w:val=""/>
       <w:lvlJc w:val="left"/>
@@ -14873,104 +16377,104 @@
       </w:rPr>
     </w:lvl>
   </w:abstractNum>
-  <w:num w:numId="1">
+  <w:num w:numId="1" w16cid:durableId="773211623">
     <w:abstractNumId w:val="30"/>
   </w:num>
-  <w:num w:numId="2">
+  <w:num w:numId="2" w16cid:durableId="1298803085">
     <w:abstractNumId w:val="18"/>
   </w:num>
-  <w:num w:numId="3">
+  <w:num w:numId="3" w16cid:durableId="831213167">
     <w:abstractNumId w:val="10"/>
   </w:num>
-  <w:num w:numId="4">
+  <w:num w:numId="4" w16cid:durableId="719279668">
     <w:abstractNumId w:val="7"/>
   </w:num>
-  <w:num w:numId="5">
+  <w:num w:numId="5" w16cid:durableId="851147003">
     <w:abstractNumId w:val="8"/>
   </w:num>
-  <w:num w:numId="6">
+  <w:num w:numId="6" w16cid:durableId="363822857">
     <w:abstractNumId w:val="25"/>
   </w:num>
-  <w:num w:numId="7">
+  <w:num w:numId="7" w16cid:durableId="1586037350">
     <w:abstractNumId w:val="15"/>
   </w:num>
-  <w:num w:numId="8">
+  <w:num w:numId="8" w16cid:durableId="1314942415">
     <w:abstractNumId w:val="9"/>
   </w:num>
-  <w:num w:numId="9">
+  <w:num w:numId="9" w16cid:durableId="1980843784">
     <w:abstractNumId w:val="4"/>
   </w:num>
-  <w:num w:numId="10">
+  <w:num w:numId="10" w16cid:durableId="349376032">
     <w:abstractNumId w:val="19"/>
   </w:num>
-  <w:num w:numId="11">
+  <w:num w:numId="11" w16cid:durableId="1739202973">
     <w:abstractNumId w:val="5"/>
   </w:num>
-  <w:num w:numId="12">
+  <w:num w:numId="12" w16cid:durableId="1767190148">
     <w:abstractNumId w:val="2"/>
   </w:num>
-  <w:num w:numId="13">
+  <w:num w:numId="13" w16cid:durableId="371226882">
     <w:abstractNumId w:val="6"/>
   </w:num>
-  <w:num w:numId="14">
+  <w:num w:numId="14" w16cid:durableId="241529707">
     <w:abstractNumId w:val="21"/>
   </w:num>
-  <w:num w:numId="15">
+  <w:num w:numId="15" w16cid:durableId="1501888626">
     <w:abstractNumId w:val="16"/>
   </w:num>
-  <w:num w:numId="16">
+  <w:num w:numId="16" w16cid:durableId="199125302">
     <w:abstractNumId w:val="0"/>
   </w:num>
-  <w:num w:numId="17">
+  <w:num w:numId="17" w16cid:durableId="1826357717">
     <w:abstractNumId w:val="24"/>
   </w:num>
-  <w:num w:numId="18">
+  <w:num w:numId="18" w16cid:durableId="87966861">
     <w:abstractNumId w:val="28"/>
   </w:num>
-  <w:num w:numId="19">
+  <w:num w:numId="19" w16cid:durableId="314771087">
     <w:abstractNumId w:val="12"/>
   </w:num>
-  <w:num w:numId="20">
+  <w:num w:numId="20" w16cid:durableId="680622199">
     <w:abstractNumId w:val="17"/>
   </w:num>
-  <w:num w:numId="21">
+  <w:num w:numId="21" w16cid:durableId="224605923">
     <w:abstractNumId w:val="22"/>
   </w:num>
-  <w:num w:numId="22">
+  <w:num w:numId="22" w16cid:durableId="2032951082">
     <w:abstractNumId w:val="20"/>
   </w:num>
-  <w:num w:numId="23">
+  <w:num w:numId="23" w16cid:durableId="117065432">
     <w:abstractNumId w:val="23"/>
   </w:num>
-  <w:num w:numId="24">
+  <w:num w:numId="24" w16cid:durableId="1101561413">
     <w:abstractNumId w:val="11"/>
   </w:num>
-  <w:num w:numId="25">
+  <w:num w:numId="25" w16cid:durableId="1585917765">
     <w:abstractNumId w:val="27"/>
   </w:num>
-  <w:num w:numId="26">
+  <w:num w:numId="26" w16cid:durableId="932201177">
     <w:abstractNumId w:val="26"/>
   </w:num>
-  <w:num w:numId="27">
+  <w:num w:numId="27" w16cid:durableId="249584708">
     <w:abstractNumId w:val="14"/>
   </w:num>
-  <w:num w:numId="28">
+  <w:num w:numId="28" w16cid:durableId="1811826821">
     <w:abstractNumId w:val="3"/>
   </w:num>
-  <w:num w:numId="29">
+  <w:num w:numId="29" w16cid:durableId="1003046352">
     <w:abstractNumId w:val="1"/>
   </w:num>
-  <w:num w:numId="30">
+  <w:num w:numId="30" w16cid:durableId="867332714">
     <w:abstractNumId w:val="29"/>
   </w:num>
-  <w:num w:numId="31">
+  <w:num w:numId="31" w16cid:durableId="1345789857">
     <w:abstractNumId w:val="13"/>
   </w:num>
 </w:numbering>
 </file>
 
 <file path=word/styles.xml><?xml version="1.0" encoding="utf-8"?>
-<w:styles xmlns:mc="http://schemas.openxmlformats.org/markup-compatibility/2006" xmlns:r="http://schemas.openxmlformats.org/officeDocument/2006/relationships" xmlns:w="http://schemas.openxmlformats.org/wordprocessingml/2006/main" xmlns:w14="http://schemas.microsoft.com/office/word/2010/wordml" xmlns:w15="http://schemas.microsoft.com/office/word/2012/wordml" xmlns:w16se="http://schemas.microsoft.com/office/word/2015/wordml/symex" mc:Ignorable="w14 w15 w16se">
+<w:styles xmlns:mc="http://schemas.openxmlformats.org/markup-compatibility/2006" xmlns:r="http://schemas.openxmlformats.org/officeDocument/2006/relationships" xmlns:w="http://schemas.openxmlformats.org/wordprocessingml/2006/main" xmlns:w14="http://schemas.microsoft.com/office/word/2010/wordml" xmlns:w15="http://schemas.microsoft.com/office/word/2012/wordml" xmlns:w16cex="http://schemas.microsoft.com/office/word/2018/wordml/cex" xmlns:w16cid="http://schemas.microsoft.com/office/word/2016/wordml/cid" xmlns:w16="http://schemas.microsoft.com/office/word/2018/wordml" xmlns:w16du="http://schemas.microsoft.com/office/word/2023/wordml/word16du" xmlns:w16sdtdh="http://schemas.microsoft.com/office/word/2020/wordml/sdtdatahash" xmlns:w16sdtfl="http://schemas.microsoft.com/office/word/2024/wordml/sdtformatlock" xmlns:w16se="http://schemas.microsoft.com/office/word/2015/wordml/symex" mc:Ignorable="w14 w15 w16se w16cid w16 w16cex w16sdtdh w16sdtfl w16du">
   <w:docDefaults>
     <w:rPrDefault>
       <w:rPr>
@@ -14980,7 +16484,7 @@
     </w:rPrDefault>
     <w:pPrDefault/>
   </w:docDefaults>
-  <w:latentStyles w:defLockedState="0" w:defUIPriority="99" w:defSemiHidden="0" w:defUnhideWhenUsed="0" w:defQFormat="0" w:count="371">
+  <w:latentStyles w:defLockedState="0" w:defUIPriority="99" w:defSemiHidden="0" w:defUnhideWhenUsed="0" w:defQFormat="0" w:count="376">
     <w:lsdException w:name="Normal" w:uiPriority="0" w:qFormat="1"/>
     <w:lsdException w:name="heading 1" w:uiPriority="0" w:qFormat="1"/>
     <w:lsdException w:name="heading 2" w:uiPriority="0" w:qFormat="1"/>
@@ -15349,6 +16853,11 @@
     <w:lsdException w:name="List Table 5 Dark Accent 6" w:uiPriority="50"/>
     <w:lsdException w:name="List Table 6 Colorful Accent 6" w:uiPriority="51"/>
     <w:lsdException w:name="List Table 7 Colorful Accent 6" w:uiPriority="52"/>
+    <w:lsdException w:name="Mention" w:semiHidden="1" w:unhideWhenUsed="1"/>
+    <w:lsdException w:name="Smart Hyperlink" w:semiHidden="1" w:unhideWhenUsed="1"/>
+    <w:lsdException w:name="Hashtag" w:semiHidden="1" w:unhideWhenUsed="1"/>
+    <w:lsdException w:name="Unresolved Mention" w:semiHidden="1" w:unhideWhenUsed="1"/>
+    <w:lsdException w:name="Smart Link" w:semiHidden="1" w:unhideWhenUsed="1"/>
   </w:latentStyles>
   <w:style w:type="paragraph" w:default="1" w:styleId="Normal">
     <w:name w:val="Normal"/>
@@ -15358,7 +16867,7 @@
       <w:lang w:val="de-DE" w:eastAsia="de-DE"/>
     </w:rPr>
   </w:style>
-  <w:style w:type="paragraph" w:styleId="Ttulo1">
+  <w:style w:type="paragraph" w:styleId="Heading1">
     <w:name w:val="heading 1"/>
     <w:basedOn w:val="Normal"/>
     <w:next w:val="Text-1Absatz"/>
@@ -15382,11 +16891,11 @@
       <w:sz w:val="28"/>
     </w:rPr>
   </w:style>
-  <w:style w:type="paragraph" w:styleId="Ttulo2">
+  <w:style w:type="paragraph" w:styleId="Heading2">
     <w:name w:val="heading 2"/>
-    <w:basedOn w:val="Ttulo1"/>
+    <w:basedOn w:val="Heading1"/>
     <w:next w:val="Text-1Absatz"/>
-    <w:link w:val="Ttulo2Car"/>
+    <w:link w:val="Heading2Char"/>
     <w:qFormat/>
     <w:pPr>
       <w:numPr>
@@ -15400,9 +16909,9 @@
       <w:sz w:val="24"/>
     </w:rPr>
   </w:style>
-  <w:style w:type="paragraph" w:styleId="Ttulo3">
+  <w:style w:type="paragraph" w:styleId="Heading3">
     <w:name w:val="heading 3"/>
-    <w:basedOn w:val="Ttulo2"/>
+    <w:basedOn w:val="Heading2"/>
     <w:next w:val="Text-1Absatz"/>
     <w:qFormat/>
     <w:pPr>
@@ -15416,9 +16925,9 @@
       <w:sz w:val="20"/>
     </w:rPr>
   </w:style>
-  <w:style w:type="paragraph" w:styleId="Ttulo4">
+  <w:style w:type="paragraph" w:styleId="Heading4">
     <w:name w:val="heading 4"/>
-    <w:basedOn w:val="Ttulo3"/>
+    <w:basedOn w:val="Heading3"/>
     <w:next w:val="Text-1Absatz"/>
     <w:qFormat/>
     <w:pPr>
@@ -15431,9 +16940,9 @@
       <w:i/>
     </w:rPr>
   </w:style>
-  <w:style w:type="paragraph" w:styleId="Ttulo5">
+  <w:style w:type="paragraph" w:styleId="Heading5">
     <w:name w:val="heading 5"/>
-    <w:basedOn w:val="Ttulo4"/>
+    <w:basedOn w:val="Heading4"/>
     <w:next w:val="Text-1Absatz"/>
     <w:qFormat/>
     <w:pPr>
@@ -15444,9 +16953,9 @@
       <w:outlineLvl w:val="4"/>
     </w:pPr>
   </w:style>
-  <w:style w:type="paragraph" w:styleId="Ttulo6">
+  <w:style w:type="paragraph" w:styleId="Heading6">
     <w:name w:val="heading 6"/>
-    <w:basedOn w:val="Ttulo5"/>
+    <w:basedOn w:val="Heading5"/>
     <w:next w:val="Text-1Absatz"/>
     <w:qFormat/>
     <w:pPr>
@@ -15456,9 +16965,9 @@
       <w:outlineLvl w:val="5"/>
     </w:pPr>
   </w:style>
-  <w:style w:type="paragraph" w:styleId="Ttulo7">
+  <w:style w:type="paragraph" w:styleId="Heading7">
     <w:name w:val="heading 7"/>
-    <w:basedOn w:val="Ttulo6"/>
+    <w:basedOn w:val="Heading6"/>
     <w:next w:val="Text-1Absatz"/>
     <w:qFormat/>
     <w:pPr>
@@ -15468,9 +16977,9 @@
       <w:outlineLvl w:val="6"/>
     </w:pPr>
   </w:style>
-  <w:style w:type="paragraph" w:styleId="Ttulo8">
+  <w:style w:type="paragraph" w:styleId="Heading8">
     <w:name w:val="heading 8"/>
-    <w:basedOn w:val="Ttulo7"/>
+    <w:basedOn w:val="Heading7"/>
     <w:next w:val="Text-1Absatz"/>
     <w:qFormat/>
     <w:pPr>
@@ -15480,9 +16989,9 @@
       <w:outlineLvl w:val="7"/>
     </w:pPr>
   </w:style>
-  <w:style w:type="paragraph" w:styleId="Ttulo9">
+  <w:style w:type="paragraph" w:styleId="Heading9">
     <w:name w:val="heading 9"/>
-    <w:basedOn w:val="Ttulo8"/>
+    <w:basedOn w:val="Heading8"/>
     <w:next w:val="Text-1Absatz"/>
     <w:qFormat/>
     <w:pPr>
@@ -15492,13 +17001,12 @@
       <w:outlineLvl w:val="8"/>
     </w:pPr>
   </w:style>
-  <w:style w:type="character" w:default="1" w:styleId="Fuentedeprrafopredeter">
+  <w:style w:type="character" w:default="1" w:styleId="DefaultParagraphFont">
     <w:name w:val="Default Paragraph Font"/>
     <w:uiPriority w:val="1"/>
-    <w:semiHidden/>
     <w:unhideWhenUsed/>
   </w:style>
-  <w:style w:type="table" w:default="1" w:styleId="Tablanormal">
+  <w:style w:type="table" w:default="1" w:styleId="TableNormal">
     <w:name w:val="Normal Table"/>
     <w:uiPriority w:val="99"/>
     <w:semiHidden/>
@@ -15513,7 +17021,7 @@
       </w:tblCellMar>
     </w:tblPr>
   </w:style>
-  <w:style w:type="numbering" w:default="1" w:styleId="Sinlista">
+  <w:style w:type="numbering" w:default="1" w:styleId="NoList">
     <w:name w:val="No List"/>
     <w:uiPriority w:val="99"/>
     <w:semiHidden/>
@@ -15540,7 +17048,7 @@
       <w:ind w:firstLine="227"/>
     </w:pPr>
   </w:style>
-  <w:style w:type="paragraph" w:styleId="Textodeglobo">
+  <w:style w:type="paragraph" w:styleId="BalloonText">
     <w:name w:val="Balloon Text"/>
     <w:basedOn w:val="Normal"/>
     <w:semiHidden/>
@@ -15550,7 +17058,7 @@
       <w:szCs w:val="16"/>
     </w:rPr>
   </w:style>
-  <w:style w:type="character" w:styleId="Refdecomentario">
+  <w:style w:type="character" w:styleId="CommentReference">
     <w:name w:val="annotation reference"/>
     <w:basedOn w:val="Absatz-Standardschriftart1"/>
     <w:semiHidden/>
@@ -15565,7 +17073,7 @@
     <w:semiHidden/>
     <w:qFormat/>
   </w:style>
-  <w:style w:type="paragraph" w:styleId="Textocomentario">
+  <w:style w:type="paragraph" w:styleId="CommentText">
     <w:name w:val="annotation text"/>
     <w:basedOn w:val="Normal"/>
     <w:autoRedefine/>
@@ -15579,7 +17087,7 @@
       <w:sz w:val="16"/>
     </w:rPr>
   </w:style>
-  <w:style w:type="paragraph" w:styleId="Mapadeldocumento">
+  <w:style w:type="paragraph" w:styleId="DocumentMap">
     <w:name w:val="Document Map"/>
     <w:basedOn w:val="Normal"/>
     <w:semiHidden/>
@@ -15591,10 +17099,10 @@
       <w:rFonts w:ascii="Tahoma" w:hAnsi="Tahoma" w:cs="Tahoma"/>
     </w:rPr>
   </w:style>
-  <w:style w:type="paragraph" w:styleId="Piedepgina">
+  <w:style w:type="paragraph" w:styleId="Footer">
     <w:name w:val="footer"/>
     <w:basedOn w:val="Normal"/>
-    <w:link w:val="PiedepginaCar"/>
+    <w:link w:val="FooterChar"/>
     <w:uiPriority w:val="99"/>
     <w:qFormat/>
     <w:pPr>
@@ -15604,7 +17112,7 @@
       </w:tabs>
     </w:pPr>
   </w:style>
-  <w:style w:type="character" w:styleId="Refdenotaalpie">
+  <w:style w:type="character" w:styleId="FootnoteReference">
     <w:name w:val="footnote reference"/>
     <w:basedOn w:val="Absatz-Standardschriftart1"/>
     <w:semiHidden/>
@@ -15615,7 +17123,7 @@
       <w:vertAlign w:val="superscript"/>
     </w:rPr>
   </w:style>
-  <w:style w:type="paragraph" w:styleId="Textonotapie">
+  <w:style w:type="paragraph" w:styleId="FootnoteText">
     <w:name w:val="footnote text"/>
     <w:basedOn w:val="Text-1Absatz"/>
     <w:semiHidden/>
@@ -15630,7 +17138,7 @@
       <w:sz w:val="17"/>
     </w:rPr>
   </w:style>
-  <w:style w:type="paragraph" w:styleId="Encabezado">
+  <w:style w:type="paragraph" w:styleId="Header">
     <w:name w:val="header"/>
     <w:basedOn w:val="Normal"/>
     <w:qFormat/>
@@ -15651,9 +17159,9 @@
       <w:sz w:val="17"/>
     </w:rPr>
   </w:style>
-  <w:style w:type="character" w:styleId="CdigoHTML">
+  <w:style w:type="character" w:styleId="HTMLCode">
     <w:name w:val="HTML Code"/>
-    <w:basedOn w:val="Fuentedeprrafopredeter"/>
+    <w:basedOn w:val="DefaultParagraphFont"/>
     <w:uiPriority w:val="99"/>
     <w:semiHidden/>
     <w:unhideWhenUsed/>
@@ -15663,7 +17171,7 @@
       <w:szCs w:val="20"/>
     </w:rPr>
   </w:style>
-  <w:style w:type="character" w:styleId="Hipervnculo">
+  <w:style w:type="character" w:styleId="Hyperlink">
     <w:name w:val="Hyperlink"/>
     <w:basedOn w:val="Webadressen"/>
     <w:rPr>
@@ -15681,9 +17189,9 @@
       <w:rFonts w:ascii="Courier New" w:hAnsi="Courier New"/>
     </w:rPr>
   </w:style>
-  <w:style w:type="paragraph" w:styleId="ndice1">
+  <w:style w:type="paragraph" w:styleId="Index1">
     <w:name w:val="index 1"/>
-    <w:next w:val="ndice2"/>
+    <w:next w:val="Index2"/>
     <w:semiHidden/>
     <w:pPr>
       <w:tabs>
@@ -15695,85 +17203,85 @@
       <w:lang w:val="de-DE" w:eastAsia="de-DE"/>
     </w:rPr>
   </w:style>
-  <w:style w:type="paragraph" w:styleId="ndice2">
+  <w:style w:type="paragraph" w:styleId="Index2">
     <w:name w:val="index 2"/>
-    <w:basedOn w:val="ndice1"/>
-    <w:next w:val="ndice3"/>
+    <w:basedOn w:val="Index1"/>
+    <w:next w:val="Index3"/>
     <w:semiHidden/>
     <w:qFormat/>
     <w:pPr>
       <w:ind w:left="480"/>
     </w:pPr>
   </w:style>
-  <w:style w:type="paragraph" w:styleId="ndice3">
+  <w:style w:type="paragraph" w:styleId="Index3">
     <w:name w:val="index 3"/>
-    <w:basedOn w:val="ndice2"/>
-    <w:next w:val="ndice4"/>
+    <w:basedOn w:val="Index2"/>
+    <w:next w:val="Index4"/>
     <w:semiHidden/>
     <w:pPr>
       <w:ind w:left="720"/>
     </w:pPr>
   </w:style>
-  <w:style w:type="paragraph" w:styleId="ndice4">
+  <w:style w:type="paragraph" w:styleId="Index4">
     <w:name w:val="index 4"/>
-    <w:basedOn w:val="ndice3"/>
-    <w:next w:val="ndice5"/>
+    <w:basedOn w:val="Index3"/>
+    <w:next w:val="Index5"/>
     <w:semiHidden/>
     <w:qFormat/>
     <w:pPr>
       <w:ind w:left="960"/>
     </w:pPr>
   </w:style>
-  <w:style w:type="paragraph" w:styleId="ndice5">
+  <w:style w:type="paragraph" w:styleId="Index5">
     <w:name w:val="index 5"/>
-    <w:basedOn w:val="ndice4"/>
-    <w:next w:val="ndice6"/>
+    <w:basedOn w:val="Index4"/>
+    <w:next w:val="Index6"/>
     <w:semiHidden/>
     <w:pPr>
       <w:ind w:left="1200"/>
     </w:pPr>
   </w:style>
-  <w:style w:type="paragraph" w:styleId="ndice6">
+  <w:style w:type="paragraph" w:styleId="Index6">
     <w:name w:val="index 6"/>
-    <w:basedOn w:val="ndice5"/>
-    <w:next w:val="ndice7"/>
+    <w:basedOn w:val="Index5"/>
+    <w:next w:val="Index7"/>
     <w:semiHidden/>
     <w:pPr>
       <w:ind w:left="1440"/>
     </w:pPr>
   </w:style>
-  <w:style w:type="paragraph" w:styleId="ndice7">
+  <w:style w:type="paragraph" w:styleId="Index7">
     <w:name w:val="index 7"/>
-    <w:basedOn w:val="ndice6"/>
-    <w:next w:val="ndice8"/>
+    <w:basedOn w:val="Index6"/>
+    <w:next w:val="Index8"/>
     <w:semiHidden/>
     <w:pPr>
       <w:ind w:left="1680"/>
     </w:pPr>
   </w:style>
-  <w:style w:type="paragraph" w:styleId="ndice8">
+  <w:style w:type="paragraph" w:styleId="Index8">
     <w:name w:val="index 8"/>
-    <w:basedOn w:val="ndice7"/>
-    <w:next w:val="ndice9"/>
+    <w:basedOn w:val="Index7"/>
+    <w:next w:val="Index9"/>
     <w:semiHidden/>
     <w:qFormat/>
     <w:pPr>
       <w:ind w:left="1920"/>
     </w:pPr>
   </w:style>
-  <w:style w:type="paragraph" w:styleId="ndice9">
+  <w:style w:type="paragraph" w:styleId="Index9">
     <w:name w:val="index 9"/>
-    <w:basedOn w:val="ndice8"/>
-    <w:next w:val="ndice8"/>
+    <w:basedOn w:val="Index8"/>
+    <w:next w:val="Index8"/>
     <w:semiHidden/>
     <w:qFormat/>
     <w:pPr>
       <w:ind w:left="2160"/>
     </w:pPr>
   </w:style>
-  <w:style w:type="paragraph" w:styleId="Ttulodendice">
+  <w:style w:type="paragraph" w:styleId="IndexHeading">
     <w:name w:val="index heading"/>
-    <w:basedOn w:val="ndice1"/>
+    <w:basedOn w:val="Index1"/>
     <w:semiHidden/>
     <w:qFormat/>
   </w:style>
@@ -15790,7 +17298,7 @@
       <w:szCs w:val="24"/>
     </w:rPr>
   </w:style>
-  <w:style w:type="character" w:styleId="Nmerodepgina">
+  <w:style w:type="character" w:styleId="PageNumber">
     <w:name w:val="page number"/>
     <w:basedOn w:val="Absatz-Standardschriftart1"/>
     <w:qFormat/>
@@ -15799,9 +17307,9 @@
       <w:sz w:val="17"/>
     </w:rPr>
   </w:style>
-  <w:style w:type="character" w:styleId="Textoennegrita">
+  <w:style w:type="character" w:styleId="Strong">
     <w:name w:val="Strong"/>
-    <w:basedOn w:val="Fuentedeprrafopredeter"/>
+    <w:basedOn w:val="DefaultParagraphFont"/>
     <w:uiPriority w:val="22"/>
     <w:qFormat/>
     <w:rPr>
@@ -15809,9 +17317,9 @@
       <w:bCs/>
     </w:rPr>
   </w:style>
-  <w:style w:type="table" w:styleId="Tablaconcuadrcula">
+  <w:style w:type="table" w:styleId="TableGrid">
     <w:name w:val="Table Grid"/>
-    <w:basedOn w:val="Tablanormal"/>
+    <w:basedOn w:val="TableNormal"/>
     <w:qFormat/>
     <w:pPr>
       <w:spacing w:line="240" w:lineRule="atLeast"/>
@@ -15827,7 +17335,7 @@
       </w:tblBorders>
     </w:tblPr>
   </w:style>
-  <w:style w:type="paragraph" w:styleId="Tabladeilustraciones">
+  <w:style w:type="paragraph" w:styleId="TableofFigures">
     <w:name w:val="table of figures"/>
     <w:basedOn w:val="Titelaufnahme"/>
     <w:next w:val="Titelaufnahme"/>
@@ -15857,10 +17365,10 @@
       <w:sz w:val="17"/>
     </w:rPr>
   </w:style>
-  <w:style w:type="paragraph" w:styleId="TDC1">
+  <w:style w:type="paragraph" w:styleId="TOC1">
     <w:name w:val="toc 1"/>
     <w:basedOn w:val="Text-laufAbstze"/>
-    <w:next w:val="TDC2"/>
+    <w:next w:val="TOC2"/>
     <w:uiPriority w:val="39"/>
     <w:pPr>
       <w:tabs>
@@ -15875,10 +17383,10 @@
       <w:caps/>
     </w:rPr>
   </w:style>
-  <w:style w:type="paragraph" w:styleId="TDC2">
+  <w:style w:type="paragraph" w:styleId="TOC2">
     <w:name w:val="toc 2"/>
-    <w:basedOn w:val="TDC1"/>
-    <w:next w:val="TDC3"/>
+    <w:basedOn w:val="TOC1"/>
+    <w:next w:val="TOC3"/>
     <w:uiPriority w:val="39"/>
     <w:qFormat/>
     <w:pPr>
@@ -15889,39 +17397,39 @@
       <w:caps w:val="0"/>
     </w:rPr>
   </w:style>
-  <w:style w:type="paragraph" w:styleId="TDC3">
+  <w:style w:type="paragraph" w:styleId="TOC3">
     <w:name w:val="toc 3"/>
-    <w:basedOn w:val="TDC2"/>
-    <w:next w:val="TDC4"/>
+    <w:basedOn w:val="TOC2"/>
+    <w:next w:val="TOC4"/>
     <w:uiPriority w:val="39"/>
     <w:qFormat/>
     <w:pPr>
       <w:ind w:left="510" w:hanging="510"/>
     </w:pPr>
   </w:style>
-  <w:style w:type="paragraph" w:styleId="TDC4">
+  <w:style w:type="paragraph" w:styleId="TOC4">
     <w:name w:val="toc 4"/>
-    <w:basedOn w:val="TDC3"/>
-    <w:next w:val="TDC5"/>
+    <w:basedOn w:val="TOC3"/>
+    <w:next w:val="TOC5"/>
     <w:semiHidden/>
     <w:pPr>
       <w:ind w:left="1701" w:right="227" w:hanging="680"/>
     </w:pPr>
   </w:style>
-  <w:style w:type="paragraph" w:styleId="TDC5">
+  <w:style w:type="paragraph" w:styleId="TOC5">
     <w:name w:val="toc 5"/>
-    <w:basedOn w:val="TDC3"/>
-    <w:next w:val="TDC6"/>
+    <w:basedOn w:val="TOC3"/>
+    <w:next w:val="TOC6"/>
     <w:semiHidden/>
     <w:qFormat/>
     <w:pPr>
       <w:ind w:left="2098" w:hanging="851"/>
     </w:pPr>
   </w:style>
-  <w:style w:type="paragraph" w:styleId="TDC6">
+  <w:style w:type="paragraph" w:styleId="TOC6">
     <w:name w:val="toc 6"/>
-    <w:basedOn w:val="TDC5"/>
-    <w:next w:val="TDC7"/>
+    <w:basedOn w:val="TOC5"/>
+    <w:next w:val="TOC7"/>
     <w:autoRedefine/>
     <w:semiHidden/>
     <w:qFormat/>
@@ -15929,10 +17437,10 @@
       <w:ind w:left="1202"/>
     </w:pPr>
   </w:style>
-  <w:style w:type="paragraph" w:styleId="TDC7">
+  <w:style w:type="paragraph" w:styleId="TOC7">
     <w:name w:val="toc 7"/>
-    <w:basedOn w:val="TDC6"/>
-    <w:next w:val="TDC8"/>
+    <w:basedOn w:val="TOC6"/>
+    <w:next w:val="TOC8"/>
     <w:autoRedefine/>
     <w:semiHidden/>
     <w:qFormat/>
@@ -15940,10 +17448,10 @@
       <w:ind w:left="1440"/>
     </w:pPr>
   </w:style>
-  <w:style w:type="paragraph" w:styleId="TDC8">
+  <w:style w:type="paragraph" w:styleId="TOC8">
     <w:name w:val="toc 8"/>
-    <w:basedOn w:val="TDC7"/>
-    <w:next w:val="TDC9"/>
+    <w:basedOn w:val="TOC7"/>
+    <w:next w:val="TOC9"/>
     <w:autoRedefine/>
     <w:semiHidden/>
     <w:qFormat/>
@@ -15951,9 +17459,9 @@
       <w:ind w:left="1680"/>
     </w:pPr>
   </w:style>
-  <w:style w:type="paragraph" w:styleId="TDC9">
+  <w:style w:type="paragraph" w:styleId="TOC9">
     <w:name w:val="toc 9"/>
-    <w:basedOn w:val="TDC8"/>
+    <w:basedOn w:val="TOC8"/>
     <w:next w:val="Text-1Absatz"/>
     <w:autoRedefine/>
     <w:semiHidden/>
@@ -16188,7 +17696,7 @@
   <w:style w:type="paragraph" w:customStyle="1" w:styleId="Inhaltsverzeichnis">
     <w:name w:val="Inhaltsverzeichnis"/>
     <w:basedOn w:val="Text-1Absatz"/>
-    <w:next w:val="TDC1"/>
+    <w:next w:val="TOC1"/>
     <w:autoRedefine/>
     <w:qFormat/>
     <w:pPr>
@@ -16434,17 +17942,17 @@
       <w:lang w:val="de-DE" w:eastAsia="de-DE" w:bidi="ar-SA"/>
     </w:rPr>
   </w:style>
-  <w:style w:type="character" w:customStyle="1" w:styleId="PiedepginaCar">
-    <w:name w:val="Pie de página Car"/>
-    <w:basedOn w:val="Fuentedeprrafopredeter"/>
-    <w:link w:val="Piedepgina"/>
+  <w:style w:type="character" w:customStyle="1" w:styleId="FooterChar">
+    <w:name w:val="Footer Char"/>
+    <w:basedOn w:val="DefaultParagraphFont"/>
+    <w:link w:val="Footer"/>
     <w:uiPriority w:val="99"/>
     <w:qFormat/>
     <w:rPr>
       <w:rFonts w:ascii="Roboto" w:hAnsi="Roboto"/>
     </w:rPr>
   </w:style>
-  <w:style w:type="paragraph" w:styleId="Prrafodelista">
+  <w:style w:type="paragraph" w:styleId="ListParagraph">
     <w:name w:val="List Paragraph"/>
     <w:basedOn w:val="Normal"/>
     <w:uiPriority w:val="34"/>
@@ -16454,10 +17962,10 @@
       <w:contextualSpacing/>
     </w:pPr>
   </w:style>
-  <w:style w:type="character" w:customStyle="1" w:styleId="Ttulo2Car">
-    <w:name w:val="Título 2 Car"/>
-    <w:basedOn w:val="Fuentedeprrafopredeter"/>
-    <w:link w:val="Ttulo2"/>
+  <w:style w:type="character" w:customStyle="1" w:styleId="Heading2Char">
+    <w:name w:val="Heading 2 Char"/>
+    <w:basedOn w:val="DefaultParagraphFont"/>
+    <w:link w:val="Heading2"/>
     <w:rsid w:val="00A03F9D"/>
     <w:rPr>
       <w:rFonts w:ascii="Roboto" w:eastAsia="Times New Roman" w:hAnsi="Roboto"/>

</xml_diff>